<commit_message>
Added PVR file export, GoPro/SLog colorspaces.
</commit_message>
<xml_diff>
--- a/Help/SurfaceLevel 2.0.docx
+++ b/Help/SurfaceLevel 2.0.docx
@@ -266,8 +266,13 @@
         <w:pStyle w:val="Heading1"/>
       </w:pPr>
       <w:bookmarkStart w:id="0" w:name="_Toc174207145"/>
-      <w:r>
-        <w:t>SurfaceLevel 2.0</w:t>
+      <w:proofErr w:type="spellStart"/>
+      <w:r>
+        <w:t>SurfaceLevel</w:t>
+      </w:r>
+      <w:proofErr w:type="spellEnd"/>
+      <w:r>
+        <w:t xml:space="preserve"> 2.0</w:t>
       </w:r>
       <w:bookmarkEnd w:id="0"/>
     </w:p>
@@ -282,11 +287,24 @@
       <w:bookmarkEnd w:id="1"/>
     </w:p>
     <w:p>
-      <w:r>
-        <w:t xml:space="preserve">SurfaceLevel 2.0 is a texture converter and basic image editor.  It loads many image file formats, converts to </w:t>
-      </w:r>
-      <w:r>
-        <w:t xml:space="preserve">and from almost every video-game API texture (OpenGL, Vulkan, Metal, and Direct3D 12), offers a fast and high-quality resampler, and saves </w:t>
+      <w:proofErr w:type="spellStart"/>
+      <w:r>
+        <w:t>SurfaceLevel</w:t>
+      </w:r>
+      <w:proofErr w:type="spellEnd"/>
+      <w:r>
+        <w:t xml:space="preserve"> 2.0 is a texture converter and basic image editor.  It loads many image file formats, converts to </w:t>
+      </w:r>
+      <w:r>
+        <w:t xml:space="preserve">and from almost every video-game API texture (OpenGL, Vulkan, Metal, and Direct3D 12), offers a fast and high-quality </w:t>
+      </w:r>
+      <w:proofErr w:type="spellStart"/>
+      <w:r>
+        <w:t>resampler</w:t>
+      </w:r>
+      <w:proofErr w:type="spellEnd"/>
+      <w:r>
+        <w:t xml:space="preserve">, and saves </w:t>
       </w:r>
       <w:proofErr w:type="gramStart"/>
       <w:r>
@@ -294,15 +312,44 @@
       </w:r>
       <w:proofErr w:type="gramEnd"/>
       <w:r>
-        <w:t xml:space="preserve"> many file formats.  It is useful for performing nearly all video-game–related texture operations, such as compression, pre-multiplying alpha, generating normal maps, resampling/generating crisp mipmaps, etc., and for general-purpose image resampling, colorspace conversion, format conversion, etc.  SurfaceLevel 2.0 is meant to gather a large quantity of features together and to provide more options for those features than you will find in any other tool.  For example, when resampling, it is possible to specify different samplers for your image width, height, and depth, and</w:t>
-      </w:r>
-      <w:r>
-        <w:t xml:space="preserve"> different samplers for the RGB colors and the alpha channel—the sharpest resamplers often create ringing, which is particularly bad for the alpha channel; here you can using a ringing filter for the colors but a non-ringing filter for alpha (while specifying the same or different filters for both the color and alpha widths, heights, and depths).</w:t>
+        <w:t xml:space="preserve"> many file formats.  It is useful for performing nearly all video-game–related texture operations, such as compression, pre-multiplying alpha, generating normal maps, resampling/generating crisp mipmaps, etc., and for general-purpose image resampling, </w:t>
+      </w:r>
+      <w:proofErr w:type="spellStart"/>
+      <w:r>
+        <w:t>colorspace</w:t>
+      </w:r>
+      <w:proofErr w:type="spellEnd"/>
+      <w:r>
+        <w:t xml:space="preserve"> conversion, format conversion, etc.  </w:t>
+      </w:r>
+      <w:proofErr w:type="spellStart"/>
+      <w:r>
+        <w:t>SurfaceLevel</w:t>
+      </w:r>
+      <w:proofErr w:type="spellEnd"/>
+      <w:r>
+        <w:t xml:space="preserve"> 2.0 is meant to gather a large quantity of features together and to provide more options for those features than you will find in any other tool.  For example, when resampling, it is possible to specify different samplers for your image width, height, and depth, and</w:t>
+      </w:r>
+      <w:r>
+        <w:t xml:space="preserve"> different samplers for the RGB colors and the alpha channel—the sharpest </w:t>
+      </w:r>
+      <w:proofErr w:type="spellStart"/>
+      <w:r>
+        <w:t>resamplers</w:t>
+      </w:r>
+      <w:proofErr w:type="spellEnd"/>
+      <w:r>
+        <w:t xml:space="preserve"> often create ringing, which is particularly bad for the alpha channel; here you can using a ringing filter for the colors but a non-ringing filter for alpha (while specifying the same or different filters for both the color and alpha widths, heights, and depths).</w:t>
       </w:r>
     </w:p>
     <w:p>
-      <w:r>
-        <w:t>SurfaceLevel 2.0 seeks to be useful in the level of detail for each feature, the number of features, and the performance of each feature.</w:t>
+      <w:proofErr w:type="spellStart"/>
+      <w:r>
+        <w:t>SurfaceLevel</w:t>
+      </w:r>
+      <w:proofErr w:type="spellEnd"/>
+      <w:r>
+        <w:t xml:space="preserve"> 2.0 seeks to be useful in the level of detail for each feature, the number of features, and the performance of each feature.</w:t>
       </w:r>
       <w:r>
         <w:t xml:space="preserve">  Supports volume (3-D) textures, texture arrays, cube maps, and mipmaps.</w:t>
@@ -319,8 +366,13 @@
       <w:bookmarkEnd w:id="2"/>
     </w:p>
     <w:p>
-      <w:r>
-        <w:t xml:space="preserve">SurfaceLevel 2.0 doesn’t try to be overly smart, so </w:t>
+      <w:proofErr w:type="spellStart"/>
+      <w:r>
+        <w:t>SurfaceLevel</w:t>
+      </w:r>
+      <w:proofErr w:type="spellEnd"/>
+      <w:r>
+        <w:t xml:space="preserve"> 2.0 doesn’t try to be overly smart, so </w:t>
       </w:r>
       <w:proofErr w:type="gramStart"/>
       <w:r>
@@ -380,7 +432,15 @@
         </w:numPr>
       </w:pPr>
       <w:r>
-        <w:t>Converts to linear, applying any applicable colorspace conversions and gamma corrections necessary.</w:t>
+        <w:t xml:space="preserve">Converts to linear, applying any applicable </w:t>
+      </w:r>
+      <w:proofErr w:type="spellStart"/>
+      <w:r>
+        <w:t>colorspace</w:t>
+      </w:r>
+      <w:proofErr w:type="spellEnd"/>
+      <w:r>
+        <w:t xml:space="preserve"> conversions and gamma corrections necessary.</w:t>
       </w:r>
     </w:p>
     <w:p>
@@ -463,7 +523,86 @@
         <w:t>,</w:t>
       </w:r>
       <w:r>
-        <w:t xml:space="preserve"> it will try to ensure only 1 gamma transform occurs from source to linear and from linear to destination.  If images do not contain gamma data, they are assumed to be sRGB.  If they contain gamma data, whether implicit by the format (</w:t>
+        <w:t xml:space="preserve"> it will try to ensure only 1 gamma transform occurs from source to linear and from linear to destination.  If images do not contain gamma data, they are assumed to be sRGB</w:t>
+      </w:r>
+      <w:r>
+        <w:t xml:space="preserve"> (</w:t>
+      </w:r>
+      <w:r>
+        <w:rPr>
+          <w:rFonts w:ascii="Courier New" w:hAnsi="Courier New" w:cs="Courier New"/>
+        </w:rPr>
+        <w:t>-g</w:t>
+      </w:r>
+      <w:r>
+        <w:t xml:space="preserve">, </w:t>
+      </w:r>
+      <w:r>
+        <w:rPr>
+          <w:rFonts w:ascii="Courier New" w:hAnsi="Courier New" w:cs="Courier New"/>
+        </w:rPr>
+        <w:t>-gamma</w:t>
+      </w:r>
+      <w:r>
+        <w:t xml:space="preserve">, </w:t>
+      </w:r>
+      <w:r>
+        <w:rPr>
+          <w:rFonts w:ascii="Courier New" w:hAnsi="Courier New" w:cs="Courier New"/>
+        </w:rPr>
+        <w:t>-</w:t>
+      </w:r>
+      <w:proofErr w:type="spellStart"/>
+      <w:r>
+        <w:rPr>
+          <w:rFonts w:ascii="Courier New" w:hAnsi="Courier New" w:cs="Courier New"/>
+        </w:rPr>
+        <w:t>srgb</w:t>
+      </w:r>
+      <w:proofErr w:type="spellEnd"/>
+      <w:r>
+        <w:t xml:space="preserve">, </w:t>
+      </w:r>
+      <w:r>
+        <w:rPr>
+          <w:rFonts w:ascii="Courier New" w:hAnsi="Courier New" w:cs="Courier New"/>
+        </w:rPr>
+        <w:t>-</w:t>
+      </w:r>
+      <w:proofErr w:type="spellStart"/>
+      <w:r>
+        <w:rPr>
+          <w:rFonts w:ascii="Courier New" w:hAnsi="Courier New" w:cs="Courier New"/>
+        </w:rPr>
+        <w:t>rgbe</w:t>
+      </w:r>
+      <w:proofErr w:type="spellEnd"/>
+      <w:r>
+        <w:t xml:space="preserve">, </w:t>
+      </w:r>
+      <w:r>
+        <w:t>and</w:t>
+      </w:r>
+      <w:r>
+        <w:t xml:space="preserve"> </w:t>
+      </w:r>
+      <w:r>
+        <w:rPr>
+          <w:rFonts w:ascii="Courier New" w:hAnsi="Courier New" w:cs="Courier New"/>
+        </w:rPr>
+        <w:t>-linear</w:t>
+      </w:r>
+      <w:r>
+        <w:rPr>
+          <w:rFonts w:cs="Courier New"/>
+        </w:rPr>
+        <w:t xml:space="preserve"> </w:t>
+      </w:r>
+      <w:r>
+        <w:t>to change this assumption)</w:t>
+      </w:r>
+      <w:r>
+        <w:t>.  If they contain gamma data, whether implicit by the format (</w:t>
       </w:r>
       <w:r>
         <w:rPr>
@@ -508,8 +647,16 @@
         <w:rPr>
           <w:rFonts w:ascii="Courier New" w:hAnsi="Courier New" w:cs="Courier New"/>
         </w:rPr>
-        <w:t>-srgb</w:t>
-      </w:r>
+        <w:t>-</w:t>
+      </w:r>
+      <w:proofErr w:type="spellStart"/>
+      <w:r>
+        <w:rPr>
+          <w:rFonts w:ascii="Courier New" w:hAnsi="Courier New" w:cs="Courier New"/>
+        </w:rPr>
+        <w:t>srgb</w:t>
+      </w:r>
+      <w:proofErr w:type="spellEnd"/>
       <w:r>
         <w:t xml:space="preserve">, </w:t>
       </w:r>
@@ -519,12 +666,14 @@
         </w:rPr>
         <w:t>-</w:t>
       </w:r>
+      <w:proofErr w:type="spellStart"/>
       <w:r>
         <w:rPr>
           <w:rFonts w:ascii="Courier New" w:hAnsi="Courier New" w:cs="Courier New"/>
         </w:rPr>
         <w:t>rgbe</w:t>
       </w:r>
+      <w:proofErr w:type="spellEnd"/>
       <w:r>
         <w:t xml:space="preserve">, or </w:t>
       </w:r>
@@ -542,6 +691,113 @@
       </w:r>
       <w:r>
         <w:t>, your supplied gamma will be stacked with any contained/embedded gamma data.  This can allow you to correct images that may have been saved with incorrect gamma.</w:t>
+      </w:r>
+      <w:r>
+        <w:t xml:space="preserve">  To specify your own gamma curve to be used </w:t>
+      </w:r>
+      <w:r>
+        <w:rPr>
+          <w:i/>
+          <w:iCs/>
+        </w:rPr>
+        <w:t>in-place</w:t>
+      </w:r>
+      <w:r>
+        <w:t xml:space="preserve"> of any embedded or selected </w:t>
+      </w:r>
+      <w:proofErr w:type="spellStart"/>
+      <w:r>
+        <w:t>colorspace</w:t>
+      </w:r>
+      <w:proofErr w:type="spellEnd"/>
+      <w:r>
+        <w:t xml:space="preserve"> profiles, use </w:t>
+      </w:r>
+      <w:r>
+        <w:rPr>
+          <w:rFonts w:ascii="Courier New" w:hAnsi="Courier New" w:cs="Courier New"/>
+        </w:rPr>
+        <w:t>-g</w:t>
+      </w:r>
+      <w:r>
+        <w:t xml:space="preserve">, </w:t>
+      </w:r>
+      <w:r>
+        <w:rPr>
+          <w:rFonts w:ascii="Courier New" w:hAnsi="Courier New" w:cs="Courier New"/>
+        </w:rPr>
+        <w:t>-gamma</w:t>
+      </w:r>
+      <w:r>
+        <w:t xml:space="preserve">, </w:t>
+      </w:r>
+      <w:r>
+        <w:rPr>
+          <w:rFonts w:ascii="Courier New" w:hAnsi="Courier New" w:cs="Courier New"/>
+        </w:rPr>
+        <w:t>-</w:t>
+      </w:r>
+      <w:proofErr w:type="spellStart"/>
+      <w:r>
+        <w:rPr>
+          <w:rFonts w:ascii="Courier New" w:hAnsi="Courier New" w:cs="Courier New"/>
+        </w:rPr>
+        <w:t>srgb</w:t>
+      </w:r>
+      <w:proofErr w:type="spellEnd"/>
+      <w:r>
+        <w:t xml:space="preserve">, </w:t>
+      </w:r>
+      <w:r>
+        <w:rPr>
+          <w:rFonts w:ascii="Courier New" w:hAnsi="Courier New" w:cs="Courier New"/>
+        </w:rPr>
+        <w:t>-</w:t>
+      </w:r>
+      <w:proofErr w:type="spellStart"/>
+      <w:r>
+        <w:rPr>
+          <w:rFonts w:ascii="Courier New" w:hAnsi="Courier New" w:cs="Courier New"/>
+        </w:rPr>
+        <w:t>rgbe</w:t>
+      </w:r>
+      <w:proofErr w:type="spellEnd"/>
+      <w:r>
+        <w:t xml:space="preserve">, or </w:t>
+      </w:r>
+      <w:r>
+        <w:rPr>
+          <w:rFonts w:ascii="Courier New" w:hAnsi="Courier New" w:cs="Courier New"/>
+        </w:rPr>
+        <w:t>-linear</w:t>
+      </w:r>
+      <w:r>
+        <w:t xml:space="preserve"> to define your own gamma curve and </w:t>
+      </w:r>
+      <w:r>
+        <w:rPr>
+          <w:rFonts w:ascii="Courier New" w:hAnsi="Courier New" w:cs="Courier New"/>
+        </w:rPr>
+        <w:t>-</w:t>
+      </w:r>
+      <w:proofErr w:type="spellStart"/>
+      <w:r>
+        <w:rPr>
+          <w:rFonts w:ascii="Courier New" w:hAnsi="Courier New" w:cs="Courier New"/>
+        </w:rPr>
+        <w:t>ignore_input_colorspace_gamma</w:t>
+      </w:r>
+      <w:proofErr w:type="spellEnd"/>
+      <w:r>
+        <w:t xml:space="preserve"> to ignore the gamma curve in any </w:t>
+      </w:r>
+      <w:proofErr w:type="spellStart"/>
+      <w:r>
+        <w:t>colorspace</w:t>
+      </w:r>
+      <w:proofErr w:type="spellEnd"/>
+      <w:r>
+        <w:t xml:space="preserve"> profiles being used.</w:t>
       </w:r>
     </w:p>
     <w:p>

</xml_diff>

<commit_message>
Minor update to help document.
</commit_message>
<xml_diff>
--- a/Help/SurfaceLevel 2.0.docx
+++ b/Help/SurfaceLevel 2.0.docx
@@ -1205,7 +1205,7 @@
                 <w:noProof/>
                 <w:webHidden/>
               </w:rPr>
-              <w:t>23</w:t>
+              <w:t>24</w:t>
             </w:r>
             <w:r>
               <w:rPr>
@@ -1274,7 +1274,7 @@
                 <w:noProof/>
                 <w:webHidden/>
               </w:rPr>
-              <w:t>23</w:t>
+              <w:t>24</w:t>
             </w:r>
             <w:r>
               <w:rPr>
@@ -1343,7 +1343,7 @@
                 <w:noProof/>
                 <w:webHidden/>
               </w:rPr>
-              <w:t>23</w:t>
+              <w:t>25</w:t>
             </w:r>
             <w:r>
               <w:rPr>
@@ -1412,7 +1412,7 @@
                 <w:noProof/>
                 <w:webHidden/>
               </w:rPr>
-              <w:t>24</w:t>
+              <w:t>25</w:t>
             </w:r>
             <w:r>
               <w:rPr>
@@ -1481,7 +1481,7 @@
                 <w:noProof/>
                 <w:webHidden/>
               </w:rPr>
-              <w:t>24</w:t>
+              <w:t>25</w:t>
             </w:r>
             <w:r>
               <w:rPr>
@@ -1510,9 +1510,14 @@
         <w:pStyle w:val="Heading1"/>
       </w:pPr>
       <w:bookmarkStart w:id="0" w:name="_Toc175967242"/>
+      <w:proofErr w:type="spellStart"/>
       <w:r>
         <w:lastRenderedPageBreak/>
-        <w:t>SurfaceLevel 2.0</w:t>
+        <w:t>SurfaceLevel</w:t>
+      </w:r>
+      <w:proofErr w:type="spellEnd"/>
+      <w:r>
+        <w:t xml:space="preserve"> 2.0</w:t>
       </w:r>
       <w:bookmarkEnd w:id="0"/>
     </w:p>
@@ -1527,19 +1532,61 @@
       <w:bookmarkEnd w:id="1"/>
     </w:p>
     <w:p>
+      <w:proofErr w:type="spellStart"/>
       <w:r>
-        <w:t xml:space="preserve">SurfaceLevel 2.0 is a texture converter and basic image editor.  It loads many image file formats, converts to </w:t>
+        <w:t>SurfaceLevel</w:t>
+      </w:r>
+      <w:proofErr w:type="spellEnd"/>
+      <w:r>
+        <w:t xml:space="preserve"> 2.0 is a texture converter and basic image editor.  It loads many image file formats, converts to </w:t>
       </w:r>
       <w:r>
-        <w:t>and from almost every video-game API texture (OpenGL, Vulkan, Metal, and Direct3D 12), offers a fast and high-quality resampler, and saves to many file formats.  It is useful for performing nearly all video-game–related texture operations, such as compression, pre-multiplying alpha, generating normal maps, resampling/generating crisp mipmaps, etc., and for general-purpose image resampling, colorspace conversion, format conversion, etc.  SurfaceLevel 2.0 is meant to gather a large quantity of features together and to provide more options for those features than you will find in any other tool.  For example, when resampling, it is possible to specify different samplers for your image width, height, and depth, and</w:t>
+        <w:t xml:space="preserve">and from almost every video-game API texture (OpenGL, Vulkan, Metal, and Direct3D 12), offers a fast and high-quality </w:t>
+      </w:r>
+      <w:proofErr w:type="spellStart"/>
+      <w:r>
+        <w:t>resampler</w:t>
+      </w:r>
+      <w:proofErr w:type="spellEnd"/>
+      <w:r>
+        <w:t xml:space="preserve">, and saves to many file formats.  It is useful for performing nearly all video-game–related texture operations, such as compression, pre-multiplying alpha, generating normal maps, resampling/generating crisp mipmaps, etc., and for general-purpose image resampling, </w:t>
+      </w:r>
+      <w:proofErr w:type="spellStart"/>
+      <w:r>
+        <w:t>colorspace</w:t>
+      </w:r>
+      <w:proofErr w:type="spellEnd"/>
+      <w:r>
+        <w:t xml:space="preserve"> conversion, format conversion, etc.  </w:t>
+      </w:r>
+      <w:proofErr w:type="spellStart"/>
+      <w:r>
+        <w:t>SurfaceLevel</w:t>
+      </w:r>
+      <w:proofErr w:type="spellEnd"/>
+      <w:r>
+        <w:t xml:space="preserve"> 2.0 is meant to gather a large quantity of features together and to provide more options for those features than you will find in any other tool.  For example, when resampling, it is possible to specify different samplers for your image width, height, and depth, and</w:t>
       </w:r>
       <w:r>
-        <w:t xml:space="preserve"> different samplers for the RGB colors and the alpha channel—the sharpest resamplers often create ringing, which is particularly bad for the alpha channel; here you can using a ringing filter for the colors but a non-ringing filter for alpha (while specifying the same or different filters for both the color and alpha widths, heights, and depths).</w:t>
+        <w:t xml:space="preserve"> different samplers for the RGB colors and the alpha channel—the sharpest </w:t>
+      </w:r>
+      <w:proofErr w:type="spellStart"/>
+      <w:r>
+        <w:t>resamplers</w:t>
+      </w:r>
+      <w:proofErr w:type="spellEnd"/>
+      <w:r>
+        <w:t xml:space="preserve"> often create ringing, which is particularly bad for the alpha channel; here you can using a ringing filter for the colors but a non-ringing filter for alpha (while specifying the same or different filters for both the color and alpha widths, heights, and depths).</w:t>
       </w:r>
     </w:p>
     <w:p>
+      <w:proofErr w:type="spellStart"/>
       <w:r>
-        <w:t>SurfaceLevel 2.0 seeks to be useful in the level of detail for each feature, the number of features, and the performance of each feature.</w:t>
+        <w:t>SurfaceLevel</w:t>
+      </w:r>
+      <w:proofErr w:type="spellEnd"/>
+      <w:r>
+        <w:t xml:space="preserve"> 2.0 seeks to be useful in the level of detail for each feature, the number of features, and the performance of each feature.</w:t>
       </w:r>
       <w:r>
         <w:t xml:space="preserve">  Supports volume (3-D) textures, texture arrays, cube maps, and mipmaps.</w:t>
@@ -1556,8 +1603,21 @@
       <w:bookmarkEnd w:id="2"/>
     </w:p>
     <w:p>
+      <w:proofErr w:type="spellStart"/>
       <w:r>
-        <w:t>SurfaceLevel 2.0 doesn’t try to be overly smart, so as long as you understand the basic internal workflow it should be easy to predict what it will do in any edge cases.</w:t>
+        <w:t>SurfaceLevel</w:t>
+      </w:r>
+      <w:proofErr w:type="spellEnd"/>
+      <w:r>
+        <w:t xml:space="preserve"> 2.0 doesn’t try to be overly smart, so </w:t>
+      </w:r>
+      <w:proofErr w:type="gramStart"/>
+      <w:r>
+        <w:t>as long as</w:t>
+      </w:r>
+      <w:proofErr w:type="gramEnd"/>
+      <w:r>
+        <w:t xml:space="preserve"> you understand the basic internal workflow it should be easy to predict what it will do in any edge cases.</w:t>
       </w:r>
       <w:r>
         <w:t xml:space="preserve">  Internally it performs the following operations in order:</w:t>
@@ -1608,7 +1668,15 @@
         </w:numPr>
       </w:pPr>
       <w:r>
-        <w:t>Converts to linear, applying any applicable colorspace conversions and gamma corrections necessary.</w:t>
+        <w:t xml:space="preserve">Converts to linear, applying any applicable </w:t>
+      </w:r>
+      <w:proofErr w:type="spellStart"/>
+      <w:r>
+        <w:t>colorspace</w:t>
+      </w:r>
+      <w:proofErr w:type="spellEnd"/>
+      <w:r>
+        <w:t xml:space="preserve"> conversions and gamma corrections necessary.</w:t>
       </w:r>
     </w:p>
     <w:p>
@@ -1734,8 +1802,16 @@
         <w:rPr>
           <w:rFonts w:ascii="Courier New" w:hAnsi="Courier New" w:cs="Courier New"/>
         </w:rPr>
-        <w:t>-srgb</w:t>
+        <w:t>-</w:t>
       </w:r>
+      <w:proofErr w:type="spellStart"/>
+      <w:r>
+        <w:rPr>
+          <w:rFonts w:ascii="Courier New" w:hAnsi="Courier New" w:cs="Courier New"/>
+        </w:rPr>
+        <w:t>srgb</w:t>
+      </w:r>
+      <w:proofErr w:type="spellEnd"/>
       <w:r>
         <w:t xml:space="preserve">, </w:t>
       </w:r>
@@ -1743,8 +1819,16 @@
         <w:rPr>
           <w:rFonts w:ascii="Courier New" w:hAnsi="Courier New" w:cs="Courier New"/>
         </w:rPr>
-        <w:t>-rgbe</w:t>
+        <w:t>-</w:t>
       </w:r>
+      <w:proofErr w:type="spellStart"/>
+      <w:r>
+        <w:rPr>
+          <w:rFonts w:ascii="Courier New" w:hAnsi="Courier New" w:cs="Courier New"/>
+        </w:rPr>
+        <w:t>rgbe</w:t>
+      </w:r>
+      <w:proofErr w:type="spellEnd"/>
       <w:r>
         <w:t xml:space="preserve">, and </w:t>
       </w:r>
@@ -1803,8 +1887,16 @@
         <w:rPr>
           <w:rFonts w:ascii="Courier New" w:hAnsi="Courier New" w:cs="Courier New"/>
         </w:rPr>
-        <w:t>-srgb</w:t>
+        <w:t>-</w:t>
       </w:r>
+      <w:proofErr w:type="spellStart"/>
+      <w:r>
+        <w:rPr>
+          <w:rFonts w:ascii="Courier New" w:hAnsi="Courier New" w:cs="Courier New"/>
+        </w:rPr>
+        <w:t>srgb</w:t>
+      </w:r>
+      <w:proofErr w:type="spellEnd"/>
       <w:r>
         <w:t xml:space="preserve">, </w:t>
       </w:r>
@@ -1812,8 +1904,16 @@
         <w:rPr>
           <w:rFonts w:ascii="Courier New" w:hAnsi="Courier New" w:cs="Courier New"/>
         </w:rPr>
-        <w:t>-rgbe</w:t>
+        <w:t>-</w:t>
       </w:r>
+      <w:proofErr w:type="spellStart"/>
+      <w:r>
+        <w:rPr>
+          <w:rFonts w:ascii="Courier New" w:hAnsi="Courier New" w:cs="Courier New"/>
+        </w:rPr>
+        <w:t>rgbe</w:t>
+      </w:r>
+      <w:proofErr w:type="spellEnd"/>
       <w:r>
         <w:t xml:space="preserve">, or </w:t>
       </w:r>
@@ -1837,7 +1937,15 @@
         <w:t>in-place</w:t>
       </w:r>
       <w:r>
-        <w:t xml:space="preserve"> of any embedded or selected colorspace profiles, use </w:t>
+        <w:t xml:space="preserve"> of any embedded or selected </w:t>
+      </w:r>
+      <w:proofErr w:type="spellStart"/>
+      <w:r>
+        <w:t>colorspace</w:t>
+      </w:r>
+      <w:proofErr w:type="spellEnd"/>
+      <w:r>
+        <w:t xml:space="preserve"> profiles, use </w:t>
       </w:r>
       <w:r>
         <w:rPr>
@@ -1861,8 +1969,16 @@
         <w:rPr>
           <w:rFonts w:ascii="Courier New" w:hAnsi="Courier New" w:cs="Courier New"/>
         </w:rPr>
-        <w:t>-srgb</w:t>
+        <w:t>-</w:t>
       </w:r>
+      <w:proofErr w:type="spellStart"/>
+      <w:r>
+        <w:rPr>
+          <w:rFonts w:ascii="Courier New" w:hAnsi="Courier New" w:cs="Courier New"/>
+        </w:rPr>
+        <w:t>srgb</w:t>
+      </w:r>
+      <w:proofErr w:type="spellEnd"/>
       <w:r>
         <w:t xml:space="preserve">, </w:t>
       </w:r>
@@ -1870,8 +1986,16 @@
         <w:rPr>
           <w:rFonts w:ascii="Courier New" w:hAnsi="Courier New" w:cs="Courier New"/>
         </w:rPr>
-        <w:t>-rgbe</w:t>
+        <w:t>-</w:t>
       </w:r>
+      <w:proofErr w:type="spellStart"/>
+      <w:r>
+        <w:rPr>
+          <w:rFonts w:ascii="Courier New" w:hAnsi="Courier New" w:cs="Courier New"/>
+        </w:rPr>
+        <w:t>rgbe</w:t>
+      </w:r>
+      <w:proofErr w:type="spellEnd"/>
       <w:r>
         <w:t xml:space="preserve">, or </w:t>
       </w:r>
@@ -1888,10 +2012,26 @@
         <w:rPr>
           <w:rFonts w:ascii="Courier New" w:hAnsi="Courier New" w:cs="Courier New"/>
         </w:rPr>
-        <w:t>-ignore_input_colorspace_gamma</w:t>
+        <w:t>-</w:t>
       </w:r>
+      <w:proofErr w:type="spellStart"/>
       <w:r>
-        <w:t xml:space="preserve"> to ignore the gamma curve in any colorspace profiles being used.</w:t>
+        <w:rPr>
+          <w:rFonts w:ascii="Courier New" w:hAnsi="Courier New" w:cs="Courier New"/>
+        </w:rPr>
+        <w:t>ignore_input_colorspace_gamma</w:t>
+      </w:r>
+      <w:proofErr w:type="spellEnd"/>
+      <w:r>
+        <w:t xml:space="preserve"> to ignore the gamma curve in any </w:t>
+      </w:r>
+      <w:proofErr w:type="spellStart"/>
+      <w:r>
+        <w:t>colorspace</w:t>
+      </w:r>
+      <w:proofErr w:type="spellEnd"/>
+      <w:r>
+        <w:t xml:space="preserve"> profiles being used.</w:t>
       </w:r>
     </w:p>
     <w:p>
@@ -1915,7 +2055,15 @@
         <w:t xml:space="preserve">PVR, etc., </w:t>
       </w:r>
       <w:r>
-        <w:t xml:space="preserve">export will fail if the format specified in </w:t>
+        <w:t xml:space="preserve">export </w:t>
+      </w:r>
+      <w:proofErr w:type="gramStart"/>
+      <w:r>
+        <w:t>will</w:t>
+      </w:r>
+      <w:proofErr w:type="gramEnd"/>
+      <w:r>
+        <w:t xml:space="preserve"> fail if the format specified in </w:t>
       </w:r>
       <w:r>
         <w:rPr>
@@ -1945,8 +2093,16 @@
         <w:rPr>
           <w:rFonts w:ascii="Courier New" w:hAnsi="Courier New" w:cs="Courier New"/>
         </w:rPr>
-        <w:t>-png_format</w:t>
+        <w:t>-</w:t>
       </w:r>
+      <w:proofErr w:type="spellStart"/>
+      <w:r>
+        <w:rPr>
+          <w:rFonts w:ascii="Courier New" w:hAnsi="Courier New" w:cs="Courier New"/>
+        </w:rPr>
+        <w:t>png_format</w:t>
+      </w:r>
+      <w:proofErr w:type="spellEnd"/>
       <w:r>
         <w:t xml:space="preserve"> is never strictly necessary because any format supplied by </w:t>
       </w:r>
@@ -1963,8 +2119,16 @@
         <w:rPr>
           <w:rFonts w:ascii="Courier New" w:hAnsi="Courier New" w:cs="Courier New"/>
         </w:rPr>
-        <w:t>-png_format</w:t>
+        <w:t>-</w:t>
       </w:r>
+      <w:proofErr w:type="spellStart"/>
+      <w:r>
+        <w:rPr>
+          <w:rFonts w:ascii="Courier New" w:hAnsi="Courier New" w:cs="Courier New"/>
+        </w:rPr>
+        <w:t>png_format</w:t>
+      </w:r>
+      <w:proofErr w:type="spellEnd"/>
       <w:r>
         <w:t xml:space="preserve"> is entirely optional.  No automatic conversion is made when saving to DDS, for example, so the format supplied by </w:t>
       </w:r>
@@ -2128,21 +2292,39 @@
                 <w:b/>
                 <w:bCs/>
               </w:rPr>
-              <w:t>-yuv_file</w:t>
-            </w:r>
-            <w:r>
-              <w:t>,</w:t>
-            </w:r>
-            <w:r>
-              <w:t xml:space="preserve"> and </w:t>
-            </w:r>
+              <w:t>-</w:t>
+            </w:r>
+            <w:proofErr w:type="spellStart"/>
             <w:r>
               <w:rPr>
                 <w:b/>
                 <w:bCs/>
               </w:rPr>
-              <w:t>-outfile</w:t>
-            </w:r>
+              <w:t>yuv_file</w:t>
+            </w:r>
+            <w:proofErr w:type="spellEnd"/>
+            <w:r>
+              <w:t>,</w:t>
+            </w:r>
+            <w:r>
+              <w:t xml:space="preserve"> and </w:t>
+            </w:r>
+            <w:r>
+              <w:rPr>
+                <w:b/>
+                <w:bCs/>
+              </w:rPr>
+              <w:t>-</w:t>
+            </w:r>
+            <w:proofErr w:type="spellStart"/>
+            <w:r>
+              <w:rPr>
+                <w:b/>
+                <w:bCs/>
+              </w:rPr>
+              <w:t>outfile</w:t>
+            </w:r>
+            <w:proofErr w:type="spellEnd"/>
             <w:r>
               <w:t xml:space="preserve"> </w:t>
             </w:r>
@@ -2163,9 +2345,11 @@
               <w:lastRenderedPageBreak/>
               <w:t>-</w:t>
             </w:r>
+            <w:proofErr w:type="spellStart"/>
             <w:r>
               <w:t>yuv_file</w:t>
             </w:r>
+            <w:proofErr w:type="spellEnd"/>
           </w:p>
         </w:tc>
         <w:tc>
@@ -2206,8 +2390,17 @@
                 <w:b/>
                 <w:bCs/>
               </w:rPr>
-              <w:t>-yuv_input_format</w:t>
-            </w:r>
+              <w:t>-</w:t>
+            </w:r>
+            <w:proofErr w:type="spellStart"/>
+            <w:r>
+              <w:rPr>
+                <w:b/>
+                <w:bCs/>
+              </w:rPr>
+              <w:t>yuv_input_format</w:t>
+            </w:r>
+            <w:proofErr w:type="spellEnd"/>
             <w:r>
               <w:t xml:space="preserve"> must be called to specify the YUV encoding.</w:t>
             </w:r>
@@ -2392,9 +2585,11 @@
             <w:r>
               <w:br/>
             </w:r>
+            <w:proofErr w:type="spellStart"/>
             <w:r>
               <w:t>uyvy</w:t>
             </w:r>
+            <w:proofErr w:type="spellEnd"/>
             <w:r>
               <w:br/>
             </w:r>
@@ -2416,9 +2611,11 @@
             <w:r>
               <w:br/>
             </w:r>
+            <w:proofErr w:type="spellStart"/>
             <w:r>
               <w:t>yv12</w:t>
             </w:r>
+            <w:proofErr w:type="spellEnd"/>
             <w:r>
               <w:br/>
             </w:r>
@@ -2474,9 +2671,11 @@
             <w:r>
               <w:br/>
             </w:r>
+            <w:proofErr w:type="spellStart"/>
             <w:r>
               <w:t>ayuv</w:t>
             </w:r>
+            <w:proofErr w:type="spellEnd"/>
             <w:r>
               <w:br/>
               <w:t>Extensions other than these will require the format to be explicitly set.</w:t>
@@ -2504,17 +2703,21 @@
               <w:lastRenderedPageBreak/>
               <w:t>-</w:t>
             </w:r>
+            <w:proofErr w:type="spellStart"/>
             <w:r>
               <w:t>outfile</w:t>
             </w:r>
+            <w:proofErr w:type="spellEnd"/>
           </w:p>
           <w:p>
             <w:r>
               <w:t>-</w:t>
             </w:r>
+            <w:proofErr w:type="spellStart"/>
             <w:r>
               <w:t>out_file</w:t>
             </w:r>
+            <w:proofErr w:type="spellEnd"/>
           </w:p>
         </w:tc>
         <w:tc>
@@ -2621,9 +2824,14 @@
       </w:pPr>
       <w:bookmarkStart w:id="5" w:name="_Toc175967247"/>
       <w:r>
-        <w:t>Gamma/Colorspaces</w:t>
+        <w:t>Gamma/</w:t>
+      </w:r>
+      <w:proofErr w:type="spellStart"/>
+      <w:r>
+        <w:t>Colorspaces</w:t>
       </w:r>
       <w:bookmarkEnd w:id="5"/>
+      <w:proofErr w:type="spellEnd"/>
     </w:p>
     <w:tbl>
       <w:tblPr>
@@ -2782,9 +2990,11 @@
             <w:r>
               <w:t>-</w:t>
             </w:r>
+            <w:proofErr w:type="spellStart"/>
             <w:r>
               <w:t>targetgamma</w:t>
             </w:r>
+            <w:proofErr w:type="spellEnd"/>
           </w:p>
         </w:tc>
         <w:tc>
@@ -2860,9 +3070,11 @@
             <w:r>
               <w:t>-</w:t>
             </w:r>
+            <w:proofErr w:type="spellStart"/>
             <w:r>
               <w:t>rgbe</w:t>
             </w:r>
+            <w:proofErr w:type="spellEnd"/>
           </w:p>
           <w:p>
             <w:r>
@@ -2907,9 +3119,11 @@
             <w:r>
               <w:t>-</w:t>
             </w:r>
+            <w:proofErr w:type="spellStart"/>
             <w:r>
               <w:t>srgb</w:t>
             </w:r>
+            <w:proofErr w:type="spellEnd"/>
           </w:p>
         </w:tc>
         <w:tc>
@@ -2958,9 +3172,11 @@
             <w:r>
               <w:t>-</w:t>
             </w:r>
+            <w:proofErr w:type="spellStart"/>
             <w:r>
               <w:t>target_srgb</w:t>
             </w:r>
+            <w:proofErr w:type="spellEnd"/>
           </w:p>
         </w:tc>
         <w:tc>
@@ -3007,9 +3223,11 @@
             <w:r>
               <w:t>-</w:t>
             </w:r>
+            <w:proofErr w:type="spellStart"/>
             <w:r>
               <w:t>input_colorspace</w:t>
             </w:r>
+            <w:proofErr w:type="spellEnd"/>
           </w:p>
         </w:tc>
         <w:tc>
@@ -3028,9 +3246,11 @@
             <w:pPr>
               <w:cnfStyle w:val="000000000000" w:firstRow="0" w:lastRow="0" w:firstColumn="0" w:lastColumn="0" w:oddVBand="0" w:evenVBand="0" w:oddHBand="0" w:evenHBand="0" w:firstRowFirstColumn="0" w:firstRowLastColumn="0" w:lastRowFirstColumn="0" w:lastRowLastColumn="0"/>
             </w:pPr>
+            <w:proofErr w:type="spellStart"/>
             <w:r>
               <w:t>sRGB_precise</w:t>
             </w:r>
+            <w:proofErr w:type="spellEnd"/>
           </w:p>
         </w:tc>
         <w:tc>
@@ -3042,7 +3262,15 @@
               <w:cnfStyle w:val="000000000000" w:firstRow="0" w:lastRow="0" w:firstColumn="0" w:lastColumn="0" w:oddVBand="0" w:evenVBand="0" w:oddHBand="0" w:evenHBand="0" w:firstRowFirstColumn="0" w:firstRowLastColumn="0" w:lastRowFirstColumn="0" w:lastRowLastColumn="0"/>
             </w:pPr>
             <w:r>
-              <w:t>Sets the source colorspace profile to an accurate no-gap sRGB.</w:t>
+              <w:t xml:space="preserve">Sets the source </w:t>
+            </w:r>
+            <w:proofErr w:type="spellStart"/>
+            <w:r>
+              <w:t>colorspace</w:t>
+            </w:r>
+            <w:proofErr w:type="spellEnd"/>
+            <w:r>
+              <w:t xml:space="preserve"> profile to an accurate no-gap sRGB.</w:t>
             </w:r>
           </w:p>
         </w:tc>
@@ -3067,17 +3295,21 @@
             <w:pPr>
               <w:cnfStyle w:val="000000100000" w:firstRow="0" w:lastRow="0" w:firstColumn="0" w:lastColumn="0" w:oddVBand="0" w:evenVBand="0" w:oddHBand="1" w:evenHBand="0" w:firstRowFirstColumn="0" w:firstRowLastColumn="0" w:lastRowFirstColumn="0" w:lastRowLastColumn="0"/>
             </w:pPr>
+            <w:proofErr w:type="spellStart"/>
             <w:r>
               <w:t>sRGB_std</w:t>
             </w:r>
-          </w:p>
-          <w:p>
-            <w:pPr>
-              <w:cnfStyle w:val="000000100000" w:firstRow="0" w:lastRow="0" w:firstColumn="0" w:lastColumn="0" w:oddVBand="0" w:evenVBand="0" w:oddHBand="1" w:evenHBand="0" w:firstRowFirstColumn="0" w:firstRowLastColumn="0" w:lastRowFirstColumn="0" w:lastRowLastColumn="0"/>
-            </w:pPr>
+            <w:proofErr w:type="spellEnd"/>
+          </w:p>
+          <w:p>
+            <w:pPr>
+              <w:cnfStyle w:val="000000100000" w:firstRow="0" w:lastRow="0" w:firstColumn="0" w:lastColumn="0" w:oddVBand="0" w:evenVBand="0" w:oddHBand="1" w:evenHBand="0" w:firstRowFirstColumn="0" w:firstRowLastColumn="0" w:lastRowFirstColumn="0" w:lastRowLastColumn="0"/>
+            </w:pPr>
+            <w:proofErr w:type="spellStart"/>
             <w:r>
               <w:t>sRGB_standard</w:t>
             </w:r>
+            <w:proofErr w:type="spellEnd"/>
           </w:p>
         </w:tc>
         <w:tc>
@@ -3089,7 +3321,15 @@
               <w:cnfStyle w:val="000000100000" w:firstRow="0" w:lastRow="0" w:firstColumn="0" w:lastColumn="0" w:oddVBand="0" w:evenVBand="0" w:oddHBand="1" w:evenHBand="0" w:firstRowFirstColumn="0" w:firstRowLastColumn="0" w:lastRowFirstColumn="0" w:lastRowLastColumn="0"/>
             </w:pPr>
             <w:r>
-              <w:t>Sets the source colorspace profile to the standard sRGB.</w:t>
+              <w:t xml:space="preserve">Sets the source </w:t>
+            </w:r>
+            <w:proofErr w:type="spellStart"/>
+            <w:r>
+              <w:t>colorspace</w:t>
+            </w:r>
+            <w:proofErr w:type="spellEnd"/>
+            <w:r>
+              <w:t xml:space="preserve"> profile to the standard sRGB.</w:t>
             </w:r>
           </w:p>
         </w:tc>
@@ -3141,7 +3381,15 @@
               <w:cnfStyle w:val="000000000000" w:firstRow="0" w:lastRow="0" w:firstColumn="0" w:lastColumn="0" w:oddVBand="0" w:evenVBand="0" w:oddHBand="0" w:evenHBand="0" w:firstRowFirstColumn="0" w:firstRowLastColumn="0" w:lastRowFirstColumn="0" w:lastRowLastColumn="0"/>
             </w:pPr>
             <w:r>
-              <w:t xml:space="preserve">Sets the source colorspace profile to an accurate no-gap </w:t>
+              <w:t xml:space="preserve">Sets the source </w:t>
+            </w:r>
+            <w:proofErr w:type="spellStart"/>
+            <w:r>
+              <w:t>colorspace</w:t>
+            </w:r>
+            <w:proofErr w:type="spellEnd"/>
+            <w:r>
+              <w:t xml:space="preserve"> profile to an accurate no-gap </w:t>
             </w:r>
             <w:r>
               <w:t>SMPTE 170M-1999</w:t>
@@ -3226,7 +3474,15 @@
               <w:cnfStyle w:val="000000100000" w:firstRow="0" w:lastRow="0" w:firstColumn="0" w:lastColumn="0" w:oddVBand="0" w:evenVBand="0" w:oddHBand="1" w:evenHBand="0" w:firstRowFirstColumn="0" w:firstRowLastColumn="0" w:lastRowFirstColumn="0" w:lastRowLastColumn="0"/>
             </w:pPr>
             <w:r>
-              <w:t xml:space="preserve">Sets the source colorspace profile to the standard </w:t>
+              <w:t xml:space="preserve">Sets the source </w:t>
+            </w:r>
+            <w:proofErr w:type="spellStart"/>
+            <w:r>
+              <w:t>colorspace</w:t>
+            </w:r>
+            <w:proofErr w:type="spellEnd"/>
+            <w:r>
+              <w:t xml:space="preserve"> profile to the standard </w:t>
             </w:r>
             <w:r>
               <w:t>SMPTE 170M-1999</w:t>
@@ -3308,7 +3564,15 @@
               <w:cnfStyle w:val="000000000000" w:firstRow="0" w:lastRow="0" w:firstColumn="0" w:lastColumn="0" w:oddVBand="0" w:evenVBand="0" w:oddHBand="0" w:evenHBand="0" w:firstRowFirstColumn="0" w:firstRowLastColumn="0" w:lastRowFirstColumn="0" w:lastRowLastColumn="0"/>
             </w:pPr>
             <w:r>
-              <w:t xml:space="preserve">Sets the source colorspace profile to an accurate no-gap </w:t>
+              <w:t xml:space="preserve">Sets the source </w:t>
+            </w:r>
+            <w:proofErr w:type="spellStart"/>
+            <w:r>
+              <w:t>colorspace</w:t>
+            </w:r>
+            <w:proofErr w:type="spellEnd"/>
+            <w:r>
+              <w:t xml:space="preserve"> profile to an accurate no-gap </w:t>
             </w:r>
             <w:r>
               <w:t>ITU-R Recommendation BT.709-5</w:t>
@@ -3441,7 +3705,15 @@
               <w:cnfStyle w:val="000000100000" w:firstRow="0" w:lastRow="0" w:firstColumn="0" w:lastColumn="0" w:oddVBand="0" w:evenVBand="0" w:oddHBand="1" w:evenHBand="0" w:firstRowFirstColumn="0" w:firstRowLastColumn="0" w:lastRowFirstColumn="0" w:lastRowLastColumn="0"/>
             </w:pPr>
             <w:r>
-              <w:t xml:space="preserve">Sets the source colorspace profile to the standard </w:t>
+              <w:t xml:space="preserve">Sets the source </w:t>
+            </w:r>
+            <w:proofErr w:type="spellStart"/>
+            <w:r>
+              <w:t>colorspace</w:t>
+            </w:r>
+            <w:proofErr w:type="spellEnd"/>
+            <w:r>
+              <w:t xml:space="preserve"> profile to the standard </w:t>
             </w:r>
             <w:r>
               <w:t>ITU-R Recommendation BT.709-5</w:t>
@@ -3480,20 +3752,24 @@
             <w:pPr>
               <w:cnfStyle w:val="000000000000" w:firstRow="0" w:lastRow="0" w:firstColumn="0" w:lastColumn="0" w:oddVBand="0" w:evenVBand="0" w:oddHBand="0" w:evenHBand="0" w:firstRowFirstColumn="0" w:firstRowLastColumn="0" w:lastRowFirstColumn="0" w:lastRowLastColumn="0"/>
             </w:pPr>
+            <w:proofErr w:type="spellStart"/>
             <w:r>
               <w:t>a</w:t>
             </w:r>
             <w:r>
               <w:t>dobergb</w:t>
             </w:r>
-          </w:p>
-          <w:p>
-            <w:pPr>
-              <w:cnfStyle w:val="000000000000" w:firstRow="0" w:lastRow="0" w:firstColumn="0" w:lastColumn="0" w:oddVBand="0" w:evenVBand="0" w:oddHBand="0" w:evenHBand="0" w:firstRowFirstColumn="0" w:firstRowLastColumn="0" w:lastRowFirstColumn="0" w:lastRowLastColumn="0"/>
-            </w:pPr>
+            <w:proofErr w:type="spellEnd"/>
+          </w:p>
+          <w:p>
+            <w:pPr>
+              <w:cnfStyle w:val="000000000000" w:firstRow="0" w:lastRow="0" w:firstColumn="0" w:lastColumn="0" w:oddVBand="0" w:evenVBand="0" w:oddHBand="0" w:evenHBand="0" w:firstRowFirstColumn="0" w:firstRowLastColumn="0" w:lastRowFirstColumn="0" w:lastRowLastColumn="0"/>
+            </w:pPr>
+            <w:proofErr w:type="spellStart"/>
             <w:r>
               <w:t>adobe_rgb</w:t>
             </w:r>
+            <w:proofErr w:type="spellEnd"/>
           </w:p>
         </w:tc>
         <w:tc>
@@ -3505,7 +3781,15 @@
               <w:cnfStyle w:val="000000000000" w:firstRow="0" w:lastRow="0" w:firstColumn="0" w:lastColumn="0" w:oddVBand="0" w:evenVBand="0" w:oddHBand="0" w:evenHBand="0" w:firstRowFirstColumn="0" w:firstRowLastColumn="0" w:lastRowFirstColumn="0" w:lastRowLastColumn="0"/>
             </w:pPr>
             <w:r>
-              <w:t xml:space="preserve">Sets the source colorspace profile to </w:t>
+              <w:t xml:space="preserve">Sets the source </w:t>
+            </w:r>
+            <w:proofErr w:type="spellStart"/>
+            <w:r>
+              <w:t>colorspace</w:t>
+            </w:r>
+            <w:proofErr w:type="spellEnd"/>
+            <w:r>
+              <w:t xml:space="preserve"> profile to </w:t>
             </w:r>
             <w:r>
               <w:t>Adobe RGB (1998) Color Image Encoding Version 2005-05</w:t>
@@ -3574,7 +3858,15 @@
               <w:cnfStyle w:val="000000100000" w:firstRow="0" w:lastRow="0" w:firstColumn="0" w:lastColumn="0" w:oddVBand="0" w:evenVBand="0" w:oddHBand="1" w:evenHBand="0" w:firstRowFirstColumn="0" w:firstRowLastColumn="0" w:lastRowFirstColumn="0" w:lastRowLastColumn="0"/>
             </w:pPr>
             <w:r>
-              <w:t xml:space="preserve">Sets the source colorspace profile to an accurate no-gap </w:t>
+              <w:t xml:space="preserve">Sets the source </w:t>
+            </w:r>
+            <w:proofErr w:type="spellStart"/>
+            <w:r>
+              <w:t>colorspace</w:t>
+            </w:r>
+            <w:proofErr w:type="spellEnd"/>
+            <w:r>
+              <w:t xml:space="preserve"> profile to an accurate no-gap </w:t>
             </w:r>
             <w:r>
               <w:t>ITU-R Recommendation BT.2020</w:t>
@@ -3674,7 +3966,15 @@
             </w:pPr>
             <w:r>
               <w:lastRenderedPageBreak/>
-              <w:t xml:space="preserve">Sets the source colorspace profile to </w:t>
+              <w:t xml:space="preserve">Sets the source </w:t>
+            </w:r>
+            <w:proofErr w:type="spellStart"/>
+            <w:r>
+              <w:t>colorspace</w:t>
+            </w:r>
+            <w:proofErr w:type="spellEnd"/>
+            <w:r>
+              <w:t xml:space="preserve"> profile to </w:t>
             </w:r>
             <w:r>
               <w:lastRenderedPageBreak/>
@@ -3739,7 +4039,15 @@
               <w:cnfStyle w:val="000000100000" w:firstRow="0" w:lastRow="0" w:firstColumn="0" w:lastColumn="0" w:oddVBand="0" w:evenVBand="0" w:oddHBand="1" w:evenHBand="0" w:firstRowFirstColumn="0" w:firstRowLastColumn="0" w:lastRowFirstColumn="0" w:lastRowLastColumn="0"/>
             </w:pPr>
             <w:r>
-              <w:t xml:space="preserve">Sets the source colorspace profile to </w:t>
+              <w:t xml:space="preserve">Sets the source </w:t>
+            </w:r>
+            <w:proofErr w:type="spellStart"/>
+            <w:r>
+              <w:t>colorspace</w:t>
+            </w:r>
+            <w:proofErr w:type="spellEnd"/>
+            <w:r>
+              <w:t xml:space="preserve"> profile to </w:t>
             </w:r>
             <w:r>
               <w:t>SMPTE RP 431-2:2011</w:t>
@@ -3800,7 +4108,15 @@
               <w:cnfStyle w:val="000000000000" w:firstRow="0" w:lastRow="0" w:firstColumn="0" w:lastColumn="0" w:oddVBand="0" w:evenVBand="0" w:oddHBand="0" w:evenHBand="0" w:firstRowFirstColumn="0" w:firstRowLastColumn="0" w:lastRowFirstColumn="0" w:lastRowLastColumn="0"/>
             </w:pPr>
             <w:r>
-              <w:t xml:space="preserve">Sets the source colorspace profile to an accurate no-gap </w:t>
+              <w:t xml:space="preserve">Sets the source </w:t>
+            </w:r>
+            <w:proofErr w:type="spellStart"/>
+            <w:r>
+              <w:t>colorspace</w:t>
+            </w:r>
+            <w:proofErr w:type="spellEnd"/>
+            <w:r>
+              <w:t xml:space="preserve"> profile to an accurate no-gap </w:t>
             </w:r>
             <w:r>
               <w:t>SMPTE 240M-1999</w:t>
@@ -3885,7 +4201,15 @@
               <w:cnfStyle w:val="000000100000" w:firstRow="0" w:lastRow="0" w:firstColumn="0" w:lastColumn="0" w:oddVBand="0" w:evenVBand="0" w:oddHBand="1" w:evenHBand="0" w:firstRowFirstColumn="0" w:firstRowLastColumn="0" w:lastRowFirstColumn="0" w:lastRowLastColumn="0"/>
             </w:pPr>
             <w:r>
-              <w:t xml:space="preserve">Sets the source colorspace profile to the standard </w:t>
+              <w:t xml:space="preserve">Sets the source </w:t>
+            </w:r>
+            <w:proofErr w:type="spellStart"/>
+            <w:r>
+              <w:t>colorspace</w:t>
+            </w:r>
+            <w:proofErr w:type="spellEnd"/>
+            <w:r>
+              <w:t xml:space="preserve"> profile to the standard </w:t>
             </w:r>
             <w:r>
               <w:t>SMPTE 240M-1999</w:t>
@@ -3935,7 +4259,15 @@
               <w:cnfStyle w:val="000000000000" w:firstRow="0" w:lastRow="0" w:firstColumn="0" w:lastColumn="0" w:oddVBand="0" w:evenVBand="0" w:oddHBand="0" w:evenHBand="0" w:firstRowFirstColumn="0" w:firstRowLastColumn="0" w:lastRowFirstColumn="0" w:lastRowLastColumn="0"/>
             </w:pPr>
             <w:r>
-              <w:t xml:space="preserve">Sets the source colorspace profile to an accurate no-gap </w:t>
+              <w:t xml:space="preserve">Sets the source </w:t>
+            </w:r>
+            <w:proofErr w:type="spellStart"/>
+            <w:r>
+              <w:t>colorspace</w:t>
+            </w:r>
+            <w:proofErr w:type="spellEnd"/>
+            <w:r>
+              <w:t xml:space="preserve"> profile to an accurate no-gap </w:t>
             </w:r>
             <w:r>
               <w:t>NTSC 1953</w:t>
@@ -4004,7 +4336,15 @@
               <w:cnfStyle w:val="000000100000" w:firstRow="0" w:lastRow="0" w:firstColumn="0" w:lastColumn="0" w:oddVBand="0" w:evenVBand="0" w:oddHBand="1" w:evenHBand="0" w:firstRowFirstColumn="0" w:firstRowLastColumn="0" w:lastRowFirstColumn="0" w:lastRowLastColumn="0"/>
             </w:pPr>
             <w:r>
-              <w:t xml:space="preserve">Sets the source colorspace profile to the standard </w:t>
+              <w:t xml:space="preserve">Sets the source </w:t>
+            </w:r>
+            <w:proofErr w:type="spellStart"/>
+            <w:r>
+              <w:t>colorspace</w:t>
+            </w:r>
+            <w:proofErr w:type="spellEnd"/>
+            <w:r>
+              <w:t xml:space="preserve"> profile to the standard </w:t>
             </w:r>
             <w:r>
               <w:t>NTSC 1953</w:t>
@@ -4054,7 +4394,15 @@
               <w:cnfStyle w:val="000000000000" w:firstRow="0" w:lastRow="0" w:firstColumn="0" w:lastColumn="0" w:oddVBand="0" w:evenVBand="0" w:oddHBand="0" w:evenHBand="0" w:firstRowFirstColumn="0" w:firstRowLastColumn="0" w:lastRowFirstColumn="0" w:lastRowLastColumn="0"/>
             </w:pPr>
             <w:r>
-              <w:t xml:space="preserve">Sets the source colorspace profile to an accurate no-gap </w:t>
+              <w:t xml:space="preserve">Sets the source </w:t>
+            </w:r>
+            <w:proofErr w:type="spellStart"/>
+            <w:r>
+              <w:t>colorspace</w:t>
+            </w:r>
+            <w:proofErr w:type="spellEnd"/>
+            <w:r>
+              <w:t xml:space="preserve"> profile to an accurate no-gap </w:t>
             </w:r>
             <w:r>
               <w:t>EBU Tech. 3213</w:t>
@@ -4123,7 +4471,15 @@
               <w:cnfStyle w:val="000000100000" w:firstRow="0" w:lastRow="0" w:firstColumn="0" w:lastColumn="0" w:oddVBand="0" w:evenVBand="0" w:oddHBand="1" w:evenHBand="0" w:firstRowFirstColumn="0" w:firstRowLastColumn="0" w:lastRowFirstColumn="0" w:lastRowLastColumn="0"/>
             </w:pPr>
             <w:r>
-              <w:t xml:space="preserve">Sets the source colorspace profile to the standard </w:t>
+              <w:t xml:space="preserve">Sets the source </w:t>
+            </w:r>
+            <w:proofErr w:type="spellStart"/>
+            <w:r>
+              <w:t>colorspace</w:t>
+            </w:r>
+            <w:proofErr w:type="spellEnd"/>
+            <w:r>
+              <w:t xml:space="preserve"> profile to the standard </w:t>
             </w:r>
             <w:r>
               <w:t>EBU Tech. 3213</w:t>
@@ -4181,7 +4537,15 @@
               <w:cnfStyle w:val="000000000000" w:firstRow="0" w:lastRow="0" w:firstColumn="0" w:lastColumn="0" w:oddVBand="0" w:evenVBand="0" w:oddHBand="0" w:evenHBand="0" w:firstRowFirstColumn="0" w:firstRowLastColumn="0" w:lastRowFirstColumn="0" w:lastRowLastColumn="0"/>
             </w:pPr>
             <w:r>
-              <w:t xml:space="preserve">Sets the source colorspace profile to an accurate no-gap </w:t>
+              <w:t xml:space="preserve">Sets the source </w:t>
+            </w:r>
+            <w:proofErr w:type="spellStart"/>
+            <w:r>
+              <w:t>colorspace</w:t>
+            </w:r>
+            <w:proofErr w:type="spellEnd"/>
+            <w:r>
+              <w:t xml:space="preserve"> profile to an accurate no-gap </w:t>
             </w:r>
             <w:r>
               <w:t>Display P3 Color Encoding (v 1.0)</w:t>
@@ -4268,7 +4632,15 @@
             </w:pPr>
             <w:r>
               <w:lastRenderedPageBreak/>
-              <w:t xml:space="preserve">Sets the source colorspace profile to </w:t>
+              <w:t xml:space="preserve">Sets the source </w:t>
+            </w:r>
+            <w:proofErr w:type="spellStart"/>
+            <w:r>
+              <w:t>colorspace</w:t>
+            </w:r>
+            <w:proofErr w:type="spellEnd"/>
+            <w:r>
+              <w:t xml:space="preserve"> profile to </w:t>
             </w:r>
             <w:r>
               <w:lastRenderedPageBreak/>
@@ -4354,7 +4726,15 @@
               <w:cnfStyle w:val="000000000000" w:firstRow="0" w:lastRow="0" w:firstColumn="0" w:lastColumn="0" w:oddVBand="0" w:evenVBand="0" w:oddHBand="0" w:evenHBand="0" w:firstRowFirstColumn="0" w:firstRowLastColumn="0" w:lastRowFirstColumn="0" w:lastRowLastColumn="0"/>
             </w:pPr>
             <w:r>
-              <w:t xml:space="preserve">Sets the source colorspace profile to an accurate no-gap </w:t>
+              <w:t xml:space="preserve">Sets the source </w:t>
+            </w:r>
+            <w:proofErr w:type="spellStart"/>
+            <w:r>
+              <w:t>colorspace</w:t>
+            </w:r>
+            <w:proofErr w:type="spellEnd"/>
+            <w:r>
+              <w:t xml:space="preserve"> profile to an accurate no-gap </w:t>
             </w:r>
             <w:r>
               <w:t>ITU-R Recommendation BT.601 (525)</w:t>
@@ -4487,7 +4867,15 @@
               <w:cnfStyle w:val="000000100000" w:firstRow="0" w:lastRow="0" w:firstColumn="0" w:lastColumn="0" w:oddVBand="0" w:evenVBand="0" w:oddHBand="1" w:evenHBand="0" w:firstRowFirstColumn="0" w:firstRowLastColumn="0" w:lastRowFirstColumn="0" w:lastRowLastColumn="0"/>
             </w:pPr>
             <w:r>
-              <w:t xml:space="preserve">Sets the source colorspace profile to the standard </w:t>
+              <w:t xml:space="preserve">Sets the source </w:t>
+            </w:r>
+            <w:proofErr w:type="spellStart"/>
+            <w:r>
+              <w:t>colorspace</w:t>
+            </w:r>
+            <w:proofErr w:type="spellEnd"/>
+            <w:r>
+              <w:t xml:space="preserve"> profile to the standard </w:t>
             </w:r>
             <w:r>
               <w:t>ITU-R Recommendation BT.601 (525)</w:t>
@@ -4569,7 +4957,15 @@
               <w:cnfStyle w:val="000000000000" w:firstRow="0" w:lastRow="0" w:firstColumn="0" w:lastColumn="0" w:oddVBand="0" w:evenVBand="0" w:oddHBand="0" w:evenHBand="0" w:firstRowFirstColumn="0" w:firstRowLastColumn="0" w:lastRowFirstColumn="0" w:lastRowLastColumn="0"/>
             </w:pPr>
             <w:r>
-              <w:t xml:space="preserve">Sets the source colorspace profile to an accurate no-gap </w:t>
+              <w:t xml:space="preserve">Sets the source </w:t>
+            </w:r>
+            <w:proofErr w:type="spellStart"/>
+            <w:r>
+              <w:t>colorspace</w:t>
+            </w:r>
+            <w:proofErr w:type="spellEnd"/>
+            <w:r>
+              <w:t xml:space="preserve"> profile to an accurate no-gap </w:t>
             </w:r>
             <w:r>
               <w:t>ITU-R Recommendation BT.601 (625)</w:t>
@@ -4702,7 +5098,15 @@
               <w:cnfStyle w:val="000000100000" w:firstRow="0" w:lastRow="0" w:firstColumn="0" w:lastColumn="0" w:oddVBand="0" w:evenVBand="0" w:oddHBand="1" w:evenHBand="0" w:firstRowFirstColumn="0" w:firstRowLastColumn="0" w:lastRowFirstColumn="0" w:lastRowLastColumn="0"/>
             </w:pPr>
             <w:r>
-              <w:t xml:space="preserve">Sets the source colorspace profile to the standard </w:t>
+              <w:t xml:space="preserve">Sets the source </w:t>
+            </w:r>
+            <w:proofErr w:type="spellStart"/>
+            <w:r>
+              <w:t>colorspace</w:t>
+            </w:r>
+            <w:proofErr w:type="spellEnd"/>
+            <w:r>
+              <w:t xml:space="preserve"> profile to the standard </w:t>
             </w:r>
             <w:r>
               <w:t>ITU-R Recommendation BT.601 (625)</w:t>
@@ -4730,9 +5134,11 @@
             <w:pPr>
               <w:cnfStyle w:val="000000000000" w:firstRow="0" w:lastRow="0" w:firstColumn="0" w:lastColumn="0" w:oddVBand="0" w:evenVBand="0" w:oddHBand="0" w:evenHBand="0" w:firstRowFirstColumn="0" w:firstRowLastColumn="0" w:lastRowFirstColumn="0" w:lastRowLastColumn="0"/>
             </w:pPr>
+            <w:proofErr w:type="spellStart"/>
             <w:r>
               <w:t>generic_film</w:t>
             </w:r>
+            <w:proofErr w:type="spellEnd"/>
           </w:p>
           <w:p>
             <w:pPr>
@@ -4752,7 +5158,15 @@
               <w:cnfStyle w:val="000000000000" w:firstRow="0" w:lastRow="0" w:firstColumn="0" w:lastColumn="0" w:oddVBand="0" w:evenVBand="0" w:oddHBand="0" w:evenHBand="0" w:firstRowFirstColumn="0" w:firstRowLastColumn="0" w:lastRowFirstColumn="0" w:lastRowLastColumn="0"/>
             </w:pPr>
             <w:r>
-              <w:t xml:space="preserve">Sets the source colorspace profile to </w:t>
+              <w:t xml:space="preserve">Sets the source </w:t>
+            </w:r>
+            <w:proofErr w:type="spellStart"/>
+            <w:r>
+              <w:t>colorspace</w:t>
+            </w:r>
+            <w:proofErr w:type="spellEnd"/>
+            <w:r>
+              <w:t xml:space="preserve"> profile to </w:t>
             </w:r>
             <w:r>
               <w:t>generic film</w:t>
@@ -4805,7 +5219,15 @@
               <w:cnfStyle w:val="000000100000" w:firstRow="0" w:lastRow="0" w:firstColumn="0" w:lastColumn="0" w:oddVBand="0" w:evenVBand="0" w:oddHBand="1" w:evenHBand="0" w:firstRowFirstColumn="0" w:firstRowLastColumn="0" w:lastRowFirstColumn="0" w:lastRowLastColumn="0"/>
             </w:pPr>
             <w:r>
-              <w:t xml:space="preserve">Sets the source colorspace profile to an accurate no-gap </w:t>
+              <w:t xml:space="preserve">Sets the source </w:t>
+            </w:r>
+            <w:proofErr w:type="spellStart"/>
+            <w:r>
+              <w:t>colorspace</w:t>
+            </w:r>
+            <w:proofErr w:type="spellEnd"/>
+            <w:r>
+              <w:t xml:space="preserve"> profile to an accurate no-gap </w:t>
             </w:r>
             <w:r>
               <w:t>Rec. ITU-R BT.470-6 (M/NTSC)</w:t>
@@ -4855,7 +5277,15 @@
               <w:cnfStyle w:val="000000000000" w:firstRow="0" w:lastRow="0" w:firstColumn="0" w:lastColumn="0" w:oddVBand="0" w:evenVBand="0" w:oddHBand="0" w:evenHBand="0" w:firstRowFirstColumn="0" w:firstRowLastColumn="0" w:lastRowFirstColumn="0" w:lastRowLastColumn="0"/>
             </w:pPr>
             <w:r>
-              <w:t xml:space="preserve">Sets the source colorspace profile to an accurate no-gap </w:t>
+              <w:t xml:space="preserve">Sets the source </w:t>
+            </w:r>
+            <w:proofErr w:type="spellStart"/>
+            <w:r>
+              <w:t>colorspace</w:t>
+            </w:r>
+            <w:proofErr w:type="spellEnd"/>
+            <w:r>
+              <w:t xml:space="preserve"> profile to an accurate no-gap </w:t>
             </w:r>
             <w:r>
               <w:t>Rec. ITU-R BT.470-6 (M/</w:t>
@@ -4994,7 +5424,15 @@
               <w:cnfStyle w:val="000000100000" w:firstRow="0" w:lastRow="0" w:firstColumn="0" w:lastColumn="0" w:oddVBand="0" w:evenVBand="0" w:oddHBand="1" w:evenHBand="0" w:firstRowFirstColumn="0" w:firstRowLastColumn="0" w:lastRowFirstColumn="0" w:lastRowLastColumn="0"/>
             </w:pPr>
             <w:r>
-              <w:t xml:space="preserve">Sets the source colorspace profile to an accurate no-gap </w:t>
+              <w:t xml:space="preserve">Sets the source </w:t>
+            </w:r>
+            <w:proofErr w:type="spellStart"/>
+            <w:r>
+              <w:t>colorspace</w:t>
+            </w:r>
+            <w:proofErr w:type="spellEnd"/>
+            <w:r>
+              <w:t xml:space="preserve"> profile to an accurate no-gap </w:t>
             </w:r>
             <w:r>
               <w:t>Rec. ITU-R BT.470-6 (B, B1, D, D1, G, H, K, N/PAL, K1, L/SECAM)</w:t>
@@ -5030,9 +5468,11 @@
             <w:pPr>
               <w:cnfStyle w:val="000000000000" w:firstRow="0" w:lastRow="0" w:firstColumn="0" w:lastColumn="0" w:oddVBand="0" w:evenVBand="0" w:oddHBand="0" w:evenHBand="0" w:firstRowFirstColumn="0" w:firstRowLastColumn="0" w:lastRowFirstColumn="0" w:lastRowLastColumn="0"/>
             </w:pPr>
+            <w:proofErr w:type="spellStart"/>
             <w:r>
               <w:t>smpte_c</w:t>
             </w:r>
+            <w:proofErr w:type="spellEnd"/>
           </w:p>
         </w:tc>
         <w:tc>
@@ -5044,10 +5484,26 @@
               <w:cnfStyle w:val="000000000000" w:firstRow="0" w:lastRow="0" w:firstColumn="0" w:lastColumn="0" w:oddVBand="0" w:evenVBand="0" w:oddHBand="0" w:evenHBand="0" w:firstRowFirstColumn="0" w:firstRowLastColumn="0" w:lastRowFirstColumn="0" w:lastRowLastColumn="0"/>
             </w:pPr>
             <w:r>
-              <w:t xml:space="preserve">Sets the source colorspace profile to </w:t>
-            </w:r>
-            <w:r>
-              <w:t>SMPTE C with a pow(2.2) curve</w:t>
+              <w:t xml:space="preserve">Sets the source </w:t>
+            </w:r>
+            <w:proofErr w:type="spellStart"/>
+            <w:r>
+              <w:t>colorspace</w:t>
+            </w:r>
+            <w:proofErr w:type="spellEnd"/>
+            <w:r>
+              <w:t xml:space="preserve"> profile to </w:t>
+            </w:r>
+            <w:r>
+              <w:t xml:space="preserve">SMPTE C with a </w:t>
+            </w:r>
+            <w:proofErr w:type="gramStart"/>
+            <w:r>
+              <w:t>pow(</w:t>
+            </w:r>
+            <w:proofErr w:type="gramEnd"/>
+            <w:r>
+              <w:t>2.2) curve</w:t>
             </w:r>
             <w:r>
               <w:t>.</w:t>
@@ -5083,9 +5539,11 @@
             <w:pPr>
               <w:cnfStyle w:val="000000100000" w:firstRow="0" w:lastRow="0" w:firstColumn="0" w:lastColumn="0" w:oddVBand="0" w:evenVBand="0" w:oddHBand="1" w:evenHBand="0" w:firstRowFirstColumn="0" w:firstRowLastColumn="0" w:lastRowFirstColumn="0" w:lastRowLastColumn="0"/>
             </w:pPr>
+            <w:proofErr w:type="spellStart"/>
             <w:r>
               <w:t>smpte_c_std</w:t>
             </w:r>
+            <w:proofErr w:type="spellEnd"/>
           </w:p>
         </w:tc>
         <w:tc>
@@ -5097,7 +5555,15 @@
               <w:cnfStyle w:val="000000100000" w:firstRow="0" w:lastRow="0" w:firstColumn="0" w:lastColumn="0" w:oddVBand="0" w:evenVBand="0" w:oddHBand="1" w:evenHBand="0" w:firstRowFirstColumn="0" w:firstRowLastColumn="0" w:lastRowFirstColumn="0" w:lastRowLastColumn="0"/>
             </w:pPr>
             <w:r>
-              <w:t xml:space="preserve">Sets the source colorspace profile to the standard </w:t>
+              <w:t xml:space="preserve">Sets the source </w:t>
+            </w:r>
+            <w:proofErr w:type="spellStart"/>
+            <w:r>
+              <w:t>colorspace</w:t>
+            </w:r>
+            <w:proofErr w:type="spellEnd"/>
+            <w:r>
+              <w:t xml:space="preserve"> profile to the standard </w:t>
             </w:r>
             <w:r>
               <w:t>SMPTE C</w:t>
@@ -5125,17 +5591,21 @@
             <w:pPr>
               <w:cnfStyle w:val="000000000000" w:firstRow="0" w:lastRow="0" w:firstColumn="0" w:lastColumn="0" w:oddVBand="0" w:evenVBand="0" w:oddHBand="0" w:evenHBand="0" w:firstRowFirstColumn="0" w:firstRowLastColumn="0" w:lastRowFirstColumn="0" w:lastRowLastColumn="0"/>
             </w:pPr>
+            <w:proofErr w:type="spellStart"/>
             <w:r>
               <w:t>romm_rgb</w:t>
             </w:r>
-          </w:p>
-          <w:p>
-            <w:pPr>
-              <w:cnfStyle w:val="000000000000" w:firstRow="0" w:lastRow="0" w:firstColumn="0" w:lastColumn="0" w:oddVBand="0" w:evenVBand="0" w:oddHBand="0" w:evenHBand="0" w:firstRowFirstColumn="0" w:firstRowLastColumn="0" w:lastRowFirstColumn="0" w:lastRowLastColumn="0"/>
-            </w:pPr>
+            <w:proofErr w:type="spellEnd"/>
+          </w:p>
+          <w:p>
+            <w:pPr>
+              <w:cnfStyle w:val="000000000000" w:firstRow="0" w:lastRow="0" w:firstColumn="0" w:lastColumn="0" w:oddVBand="0" w:evenVBand="0" w:oddHBand="0" w:evenHBand="0" w:firstRowFirstColumn="0" w:firstRowLastColumn="0" w:lastRowFirstColumn="0" w:lastRowLastColumn="0"/>
+            </w:pPr>
+            <w:proofErr w:type="spellStart"/>
             <w:r>
               <w:t>rommrgb</w:t>
             </w:r>
+            <w:proofErr w:type="spellEnd"/>
           </w:p>
         </w:tc>
         <w:tc>
@@ -5147,7 +5617,15 @@
               <w:cnfStyle w:val="000000000000" w:firstRow="0" w:lastRow="0" w:firstColumn="0" w:lastColumn="0" w:oddVBand="0" w:evenVBand="0" w:oddHBand="0" w:evenHBand="0" w:firstRowFirstColumn="0" w:firstRowLastColumn="0" w:lastRowFirstColumn="0" w:lastRowLastColumn="0"/>
             </w:pPr>
             <w:r>
-              <w:t xml:space="preserve">Sets the source colorspace profile to </w:t>
+              <w:t xml:space="preserve">Sets the source </w:t>
+            </w:r>
+            <w:proofErr w:type="spellStart"/>
+            <w:r>
+              <w:t>colorspace</w:t>
+            </w:r>
+            <w:proofErr w:type="spellEnd"/>
+            <w:r>
+              <w:t xml:space="preserve"> profile to </w:t>
             </w:r>
             <w:r>
               <w:t>Reference Output Medium Metric RGB (ROMM RGB)</w:t>
@@ -5178,17 +5656,21 @@
             <w:pPr>
               <w:cnfStyle w:val="000000100000" w:firstRow="0" w:lastRow="0" w:firstColumn="0" w:lastColumn="0" w:oddVBand="0" w:evenVBand="0" w:oddHBand="1" w:evenHBand="0" w:firstRowFirstColumn="0" w:firstRowLastColumn="0" w:lastRowFirstColumn="0" w:lastRowLastColumn="0"/>
             </w:pPr>
+            <w:proofErr w:type="spellStart"/>
             <w:r>
               <w:t>rimm_rgb</w:t>
             </w:r>
-          </w:p>
-          <w:p>
-            <w:pPr>
-              <w:cnfStyle w:val="000000100000" w:firstRow="0" w:lastRow="0" w:firstColumn="0" w:lastColumn="0" w:oddVBand="0" w:evenVBand="0" w:oddHBand="1" w:evenHBand="0" w:firstRowFirstColumn="0" w:firstRowLastColumn="0" w:lastRowFirstColumn="0" w:lastRowLastColumn="0"/>
-            </w:pPr>
+            <w:proofErr w:type="spellEnd"/>
+          </w:p>
+          <w:p>
+            <w:pPr>
+              <w:cnfStyle w:val="000000100000" w:firstRow="0" w:lastRow="0" w:firstColumn="0" w:lastColumn="0" w:oddVBand="0" w:evenVBand="0" w:oddHBand="1" w:evenHBand="0" w:firstRowFirstColumn="0" w:firstRowLastColumn="0" w:lastRowFirstColumn="0" w:lastRowLastColumn="0"/>
+            </w:pPr>
+            <w:proofErr w:type="spellStart"/>
             <w:r>
               <w:t>rimmrgb</w:t>
             </w:r>
+            <w:proofErr w:type="spellEnd"/>
           </w:p>
         </w:tc>
         <w:tc>
@@ -5200,7 +5682,15 @@
               <w:cnfStyle w:val="000000100000" w:firstRow="0" w:lastRow="0" w:firstColumn="0" w:lastColumn="0" w:oddVBand="0" w:evenVBand="0" w:oddHBand="1" w:evenHBand="0" w:firstRowFirstColumn="0" w:firstRowLastColumn="0" w:lastRowFirstColumn="0" w:lastRowLastColumn="0"/>
             </w:pPr>
             <w:r>
-              <w:t xml:space="preserve">Sets the source colorspace profile to </w:t>
+              <w:t xml:space="preserve">Sets the source </w:t>
+            </w:r>
+            <w:proofErr w:type="spellStart"/>
+            <w:r>
+              <w:t>colorspace</w:t>
+            </w:r>
+            <w:proofErr w:type="spellEnd"/>
+            <w:r>
+              <w:t xml:space="preserve"> profile to </w:t>
             </w:r>
             <w:r>
               <w:t>Reference Input Medium Metric RGB (RIMM RGB)</w:t>
@@ -5228,17 +5718,21 @@
             <w:pPr>
               <w:cnfStyle w:val="000000000000" w:firstRow="0" w:lastRow="0" w:firstColumn="0" w:lastColumn="0" w:oddVBand="0" w:evenVBand="0" w:oddHBand="0" w:evenHBand="0" w:firstRowFirstColumn="0" w:firstRowLastColumn="0" w:lastRowFirstColumn="0" w:lastRowLastColumn="0"/>
             </w:pPr>
+            <w:proofErr w:type="spellStart"/>
             <w:r>
               <w:t>erimm_rgb</w:t>
             </w:r>
-          </w:p>
-          <w:p>
-            <w:pPr>
-              <w:cnfStyle w:val="000000000000" w:firstRow="0" w:lastRow="0" w:firstColumn="0" w:lastColumn="0" w:oddVBand="0" w:evenVBand="0" w:oddHBand="0" w:evenHBand="0" w:firstRowFirstColumn="0" w:firstRowLastColumn="0" w:lastRowFirstColumn="0" w:lastRowLastColumn="0"/>
-            </w:pPr>
+            <w:proofErr w:type="spellEnd"/>
+          </w:p>
+          <w:p>
+            <w:pPr>
+              <w:cnfStyle w:val="000000000000" w:firstRow="0" w:lastRow="0" w:firstColumn="0" w:lastColumn="0" w:oddVBand="0" w:evenVBand="0" w:oddHBand="0" w:evenHBand="0" w:firstRowFirstColumn="0" w:firstRowLastColumn="0" w:lastRowFirstColumn="0" w:lastRowLastColumn="0"/>
+            </w:pPr>
+            <w:proofErr w:type="spellStart"/>
             <w:r>
               <w:t>erimmrgb</w:t>
             </w:r>
+            <w:proofErr w:type="spellEnd"/>
           </w:p>
         </w:tc>
         <w:tc>
@@ -5250,7 +5744,15 @@
               <w:cnfStyle w:val="000000000000" w:firstRow="0" w:lastRow="0" w:firstColumn="0" w:lastColumn="0" w:oddVBand="0" w:evenVBand="0" w:oddHBand="0" w:evenHBand="0" w:firstRowFirstColumn="0" w:firstRowLastColumn="0" w:lastRowFirstColumn="0" w:lastRowLastColumn="0"/>
             </w:pPr>
             <w:r>
-              <w:t xml:space="preserve">Sets the source colorspace profile to </w:t>
+              <w:t xml:space="preserve">Sets the source </w:t>
+            </w:r>
+            <w:proofErr w:type="spellStart"/>
+            <w:r>
+              <w:t>colorspace</w:t>
+            </w:r>
+            <w:proofErr w:type="spellEnd"/>
+            <w:r>
+              <w:t xml:space="preserve"> profile to </w:t>
             </w:r>
             <w:r>
               <w:t>Extended Reference Input Medium Metric RGB (ERIMM RGB)</w:t>
@@ -5281,20 +5783,24 @@
             <w:pPr>
               <w:cnfStyle w:val="000000100000" w:firstRow="0" w:lastRow="0" w:firstColumn="0" w:lastColumn="0" w:oddVBand="0" w:evenVBand="0" w:oddHBand="1" w:evenHBand="0" w:firstRowFirstColumn="0" w:firstRowLastColumn="0" w:lastRowFirstColumn="0" w:lastRowLastColumn="0"/>
             </w:pPr>
+            <w:proofErr w:type="spellStart"/>
             <w:r>
               <w:t>p</w:t>
             </w:r>
             <w:r>
               <w:t>lasa</w:t>
             </w:r>
-          </w:p>
-          <w:p>
-            <w:pPr>
-              <w:cnfStyle w:val="000000100000" w:firstRow="0" w:lastRow="0" w:firstColumn="0" w:lastColumn="0" w:oddVBand="0" w:evenVBand="0" w:oddHBand="1" w:evenHBand="0" w:firstRowFirstColumn="0" w:firstRowLastColumn="0" w:lastRowFirstColumn="0" w:lastRowLastColumn="0"/>
-            </w:pPr>
+            <w:proofErr w:type="spellEnd"/>
+          </w:p>
+          <w:p>
+            <w:pPr>
+              <w:cnfStyle w:val="000000100000" w:firstRow="0" w:lastRow="0" w:firstColumn="0" w:lastColumn="0" w:oddVBand="0" w:evenVBand="0" w:oddHBand="1" w:evenHBand="0" w:firstRowFirstColumn="0" w:firstRowLastColumn="0" w:lastRowFirstColumn="0" w:lastRowLastColumn="0"/>
+            </w:pPr>
+            <w:proofErr w:type="spellStart"/>
             <w:r>
               <w:t>plasa_ansi</w:t>
             </w:r>
+            <w:proofErr w:type="spellEnd"/>
           </w:p>
         </w:tc>
         <w:tc>
@@ -5306,7 +5812,15 @@
               <w:cnfStyle w:val="000000100000" w:firstRow="0" w:lastRow="0" w:firstColumn="0" w:lastColumn="0" w:oddVBand="0" w:evenVBand="0" w:oddHBand="1" w:evenHBand="0" w:firstRowFirstColumn="0" w:firstRowLastColumn="0" w:lastRowFirstColumn="0" w:lastRowLastColumn="0"/>
             </w:pPr>
             <w:r>
-              <w:t xml:space="preserve">Sets the source colorspace profile to </w:t>
+              <w:t xml:space="preserve">Sets the source </w:t>
+            </w:r>
+            <w:proofErr w:type="spellStart"/>
+            <w:r>
+              <w:t>colorspace</w:t>
+            </w:r>
+            <w:proofErr w:type="spellEnd"/>
+            <w:r>
+              <w:t xml:space="preserve"> profile to </w:t>
             </w:r>
             <w:r>
               <w:t>PLASA ANSI E1.54</w:t>
@@ -5334,20 +5848,24 @@
             <w:pPr>
               <w:cnfStyle w:val="000000000000" w:firstRow="0" w:lastRow="0" w:firstColumn="0" w:lastColumn="0" w:oddVBand="0" w:evenVBand="0" w:oddHBand="0" w:evenHBand="0" w:firstRowFirstColumn="0" w:firstRowLastColumn="0" w:lastRowFirstColumn="0" w:lastRowLastColumn="0"/>
             </w:pPr>
+            <w:proofErr w:type="spellStart"/>
             <w:r>
               <w:t>p</w:t>
             </w:r>
             <w:r>
               <w:t>rotune</w:t>
             </w:r>
-          </w:p>
-          <w:p>
-            <w:pPr>
-              <w:cnfStyle w:val="000000000000" w:firstRow="0" w:lastRow="0" w:firstColumn="0" w:lastColumn="0" w:oddVBand="0" w:evenVBand="0" w:oddHBand="0" w:evenHBand="0" w:firstRowFirstColumn="0" w:firstRowLastColumn="0" w:lastRowFirstColumn="0" w:lastRowLastColumn="0"/>
-            </w:pPr>
+            <w:proofErr w:type="spellEnd"/>
+          </w:p>
+          <w:p>
+            <w:pPr>
+              <w:cnfStyle w:val="000000000000" w:firstRow="0" w:lastRow="0" w:firstColumn="0" w:lastColumn="0" w:oddVBand="0" w:evenVBand="0" w:oddHBand="0" w:evenHBand="0" w:firstRowFirstColumn="0" w:firstRowLastColumn="0" w:lastRowFirstColumn="0" w:lastRowLastColumn="0"/>
+            </w:pPr>
+            <w:proofErr w:type="spellStart"/>
             <w:r>
               <w:t>gopro</w:t>
             </w:r>
+            <w:proofErr w:type="spellEnd"/>
           </w:p>
         </w:tc>
         <w:tc>
@@ -5359,10 +5877,23 @@
               <w:cnfStyle w:val="000000000000" w:firstRow="0" w:lastRow="0" w:firstColumn="0" w:lastColumn="0" w:oddVBand="0" w:evenVBand="0" w:oddHBand="0" w:evenHBand="0" w:firstRowFirstColumn="0" w:firstRowLastColumn="0" w:lastRowFirstColumn="0" w:lastRowLastColumn="0"/>
             </w:pPr>
             <w:r>
-              <w:t xml:space="preserve">Sets the source colorspace profile to </w:t>
-            </w:r>
-            <w:r>
-              <w:t>Protune Native</w:t>
+              <w:t xml:space="preserve">Sets the source </w:t>
+            </w:r>
+            <w:proofErr w:type="spellStart"/>
+            <w:r>
+              <w:t>colorspace</w:t>
+            </w:r>
+            <w:proofErr w:type="spellEnd"/>
+            <w:r>
+              <w:t xml:space="preserve"> profile to </w:t>
+            </w:r>
+            <w:proofErr w:type="spellStart"/>
+            <w:r>
+              <w:t>Protune</w:t>
+            </w:r>
+            <w:proofErr w:type="spellEnd"/>
+            <w:r>
+              <w:t xml:space="preserve"> Native</w:t>
             </w:r>
             <w:r>
               <w:t xml:space="preserve"> (GoPro).</w:t>
@@ -5398,17 +5929,21 @@
             <w:pPr>
               <w:cnfStyle w:val="000000100000" w:firstRow="0" w:lastRow="0" w:firstColumn="0" w:lastColumn="0" w:oddVBand="0" w:evenVBand="0" w:oddHBand="1" w:evenHBand="0" w:firstRowFirstColumn="0" w:firstRowLastColumn="0" w:lastRowFirstColumn="0" w:lastRowLastColumn="0"/>
             </w:pPr>
+            <w:proofErr w:type="spellStart"/>
             <w:r>
               <w:t>sgamut</w:t>
             </w:r>
-          </w:p>
-          <w:p>
-            <w:pPr>
-              <w:cnfStyle w:val="000000100000" w:firstRow="0" w:lastRow="0" w:firstColumn="0" w:lastColumn="0" w:oddVBand="0" w:evenVBand="0" w:oddHBand="1" w:evenHBand="0" w:firstRowFirstColumn="0" w:firstRowLastColumn="0" w:lastRowFirstColumn="0" w:lastRowLastColumn="0"/>
-            </w:pPr>
+            <w:proofErr w:type="spellEnd"/>
+          </w:p>
+          <w:p>
+            <w:pPr>
+              <w:cnfStyle w:val="000000100000" w:firstRow="0" w:lastRow="0" w:firstColumn="0" w:lastColumn="0" w:oddVBand="0" w:evenVBand="0" w:oddHBand="1" w:evenHBand="0" w:firstRowFirstColumn="0" w:firstRowLastColumn="0" w:lastRowFirstColumn="0" w:lastRowLastColumn="0"/>
+            </w:pPr>
+            <w:proofErr w:type="spellStart"/>
             <w:r>
               <w:t>s_gamut</w:t>
             </w:r>
+            <w:proofErr w:type="spellEnd"/>
           </w:p>
         </w:tc>
         <w:tc>
@@ -5420,7 +5955,15 @@
               <w:cnfStyle w:val="000000100000" w:firstRow="0" w:lastRow="0" w:firstColumn="0" w:lastColumn="0" w:oddVBand="0" w:evenVBand="0" w:oddHBand="1" w:evenHBand="0" w:firstRowFirstColumn="0" w:firstRowLastColumn="0" w:lastRowFirstColumn="0" w:lastRowLastColumn="0"/>
             </w:pPr>
             <w:r>
-              <w:t xml:space="preserve">Sets the source colorspace profile to </w:t>
+              <w:t xml:space="preserve">Sets the source </w:t>
+            </w:r>
+            <w:proofErr w:type="spellStart"/>
+            <w:r>
+              <w:t>colorspace</w:t>
+            </w:r>
+            <w:proofErr w:type="spellEnd"/>
+            <w:r>
+              <w:t xml:space="preserve"> profile to </w:t>
             </w:r>
             <w:r>
               <w:t>S-Gamut</w:t>
@@ -5478,7 +6021,15 @@
               <w:cnfStyle w:val="000000000000" w:firstRow="0" w:lastRow="0" w:firstColumn="0" w:lastColumn="0" w:oddVBand="0" w:evenVBand="0" w:oddHBand="0" w:evenHBand="0" w:firstRowFirstColumn="0" w:firstRowLastColumn="0" w:lastRowFirstColumn="0" w:lastRowLastColumn="0"/>
             </w:pPr>
             <w:r>
-              <w:t xml:space="preserve">Sets the source colorspace profile to </w:t>
+              <w:t xml:space="preserve">Sets the source </w:t>
+            </w:r>
+            <w:proofErr w:type="spellStart"/>
+            <w:r>
+              <w:t>colorspace</w:t>
+            </w:r>
+            <w:proofErr w:type="spellEnd"/>
+            <w:r>
+              <w:t xml:space="preserve"> profile to </w:t>
             </w:r>
             <w:r>
               <w:t>S-Gamut3</w:t>
@@ -5563,7 +6114,15 @@
               <w:cnfStyle w:val="000000100000" w:firstRow="0" w:lastRow="0" w:firstColumn="0" w:lastColumn="0" w:oddVBand="0" w:evenVBand="0" w:oddHBand="1" w:evenHBand="0" w:firstRowFirstColumn="0" w:firstRowLastColumn="0" w:lastRowFirstColumn="0" w:lastRowLastColumn="0"/>
             </w:pPr>
             <w:r>
-              <w:t xml:space="preserve">Sets the source colorspace profile to </w:t>
+              <w:t xml:space="preserve">Sets the source </w:t>
+            </w:r>
+            <w:proofErr w:type="spellStart"/>
+            <w:r>
+              <w:t>colorspace</w:t>
+            </w:r>
+            <w:proofErr w:type="spellEnd"/>
+            <w:r>
+              <w:t xml:space="preserve"> profile to </w:t>
             </w:r>
             <w:r>
               <w:t>S-Gamut3.Cine</w:t>
@@ -5584,9 +6143,11 @@
             <w:r>
               <w:t>-</w:t>
             </w:r>
+            <w:proofErr w:type="spellStart"/>
             <w:r>
               <w:t>target_colorspace</w:t>
             </w:r>
+            <w:proofErr w:type="spellEnd"/>
           </w:p>
         </w:tc>
         <w:tc>
@@ -5610,8 +6171,17 @@
                 <w:b/>
                 <w:bCs/>
               </w:rPr>
-              <w:t>-input_colorspace</w:t>
-            </w:r>
+              <w:t>-</w:t>
+            </w:r>
+            <w:proofErr w:type="spellStart"/>
+            <w:r>
+              <w:rPr>
+                <w:b/>
+                <w:bCs/>
+              </w:rPr>
+              <w:t>input_colorspace</w:t>
+            </w:r>
+            <w:proofErr w:type="spellEnd"/>
             <w:r>
               <w:t>.</w:t>
             </w:r>
@@ -5632,8 +6202,13 @@
               <w:t>output</w:t>
             </w:r>
             <w:r>
-              <w:t xml:space="preserve"> colorspace</w:t>
-            </w:r>
+              <w:t xml:space="preserve"> </w:t>
+            </w:r>
+            <w:proofErr w:type="spellStart"/>
+            <w:r>
+              <w:t>colorspace</w:t>
+            </w:r>
+            <w:proofErr w:type="spellEnd"/>
             <w:r>
               <w:t xml:space="preserve"> profile.</w:t>
             </w:r>
@@ -5653,9 +6228,11 @@
             <w:r>
               <w:t>-</w:t>
             </w:r>
+            <w:proofErr w:type="spellStart"/>
             <w:r>
               <w:t>input_colorspace_file</w:t>
             </w:r>
+            <w:proofErr w:type="spellEnd"/>
           </w:p>
         </w:tc>
         <w:tc>
@@ -5695,10 +6272,23 @@
               <w:t>input</w:t>
             </w:r>
             <w:r>
-              <w:t xml:space="preserve"> colorspace</w:t>
-            </w:r>
-            <w:r>
-              <w:t xml:space="preserve"> profile.  Loads .ICC and .ICM files.</w:t>
+              <w:t xml:space="preserve"> </w:t>
+            </w:r>
+            <w:proofErr w:type="spellStart"/>
+            <w:r>
+              <w:t>colorspace</w:t>
+            </w:r>
+            <w:proofErr w:type="spellEnd"/>
+            <w:r>
+              <w:t xml:space="preserve"> profile.  </w:t>
+            </w:r>
+            <w:proofErr w:type="gramStart"/>
+            <w:r>
+              <w:t>Loads .ICC</w:t>
+            </w:r>
+            <w:proofErr w:type="gramEnd"/>
+            <w:r>
+              <w:t xml:space="preserve"> and .ICM files.</w:t>
             </w:r>
           </w:p>
         </w:tc>
@@ -5713,9 +6303,11 @@
             <w:r>
               <w:t>-</w:t>
             </w:r>
+            <w:proofErr w:type="spellStart"/>
             <w:r>
               <w:t>target_colorspace_file</w:t>
             </w:r>
+            <w:proofErr w:type="spellEnd"/>
           </w:p>
         </w:tc>
         <w:tc>
@@ -5755,10 +6347,23 @@
               <w:t>output</w:t>
             </w:r>
             <w:r>
-              <w:t xml:space="preserve"> colorspace</w:t>
-            </w:r>
-            <w:r>
-              <w:t xml:space="preserve"> profile.  Loads .ICC and .ICM files.</w:t>
+              <w:t xml:space="preserve"> </w:t>
+            </w:r>
+            <w:proofErr w:type="spellStart"/>
+            <w:r>
+              <w:t>colorspace</w:t>
+            </w:r>
+            <w:proofErr w:type="spellEnd"/>
+            <w:r>
+              <w:t xml:space="preserve"> profile.  </w:t>
+            </w:r>
+            <w:proofErr w:type="gramStart"/>
+            <w:r>
+              <w:t>Loads .ICC</w:t>
+            </w:r>
+            <w:proofErr w:type="gramEnd"/>
+            <w:r>
+              <w:t xml:space="preserve"> and .ICM files.</w:t>
             </w:r>
           </w:p>
         </w:tc>
@@ -5776,9 +6381,11 @@
             <w:r>
               <w:t>-</w:t>
             </w:r>
+            <w:proofErr w:type="spellStart"/>
             <w:r>
               <w:t>dont_embed_icc</w:t>
             </w:r>
+            <w:proofErr w:type="spellEnd"/>
           </w:p>
         </w:tc>
         <w:tc>
@@ -5800,7 +6407,23 @@
               <w:cnfStyle w:val="000000100000" w:firstRow="0" w:lastRow="0" w:firstColumn="0" w:lastColumn="0" w:oddVBand="0" w:evenVBand="0" w:oddHBand="1" w:evenHBand="0" w:firstRowFirstColumn="0" w:firstRowLastColumn="0" w:lastRowFirstColumn="0" w:lastRowLastColumn="0"/>
             </w:pPr>
             <w:r>
-              <w:t>No colorspace profile will be embedded into files with colorspace-profile support.</w:t>
+              <w:t xml:space="preserve">No </w:t>
+            </w:r>
+            <w:proofErr w:type="spellStart"/>
+            <w:r>
+              <w:t>colorspace</w:t>
+            </w:r>
+            <w:proofErr w:type="spellEnd"/>
+            <w:r>
+              <w:t xml:space="preserve"> profile will be embedded into files with </w:t>
+            </w:r>
+            <w:proofErr w:type="spellStart"/>
+            <w:r>
+              <w:t>colorspace</w:t>
+            </w:r>
+            <w:proofErr w:type="spellEnd"/>
+            <w:r>
+              <w:t>-profile support.</w:t>
             </w:r>
           </w:p>
         </w:tc>
@@ -5815,9 +6438,11 @@
             <w:r>
               <w:t>-</w:t>
             </w:r>
+            <w:proofErr w:type="spellStart"/>
             <w:r>
               <w:t>embed_icc</w:t>
             </w:r>
+            <w:proofErr w:type="spellEnd"/>
           </w:p>
         </w:tc>
         <w:tc>
@@ -5839,7 +6464,23 @@
               <w:cnfStyle w:val="000000000000" w:firstRow="0" w:lastRow="0" w:firstColumn="0" w:lastColumn="0" w:oddVBand="0" w:evenVBand="0" w:oddHBand="0" w:evenHBand="0" w:firstRowFirstColumn="0" w:firstRowLastColumn="0" w:lastRowFirstColumn="0" w:lastRowLastColumn="0"/>
             </w:pPr>
             <w:r>
-              <w:t>Any specified output colorspace profiles will be embedded into files with colorspace-profile support.</w:t>
+              <w:t xml:space="preserve">Any specified output </w:t>
+            </w:r>
+            <w:proofErr w:type="spellStart"/>
+            <w:r>
+              <w:t>colorspace</w:t>
+            </w:r>
+            <w:proofErr w:type="spellEnd"/>
+            <w:r>
+              <w:t xml:space="preserve"> profiles will be embedded into files with </w:t>
+            </w:r>
+            <w:proofErr w:type="spellStart"/>
+            <w:r>
+              <w:t>colorspace</w:t>
+            </w:r>
+            <w:proofErr w:type="spellEnd"/>
+            <w:r>
+              <w:t>-profile support.</w:t>
             </w:r>
             <w:r>
               <w:t xml:space="preserve">  This is the default.</w:t>
@@ -5860,9 +6501,11 @@
             <w:r>
               <w:t>-</w:t>
             </w:r>
+            <w:proofErr w:type="spellStart"/>
             <w:r>
               <w:t>ignore_input_colorspace_gamma</w:t>
             </w:r>
+            <w:proofErr w:type="spellEnd"/>
           </w:p>
         </w:tc>
         <w:tc>
@@ -5884,7 +6527,15 @@
               <w:cnfStyle w:val="000000100000" w:firstRow="0" w:lastRow="0" w:firstColumn="0" w:lastColumn="0" w:oddVBand="0" w:evenVBand="0" w:oddHBand="1" w:evenHBand="0" w:firstRowFirstColumn="0" w:firstRowLastColumn="0" w:lastRowFirstColumn="0" w:lastRowLastColumn="0"/>
             </w:pPr>
             <w:r>
-              <w:t>The gamma in any supplied or embedded input colorspace profile will be ignored.</w:t>
+              <w:t xml:space="preserve">The gamma in any supplied or embedded input </w:t>
+            </w:r>
+            <w:proofErr w:type="spellStart"/>
+            <w:r>
+              <w:t>colorspace</w:t>
+            </w:r>
+            <w:proofErr w:type="spellEnd"/>
+            <w:r>
+              <w:t xml:space="preserve"> profile will be ignored.</w:t>
             </w:r>
           </w:p>
         </w:tc>
@@ -5907,17 +6558,21 @@
               <w:lastRenderedPageBreak/>
               <w:t>-</w:t>
             </w:r>
+            <w:proofErr w:type="spellStart"/>
             <w:r>
               <w:t>rendering_intent</w:t>
             </w:r>
+            <w:proofErr w:type="spellEnd"/>
           </w:p>
           <w:p>
             <w:r>
               <w:t>-</w:t>
             </w:r>
+            <w:proofErr w:type="spellStart"/>
             <w:r>
               <w:t>render_intent</w:t>
             </w:r>
+            <w:proofErr w:type="spellEnd"/>
           </w:p>
         </w:tc>
         <w:tc>
@@ -5942,7 +6597,23 @@
               <w:cnfStyle w:val="000000000000" w:firstRow="0" w:lastRow="0" w:firstColumn="0" w:lastColumn="0" w:oddVBand="0" w:evenVBand="0" w:oddHBand="0" w:evenHBand="0" w:firstRowFirstColumn="0" w:firstRowLastColumn="0" w:lastRowFirstColumn="0" w:lastRowLastColumn="0"/>
             </w:pPr>
             <w:r>
-              <w:t>All colors are scaled to fit into the target colorspace.  Useful for converting from wide colorspaces to more narrow ones.</w:t>
+              <w:t xml:space="preserve">All colors are scaled to fit into the target </w:t>
+            </w:r>
+            <w:proofErr w:type="spellStart"/>
+            <w:r>
+              <w:t>colorspace</w:t>
+            </w:r>
+            <w:proofErr w:type="spellEnd"/>
+            <w:r>
+              <w:t xml:space="preserve">.  Useful for converting from wide </w:t>
+            </w:r>
+            <w:proofErr w:type="spellStart"/>
+            <w:r>
+              <w:t>colorspaces</w:t>
+            </w:r>
+            <w:proofErr w:type="spellEnd"/>
+            <w:r>
+              <w:t xml:space="preserve"> to more narrow ones.</w:t>
             </w:r>
           </w:p>
         </w:tc>
@@ -5967,9 +6638,11 @@
             <w:pPr>
               <w:cnfStyle w:val="000000100000" w:firstRow="0" w:lastRow="0" w:firstColumn="0" w:lastColumn="0" w:oddVBand="0" w:evenVBand="0" w:oddHBand="1" w:evenHBand="0" w:firstRowFirstColumn="0" w:firstRowLastColumn="0" w:lastRowFirstColumn="0" w:lastRowLastColumn="0"/>
             </w:pPr>
+            <w:proofErr w:type="spellStart"/>
             <w:r>
               <w:t>relative_colorimetric</w:t>
             </w:r>
+            <w:proofErr w:type="spellEnd"/>
           </w:p>
         </w:tc>
         <w:tc>
@@ -6027,6 +6700,7 @@
             <w:r>
               <w:t xml:space="preserve">Like </w:t>
             </w:r>
+            <w:proofErr w:type="gramStart"/>
             <w:r>
               <w:rPr>
                 <w:b/>
@@ -6035,7 +6709,11 @@
               <w:t>perceptual</w:t>
             </w:r>
             <w:r>
-              <w:t>, but tends to make colors more saturated.</w:t>
+              <w:t>, but</w:t>
+            </w:r>
+            <w:proofErr w:type="gramEnd"/>
+            <w:r>
+              <w:t xml:space="preserve"> tends to make colors more saturated.</w:t>
             </w:r>
           </w:p>
         </w:tc>
@@ -6060,9 +6738,11 @@
             <w:pPr>
               <w:cnfStyle w:val="000000100000" w:firstRow="0" w:lastRow="0" w:firstColumn="0" w:lastColumn="0" w:oddVBand="0" w:evenVBand="0" w:oddHBand="1" w:evenHBand="0" w:firstRowFirstColumn="0" w:firstRowLastColumn="0" w:lastRowFirstColumn="0" w:lastRowLastColumn="0"/>
             </w:pPr>
+            <w:proofErr w:type="spellStart"/>
             <w:r>
               <w:t>absolute_colorimetric</w:t>
             </w:r>
+            <w:proofErr w:type="spellEnd"/>
           </w:p>
         </w:tc>
         <w:tc>
@@ -6267,17 +6947,21 @@
             <w:pPr>
               <w:cnfStyle w:val="000000100000" w:firstRow="0" w:lastRow="0" w:firstColumn="0" w:lastColumn="0" w:oddVBand="0" w:evenVBand="0" w:oddHBand="1" w:evenHBand="0" w:firstRowFirstColumn="0" w:firstRowLastColumn="0" w:lastRowFirstColumn="0" w:lastRowLastColumn="0"/>
             </w:pPr>
+            <w:proofErr w:type="spellStart"/>
             <w:r>
               <w:t>quadraticsharp</w:t>
             </w:r>
-          </w:p>
-          <w:p>
-            <w:pPr>
-              <w:cnfStyle w:val="000000100000" w:firstRow="0" w:lastRow="0" w:firstColumn="0" w:lastColumn="0" w:oddVBand="0" w:evenVBand="0" w:oddHBand="1" w:evenHBand="0" w:firstRowFirstColumn="0" w:firstRowLastColumn="0" w:lastRowFirstColumn="0" w:lastRowLastColumn="0"/>
-            </w:pPr>
+            <w:proofErr w:type="spellEnd"/>
+          </w:p>
+          <w:p>
+            <w:pPr>
+              <w:cnfStyle w:val="000000100000" w:firstRow="0" w:lastRow="0" w:firstColumn="0" w:lastColumn="0" w:oddVBand="0" w:evenVBand="0" w:oddHBand="1" w:evenHBand="0" w:firstRowFirstColumn="0" w:firstRowLastColumn="0" w:lastRowFirstColumn="0" w:lastRowLastColumn="0"/>
+            </w:pPr>
+            <w:proofErr w:type="spellStart"/>
             <w:r>
               <w:t>quadratic_sharp</w:t>
             </w:r>
+            <w:proofErr w:type="spellEnd"/>
           </w:p>
         </w:tc>
         <w:tc>
@@ -6347,25 +7031,31 @@
             <w:pPr>
               <w:cnfStyle w:val="000000100000" w:firstRow="0" w:lastRow="0" w:firstColumn="0" w:lastColumn="0" w:oddVBand="0" w:evenVBand="0" w:oddHBand="1" w:evenHBand="0" w:firstRowFirstColumn="0" w:firstRowLastColumn="0" w:lastRowFirstColumn="0" w:lastRowLastColumn="0"/>
             </w:pPr>
+            <w:proofErr w:type="spellStart"/>
             <w:r>
               <w:t>quadraticapprox</w:t>
             </w:r>
-          </w:p>
-          <w:p>
-            <w:pPr>
-              <w:cnfStyle w:val="000000100000" w:firstRow="0" w:lastRow="0" w:firstColumn="0" w:lastColumn="0" w:oddVBand="0" w:evenVBand="0" w:oddHBand="1" w:evenHBand="0" w:firstRowFirstColumn="0" w:firstRowLastColumn="0" w:lastRowFirstColumn="0" w:lastRowLastColumn="0"/>
-            </w:pPr>
+            <w:proofErr w:type="spellEnd"/>
+          </w:p>
+          <w:p>
+            <w:pPr>
+              <w:cnfStyle w:val="000000100000" w:firstRow="0" w:lastRow="0" w:firstColumn="0" w:lastColumn="0" w:oddVBand="0" w:evenVBand="0" w:oddHBand="1" w:evenHBand="0" w:firstRowFirstColumn="0" w:firstRowLastColumn="0" w:lastRowFirstColumn="0" w:lastRowLastColumn="0"/>
+            </w:pPr>
+            <w:proofErr w:type="spellStart"/>
             <w:r>
               <w:t>quadraticapproximate</w:t>
             </w:r>
-          </w:p>
-          <w:p>
-            <w:pPr>
-              <w:cnfStyle w:val="000000100000" w:firstRow="0" w:lastRow="0" w:firstColumn="0" w:lastColumn="0" w:oddVBand="0" w:evenVBand="0" w:oddHBand="1" w:evenHBand="0" w:firstRowFirstColumn="0" w:firstRowLastColumn="0" w:lastRowFirstColumn="0" w:lastRowLastColumn="0"/>
-            </w:pPr>
+            <w:proofErr w:type="spellEnd"/>
+          </w:p>
+          <w:p>
+            <w:pPr>
+              <w:cnfStyle w:val="000000100000" w:firstRow="0" w:lastRow="0" w:firstColumn="0" w:lastColumn="0" w:oddVBand="0" w:evenVBand="0" w:oddHBand="1" w:evenHBand="0" w:firstRowFirstColumn="0" w:firstRowLastColumn="0" w:lastRowFirstColumn="0" w:lastRowLastColumn="0"/>
+            </w:pPr>
+            <w:proofErr w:type="spellStart"/>
             <w:r>
               <w:t>quadratic_approximate</w:t>
             </w:r>
+            <w:proofErr w:type="spellEnd"/>
           </w:p>
         </w:tc>
         <w:tc>
@@ -6396,17 +7086,21 @@
             <w:pPr>
               <w:cnfStyle w:val="000000000000" w:firstRow="0" w:lastRow="0" w:firstColumn="0" w:lastColumn="0" w:oddVBand="0" w:evenVBand="0" w:oddHBand="0" w:evenHBand="0" w:firstRowFirstColumn="0" w:firstRowLastColumn="0" w:lastRowFirstColumn="0" w:lastRowLastColumn="0"/>
             </w:pPr>
+            <w:proofErr w:type="spellStart"/>
             <w:r>
               <w:t>quadraticmix</w:t>
             </w:r>
-          </w:p>
-          <w:p>
-            <w:pPr>
-              <w:cnfStyle w:val="000000000000" w:firstRow="0" w:lastRow="0" w:firstColumn="0" w:lastColumn="0" w:oddVBand="0" w:evenVBand="0" w:oddHBand="0" w:evenHBand="0" w:firstRowFirstColumn="0" w:firstRowLastColumn="0" w:lastRowFirstColumn="0" w:lastRowLastColumn="0"/>
-            </w:pPr>
+            <w:proofErr w:type="spellEnd"/>
+          </w:p>
+          <w:p>
+            <w:pPr>
+              <w:cnfStyle w:val="000000000000" w:firstRow="0" w:lastRow="0" w:firstColumn="0" w:lastColumn="0" w:oddVBand="0" w:evenVBand="0" w:oddHBand="0" w:evenHBand="0" w:firstRowFirstColumn="0" w:firstRowLastColumn="0" w:lastRowFirstColumn="0" w:lastRowLastColumn="0"/>
+            </w:pPr>
+            <w:proofErr w:type="spellStart"/>
             <w:r>
               <w:t>quadratic_mix</w:t>
             </w:r>
+            <w:proofErr w:type="spellEnd"/>
           </w:p>
         </w:tc>
         <w:tc>
@@ -6716,9 +7410,11 @@
             <w:pPr>
               <w:cnfStyle w:val="000000100000" w:firstRow="0" w:lastRow="0" w:firstColumn="0" w:lastColumn="0" w:oddVBand="0" w:evenVBand="0" w:oddHBand="1" w:evenHBand="0" w:firstRowFirstColumn="0" w:firstRowLastColumn="0" w:lastRowFirstColumn="0" w:lastRowLastColumn="0"/>
             </w:pPr>
+            <w:proofErr w:type="spellStart"/>
             <w:r>
               <w:t>mitchell</w:t>
             </w:r>
+            <w:proofErr w:type="spellEnd"/>
           </w:p>
         </w:tc>
         <w:tc>
@@ -6752,32 +7448,43 @@
             <w:pPr>
               <w:cnfStyle w:val="000000000000" w:firstRow="0" w:lastRow="0" w:firstColumn="0" w:lastColumn="0" w:oddVBand="0" w:evenVBand="0" w:oddHBand="0" w:evenHBand="0" w:firstRowFirstColumn="0" w:firstRowLastColumn="0" w:lastRowFirstColumn="0" w:lastRowLastColumn="0"/>
             </w:pPr>
+            <w:proofErr w:type="spellStart"/>
             <w:r>
               <w:t>catmul</w:t>
             </w:r>
-          </w:p>
-          <w:p>
-            <w:pPr>
-              <w:cnfStyle w:val="000000000000" w:firstRow="0" w:lastRow="0" w:firstColumn="0" w:lastColumn="0" w:oddVBand="0" w:evenVBand="0" w:oddHBand="0" w:evenHBand="0" w:firstRowFirstColumn="0" w:firstRowLastColumn="0" w:lastRowFirstColumn="0" w:lastRowLastColumn="0"/>
-            </w:pPr>
+            <w:proofErr w:type="spellEnd"/>
+          </w:p>
+          <w:p>
+            <w:pPr>
+              <w:cnfStyle w:val="000000000000" w:firstRow="0" w:lastRow="0" w:firstColumn="0" w:lastColumn="0" w:oddVBand="0" w:evenVBand="0" w:oddHBand="0" w:evenHBand="0" w:firstRowFirstColumn="0" w:firstRowLastColumn="0" w:lastRowFirstColumn="0" w:lastRowLastColumn="0"/>
+            </w:pPr>
+            <w:proofErr w:type="spellStart"/>
             <w:r>
               <w:t>catmulrom</w:t>
             </w:r>
-          </w:p>
-          <w:p>
-            <w:pPr>
-              <w:cnfStyle w:val="000000000000" w:firstRow="0" w:lastRow="0" w:firstColumn="0" w:lastColumn="0" w:oddVBand="0" w:evenVBand="0" w:oddHBand="0" w:evenHBand="0" w:firstRowFirstColumn="0" w:firstRowLastColumn="0" w:lastRowFirstColumn="0" w:lastRowLastColumn="0"/>
-            </w:pPr>
+            <w:proofErr w:type="spellEnd"/>
+          </w:p>
+          <w:p>
+            <w:pPr>
+              <w:cnfStyle w:val="000000000000" w:firstRow="0" w:lastRow="0" w:firstColumn="0" w:lastColumn="0" w:oddVBand="0" w:evenVBand="0" w:oddHBand="0" w:evenHBand="0" w:firstRowFirstColumn="0" w:firstRowLastColumn="0" w:lastRowFirstColumn="0" w:lastRowLastColumn="0"/>
+            </w:pPr>
+            <w:proofErr w:type="spellStart"/>
             <w:r>
               <w:t>catmul_rom</w:t>
             </w:r>
-          </w:p>
-          <w:p>
-            <w:pPr>
-              <w:cnfStyle w:val="000000000000" w:firstRow="0" w:lastRow="0" w:firstColumn="0" w:lastColumn="0" w:oddVBand="0" w:evenVBand="0" w:oddHBand="0" w:evenHBand="0" w:firstRowFirstColumn="0" w:firstRowLastColumn="0" w:lastRowFirstColumn="0" w:lastRowLastColumn="0"/>
-            </w:pPr>
-            <w:r>
-              <w:t>catmul-rom</w:t>
+            <w:proofErr w:type="spellEnd"/>
+          </w:p>
+          <w:p>
+            <w:pPr>
+              <w:cnfStyle w:val="000000000000" w:firstRow="0" w:lastRow="0" w:firstColumn="0" w:lastColumn="0" w:oddVBand="0" w:evenVBand="0" w:oddHBand="0" w:evenHBand="0" w:firstRowFirstColumn="0" w:firstRowLastColumn="0" w:lastRowFirstColumn="0" w:lastRowLastColumn="0"/>
+            </w:pPr>
+            <w:proofErr w:type="spellStart"/>
+            <w:r>
+              <w:t>catmul</w:t>
+            </w:r>
+            <w:proofErr w:type="spellEnd"/>
+            <w:r>
+              <w:t>-rom</w:t>
             </w:r>
           </w:p>
         </w:tc>
@@ -6812,9 +7519,11 @@
             <w:pPr>
               <w:cnfStyle w:val="000000100000" w:firstRow="0" w:lastRow="0" w:firstColumn="0" w:lastColumn="0" w:oddVBand="0" w:evenVBand="0" w:oddHBand="1" w:evenHBand="0" w:firstRowFirstColumn="0" w:firstRowLastColumn="0" w:lastRowFirstColumn="0" w:lastRowLastColumn="0"/>
             </w:pPr>
+            <w:proofErr w:type="spellStart"/>
             <w:r>
               <w:t>bspline</w:t>
             </w:r>
+            <w:proofErr w:type="spellEnd"/>
           </w:p>
           <w:p>
             <w:pPr>
@@ -6828,9 +7537,11 @@
             <w:pPr>
               <w:cnfStyle w:val="000000100000" w:firstRow="0" w:lastRow="0" w:firstColumn="0" w:lastColumn="0" w:oddVBand="0" w:evenVBand="0" w:oddHBand="1" w:evenHBand="0" w:firstRowFirstColumn="0" w:firstRowLastColumn="0" w:lastRowFirstColumn="0" w:lastRowLastColumn="0"/>
             </w:pPr>
+            <w:proofErr w:type="spellStart"/>
             <w:r>
               <w:t>b_spline</w:t>
             </w:r>
+            <w:proofErr w:type="spellEnd"/>
           </w:p>
         </w:tc>
         <w:tc>
@@ -6877,17 +7588,21 @@
             <w:pPr>
               <w:cnfStyle w:val="000000000000" w:firstRow="0" w:lastRow="0" w:firstColumn="0" w:lastColumn="0" w:oddVBand="0" w:evenVBand="0" w:oddHBand="0" w:evenHBand="0" w:firstRowFirstColumn="0" w:firstRowLastColumn="0" w:lastRowFirstColumn="0" w:lastRowLastColumn="0"/>
             </w:pPr>
+            <w:proofErr w:type="spellStart"/>
             <w:r>
               <w:t>cardinaluniform</w:t>
             </w:r>
-          </w:p>
-          <w:p>
-            <w:pPr>
-              <w:cnfStyle w:val="000000000000" w:firstRow="0" w:lastRow="0" w:firstColumn="0" w:lastColumn="0" w:oddVBand="0" w:evenVBand="0" w:oddHBand="0" w:evenHBand="0" w:firstRowFirstColumn="0" w:firstRowLastColumn="0" w:lastRowFirstColumn="0" w:lastRowLastColumn="0"/>
-            </w:pPr>
+            <w:proofErr w:type="spellEnd"/>
+          </w:p>
+          <w:p>
+            <w:pPr>
+              <w:cnfStyle w:val="000000000000" w:firstRow="0" w:lastRow="0" w:firstColumn="0" w:lastColumn="0" w:oddVBand="0" w:evenVBand="0" w:oddHBand="0" w:evenHBand="0" w:firstRowFirstColumn="0" w:firstRowLastColumn="0" w:lastRowFirstColumn="0" w:lastRowLastColumn="0"/>
+            </w:pPr>
+            <w:proofErr w:type="spellStart"/>
             <w:r>
               <w:t>cardinal_uniform</w:t>
             </w:r>
+            <w:proofErr w:type="spellEnd"/>
           </w:p>
         </w:tc>
         <w:tc>
@@ -6924,9 +7639,11 @@
             <w:pPr>
               <w:cnfStyle w:val="000000100000" w:firstRow="0" w:lastRow="0" w:firstColumn="0" w:lastColumn="0" w:oddVBand="0" w:evenVBand="0" w:oddHBand="1" w:evenHBand="0" w:firstRowFirstColumn="0" w:firstRowLastColumn="0" w:lastRowFirstColumn="0" w:lastRowLastColumn="0"/>
             </w:pPr>
+            <w:proofErr w:type="spellStart"/>
             <w:r>
               <w:t>hermite</w:t>
             </w:r>
+            <w:proofErr w:type="spellEnd"/>
           </w:p>
         </w:tc>
         <w:tc>
@@ -6993,9 +7710,11 @@
             <w:pPr>
               <w:cnfStyle w:val="000000100000" w:firstRow="0" w:lastRow="0" w:firstColumn="0" w:lastColumn="0" w:oddVBand="0" w:evenVBand="0" w:oddHBand="1" w:evenHBand="0" w:firstRowFirstColumn="0" w:firstRowLastColumn="0" w:lastRowFirstColumn="0" w:lastRowLastColumn="0"/>
             </w:pPr>
+            <w:proofErr w:type="spellStart"/>
             <w:r>
               <w:t>hanning</w:t>
             </w:r>
+            <w:proofErr w:type="spellEnd"/>
           </w:p>
         </w:tc>
         <w:tc>
@@ -7026,9 +7745,11 @@
             <w:pPr>
               <w:cnfStyle w:val="000000000000" w:firstRow="0" w:lastRow="0" w:firstColumn="0" w:lastColumn="0" w:oddVBand="0" w:evenVBand="0" w:oddHBand="0" w:evenHBand="0" w:firstRowFirstColumn="0" w:firstRowLastColumn="0" w:lastRowFirstColumn="0" w:lastRowLastColumn="0"/>
             </w:pPr>
+            <w:proofErr w:type="spellStart"/>
             <w:r>
               <w:t>blackman</w:t>
             </w:r>
+            <w:proofErr w:type="spellEnd"/>
           </w:p>
         </w:tc>
         <w:tc>
@@ -7062,17 +7783,21 @@
             <w:pPr>
               <w:cnfStyle w:val="000000100000" w:firstRow="0" w:lastRow="0" w:firstColumn="0" w:lastColumn="0" w:oddVBand="0" w:evenVBand="0" w:oddHBand="1" w:evenHBand="0" w:firstRowFirstColumn="0" w:firstRowLastColumn="0" w:lastRowFirstColumn="0" w:lastRowLastColumn="0"/>
             </w:pPr>
+            <w:proofErr w:type="spellStart"/>
             <w:r>
               <w:t>gaussiansharp</w:t>
             </w:r>
-          </w:p>
-          <w:p>
-            <w:pPr>
-              <w:cnfStyle w:val="000000100000" w:firstRow="0" w:lastRow="0" w:firstColumn="0" w:lastColumn="0" w:oddVBand="0" w:evenVBand="0" w:oddHBand="1" w:evenHBand="0" w:firstRowFirstColumn="0" w:firstRowLastColumn="0" w:lastRowFirstColumn="0" w:lastRowLastColumn="0"/>
-            </w:pPr>
+            <w:proofErr w:type="spellEnd"/>
+          </w:p>
+          <w:p>
+            <w:pPr>
+              <w:cnfStyle w:val="000000100000" w:firstRow="0" w:lastRow="0" w:firstColumn="0" w:lastColumn="0" w:oddVBand="0" w:evenVBand="0" w:oddHBand="1" w:evenHBand="0" w:firstRowFirstColumn="0" w:firstRowLastColumn="0" w:lastRowFirstColumn="0" w:lastRowLastColumn="0"/>
+            </w:pPr>
+            <w:proofErr w:type="spellStart"/>
             <w:r>
               <w:t>gaussian_sharp</w:t>
             </w:r>
+            <w:proofErr w:type="spellEnd"/>
           </w:p>
         </w:tc>
         <w:tc>
@@ -7165,9 +7890,11 @@
             <w:r>
               <w:t>-</w:t>
             </w:r>
+            <w:proofErr w:type="spellStart"/>
             <w:r>
               <w:t>filterw</w:t>
             </w:r>
+            <w:proofErr w:type="spellEnd"/>
           </w:p>
         </w:tc>
         <w:tc>
@@ -7230,9 +7957,11 @@
             <w:r>
               <w:t>-</w:t>
             </w:r>
+            <w:proofErr w:type="spellStart"/>
             <w:r>
               <w:t>filterh</w:t>
             </w:r>
+            <w:proofErr w:type="spellEnd"/>
           </w:p>
         </w:tc>
         <w:tc>
@@ -7292,9 +8021,11 @@
             <w:r>
               <w:t xml:space="preserve">- </w:t>
             </w:r>
+            <w:proofErr w:type="spellStart"/>
             <w:r>
               <w:t>filterd</w:t>
             </w:r>
+            <w:proofErr w:type="spellEnd"/>
           </w:p>
         </w:tc>
         <w:tc>
@@ -7357,9 +8088,11 @@
             <w:r>
               <w:t>-</w:t>
             </w:r>
+            <w:proofErr w:type="spellStart"/>
             <w:r>
               <w:t>filterw_color</w:t>
             </w:r>
+            <w:proofErr w:type="spellEnd"/>
           </w:p>
         </w:tc>
         <w:tc>
@@ -7419,9 +8152,11 @@
             <w:r>
               <w:t>-</w:t>
             </w:r>
+            <w:proofErr w:type="spellStart"/>
             <w:r>
               <w:t>filterh_color</w:t>
             </w:r>
+            <w:proofErr w:type="spellEnd"/>
           </w:p>
         </w:tc>
         <w:tc>
@@ -7484,9 +8219,11 @@
             <w:r>
               <w:t>-</w:t>
             </w:r>
+            <w:proofErr w:type="spellStart"/>
             <w:r>
               <w:t>filterd_color</w:t>
             </w:r>
+            <w:proofErr w:type="spellEnd"/>
           </w:p>
         </w:tc>
         <w:tc>
@@ -7546,9 +8283,11 @@
             <w:r>
               <w:t>-</w:t>
             </w:r>
+            <w:proofErr w:type="spellStart"/>
             <w:r>
               <w:t>filterw_alpha</w:t>
             </w:r>
+            <w:proofErr w:type="spellEnd"/>
           </w:p>
         </w:tc>
         <w:tc>
@@ -7611,9 +8350,11 @@
             <w:r>
               <w:t>-</w:t>
             </w:r>
+            <w:proofErr w:type="spellStart"/>
             <w:r>
               <w:t>filterh_alpha</w:t>
             </w:r>
+            <w:proofErr w:type="spellEnd"/>
           </w:p>
         </w:tc>
         <w:tc>
@@ -7673,9 +8414,11 @@
             <w:r>
               <w:t>-</w:t>
             </w:r>
+            <w:proofErr w:type="spellStart"/>
             <w:r>
               <w:t>filterd_alpha</w:t>
             </w:r>
+            <w:proofErr w:type="spellEnd"/>
           </w:p>
         </w:tc>
         <w:tc>
@@ -7738,9 +8481,11 @@
             <w:r>
               <w:t>-</w:t>
             </w:r>
+            <w:proofErr w:type="spellStart"/>
             <w:r>
               <w:t>prescale</w:t>
             </w:r>
+            <w:proofErr w:type="spellEnd"/>
           </w:p>
         </w:tc>
         <w:tc>
@@ -7795,9 +8540,11 @@
             <w:r>
               <w:t>-</w:t>
             </w:r>
+            <w:proofErr w:type="spellStart"/>
             <w:r>
               <w:t>resample_size</w:t>
             </w:r>
+            <w:proofErr w:type="spellEnd"/>
           </w:p>
         </w:tc>
         <w:tc>
@@ -7841,9 +8588,11 @@
             <w:r>
               <w:t>-</w:t>
             </w:r>
+            <w:proofErr w:type="spellStart"/>
             <w:r>
               <w:t>resample_to</w:t>
             </w:r>
+            <w:proofErr w:type="spellEnd"/>
           </w:p>
         </w:tc>
         <w:tc>
@@ -7961,9 +8710,11 @@
             <w:r>
               <w:t>-</w:t>
             </w:r>
+            <w:proofErr w:type="spellStart"/>
             <w:r>
               <w:t>rel_scale</w:t>
             </w:r>
+            <w:proofErr w:type="spellEnd"/>
           </w:p>
         </w:tc>
         <w:tc>
@@ -8223,9 +8974,11 @@
             <w:r>
               <w:t>-</w:t>
             </w:r>
+            <w:proofErr w:type="spellStart"/>
             <w:r>
               <w:t>textureaddressing</w:t>
             </w:r>
+            <w:proofErr w:type="spellEnd"/>
           </w:p>
           <w:p>
             <w:r>
@@ -8326,7 +9079,15 @@
               <w:cnfStyle w:val="000000000000" w:firstRow="0" w:lastRow="0" w:firstColumn="0" w:lastColumn="0" w:oddVBand="0" w:evenVBand="0" w:oddHBand="0" w:evenHBand="0" w:firstRowFirstColumn="0" w:firstRowLastColumn="0" w:lastRowFirstColumn="0" w:lastRowLastColumn="0"/>
             </w:pPr>
             <w:r>
-              <w:t>U, V, and W coordinates repeat beyond the 0..1 range.</w:t>
+              <w:t xml:space="preserve">U, V, and W coordinates repeat beyond the </w:t>
+            </w:r>
+            <w:proofErr w:type="gramStart"/>
+            <w:r>
+              <w:t>0..</w:t>
+            </w:r>
+            <w:proofErr w:type="gramEnd"/>
+            <w:r>
+              <w:t>1 range.</w:t>
             </w:r>
             <w:r>
               <w:br/>
@@ -8388,7 +9149,15 @@
               <w:cnfStyle w:val="000000100000" w:firstRow="0" w:lastRow="0" w:firstColumn="0" w:lastColumn="0" w:oddVBand="0" w:evenVBand="0" w:oddHBand="1" w:evenHBand="0" w:firstRowFirstColumn="0" w:firstRowLastColumn="0" w:lastRowFirstColumn="0" w:lastRowLastColumn="0"/>
             </w:pPr>
             <w:r>
-              <w:t>U, V, and W are mirrored beyond the 0..1 range.</w:t>
+              <w:t xml:space="preserve">U, V, and W are mirrored beyond the </w:t>
+            </w:r>
+            <w:proofErr w:type="gramStart"/>
+            <w:r>
+              <w:t>0..</w:t>
+            </w:r>
+            <w:proofErr w:type="gramEnd"/>
+            <w:r>
+              <w:t>1 range.</w:t>
             </w:r>
           </w:p>
           <w:p>
@@ -8429,17 +9198,21 @@
             <w:pPr>
               <w:cnfStyle w:val="000000000000" w:firstRow="0" w:lastRow="0" w:firstColumn="0" w:lastColumn="0" w:oddVBand="0" w:evenVBand="0" w:oddHBand="0" w:evenHBand="0" w:firstRowFirstColumn="0" w:firstRowLastColumn="0" w:lastRowFirstColumn="0" w:lastRowLastColumn="0"/>
             </w:pPr>
+            <w:proofErr w:type="spellStart"/>
             <w:r>
               <w:t>mirroronce</w:t>
             </w:r>
-          </w:p>
-          <w:p>
-            <w:pPr>
-              <w:cnfStyle w:val="000000000000" w:firstRow="0" w:lastRow="0" w:firstColumn="0" w:lastColumn="0" w:oddVBand="0" w:evenVBand="0" w:oddHBand="0" w:evenHBand="0" w:firstRowFirstColumn="0" w:firstRowLastColumn="0" w:lastRowFirstColumn="0" w:lastRowLastColumn="0"/>
-            </w:pPr>
+            <w:proofErr w:type="spellEnd"/>
+          </w:p>
+          <w:p>
+            <w:pPr>
+              <w:cnfStyle w:val="000000000000" w:firstRow="0" w:lastRow="0" w:firstColumn="0" w:lastColumn="0" w:oddVBand="0" w:evenVBand="0" w:oddHBand="0" w:evenHBand="0" w:firstRowFirstColumn="0" w:firstRowLastColumn="0" w:lastRowFirstColumn="0" w:lastRowLastColumn="0"/>
+            </w:pPr>
+            <w:proofErr w:type="spellStart"/>
             <w:r>
               <w:t>mirror_once</w:t>
             </w:r>
+            <w:proofErr w:type="spellEnd"/>
           </w:p>
         </w:tc>
         <w:tc>
@@ -8451,7 +9224,15 @@
               <w:cnfStyle w:val="000000000000" w:firstRow="0" w:lastRow="0" w:firstColumn="0" w:lastColumn="0" w:oddVBand="0" w:evenVBand="0" w:oddHBand="0" w:evenHBand="0" w:firstRowFirstColumn="0" w:firstRowLastColumn="0" w:lastRowFirstColumn="0" w:lastRowLastColumn="0"/>
             </w:pPr>
             <w:r>
-              <w:t>U, V, and W are mirrored 1 time beyond the 0..1 range, after which clamping is used.</w:t>
+              <w:t xml:space="preserve">U, V, and W are mirrored 1 time beyond the </w:t>
+            </w:r>
+            <w:proofErr w:type="gramStart"/>
+            <w:r>
+              <w:t>0..</w:t>
+            </w:r>
+            <w:proofErr w:type="gramEnd"/>
+            <w:r>
+              <w:t>1 range, after which clamping is used.</w:t>
             </w:r>
           </w:p>
           <w:p>
@@ -8503,17 +9284,21 @@
             <w:pPr>
               <w:cnfStyle w:val="000000100000" w:firstRow="0" w:lastRow="0" w:firstColumn="0" w:lastColumn="0" w:oddVBand="0" w:evenVBand="0" w:oddHBand="1" w:evenHBand="0" w:firstRowFirstColumn="0" w:firstRowLastColumn="0" w:lastRowFirstColumn="0" w:lastRowLastColumn="0"/>
             </w:pPr>
+            <w:proofErr w:type="spellStart"/>
             <w:r>
               <w:t>bordercolor</w:t>
             </w:r>
-          </w:p>
-          <w:p>
-            <w:pPr>
-              <w:cnfStyle w:val="000000100000" w:firstRow="0" w:lastRow="0" w:firstColumn="0" w:lastColumn="0" w:oddVBand="0" w:evenVBand="0" w:oddHBand="1" w:evenHBand="0" w:firstRowFirstColumn="0" w:firstRowLastColumn="0" w:lastRowFirstColumn="0" w:lastRowLastColumn="0"/>
-            </w:pPr>
+            <w:proofErr w:type="spellEnd"/>
+          </w:p>
+          <w:p>
+            <w:pPr>
+              <w:cnfStyle w:val="000000100000" w:firstRow="0" w:lastRow="0" w:firstColumn="0" w:lastColumn="0" w:oddVBand="0" w:evenVBand="0" w:oddHBand="1" w:evenHBand="0" w:firstRowFirstColumn="0" w:firstRowLastColumn="0" w:lastRowFirstColumn="0" w:lastRowLastColumn="0"/>
+            </w:pPr>
+            <w:proofErr w:type="spellStart"/>
             <w:r>
               <w:t>border_color</w:t>
             </w:r>
+            <w:proofErr w:type="spellEnd"/>
           </w:p>
         </w:tc>
         <w:tc>
@@ -8531,7 +9316,15 @@
               <w:t>U, V, and W</w:t>
             </w:r>
             <w:r>
-              <w:t xml:space="preserve"> go outside of 0..1.</w:t>
+              <w:t xml:space="preserve"> go outside of </w:t>
+            </w:r>
+            <w:proofErr w:type="gramStart"/>
+            <w:r>
+              <w:t>0..</w:t>
+            </w:r>
+            <w:proofErr w:type="gramEnd"/>
+            <w:r>
+              <w:t>1.</w:t>
             </w:r>
           </w:p>
           <w:p>
@@ -8572,17 +9365,21 @@
             <w:pPr>
               <w:cnfStyle w:val="000000000000" w:firstRow="0" w:lastRow="0" w:firstColumn="0" w:lastColumn="0" w:oddVBand="0" w:evenVBand="0" w:oddHBand="0" w:evenHBand="0" w:firstRowFirstColumn="0" w:firstRowLastColumn="0" w:lastRowFirstColumn="0" w:lastRowLastColumn="0"/>
             </w:pPr>
+            <w:proofErr w:type="spellStart"/>
             <w:r>
               <w:t>no_border</w:t>
             </w:r>
-          </w:p>
-          <w:p>
-            <w:pPr>
-              <w:cnfStyle w:val="000000000000" w:firstRow="0" w:lastRow="0" w:firstColumn="0" w:lastColumn="0" w:oddVBand="0" w:evenVBand="0" w:oddHBand="0" w:evenHBand="0" w:firstRowFirstColumn="0" w:firstRowLastColumn="0" w:lastRowFirstColumn="0" w:lastRowLastColumn="0"/>
-            </w:pPr>
+            <w:proofErr w:type="spellEnd"/>
+          </w:p>
+          <w:p>
+            <w:pPr>
+              <w:cnfStyle w:val="000000000000" w:firstRow="0" w:lastRow="0" w:firstColumn="0" w:lastColumn="0" w:oddVBand="0" w:evenVBand="0" w:oddHBand="0" w:evenHBand="0" w:firstRowFirstColumn="0" w:firstRowLastColumn="0" w:lastRowFirstColumn="0" w:lastRowLastColumn="0"/>
+            </w:pPr>
+            <w:proofErr w:type="spellStart"/>
             <w:r>
               <w:t>nul_border</w:t>
             </w:r>
+            <w:proofErr w:type="spellEnd"/>
           </w:p>
         </w:tc>
         <w:tc>
@@ -8622,9 +9419,11 @@
             <w:r>
               <w:t>-</w:t>
             </w:r>
+            <w:proofErr w:type="spellStart"/>
             <w:r>
               <w:t>textureaddressingw</w:t>
             </w:r>
+            <w:proofErr w:type="spellEnd"/>
           </w:p>
           <w:p>
             <w:r>
@@ -8688,14 +9487,21 @@
             <w:r>
               <w:t>-</w:t>
             </w:r>
+            <w:proofErr w:type="spellStart"/>
             <w:r>
               <w:t>textureaddressingh</w:t>
             </w:r>
-          </w:p>
-          <w:p>
-            <w:r>
-              <w:t>-tah</w:t>
-            </w:r>
+            <w:proofErr w:type="spellEnd"/>
+          </w:p>
+          <w:p>
+            <w:r>
+              <w:t>-</w:t>
+            </w:r>
+            <w:proofErr w:type="spellStart"/>
+            <w:r>
+              <w:t>tah</w:t>
+            </w:r>
+            <w:proofErr w:type="spellEnd"/>
           </w:p>
         </w:tc>
         <w:tc>
@@ -8754,9 +9560,11 @@
             <w:r>
               <w:t>-</w:t>
             </w:r>
+            <w:proofErr w:type="spellStart"/>
             <w:r>
               <w:t>textureaddressingd</w:t>
             </w:r>
+            <w:proofErr w:type="spellEnd"/>
           </w:p>
           <w:p>
             <w:r>
@@ -8817,20 +9625,24 @@
             <w:r>
               <w:t>-</w:t>
             </w:r>
+            <w:proofErr w:type="spellStart"/>
             <w:r>
               <w:t>textureaddressingw_opaque</w:t>
             </w:r>
+            <w:proofErr w:type="spellEnd"/>
           </w:p>
           <w:p>
             <w:r>
               <w:t>-</w:t>
             </w:r>
+            <w:proofErr w:type="spellStart"/>
             <w:r>
               <w:t>taw_</w:t>
             </w:r>
             <w:r>
               <w:t>color</w:t>
             </w:r>
+            <w:proofErr w:type="spellEnd"/>
           </w:p>
         </w:tc>
         <w:tc>
@@ -8883,19 +9695,23 @@
             <w:r>
               <w:t xml:space="preserve">- </w:t>
             </w:r>
+            <w:proofErr w:type="spellStart"/>
             <w:r>
               <w:t>textureaddressingh_opaque</w:t>
             </w:r>
+            <w:proofErr w:type="spellEnd"/>
             <w:r>
               <w:br/>
               <w:t>-</w:t>
             </w:r>
+            <w:proofErr w:type="spellStart"/>
             <w:r>
               <w:t>tah_</w:t>
             </w:r>
             <w:r>
               <w:t>color</w:t>
             </w:r>
+            <w:proofErr w:type="spellEnd"/>
           </w:p>
         </w:tc>
         <w:tc>
@@ -8951,20 +9767,24 @@
             <w:r>
               <w:t xml:space="preserve">- </w:t>
             </w:r>
+            <w:proofErr w:type="spellStart"/>
             <w:r>
               <w:t>textureaddressingd_opaque</w:t>
             </w:r>
+            <w:proofErr w:type="spellEnd"/>
           </w:p>
           <w:p>
             <w:r>
               <w:t>-</w:t>
             </w:r>
+            <w:proofErr w:type="spellStart"/>
             <w:r>
               <w:t>tad</w:t>
             </w:r>
             <w:r>
               <w:t>_color</w:t>
             </w:r>
+            <w:proofErr w:type="spellEnd"/>
           </w:p>
         </w:tc>
         <w:tc>
@@ -9023,17 +9843,21 @@
             <w:r>
               <w:t xml:space="preserve">- </w:t>
             </w:r>
+            <w:proofErr w:type="spellStart"/>
             <w:r>
               <w:t>textureaddressingw_alpha</w:t>
             </w:r>
+            <w:proofErr w:type="spellEnd"/>
           </w:p>
           <w:p>
             <w:r>
               <w:t>-</w:t>
             </w:r>
+            <w:proofErr w:type="spellStart"/>
             <w:r>
               <w:t>taw_alpha</w:t>
             </w:r>
+            <w:proofErr w:type="spellEnd"/>
           </w:p>
         </w:tc>
         <w:tc>
@@ -9089,17 +9913,21 @@
             <w:r>
               <w:t>-</w:t>
             </w:r>
+            <w:proofErr w:type="spellStart"/>
             <w:r>
               <w:t>textureaddressingh_alpha</w:t>
             </w:r>
+            <w:proofErr w:type="spellEnd"/>
           </w:p>
           <w:p>
             <w:r>
               <w:t>-</w:t>
             </w:r>
+            <w:proofErr w:type="spellStart"/>
             <w:r>
               <w:t>tah_alpha</w:t>
             </w:r>
+            <w:proofErr w:type="spellEnd"/>
           </w:p>
         </w:tc>
         <w:tc>
@@ -9158,17 +9986,21 @@
             <w:r>
               <w:t>-</w:t>
             </w:r>
+            <w:proofErr w:type="spellStart"/>
             <w:r>
               <w:t>textureaddressingd_alpha</w:t>
             </w:r>
+            <w:proofErr w:type="spellEnd"/>
           </w:p>
           <w:p>
             <w:r>
               <w:t>-</w:t>
             </w:r>
+            <w:proofErr w:type="spellStart"/>
             <w:r>
               <w:t>tad_alpha</w:t>
             </w:r>
+            <w:proofErr w:type="spellEnd"/>
           </w:p>
         </w:tc>
         <w:tc>
@@ -9218,9 +10050,11 @@
             <w:r>
               <w:t>-</w:t>
             </w:r>
+            <w:proofErr w:type="spellStart"/>
             <w:r>
               <w:t>border_color</w:t>
             </w:r>
+            <w:proofErr w:type="spellEnd"/>
           </w:p>
         </w:tc>
         <w:tc>
@@ -9352,9 +10186,11 @@
             <w:r>
               <w:t>-</w:t>
             </w:r>
+            <w:proofErr w:type="spellStart"/>
             <w:r>
               <w:t>yuv_input_format</w:t>
             </w:r>
+            <w:proofErr w:type="spellEnd"/>
           </w:p>
         </w:tc>
         <w:tc>
@@ -9590,9 +10426,11 @@
             <w:pPr>
               <w:cnfStyle w:val="000000000000" w:firstRow="0" w:lastRow="0" w:firstColumn="0" w:lastColumn="0" w:oddVBand="0" w:evenVBand="0" w:oddHBand="0" w:evenHBand="0" w:firstRowFirstColumn="0" w:firstRowLastColumn="0" w:lastRowFirstColumn="0" w:lastRowLastColumn="0"/>
             </w:pPr>
+            <w:proofErr w:type="spellStart"/>
             <w:r>
               <w:t>uyvy</w:t>
             </w:r>
+            <w:proofErr w:type="spellEnd"/>
           </w:p>
         </w:tc>
         <w:tc>
@@ -9997,9 +10835,11 @@
             <w:pPr>
               <w:cnfStyle w:val="000000100000" w:firstRow="0" w:lastRow="0" w:firstColumn="0" w:lastColumn="0" w:oddVBand="0" w:evenVBand="0" w:oddHBand="1" w:evenHBand="0" w:firstRowFirstColumn="0" w:firstRowLastColumn="0" w:lastRowFirstColumn="0" w:lastRowLastColumn="0"/>
             </w:pPr>
+            <w:proofErr w:type="spellStart"/>
             <w:r>
               <w:t>ayuv</w:t>
             </w:r>
+            <w:proofErr w:type="spellEnd"/>
           </w:p>
         </w:tc>
         <w:tc>
@@ -10026,9 +10866,11 @@
             <w:r>
               <w:t>-</w:t>
             </w:r>
+            <w:proofErr w:type="spellStart"/>
             <w:r>
               <w:t>yuv_format</w:t>
             </w:r>
+            <w:proofErr w:type="spellEnd"/>
           </w:p>
         </w:tc>
         <w:tc>
@@ -10047,8 +10889,17 @@
                 <w:b/>
                 <w:bCs/>
               </w:rPr>
-              <w:t>-yuv_input_format</w:t>
-            </w:r>
+              <w:t>-</w:t>
+            </w:r>
+            <w:proofErr w:type="spellStart"/>
+            <w:r>
+              <w:rPr>
+                <w:b/>
+                <w:bCs/>
+              </w:rPr>
+              <w:t>yuv_input_format</w:t>
+            </w:r>
+            <w:proofErr w:type="spellEnd"/>
             <w:r>
               <w:t>.</w:t>
             </w:r>
@@ -10079,11 +10930,16 @@
           </w:tcPr>
           <w:p>
             <w:r>
-              <w:t>-y</w:t>
+              <w:t>-</w:t>
+            </w:r>
+            <w:proofErr w:type="spellStart"/>
+            <w:r>
+              <w:t>y</w:t>
             </w:r>
             <w:r>
               <w:t>uv_input_use_approx</w:t>
             </w:r>
+            <w:proofErr w:type="spellEnd"/>
           </w:p>
         </w:tc>
         <w:tc>
@@ -10124,9 +10980,11 @@
             <w:r>
               <w:t>-</w:t>
             </w:r>
+            <w:proofErr w:type="spellStart"/>
             <w:r>
               <w:t>yuv_use_approx</w:t>
             </w:r>
+            <w:proofErr w:type="spellEnd"/>
           </w:p>
         </w:tc>
         <w:tc>
@@ -10171,9 +11029,11 @@
             <w:r>
               <w:t>-</w:t>
             </w:r>
+            <w:proofErr w:type="spellStart"/>
             <w:r>
               <w:t>yuv_input_kr_kb</w:t>
             </w:r>
+            <w:proofErr w:type="spellEnd"/>
           </w:p>
         </w:tc>
         <w:tc>
@@ -10206,7 +11066,15 @@
               <w:cnfStyle w:val="000000100000" w:firstRow="0" w:lastRow="0" w:firstColumn="0" w:lastColumn="0" w:oddVBand="0" w:evenVBand="0" w:oddHBand="1" w:evenHBand="0" w:firstRowFirstColumn="0" w:firstRowLastColumn="0" w:lastRowFirstColumn="0" w:lastRowLastColumn="0"/>
             </w:pPr>
             <w:r>
-              <w:t xml:space="preserve">Sets the Kr and Kb factors according to the </w:t>
+              <w:t xml:space="preserve">Sets the Kr and </w:t>
+            </w:r>
+            <w:proofErr w:type="spellStart"/>
+            <w:r>
+              <w:t>Kb</w:t>
+            </w:r>
+            <w:proofErr w:type="spellEnd"/>
+            <w:r>
+              <w:t xml:space="preserve"> factors according to the </w:t>
             </w:r>
             <w:r>
               <w:t>ITU-R Recommendation BT.709-5</w:t>
@@ -10282,7 +11150,15 @@
               <w:cnfStyle w:val="000000000000" w:firstRow="0" w:lastRow="0" w:firstColumn="0" w:lastColumn="0" w:oddVBand="0" w:evenVBand="0" w:oddHBand="0" w:evenHBand="0" w:firstRowFirstColumn="0" w:firstRowLastColumn="0" w:lastRowFirstColumn="0" w:lastRowLastColumn="0"/>
             </w:pPr>
             <w:r>
-              <w:t xml:space="preserve">Sets the Kr and Kb factors according to the </w:t>
+              <w:t xml:space="preserve">Sets the Kr and </w:t>
+            </w:r>
+            <w:proofErr w:type="spellStart"/>
+            <w:r>
+              <w:t>Kb</w:t>
+            </w:r>
+            <w:proofErr w:type="spellEnd"/>
+            <w:r>
+              <w:t xml:space="preserve"> factors according to the </w:t>
             </w:r>
             <w:r>
               <w:t>ITU-R Recommendation BT.2020</w:t>
@@ -10342,7 +11218,15 @@
               <w:cnfStyle w:val="000000100000" w:firstRow="0" w:lastRow="0" w:firstColumn="0" w:lastColumn="0" w:oddVBand="0" w:evenVBand="0" w:oddHBand="1" w:evenHBand="0" w:firstRowFirstColumn="0" w:firstRowLastColumn="0" w:lastRowFirstColumn="0" w:lastRowLastColumn="0"/>
             </w:pPr>
             <w:r>
-              <w:t xml:space="preserve">Sets the Kr and Kb factors according to the </w:t>
+              <w:t xml:space="preserve">Sets the Kr and </w:t>
+            </w:r>
+            <w:proofErr w:type="spellStart"/>
+            <w:r>
+              <w:t>Kb</w:t>
+            </w:r>
+            <w:proofErr w:type="spellEnd"/>
+            <w:r>
+              <w:t xml:space="preserve"> factors according to the </w:t>
             </w:r>
             <w:r>
               <w:t xml:space="preserve">SMPTE C </w:t>
@@ -10407,7 +11291,15 @@
               <w:cnfStyle w:val="000000000000" w:firstRow="0" w:lastRow="0" w:firstColumn="0" w:lastColumn="0" w:oddVBand="0" w:evenVBand="0" w:oddHBand="0" w:evenHBand="0" w:firstRowFirstColumn="0" w:firstRowLastColumn="0" w:lastRowFirstColumn="0" w:lastRowLastColumn="0"/>
             </w:pPr>
             <w:r>
-              <w:t xml:space="preserve">Sets the Kr and Kb factors according to the </w:t>
+              <w:t xml:space="preserve">Sets the Kr and </w:t>
+            </w:r>
+            <w:proofErr w:type="spellStart"/>
+            <w:r>
+              <w:t>Kb</w:t>
+            </w:r>
+            <w:proofErr w:type="spellEnd"/>
+            <w:r>
+              <w:t xml:space="preserve"> factors according to the </w:t>
             </w:r>
             <w:r>
               <w:t>ITU-R Recommendation BT.601</w:t>
@@ -10475,7 +11367,15 @@
               <w:cnfStyle w:val="000000100000" w:firstRow="0" w:lastRow="0" w:firstColumn="0" w:lastColumn="0" w:oddVBand="0" w:evenVBand="0" w:oddHBand="1" w:evenHBand="0" w:firstRowFirstColumn="0" w:firstRowLastColumn="0" w:lastRowFirstColumn="0" w:lastRowLastColumn="0"/>
             </w:pPr>
             <w:r>
-              <w:t xml:space="preserve">Sets the Kr and Kb factors according to the </w:t>
+              <w:t xml:space="preserve">Sets the Kr and </w:t>
+            </w:r>
+            <w:proofErr w:type="spellStart"/>
+            <w:r>
+              <w:t>Kb</w:t>
+            </w:r>
+            <w:proofErr w:type="spellEnd"/>
+            <w:r>
+              <w:t xml:space="preserve"> factors according to the </w:t>
             </w:r>
             <w:r>
               <w:t xml:space="preserve">CIE 1931 </w:t>
@@ -10540,7 +11440,15 @@
               <w:cnfStyle w:val="000000000000" w:firstRow="0" w:lastRow="0" w:firstColumn="0" w:lastColumn="0" w:oddVBand="0" w:evenVBand="0" w:oddHBand="0" w:evenHBand="0" w:firstRowFirstColumn="0" w:firstRowLastColumn="0" w:lastRowFirstColumn="0" w:lastRowLastColumn="0"/>
             </w:pPr>
             <w:r>
-              <w:t xml:space="preserve">Sets the Kr and Kb factors according to the </w:t>
+              <w:t xml:space="preserve">Sets the Kr and </w:t>
+            </w:r>
+            <w:proofErr w:type="spellStart"/>
+            <w:r>
+              <w:t>Kb</w:t>
+            </w:r>
+            <w:proofErr w:type="spellEnd"/>
+            <w:r>
+              <w:t xml:space="preserve"> factors according to the </w:t>
             </w:r>
             <w:r>
               <w:t>NTSC 1953</w:t>
@@ -10608,7 +11516,15 @@
               <w:cnfStyle w:val="000000100000" w:firstRow="0" w:lastRow="0" w:firstColumn="0" w:lastColumn="0" w:oddVBand="0" w:evenVBand="0" w:oddHBand="1" w:evenHBand="0" w:firstRowFirstColumn="0" w:firstRowLastColumn="0" w:lastRowFirstColumn="0" w:lastRowLastColumn="0"/>
             </w:pPr>
             <w:r>
-              <w:t xml:space="preserve">Sets the Kr and Kb factors according to the </w:t>
+              <w:t xml:space="preserve">Sets the Kr and </w:t>
+            </w:r>
+            <w:proofErr w:type="spellStart"/>
+            <w:r>
+              <w:t>Kb</w:t>
+            </w:r>
+            <w:proofErr w:type="spellEnd"/>
+            <w:r>
+              <w:t xml:space="preserve"> factors according to the </w:t>
             </w:r>
             <w:r>
               <w:t>EBU Tech. 3213</w:t>
@@ -10644,9 +11560,11 @@
             <w:r>
               <w:t>-</w:t>
             </w:r>
+            <w:proofErr w:type="spellStart"/>
             <w:r>
               <w:t>yuv_kr_kb</w:t>
             </w:r>
+            <w:proofErr w:type="spellEnd"/>
           </w:p>
         </w:tc>
         <w:tc>
@@ -10665,8 +11583,17 @@
                 <w:b/>
                 <w:bCs/>
               </w:rPr>
-              <w:t>-yuv_input_kr_kb</w:t>
-            </w:r>
+              <w:t>-</w:t>
+            </w:r>
+            <w:proofErr w:type="spellStart"/>
+            <w:r>
+              <w:rPr>
+                <w:b/>
+                <w:bCs/>
+              </w:rPr>
+              <w:t>yuv_input_kr_kb</w:t>
+            </w:r>
+            <w:proofErr w:type="spellEnd"/>
             <w:r>
               <w:t>.</w:t>
             </w:r>
@@ -10681,7 +11608,15 @@
               <w:cnfStyle w:val="000000000000" w:firstRow="0" w:lastRow="0" w:firstColumn="0" w:lastColumn="0" w:oddVBand="0" w:evenVBand="0" w:oddHBand="0" w:evenHBand="0" w:firstRowFirstColumn="0" w:firstRowLastColumn="0" w:lastRowFirstColumn="0" w:lastRowLastColumn="0"/>
             </w:pPr>
             <w:r>
-              <w:t>Sets the output Kr and Kb factors when saving to a YUV file.</w:t>
+              <w:t xml:space="preserve">Sets the output Kr and </w:t>
+            </w:r>
+            <w:proofErr w:type="spellStart"/>
+            <w:r>
+              <w:t>Kb</w:t>
+            </w:r>
+            <w:proofErr w:type="spellEnd"/>
+            <w:r>
+              <w:t xml:space="preserve"> factors when saving to a YUV file.</w:t>
             </w:r>
           </w:p>
         </w:tc>
@@ -10699,9 +11634,11 @@
             <w:r>
               <w:t>-</w:t>
             </w:r>
+            <w:proofErr w:type="spellStart"/>
             <w:r>
               <w:t>yuv_input_set_kr_kb</w:t>
             </w:r>
+            <w:proofErr w:type="spellEnd"/>
           </w:p>
         </w:tc>
         <w:tc>
@@ -10713,7 +11650,15 @@
               <w:cnfStyle w:val="000000100000" w:firstRow="0" w:lastRow="0" w:firstColumn="0" w:lastColumn="0" w:oddVBand="0" w:evenVBand="0" w:oddHBand="1" w:evenHBand="0" w:firstRowFirstColumn="0" w:firstRowLastColumn="0" w:lastRowFirstColumn="0" w:lastRowLastColumn="0"/>
             </w:pPr>
             <w:r>
-              <w:t>&lt;kr&gt; &lt;kb&gt;</w:t>
+              <w:t>&lt;</w:t>
+            </w:r>
+            <w:proofErr w:type="spellStart"/>
+            <w:r>
+              <w:t>kr</w:t>
+            </w:r>
+            <w:proofErr w:type="spellEnd"/>
+            <w:r>
+              <w:t>&gt; &lt;kb&gt;</w:t>
             </w:r>
           </w:p>
         </w:tc>
@@ -10726,7 +11671,15 @@
               <w:cnfStyle w:val="000000100000" w:firstRow="0" w:lastRow="0" w:firstColumn="0" w:lastColumn="0" w:oddVBand="0" w:evenVBand="0" w:oddHBand="1" w:evenHBand="0" w:firstRowFirstColumn="0" w:firstRowLastColumn="0" w:lastRowFirstColumn="0" w:lastRowLastColumn="0"/>
             </w:pPr>
             <w:r>
-              <w:t>Manually specifies the Kr and Kb factors for loading a YUV file.</w:t>
+              <w:t xml:space="preserve">Manually specifies the Kr and </w:t>
+            </w:r>
+            <w:proofErr w:type="spellStart"/>
+            <w:r>
+              <w:t>Kb</w:t>
+            </w:r>
+            <w:proofErr w:type="spellEnd"/>
+            <w:r>
+              <w:t xml:space="preserve"> factors for loading a YUV file.</w:t>
             </w:r>
           </w:p>
         </w:tc>
@@ -10741,9 +11694,11 @@
             <w:r>
               <w:t>-</w:t>
             </w:r>
+            <w:proofErr w:type="spellStart"/>
             <w:r>
               <w:t>yuv_set_kr_kb</w:t>
             </w:r>
+            <w:proofErr w:type="spellEnd"/>
             <w:r>
               <w:t xml:space="preserve"> </w:t>
             </w:r>
@@ -10758,7 +11713,15 @@
               <w:cnfStyle w:val="000000000000" w:firstRow="0" w:lastRow="0" w:firstColumn="0" w:lastColumn="0" w:oddVBand="0" w:evenVBand="0" w:oddHBand="0" w:evenHBand="0" w:firstRowFirstColumn="0" w:firstRowLastColumn="0" w:lastRowFirstColumn="0" w:lastRowLastColumn="0"/>
             </w:pPr>
             <w:r>
-              <w:t>&lt;kr&gt; &lt;kb&gt;</w:t>
+              <w:t>&lt;</w:t>
+            </w:r>
+            <w:proofErr w:type="spellStart"/>
+            <w:r>
+              <w:t>kr</w:t>
+            </w:r>
+            <w:proofErr w:type="spellEnd"/>
+            <w:r>
+              <w:t>&gt; &lt;kb&gt;</w:t>
             </w:r>
           </w:p>
         </w:tc>
@@ -10771,7 +11734,15 @@
               <w:cnfStyle w:val="000000000000" w:firstRow="0" w:lastRow="0" w:firstColumn="0" w:lastColumn="0" w:oddVBand="0" w:evenVBand="0" w:oddHBand="0" w:evenHBand="0" w:firstRowFirstColumn="0" w:firstRowLastColumn="0" w:lastRowFirstColumn="0" w:lastRowLastColumn="0"/>
             </w:pPr>
             <w:r>
-              <w:t>Manually specifies the Kr and Kb factors for saving to a YUV file.</w:t>
+              <w:t xml:space="preserve">Manually specifies the Kr and </w:t>
+            </w:r>
+            <w:proofErr w:type="spellStart"/>
+            <w:r>
+              <w:t>Kb</w:t>
+            </w:r>
+            <w:proofErr w:type="spellEnd"/>
+            <w:r>
+              <w:t xml:space="preserve"> factors for saving to a YUV file.</w:t>
             </w:r>
           </w:p>
         </w:tc>
@@ -10795,17 +11766,21 @@
             <w:r>
               <w:t>-</w:t>
             </w:r>
+            <w:proofErr w:type="spellStart"/>
             <w:r>
               <w:t>yuv_input_set_z</w:t>
             </w:r>
+            <w:proofErr w:type="spellEnd"/>
           </w:p>
           <w:p>
             <w:r>
               <w:t>-</w:t>
             </w:r>
+            <w:proofErr w:type="spellStart"/>
             <w:r>
               <w:t>yuv_input_set_black</w:t>
             </w:r>
+            <w:proofErr w:type="spellEnd"/>
           </w:p>
         </w:tc>
         <w:tc>
@@ -10830,7 +11805,15 @@
               <w:cnfStyle w:val="000000100000" w:firstRow="0" w:lastRow="0" w:firstColumn="0" w:lastColumn="0" w:oddVBand="0" w:evenVBand="0" w:oddHBand="1" w:evenHBand="0" w:firstRowFirstColumn="0" w:firstRowLastColumn="0" w:lastRowFirstColumn="0" w:lastRowLastColumn="0"/>
             </w:pPr>
             <w:r>
-              <w:t>Sets the black level (0..1) for loading a YUV file.</w:t>
+              <w:t>Sets the black level (</w:t>
+            </w:r>
+            <w:proofErr w:type="gramStart"/>
+            <w:r>
+              <w:t>0..</w:t>
+            </w:r>
+            <w:proofErr w:type="gramEnd"/>
+            <w:r>
+              <w:t>1) for loading a YUV file.</w:t>
             </w:r>
           </w:p>
           <w:p>
@@ -10859,17 +11842,21 @@
             <w:r>
               <w:t>-</w:t>
             </w:r>
+            <w:proofErr w:type="spellStart"/>
             <w:r>
               <w:t>yuv_set_z</w:t>
             </w:r>
+            <w:proofErr w:type="spellEnd"/>
           </w:p>
           <w:p>
             <w:r>
               <w:t>-</w:t>
             </w:r>
+            <w:proofErr w:type="spellStart"/>
             <w:r>
               <w:t>yuv_set_black</w:t>
             </w:r>
+            <w:proofErr w:type="spellEnd"/>
           </w:p>
         </w:tc>
         <w:tc>
@@ -10894,7 +11881,15 @@
               <w:cnfStyle w:val="000000000000" w:firstRow="0" w:lastRow="0" w:firstColumn="0" w:lastColumn="0" w:oddVBand="0" w:evenVBand="0" w:oddHBand="0" w:evenHBand="0" w:firstRowFirstColumn="0" w:firstRowLastColumn="0" w:lastRowFirstColumn="0" w:lastRowLastColumn="0"/>
             </w:pPr>
             <w:r>
-              <w:t>Sets the black level (0..1) for saving to a YUV file.</w:t>
+              <w:t>Sets the black level (</w:t>
+            </w:r>
+            <w:proofErr w:type="gramStart"/>
+            <w:r>
+              <w:t>0..</w:t>
+            </w:r>
+            <w:proofErr w:type="gramEnd"/>
+            <w:r>
+              <w:t>1) for saving to a YUV file.</w:t>
             </w:r>
           </w:p>
         </w:tc>
@@ -10912,9 +11907,11 @@
             <w:r>
               <w:t>-</w:t>
             </w:r>
+            <w:proofErr w:type="spellStart"/>
             <w:r>
               <w:t>yuv_input_set_s</w:t>
             </w:r>
+            <w:proofErr w:type="spellEnd"/>
             <w:r>
               <w:br/>
             </w:r>
@@ -10934,9 +11931,11 @@
               </w:rPr>
               <w:t xml:space="preserve"> </w:t>
             </w:r>
+            <w:proofErr w:type="spellStart"/>
             <w:r>
               <w:t>yuv_input_set_scale</w:t>
             </w:r>
+            <w:proofErr w:type="spellEnd"/>
           </w:p>
         </w:tc>
         <w:tc>
@@ -10962,7 +11961,15 @@
               <w:cnfStyle w:val="000000100000" w:firstRow="0" w:lastRow="0" w:firstColumn="0" w:lastColumn="0" w:oddVBand="0" w:evenVBand="0" w:oddHBand="1" w:evenHBand="0" w:firstRowFirstColumn="0" w:firstRowLastColumn="0" w:lastRowFirstColumn="0" w:lastRowLastColumn="0"/>
             </w:pPr>
             <w:r>
-              <w:t>Sets the scaler (0..1) for loading a YUV file.</w:t>
+              <w:t>Sets the scaler (</w:t>
+            </w:r>
+            <w:proofErr w:type="gramStart"/>
+            <w:r>
+              <w:t>0..</w:t>
+            </w:r>
+            <w:proofErr w:type="gramEnd"/>
+            <w:r>
+              <w:t>1) for loading a YUV file.</w:t>
             </w:r>
           </w:p>
           <w:p>
@@ -10991,17 +11998,21 @@
             <w:r>
               <w:t>-</w:t>
             </w:r>
+            <w:proofErr w:type="spellStart"/>
             <w:r>
               <w:t>yuv_set_s</w:t>
             </w:r>
+            <w:proofErr w:type="spellEnd"/>
           </w:p>
           <w:p>
             <w:r>
               <w:t>-</w:t>
             </w:r>
+            <w:proofErr w:type="spellStart"/>
             <w:r>
               <w:t>yuv_set_scale</w:t>
             </w:r>
+            <w:proofErr w:type="spellEnd"/>
           </w:p>
         </w:tc>
         <w:tc>
@@ -11026,7 +12037,15 @@
               <w:cnfStyle w:val="000000000000" w:firstRow="0" w:lastRow="0" w:firstColumn="0" w:lastColumn="0" w:oddVBand="0" w:evenVBand="0" w:oddHBand="0" w:evenHBand="0" w:firstRowFirstColumn="0" w:firstRowLastColumn="0" w:lastRowFirstColumn="0" w:lastRowLastColumn="0"/>
             </w:pPr>
             <w:r>
-              <w:t>Sets the scaler (0..1) for saving to a YUV file.</w:t>
+              <w:t>Sets the scaler (</w:t>
+            </w:r>
+            <w:proofErr w:type="gramStart"/>
+            <w:r>
+              <w:t>0..</w:t>
+            </w:r>
+            <w:proofErr w:type="gramEnd"/>
+            <w:r>
+              <w:t>1) for saving to a YUV file.</w:t>
             </w:r>
           </w:p>
           <w:p>
@@ -11052,9 +12071,11 @@
             <w:r>
               <w:t>-</w:t>
             </w:r>
+            <w:proofErr w:type="spellStart"/>
             <w:r>
               <w:t>yuv_input_pc</w:t>
             </w:r>
+            <w:proofErr w:type="spellEnd"/>
           </w:p>
         </w:tc>
         <w:tc>
@@ -11076,13 +12097,29 @@
               <w:cnfStyle w:val="000000100000" w:firstRow="0" w:lastRow="0" w:firstColumn="0" w:lastColumn="0" w:oddVBand="0" w:evenVBand="0" w:oddHBand="1" w:evenHBand="0" w:firstRowFirstColumn="0" w:firstRowLastColumn="0" w:lastRowFirstColumn="0" w:lastRowLastColumn="0"/>
             </w:pPr>
             <w:r>
-              <w:t xml:space="preserve">Sets the black level to 0.0, scale to 1.0, Kr and Kb to the </w:t>
+              <w:t xml:space="preserve">Sets the black level to 0.0, scale to 1.0, Kr and </w:t>
+            </w:r>
+            <w:proofErr w:type="spellStart"/>
+            <w:r>
+              <w:t>Kb</w:t>
+            </w:r>
+            <w:proofErr w:type="spellEnd"/>
+            <w:r>
+              <w:t xml:space="preserve"> to the </w:t>
             </w:r>
             <w:r>
               <w:t>ITU-R Recommendation BT.709-5</w:t>
             </w:r>
             <w:r>
-              <w:t xml:space="preserve"> standard, and enables the full non-approximate conversion routine for loading YUV files. </w:t>
+              <w:t xml:space="preserve"> </w:t>
+            </w:r>
+            <w:proofErr w:type="gramStart"/>
+            <w:r>
+              <w:t>standard, and</w:t>
+            </w:r>
+            <w:proofErr w:type="gramEnd"/>
+            <w:r>
+              <w:t xml:space="preserve"> enables the full non-approximate conversion routine for loading YUV files. </w:t>
             </w:r>
           </w:p>
         </w:tc>
@@ -11097,9 +12134,11 @@
             <w:r>
               <w:t>-</w:t>
             </w:r>
+            <w:proofErr w:type="spellStart"/>
             <w:r>
               <w:t>yuv_pc</w:t>
             </w:r>
+            <w:proofErr w:type="spellEnd"/>
           </w:p>
         </w:tc>
         <w:tc>
@@ -11121,13 +12160,29 @@
               <w:cnfStyle w:val="000000000000" w:firstRow="0" w:lastRow="0" w:firstColumn="0" w:lastColumn="0" w:oddVBand="0" w:evenVBand="0" w:oddHBand="0" w:evenHBand="0" w:firstRowFirstColumn="0" w:firstRowLastColumn="0" w:lastRowFirstColumn="0" w:lastRowLastColumn="0"/>
             </w:pPr>
             <w:r>
-              <w:t xml:space="preserve">Sets the black level to 0.0, scale to 1.0, Kr and Kb to the </w:t>
+              <w:t xml:space="preserve">Sets the black level to 0.0, scale to 1.0, Kr and </w:t>
+            </w:r>
+            <w:proofErr w:type="spellStart"/>
+            <w:r>
+              <w:t>Kb</w:t>
+            </w:r>
+            <w:proofErr w:type="spellEnd"/>
+            <w:r>
+              <w:t xml:space="preserve"> to the </w:t>
             </w:r>
             <w:r>
               <w:t>ITU-R Recommendation BT.709-5</w:t>
             </w:r>
             <w:r>
-              <w:t xml:space="preserve"> standard, and enables the full non-approximate conversion routine for sav</w:t>
+              <w:t xml:space="preserve"> </w:t>
+            </w:r>
+            <w:proofErr w:type="gramStart"/>
+            <w:r>
+              <w:t>standard, and</w:t>
+            </w:r>
+            <w:proofErr w:type="gramEnd"/>
+            <w:r>
+              <w:t xml:space="preserve"> enables the full non-approximate conversion routine for sav</w:t>
             </w:r>
             <w:r>
               <w:t>ing</w:t>
@@ -11151,9 +12206,11 @@
             <w:r>
               <w:t>-</w:t>
             </w:r>
+            <w:proofErr w:type="spellStart"/>
             <w:r>
               <w:t>yuv_input_studio</w:t>
             </w:r>
+            <w:proofErr w:type="spellEnd"/>
           </w:p>
         </w:tc>
         <w:tc>
@@ -11175,13 +12232,29 @@
               <w:cnfStyle w:val="000000100000" w:firstRow="0" w:lastRow="0" w:firstColumn="0" w:lastColumn="0" w:oddVBand="0" w:evenVBand="0" w:oddHBand="1" w:evenHBand="0" w:firstRowFirstColumn="0" w:firstRowLastColumn="0" w:lastRowFirstColumn="0" w:lastRowLastColumn="0"/>
             </w:pPr>
             <w:r>
-              <w:t xml:space="preserve">Sets the black level to (16.0 / 255.0), scale to (219.0 / 255.0), Kr and Kb to the </w:t>
+              <w:t xml:space="preserve">Sets the black level to (16.0 / 255.0), scale to (219.0 / 255.0), Kr and </w:t>
+            </w:r>
+            <w:proofErr w:type="spellStart"/>
+            <w:r>
+              <w:t>Kb</w:t>
+            </w:r>
+            <w:proofErr w:type="spellEnd"/>
+            <w:r>
+              <w:t xml:space="preserve"> to the </w:t>
             </w:r>
             <w:r>
               <w:t>ITU-R Recommendation BT.709-5</w:t>
             </w:r>
             <w:r>
-              <w:t xml:space="preserve"> standard, and enables the full non-approximate conversion routine for loading YUV files.</w:t>
+              <w:t xml:space="preserve"> </w:t>
+            </w:r>
+            <w:proofErr w:type="gramStart"/>
+            <w:r>
+              <w:t>standard, and</w:t>
+            </w:r>
+            <w:proofErr w:type="gramEnd"/>
+            <w:r>
+              <w:t xml:space="preserve"> enables the full non-approximate conversion routine for loading YUV files.</w:t>
             </w:r>
           </w:p>
         </w:tc>
@@ -11196,9 +12269,11 @@
             <w:r>
               <w:t>-</w:t>
             </w:r>
+            <w:proofErr w:type="spellStart"/>
             <w:r>
               <w:t>yuv_studio</w:t>
             </w:r>
+            <w:proofErr w:type="spellEnd"/>
           </w:p>
         </w:tc>
         <w:tc>
@@ -11226,13 +12301,29 @@
               <w:t xml:space="preserve">to (16.0 / 255.0), scale to (219.0 / 255.0), Kr </w:t>
             </w:r>
             <w:r>
-              <w:t xml:space="preserve">and Kb to the </w:t>
+              <w:t xml:space="preserve">and </w:t>
+            </w:r>
+            <w:proofErr w:type="spellStart"/>
+            <w:r>
+              <w:t>Kb</w:t>
+            </w:r>
+            <w:proofErr w:type="spellEnd"/>
+            <w:r>
+              <w:t xml:space="preserve"> to the </w:t>
             </w:r>
             <w:r>
               <w:t>ITU-R Recommendation BT.709-5</w:t>
             </w:r>
             <w:r>
-              <w:t xml:space="preserve"> standard, and enables the full non-approximate conversion routine for sav</w:t>
+              <w:t xml:space="preserve"> </w:t>
+            </w:r>
+            <w:proofErr w:type="gramStart"/>
+            <w:r>
+              <w:t>standard, and</w:t>
+            </w:r>
+            <w:proofErr w:type="gramEnd"/>
+            <w:r>
+              <w:t xml:space="preserve"> enables the full non-approximate conversion routine for sav</w:t>
             </w:r>
             <w:r>
               <w:t>ing</w:t>
@@ -11504,30 +12595,38 @@
             <w:r>
               <w:t>-</w:t>
             </w:r>
+            <w:proofErr w:type="spellStart"/>
             <w:r>
               <w:t>nomips</w:t>
             </w:r>
+            <w:proofErr w:type="spellEnd"/>
             <w:r>
               <w:br/>
               <w:t>-</w:t>
             </w:r>
+            <w:proofErr w:type="spellStart"/>
             <w:r>
               <w:t>nomipmaps</w:t>
             </w:r>
+            <w:proofErr w:type="spellEnd"/>
             <w:r>
               <w:br/>
               <w:t>-</w:t>
             </w:r>
+            <w:proofErr w:type="spellStart"/>
             <w:r>
               <w:t>no_mips</w:t>
             </w:r>
+            <w:proofErr w:type="spellEnd"/>
             <w:r>
               <w:br/>
               <w:t>-</w:t>
             </w:r>
+            <w:proofErr w:type="spellStart"/>
             <w:r>
               <w:t>no_mipmaps</w:t>
             </w:r>
+            <w:proofErr w:type="spellEnd"/>
           </w:p>
         </w:tc>
         <w:tc>
@@ -11564,9 +12663,11 @@
             <w:r>
               <w:t>-</w:t>
             </w:r>
+            <w:proofErr w:type="spellStart"/>
             <w:r>
               <w:t>nmips</w:t>
             </w:r>
+            <w:proofErr w:type="spellEnd"/>
           </w:p>
         </w:tc>
         <w:tc>
@@ -11633,32 +12734,40 @@
             <w:r>
               <w:t>-</w:t>
             </w:r>
+            <w:proofErr w:type="spellStart"/>
             <w:r>
               <w:t>keepmips</w:t>
             </w:r>
+            <w:proofErr w:type="spellEnd"/>
           </w:p>
           <w:p>
             <w:r>
               <w:lastRenderedPageBreak/>
               <w:t>-</w:t>
             </w:r>
+            <w:proofErr w:type="spellStart"/>
             <w:r>
               <w:t>keepmipmaps</w:t>
             </w:r>
+            <w:proofErr w:type="spellEnd"/>
             <w:r>
               <w:br/>
               <w:t>-</w:t>
             </w:r>
+            <w:proofErr w:type="spellStart"/>
             <w:r>
               <w:t>keep_mips</w:t>
             </w:r>
+            <w:proofErr w:type="spellEnd"/>
             <w:r>
               <w:br/>
               <w:t>-</w:t>
             </w:r>
+            <w:proofErr w:type="spellStart"/>
             <w:r>
               <w:t>keep_mipmaps</w:t>
             </w:r>
+            <w:proofErr w:type="spellEnd"/>
           </w:p>
         </w:tc>
         <w:tc>
@@ -11687,16 +12796,25 @@
                 <w:b/>
                 <w:bCs/>
               </w:rPr>
-              <w:t>-nmips</w:t>
-            </w:r>
-            <w:r>
-              <w:t xml:space="preserve"> (which defaults to </w:t>
-            </w:r>
+              <w:t>-</w:t>
+            </w:r>
+            <w:proofErr w:type="spellStart"/>
             <w:r>
               <w:rPr>
                 <w:b/>
                 <w:bCs/>
               </w:rPr>
+              <w:t>nmips</w:t>
+            </w:r>
+            <w:proofErr w:type="spellEnd"/>
+            <w:r>
+              <w:t xml:space="preserve"> (which defaults to </w:t>
+            </w:r>
+            <w:r>
+              <w:rPr>
+                <w:b/>
+                <w:bCs/>
+              </w:rPr>
               <w:t>0</w:t>
             </w:r>
             <w:r>
@@ -11722,18 +12840,36 @@
                 <w:b/>
                 <w:bCs/>
               </w:rPr>
-              <w:t>-nmips</w:t>
-            </w:r>
-            <w:r>
-              <w:t xml:space="preserve"> specification will be truncated, and if </w:t>
-            </w:r>
+              <w:t>-</w:t>
+            </w:r>
+            <w:proofErr w:type="spellStart"/>
             <w:r>
               <w:rPr>
                 <w:b/>
                 <w:bCs/>
               </w:rPr>
-              <w:t>-nmips</w:t>
-            </w:r>
+              <w:t>nmips</w:t>
+            </w:r>
+            <w:proofErr w:type="spellEnd"/>
+            <w:r>
+              <w:t xml:space="preserve"> specification will be truncated, and if </w:t>
+            </w:r>
+            <w:r>
+              <w:rPr>
+                <w:b/>
+                <w:bCs/>
+              </w:rPr>
+              <w:t>-</w:t>
+            </w:r>
+            <w:proofErr w:type="spellStart"/>
+            <w:r>
+              <w:rPr>
+                <w:b/>
+                <w:bCs/>
+              </w:rPr>
+              <w:t>nmips</w:t>
+            </w:r>
+            <w:proofErr w:type="spellEnd"/>
             <w:r>
               <w:t xml:space="preserve"> extends beyond the number of existing mipmaps then new mipmaps will be generated to fill the gap.</w:t>
             </w:r>
@@ -11751,9 +12887,11 @@
               <w:lastRenderedPageBreak/>
               <w:t>-</w:t>
             </w:r>
+            <w:proofErr w:type="spellStart"/>
             <w:r>
               <w:t>mip_filter</w:t>
             </w:r>
+            <w:proofErr w:type="spellEnd"/>
           </w:p>
         </w:tc>
         <w:tc>
@@ -11806,9 +12944,11 @@
             <w:r>
               <w:t>-</w:t>
             </w:r>
+            <w:proofErr w:type="spellStart"/>
             <w:r>
               <w:t>mip_filterw</w:t>
             </w:r>
+            <w:proofErr w:type="spellEnd"/>
           </w:p>
         </w:tc>
         <w:tc>
@@ -11868,9 +13008,11 @@
             <w:r>
               <w:t>-</w:t>
             </w:r>
+            <w:proofErr w:type="spellStart"/>
             <w:r>
               <w:t>mip_filterh</w:t>
             </w:r>
+            <w:proofErr w:type="spellEnd"/>
           </w:p>
         </w:tc>
         <w:tc>
@@ -11933,9 +13075,11 @@
             <w:r>
               <w:t>-</w:t>
             </w:r>
+            <w:proofErr w:type="spellStart"/>
             <w:r>
               <w:t>mip_filterd</w:t>
             </w:r>
+            <w:proofErr w:type="spellEnd"/>
           </w:p>
         </w:tc>
         <w:tc>
@@ -11995,9 +13139,11 @@
             <w:r>
               <w:t>-</w:t>
             </w:r>
+            <w:proofErr w:type="spellStart"/>
             <w:r>
               <w:t>mip_filterw_color</w:t>
             </w:r>
+            <w:proofErr w:type="spellEnd"/>
           </w:p>
         </w:tc>
         <w:tc>
@@ -12060,9 +13206,11 @@
             <w:r>
               <w:t>-</w:t>
             </w:r>
+            <w:proofErr w:type="spellStart"/>
             <w:r>
               <w:t>mip_filterh_color</w:t>
             </w:r>
+            <w:proofErr w:type="spellEnd"/>
           </w:p>
         </w:tc>
         <w:tc>
@@ -12122,9 +13270,11 @@
             <w:r>
               <w:t>-</w:t>
             </w:r>
+            <w:proofErr w:type="spellStart"/>
             <w:r>
               <w:t>mip_filterd_color</w:t>
             </w:r>
+            <w:proofErr w:type="spellEnd"/>
           </w:p>
         </w:tc>
         <w:tc>
@@ -12187,9 +13337,11 @@
             <w:r>
               <w:t>-</w:t>
             </w:r>
+            <w:proofErr w:type="spellStart"/>
             <w:r>
               <w:t>mip_filterw_alpha</w:t>
             </w:r>
+            <w:proofErr w:type="spellEnd"/>
           </w:p>
         </w:tc>
         <w:tc>
@@ -12249,9 +13401,11 @@
             <w:r>
               <w:t>-</w:t>
             </w:r>
+            <w:proofErr w:type="spellStart"/>
             <w:r>
               <w:t>mip_filterh_alpha</w:t>
             </w:r>
+            <w:proofErr w:type="spellEnd"/>
           </w:p>
         </w:tc>
         <w:tc>
@@ -12314,9 +13468,11 @@
             <w:r>
               <w:t>-</w:t>
             </w:r>
+            <w:proofErr w:type="spellStart"/>
             <w:r>
               <w:t>mip_filterd_alpha</w:t>
             </w:r>
+            <w:proofErr w:type="spellEnd"/>
           </w:p>
         </w:tc>
         <w:tc>
@@ -12444,9 +13600,11 @@
             <w:r>
               <w:t>-</w:t>
             </w:r>
+            <w:proofErr w:type="spellStart"/>
             <w:r>
               <w:t>nm_channel</w:t>
             </w:r>
+            <w:proofErr w:type="spellEnd"/>
           </w:p>
         </w:tc>
         <w:tc>
@@ -12673,9 +13831,11 @@
             <w:pPr>
               <w:cnfStyle w:val="000000000000" w:firstRow="0" w:lastRow="0" w:firstColumn="0" w:lastColumn="0" w:oddVBand="0" w:evenVBand="0" w:oddHBand="0" w:evenHBand="0" w:firstRowFirstColumn="0" w:firstRowLastColumn="0" w:lastRowFirstColumn="0" w:lastRowLastColumn="0"/>
             </w:pPr>
+            <w:proofErr w:type="spellStart"/>
             <w:r>
               <w:t>rgb</w:t>
             </w:r>
+            <w:proofErr w:type="spellEnd"/>
           </w:p>
         </w:tc>
         <w:tc>
@@ -12712,9 +13872,11 @@
             <w:pPr>
               <w:cnfStyle w:val="000000100000" w:firstRow="0" w:lastRow="0" w:firstColumn="0" w:lastColumn="0" w:oddVBand="0" w:evenVBand="0" w:oddHBand="1" w:evenHBand="0" w:firstRowFirstColumn="0" w:firstRowLastColumn="0" w:lastRowFirstColumn="0" w:lastRowLastColumn="0"/>
             </w:pPr>
+            <w:proofErr w:type="spellStart"/>
             <w:r>
               <w:t>colorspace</w:t>
             </w:r>
+            <w:proofErr w:type="spellEnd"/>
           </w:p>
         </w:tc>
         <w:tc>
@@ -12819,9 +13981,11 @@
             <w:r>
               <w:t>-</w:t>
             </w:r>
+            <w:proofErr w:type="spellStart"/>
             <w:r>
               <w:t>opengl</w:t>
             </w:r>
+            <w:proofErr w:type="spellEnd"/>
             <w:r>
               <w:br/>
               <w:t>-</w:t>
@@ -12885,9 +14049,11 @@
             <w:r>
               <w:t>-</w:t>
             </w:r>
+            <w:proofErr w:type="spellStart"/>
             <w:r>
               <w:t>directx</w:t>
             </w:r>
+            <w:proofErr w:type="spellEnd"/>
             <w:r>
               <w:br/>
               <w:t>-</w:t>
@@ -12913,9 +14079,11 @@
             <w:r>
               <w:t>-</w:t>
             </w:r>
+            <w:proofErr w:type="spellStart"/>
             <w:r>
               <w:t>unrealengine</w:t>
             </w:r>
+            <w:proofErr w:type="spellEnd"/>
           </w:p>
           <w:p>
             <w:pPr>
@@ -12927,17 +14095,21 @@
             <w:r>
               <w:t>-</w:t>
             </w:r>
+            <w:proofErr w:type="spellStart"/>
             <w:r>
               <w:t>ue</w:t>
             </w:r>
+            <w:proofErr w:type="spellEnd"/>
           </w:p>
           <w:p>
             <w:r>
               <w:t>-</w:t>
             </w:r>
+            <w:proofErr w:type="spellStart"/>
             <w:r>
               <w:t>dsmax</w:t>
             </w:r>
+            <w:proofErr w:type="spellEnd"/>
           </w:p>
         </w:tc>
         <w:tc>
@@ -13146,9 +14318,11 @@
               <w:br/>
               <w:t>-</w:t>
             </w:r>
+            <w:proofErr w:type="spellStart"/>
             <w:r>
               <w:t>nm_z</w:t>
             </w:r>
+            <w:proofErr w:type="spellEnd"/>
           </w:p>
         </w:tc>
         <w:tc>
@@ -13291,9 +14465,11 @@
             <w:r>
               <w:t>-</w:t>
             </w:r>
+            <w:proofErr w:type="spellStart"/>
             <w:r>
               <w:t>ogl_format</w:t>
             </w:r>
+            <w:proofErr w:type="spellEnd"/>
           </w:p>
         </w:tc>
         <w:tc>
@@ -13336,9 +14512,11 @@
             <w:r>
               <w:t>-</w:t>
             </w:r>
+            <w:proofErr w:type="spellStart"/>
             <w:r>
               <w:t>ignore_alpha</w:t>
             </w:r>
+            <w:proofErr w:type="spellEnd"/>
           </w:p>
         </w:tc>
         <w:tc>
@@ -13375,9 +14553,11 @@
             <w:r>
               <w:t>-</w:t>
             </w:r>
+            <w:proofErr w:type="spellStart"/>
             <w:r>
               <w:t>alpha_threshold</w:t>
             </w:r>
+            <w:proofErr w:type="spellEnd"/>
           </w:p>
         </w:tc>
         <w:tc>
@@ -13402,7 +14582,15 @@
               <w:cnfStyle w:val="000000000000" w:firstRow="0" w:lastRow="0" w:firstColumn="0" w:lastColumn="0" w:oddVBand="0" w:evenVBand="0" w:oddHBand="0" w:evenHBand="0" w:firstRowFirstColumn="0" w:firstRowLastColumn="0" w:lastRowFirstColumn="0" w:lastRowLastColumn="0"/>
             </w:pPr>
             <w:r>
-              <w:t>Sets the alpha cutoff ([0..255]) for conversions to formats with binary alpha.</w:t>
+              <w:t>Sets the alpha cutoff ([</w:t>
+            </w:r>
+            <w:proofErr w:type="gramStart"/>
+            <w:r>
+              <w:t>0..</w:t>
+            </w:r>
+            <w:proofErr w:type="gramEnd"/>
+            <w:r>
+              <w:t>255]) for conversions to formats with binary alpha.</w:t>
             </w:r>
             <w:r>
               <w:br/>
@@ -13434,16 +14622,20 @@
             <w:r>
               <w:t>-</w:t>
             </w:r>
+            <w:proofErr w:type="spellStart"/>
             <w:r>
               <w:t>premultiply_alpha</w:t>
             </w:r>
+            <w:proofErr w:type="spellEnd"/>
             <w:r>
               <w:br/>
               <w:t>-</w:t>
             </w:r>
+            <w:proofErr w:type="spellStart"/>
             <w:r>
               <w:t>premult_alpha</w:t>
             </w:r>
+            <w:proofErr w:type="spellEnd"/>
           </w:p>
         </w:tc>
         <w:tc>
@@ -13645,16 +14837,20 @@
             <w:r>
               <w:t>-</w:t>
             </w:r>
+            <w:proofErr w:type="spellStart"/>
             <w:r>
               <w:t>quality_highest</w:t>
             </w:r>
+            <w:proofErr w:type="spellEnd"/>
             <w:r>
               <w:br/>
               <w:t>-</w:t>
             </w:r>
+            <w:proofErr w:type="spellStart"/>
             <w:r>
               <w:t>very_slow</w:t>
             </w:r>
+            <w:proofErr w:type="spellEnd"/>
           </w:p>
         </w:tc>
         <w:tc>
@@ -13697,9 +14893,11 @@
             <w:r>
               <w:t>-</w:t>
             </w:r>
+            <w:proofErr w:type="spellStart"/>
             <w:r>
               <w:t>quality_production</w:t>
             </w:r>
+            <w:proofErr w:type="spellEnd"/>
             <w:r>
               <w:br/>
               <w:t>-</w:t>
@@ -13761,9 +14959,11 @@
             <w:r>
               <w:t>-</w:t>
             </w:r>
+            <w:proofErr w:type="spellStart"/>
             <w:r>
               <w:t>quality_normal</w:t>
             </w:r>
+            <w:proofErr w:type="spellEnd"/>
             <w:r>
               <w:br/>
               <w:t>-</w:t>
@@ -13868,9 +15068,11 @@
               <w:br/>
               <w:t>-</w:t>
             </w:r>
+            <w:proofErr w:type="spellStart"/>
             <w:r>
               <w:t>veryfast</w:t>
             </w:r>
+            <w:proofErr w:type="spellEnd"/>
           </w:p>
         </w:tc>
         <w:tc>
@@ -14602,17 +15804,21 @@
             <w:r>
               <w:t>-</w:t>
             </w:r>
+            <w:proofErr w:type="spellStart"/>
             <w:r>
               <w:t>printformats</w:t>
             </w:r>
+            <w:proofErr w:type="spellEnd"/>
           </w:p>
           <w:p>
             <w:r>
               <w:t>-</w:t>
             </w:r>
+            <w:proofErr w:type="spellStart"/>
             <w:r>
               <w:t>print_formats</w:t>
             </w:r>
+            <w:proofErr w:type="spellEnd"/>
           </w:p>
         </w:tc>
         <w:tc>
@@ -14729,9 +15935,11 @@
             <w:r>
               <w:t>-</w:t>
             </w:r>
+            <w:proofErr w:type="spellStart"/>
             <w:r>
               <w:t>png_default</w:t>
             </w:r>
+            <w:proofErr w:type="spellEnd"/>
           </w:p>
         </w:tc>
         <w:tc>
@@ -14774,9 +15982,11 @@
             <w:r>
               <w:t>-</w:t>
             </w:r>
+            <w:proofErr w:type="spellStart"/>
             <w:r>
               <w:t>png_bestspeed</w:t>
             </w:r>
+            <w:proofErr w:type="spellEnd"/>
           </w:p>
         </w:tc>
         <w:tc>
@@ -14822,9 +16032,11 @@
             <w:r>
               <w:t>-</w:t>
             </w:r>
+            <w:proofErr w:type="spellStart"/>
             <w:r>
               <w:t>png_bestcompression</w:t>
             </w:r>
+            <w:proofErr w:type="spellEnd"/>
           </w:p>
         </w:tc>
         <w:tc>
@@ -14867,9 +16079,11 @@
             <w:r>
               <w:t>-</w:t>
             </w:r>
+            <w:proofErr w:type="spellStart"/>
             <w:r>
               <w:t>png_level</w:t>
             </w:r>
+            <w:proofErr w:type="spellEnd"/>
           </w:p>
         </w:tc>
         <w:tc>
@@ -14897,11 +16111,16 @@
               <w:br/>
               <w:t>[</w:t>
             </w:r>
+            <w:proofErr w:type="gramStart"/>
             <w:r>
               <w:t>0</w:t>
             </w:r>
             <w:r>
-              <w:t>..9].</w:t>
+              <w:t>..</w:t>
+            </w:r>
+            <w:proofErr w:type="gramEnd"/>
+            <w:r>
+              <w:t>9].</w:t>
             </w:r>
           </w:p>
         </w:tc>
@@ -14919,9 +16138,11 @@
             <w:r>
               <w:t>-</w:t>
             </w:r>
+            <w:proofErr w:type="spellStart"/>
             <w:r>
               <w:t>png_nocompression</w:t>
             </w:r>
+            <w:proofErr w:type="spellEnd"/>
           </w:p>
         </w:tc>
         <w:tc>
@@ -14958,9 +16179,11 @@
             <w:r>
               <w:t>-</w:t>
             </w:r>
+            <w:proofErr w:type="spellStart"/>
             <w:r>
               <w:t>png_interlaced</w:t>
             </w:r>
+            <w:proofErr w:type="spellEnd"/>
           </w:p>
         </w:tc>
         <w:tc>
@@ -14982,7 +16205,15 @@
               <w:cnfStyle w:val="000000000000" w:firstRow="0" w:lastRow="0" w:firstColumn="0" w:lastColumn="0" w:oddVBand="0" w:evenVBand="0" w:oddHBand="0" w:evenHBand="0" w:firstRowFirstColumn="0" w:firstRowLastColumn="0" w:lastRowFirstColumn="0" w:lastRowLastColumn="0"/>
             </w:pPr>
             <w:r>
-              <w:t>Interlacing will be used.  The default is no interlacing.</w:t>
+              <w:t xml:space="preserve">Interlacing will be used.  The default is </w:t>
+            </w:r>
+            <w:proofErr w:type="gramStart"/>
+            <w:r>
+              <w:t>no</w:t>
+            </w:r>
+            <w:proofErr w:type="gramEnd"/>
+            <w:r>
+              <w:t xml:space="preserve"> interlacing.</w:t>
             </w:r>
           </w:p>
         </w:tc>
@@ -15001,9 +16232,11 @@
             <w:r>
               <w:t>-</w:t>
             </w:r>
+            <w:proofErr w:type="spellStart"/>
             <w:r>
               <w:t>png_format</w:t>
             </w:r>
+            <w:proofErr w:type="spellEnd"/>
           </w:p>
         </w:tc>
         <w:tc>
@@ -15693,9 +16926,11 @@
             <w:r>
               <w:t>-</w:t>
             </w:r>
+            <w:proofErr w:type="spellStart"/>
             <w:r>
               <w:t>bmp_rle</w:t>
             </w:r>
+            <w:proofErr w:type="spellEnd"/>
           </w:p>
         </w:tc>
         <w:tc>
@@ -15736,9 +16971,11 @@
             <w:r>
               <w:t>-</w:t>
             </w:r>
+            <w:proofErr w:type="spellStart"/>
             <w:r>
               <w:t>bmp_noalpha</w:t>
             </w:r>
+            <w:proofErr w:type="spellEnd"/>
           </w:p>
         </w:tc>
         <w:tc>
@@ -15791,17 +17028,21 @@
             <w:r>
               <w:t>-</w:t>
             </w:r>
+            <w:proofErr w:type="spellStart"/>
             <w:r>
               <w:t>bmp_nobitmask</w:t>
             </w:r>
+            <w:proofErr w:type="spellEnd"/>
           </w:p>
           <w:p>
             <w:r>
               <w:t>-</w:t>
             </w:r>
+            <w:proofErr w:type="spellStart"/>
             <w:r>
               <w:t>bmp_nomask</w:t>
             </w:r>
+            <w:proofErr w:type="spellEnd"/>
           </w:p>
         </w:tc>
         <w:tc>
@@ -15863,9 +17104,11 @@
               <w:lastRenderedPageBreak/>
               <w:t>-</w:t>
             </w:r>
+            <w:proofErr w:type="spellStart"/>
             <w:r>
               <w:t>bmp_format</w:t>
             </w:r>
+            <w:proofErr w:type="spellEnd"/>
           </w:p>
         </w:tc>
         <w:tc>
@@ -16667,9 +17910,11 @@
             <w:r>
               <w:t>-</w:t>
             </w:r>
+            <w:proofErr w:type="spellStart"/>
             <w:r>
               <w:t>tga_rle</w:t>
             </w:r>
+            <w:proofErr w:type="spellEnd"/>
           </w:p>
         </w:tc>
         <w:tc>
@@ -16707,9 +17952,11 @@
             <w:r>
               <w:t>-</w:t>
             </w:r>
+            <w:proofErr w:type="spellStart"/>
             <w:r>
               <w:t>tga_format</w:t>
             </w:r>
+            <w:proofErr w:type="spellEnd"/>
           </w:p>
         </w:tc>
         <w:tc>
@@ -17069,8 +18316,13 @@
         </w:numPr>
       </w:pPr>
       <w:r>
-        <w:t>Positive values use a raw pow(</w:t>
+        <w:t xml:space="preserve">Positive values use a raw </w:t>
       </w:r>
+      <w:proofErr w:type="gramStart"/>
+      <w:r>
+        <w:t>pow(</w:t>
+      </w:r>
+      <w:proofErr w:type="gramEnd"/>
       <w:r>
         <w:t>1/</w:t>
       </w:r>
@@ -17095,8 +18347,13 @@
       <w:r>
         <w:t xml:space="preserve"> </w:t>
       </w:r>
+      <w:proofErr w:type="spellStart"/>
       <w:r>
-        <w:t xml:space="preserve">XtoLinear </w:t>
+        <w:t>XtoLinear</w:t>
+      </w:r>
+      <w:proofErr w:type="spellEnd"/>
+      <w:r>
+        <w:t xml:space="preserve"> </w:t>
       </w:r>
       <w:r>
         <w:t xml:space="preserve">transform is applied; if -1.0 &lt; </w:t>
@@ -17108,8 +18365,13 @@
         <w:t xml:space="preserve"> &lt; 0.0, a</w:t>
       </w:r>
       <w:r>
-        <w:t xml:space="preserve"> LinearToX</w:t>
+        <w:t xml:space="preserve"> </w:t>
       </w:r>
+      <w:proofErr w:type="spellStart"/>
+      <w:r>
+        <w:t>LinearToX</w:t>
+      </w:r>
+      <w:proofErr w:type="spellEnd"/>
       <w:r>
         <w:t xml:space="preserve"> transform is applied, where X is the curve specified by one of the standards (sRGB, </w:t>
       </w:r>
@@ -17156,7 +18418,11 @@
         </w:numPr>
       </w:pPr>
       <w:r>
-        <w:t>The relationship is reversed for target gamma.  A positive value results in a pow(</w:t>
+        <w:t xml:space="preserve">The relationship is reversed for target gamma.  A positive value results in a </w:t>
+      </w:r>
+      <w:proofErr w:type="gramStart"/>
+      <w:r>
+        <w:t>pow(</w:t>
       </w:r>
       <w:r>
         <w:t xml:space="preserve"> </w:t>
@@ -17164,6 +18430,7 @@
       <w:r>
         <w:t>γ</w:t>
       </w:r>
+      <w:proofErr w:type="gramEnd"/>
       <w:r>
         <w:t xml:space="preserve">) transform being applied, while if </w:t>
       </w:r>
@@ -17171,13 +18438,29 @@
         <w:t>γ</w:t>
       </w:r>
       <w:r>
-        <w:t xml:space="preserve"> is &lt;= -1.0, a LinearToX transform is applied; if -1.0 &lt; </w:t>
+        <w:t xml:space="preserve"> is &lt;= -1.0, a </w:t>
+      </w:r>
+      <w:proofErr w:type="spellStart"/>
+      <w:r>
+        <w:t>LinearToX</w:t>
+      </w:r>
+      <w:proofErr w:type="spellEnd"/>
+      <w:r>
+        <w:t xml:space="preserve"> transform is applied; if -1.0 &lt; </w:t>
       </w:r>
       <w:r>
         <w:t>γ</w:t>
       </w:r>
       <w:r>
-        <w:t xml:space="preserve"> &lt; 0.0, an XtoLinear transform is applied.</w:t>
+        <w:t xml:space="preserve"> &lt; 0.0, an </w:t>
+      </w:r>
+      <w:proofErr w:type="spellStart"/>
+      <w:r>
+        <w:t>XtoLinear</w:t>
+      </w:r>
+      <w:proofErr w:type="spellEnd"/>
+      <w:r>
+        <w:t xml:space="preserve"> transform is applied.</w:t>
       </w:r>
     </w:p>
     <w:p>
@@ -17229,6 +18512,7 @@
       <w:r>
         <w:t xml:space="preserve">For standard image resampling, </w:t>
       </w:r>
+      <w:proofErr w:type="spellStart"/>
       <w:r>
         <w:rPr>
           <w:b/>
@@ -17236,8 +18520,17 @@
         </w:rPr>
         <w:t>nul_border</w:t>
       </w:r>
+      <w:proofErr w:type="spellEnd"/>
       <w:r>
-        <w:t xml:space="preserve"> is appropriate, as it will only sample from in-image texels, meaning no influence from outside 0..1 at all</w:t>
+        <w:t xml:space="preserve"> is appropriate, as it will only sample from in-image texels, meaning no influence from outside </w:t>
+      </w:r>
+      <w:proofErr w:type="gramStart"/>
+      <w:r>
+        <w:t>0..</w:t>
+      </w:r>
+      <w:proofErr w:type="gramEnd"/>
+      <w:r>
+        <w:t>1 at all</w:t>
       </w:r>
       <w:r>
         <w:t xml:space="preserve">, and edge texels won’t have an abnormally large influence as they would with </w:t>
@@ -17278,7 +18571,15 @@
         <w:t>s</w:t>
       </w:r>
       <w:r>
-        <w:t xml:space="preserve"> that take additional parameters (Kr, Kb, Z, and B) are used.  These provide reliable conversions, but many implementations use an approximation for these conversions, which can result in slight adjustments to the colors.  Switching to the approximate conversion would be appropriate if you are dealing with a YUV file that has been adjusted to account for this color shift.</w:t>
+        <w:t xml:space="preserve"> that take additional parameters (Kr, </w:t>
+      </w:r>
+      <w:proofErr w:type="spellStart"/>
+      <w:r>
+        <w:t>Kb</w:t>
+      </w:r>
+      <w:proofErr w:type="spellEnd"/>
+      <w:r>
+        <w:t>, Z, and B) are used.  These provide reliable conversions, but many implementations use an approximation for these conversions, which can result in slight adjustments to the colors.  Switching to the approximate conversion would be appropriate if you are dealing with a YUV file that has been adjusted to account for this color shift.</w:t>
       </w:r>
     </w:p>
     <w:p>
@@ -17290,7 +18591,15 @@
         </w:numPr>
       </w:pPr>
       <w:r>
-        <w:t>The approximate YUV algorithm does not use Kr, Kb, Z, or B.</w:t>
+        <w:t xml:space="preserve">The approximate YUV algorithm does not use Kr, </w:t>
+      </w:r>
+      <w:proofErr w:type="spellStart"/>
+      <w:r>
+        <w:t>Kb</w:t>
+      </w:r>
+      <w:proofErr w:type="spellEnd"/>
+      <w:r>
+        <w:t>, Z, or B.</w:t>
       </w:r>
     </w:p>
     <w:p>
@@ -18616,6 +19925,7 @@
   <w:style w:type="character" w:default="1" w:styleId="DefaultParagraphFont">
     <w:name w:val="Default Paragraph Font"/>
     <w:uiPriority w:val="1"/>
+    <w:semiHidden/>
     <w:unhideWhenUsed/>
   </w:style>
   <w:style w:type="table" w:default="1" w:styleId="TableNormal">

</xml_diff>

<commit_message>
Added dither_error_weight_scale, updated Help file.
</commit_message>
<xml_diff>
--- a/Help/SurfaceLevel 2.0.docx
+++ b/Help/SurfaceLevel 2.0.docx
@@ -20,6 +20,7 @@
       </w:sdtPr>
       <w:sdtEndPr>
         <w:rPr>
+          <w:rFonts w:eastAsia="SimSun"/>
           <w:b/>
           <w:bCs/>
           <w:noProof/>
@@ -791,7 +792,7 @@
                 <w:noProof/>
                 <w:webHidden/>
               </w:rPr>
-              <w:t>18</w:t>
+              <w:t>20</w:t>
             </w:r>
             <w:r>
               <w:rPr>
@@ -860,7 +861,7 @@
                 <w:noProof/>
                 <w:webHidden/>
               </w:rPr>
-              <w:t>19</w:t>
+              <w:t>21</w:t>
             </w:r>
             <w:r>
               <w:rPr>
@@ -929,7 +930,7 @@
                 <w:noProof/>
                 <w:webHidden/>
               </w:rPr>
-              <w:t>20</w:t>
+              <w:t>21</w:t>
             </w:r>
             <w:r>
               <w:rPr>
@@ -998,7 +999,7 @@
                 <w:noProof/>
                 <w:webHidden/>
               </w:rPr>
-              <w:t>20</w:t>
+              <w:t>22</w:t>
             </w:r>
             <w:r>
               <w:rPr>
@@ -1067,7 +1068,7 @@
                 <w:noProof/>
                 <w:webHidden/>
               </w:rPr>
-              <w:t>21</w:t>
+              <w:t>23</w:t>
             </w:r>
             <w:r>
               <w:rPr>
@@ -1136,7 +1137,7 @@
                 <w:noProof/>
                 <w:webHidden/>
               </w:rPr>
-              <w:t>22</w:t>
+              <w:t>24</w:t>
             </w:r>
             <w:r>
               <w:rPr>
@@ -1205,7 +1206,7 @@
                 <w:noProof/>
                 <w:webHidden/>
               </w:rPr>
-              <w:t>24</w:t>
+              <w:t>26</w:t>
             </w:r>
             <w:r>
               <w:rPr>
@@ -1274,7 +1275,7 @@
                 <w:noProof/>
                 <w:webHidden/>
               </w:rPr>
-              <w:t>24</w:t>
+              <w:t>26</w:t>
             </w:r>
             <w:r>
               <w:rPr>
@@ -1343,7 +1344,7 @@
                 <w:noProof/>
                 <w:webHidden/>
               </w:rPr>
-              <w:t>25</w:t>
+              <w:t>26</w:t>
             </w:r>
             <w:r>
               <w:rPr>
@@ -1412,7 +1413,7 @@
                 <w:noProof/>
                 <w:webHidden/>
               </w:rPr>
-              <w:t>25</w:t>
+              <w:t>27</w:t>
             </w:r>
             <w:r>
               <w:rPr>
@@ -1481,7 +1482,7 @@
                 <w:noProof/>
                 <w:webHidden/>
               </w:rPr>
-              <w:t>25</w:t>
+              <w:t>27</w:t>
             </w:r>
             <w:r>
               <w:rPr>
@@ -11821,7 +11822,17 @@
               <w:cnfStyle w:val="000000100000" w:firstRow="0" w:lastRow="0" w:firstColumn="0" w:lastColumn="0" w:oddVBand="0" w:evenVBand="0" w:oddHBand="1" w:evenHBand="0" w:firstRowFirstColumn="0" w:firstRowLastColumn="0" w:lastRowFirstColumn="0" w:lastRowLastColumn="0"/>
             </w:pPr>
             <w:r>
-              <w:t>Defaults to 0.0.</w:t>
+              <w:t xml:space="preserve">Defaults to </w:t>
+            </w:r>
+            <w:r>
+              <w:rPr>
+                <w:b/>
+                <w:bCs/>
+              </w:rPr>
+              <w:t>0.0</w:t>
+            </w:r>
+            <w:r>
+              <w:t>.</w:t>
             </w:r>
           </w:p>
         </w:tc>
@@ -11977,7 +11988,17 @@
               <w:cnfStyle w:val="000000100000" w:firstRow="0" w:lastRow="0" w:firstColumn="0" w:lastColumn="0" w:oddVBand="0" w:evenVBand="0" w:oddHBand="1" w:evenHBand="0" w:firstRowFirstColumn="0" w:firstRowLastColumn="0" w:lastRowFirstColumn="0" w:lastRowLastColumn="0"/>
             </w:pPr>
             <w:r>
-              <w:t>Defaults to 1.0.</w:t>
+              <w:t xml:space="preserve">Defaults to </w:t>
+            </w:r>
+            <w:r>
+              <w:rPr>
+                <w:b/>
+                <w:bCs/>
+              </w:rPr>
+              <w:t>1.0</w:t>
+            </w:r>
+            <w:r>
+              <w:t>.</w:t>
             </w:r>
           </w:p>
         </w:tc>
@@ -12053,7 +12074,17 @@
               <w:cnfStyle w:val="000000000000" w:firstRow="0" w:lastRow="0" w:firstColumn="0" w:lastColumn="0" w:oddVBand="0" w:evenVBand="0" w:oddHBand="0" w:evenHBand="0" w:firstRowFirstColumn="0" w:firstRowLastColumn="0" w:lastRowFirstColumn="0" w:lastRowLastColumn="0"/>
             </w:pPr>
             <w:r>
-              <w:t>Defaults to 1.0.</w:t>
+              <w:t xml:space="preserve">Defaults to </w:t>
+            </w:r>
+            <w:r>
+              <w:rPr>
+                <w:b/>
+                <w:bCs/>
+              </w:rPr>
+              <w:t>1.0</w:t>
+            </w:r>
+            <w:r>
+              <w:t>.</w:t>
             </w:r>
           </w:p>
         </w:tc>
@@ -12351,9 +12382,9 @@
         <w:tblLook w:val="04A0" w:firstRow="1" w:lastRow="0" w:firstColumn="1" w:lastColumn="0" w:noHBand="0" w:noVBand="1"/>
       </w:tblPr>
       <w:tblGrid>
-        <w:gridCol w:w="3116"/>
-        <w:gridCol w:w="3117"/>
-        <w:gridCol w:w="3117"/>
+        <w:gridCol w:w="3652"/>
+        <w:gridCol w:w="1971"/>
+        <w:gridCol w:w="3727"/>
       </w:tblGrid>
       <w:tr>
         <w:trPr>
@@ -12362,7 +12393,7 @@
         <w:tc>
           <w:tcPr>
             <w:cnfStyle w:val="001000000000" w:firstRow="0" w:lastRow="0" w:firstColumn="1" w:lastColumn="0" w:oddVBand="0" w:evenVBand="0" w:oddHBand="0" w:evenHBand="0" w:firstRowFirstColumn="0" w:firstRowLastColumn="0" w:lastRowFirstColumn="0" w:lastRowLastColumn="0"/>
-            <w:tcW w:w="3116" w:type="dxa"/>
+            <w:tcW w:w="3652" w:type="dxa"/>
           </w:tcPr>
           <w:p>
             <w:r>
@@ -12372,7 +12403,7 @@
         </w:tc>
         <w:tc>
           <w:tcPr>
-            <w:tcW w:w="3117" w:type="dxa"/>
+            <w:tcW w:w="1563" w:type="dxa"/>
           </w:tcPr>
           <w:p>
             <w:pPr>
@@ -12385,7 +12416,7 @@
         </w:tc>
         <w:tc>
           <w:tcPr>
-            <w:tcW w:w="3117" w:type="dxa"/>
+            <w:tcW w:w="4135" w:type="dxa"/>
           </w:tcPr>
           <w:p>
             <w:pPr>
@@ -12404,57 +12435,93 @@
         <w:tc>
           <w:tcPr>
             <w:cnfStyle w:val="001000000000" w:firstRow="0" w:lastRow="0" w:firstColumn="1" w:lastColumn="0" w:oddVBand="0" w:evenVBand="0" w:oddHBand="0" w:evenHBand="0" w:firstRowFirstColumn="0" w:firstRowLastColumn="0" w:lastRowFirstColumn="0" w:lastRowLastColumn="0"/>
-            <w:tcW w:w="3116" w:type="dxa"/>
-          </w:tcPr>
-          <w:p/>
-        </w:tc>
-        <w:tc>
-          <w:tcPr>
-            <w:tcW w:w="3117" w:type="dxa"/>
-          </w:tcPr>
-          <w:p>
-            <w:pPr>
-              <w:cnfStyle w:val="000000100000" w:firstRow="0" w:lastRow="0" w:firstColumn="0" w:lastColumn="0" w:oddVBand="0" w:evenVBand="0" w:oddHBand="1" w:evenHBand="0" w:firstRowFirstColumn="0" w:firstRowLastColumn="0" w:lastRowFirstColumn="0" w:lastRowLastColumn="0"/>
-            </w:pPr>
-          </w:p>
-        </w:tc>
-        <w:tc>
-          <w:tcPr>
-            <w:tcW w:w="3117" w:type="dxa"/>
-          </w:tcPr>
-          <w:p>
-            <w:pPr>
-              <w:cnfStyle w:val="000000100000" w:firstRow="0" w:lastRow="0" w:firstColumn="0" w:lastColumn="0" w:oddVBand="0" w:evenVBand="0" w:oddHBand="1" w:evenHBand="0" w:firstRowFirstColumn="0" w:firstRowLastColumn="0" w:lastRowFirstColumn="0" w:lastRowLastColumn="0"/>
-            </w:pPr>
-          </w:p>
-        </w:tc>
-      </w:tr>
-      <w:tr>
-        <w:tc>
-          <w:tcPr>
-            <w:cnfStyle w:val="001000000000" w:firstRow="0" w:lastRow="0" w:firstColumn="1" w:lastColumn="0" w:oddVBand="0" w:evenVBand="0" w:oddHBand="0" w:evenHBand="0" w:firstRowFirstColumn="0" w:firstRowLastColumn="0" w:lastRowFirstColumn="0" w:lastRowLastColumn="0"/>
-            <w:tcW w:w="3116" w:type="dxa"/>
-          </w:tcPr>
-          <w:p/>
-        </w:tc>
-        <w:tc>
-          <w:tcPr>
-            <w:tcW w:w="3117" w:type="dxa"/>
-          </w:tcPr>
-          <w:p>
-            <w:pPr>
-              <w:cnfStyle w:val="000000000000" w:firstRow="0" w:lastRow="0" w:firstColumn="0" w:lastColumn="0" w:oddVBand="0" w:evenVBand="0" w:oddHBand="0" w:evenHBand="0" w:firstRowFirstColumn="0" w:firstRowLastColumn="0" w:lastRowFirstColumn="0" w:lastRowLastColumn="0"/>
-            </w:pPr>
-          </w:p>
-        </w:tc>
-        <w:tc>
-          <w:tcPr>
-            <w:tcW w:w="3117" w:type="dxa"/>
-          </w:tcPr>
-          <w:p>
-            <w:pPr>
-              <w:cnfStyle w:val="000000000000" w:firstRow="0" w:lastRow="0" w:firstColumn="0" w:lastColumn="0" w:oddVBand="0" w:evenVBand="0" w:oddHBand="0" w:evenHBand="0" w:firstRowFirstColumn="0" w:firstRowLastColumn="0" w:lastRowFirstColumn="0" w:lastRowLastColumn="0"/>
-            </w:pPr>
+            <w:tcW w:w="3652" w:type="dxa"/>
+          </w:tcPr>
+          <w:p>
+            <w:r>
+              <w:t>-</w:t>
+            </w:r>
+            <w:proofErr w:type="spellStart"/>
+            <w:r>
+              <w:t>gen_pal</w:t>
+            </w:r>
+            <w:proofErr w:type="spellEnd"/>
+            <w:r>
+              <w:br/>
+              <w:t>-</w:t>
+            </w:r>
+            <w:proofErr w:type="spellStart"/>
+            <w:r>
+              <w:t>gen_palette</w:t>
+            </w:r>
+            <w:proofErr w:type="spellEnd"/>
+          </w:p>
+        </w:tc>
+        <w:tc>
+          <w:tcPr>
+            <w:tcW w:w="1563" w:type="dxa"/>
+          </w:tcPr>
+          <w:p>
+            <w:pPr>
+              <w:cnfStyle w:val="000000100000" w:firstRow="0" w:lastRow="0" w:firstColumn="0" w:lastColumn="0" w:oddVBand="0" w:evenVBand="0" w:oddHBand="1" w:evenHBand="0" w:firstRowFirstColumn="0" w:firstRowLastColumn="0" w:lastRowFirstColumn="0" w:lastRowLastColumn="0"/>
+            </w:pPr>
+          </w:p>
+        </w:tc>
+        <w:tc>
+          <w:tcPr>
+            <w:tcW w:w="4135" w:type="dxa"/>
+          </w:tcPr>
+          <w:p>
+            <w:pPr>
+              <w:cnfStyle w:val="000000100000" w:firstRow="0" w:lastRow="0" w:firstColumn="0" w:lastColumn="0" w:oddVBand="0" w:evenVBand="0" w:oddHBand="1" w:evenHBand="0" w:firstRowFirstColumn="0" w:firstRowLastColumn="0" w:lastRowFirstColumn="0" w:lastRowLastColumn="0"/>
+            </w:pPr>
+            <w:r>
+              <w:t>Generates a new palette for indexed images.</w:t>
+            </w:r>
+          </w:p>
+        </w:tc>
+      </w:tr>
+      <w:tr>
+        <w:tc>
+          <w:tcPr>
+            <w:cnfStyle w:val="001000000000" w:firstRow="0" w:lastRow="0" w:firstColumn="1" w:lastColumn="0" w:oddVBand="0" w:evenVBand="0" w:oddHBand="0" w:evenHBand="0" w:firstRowFirstColumn="0" w:firstRowLastColumn="0" w:lastRowFirstColumn="0" w:lastRowLastColumn="0"/>
+            <w:tcW w:w="3652" w:type="dxa"/>
+          </w:tcPr>
+          <w:p>
+            <w:r>
+              <w:t>-</w:t>
+            </w:r>
+            <w:proofErr w:type="spellStart"/>
+            <w:r>
+              <w:t>gen_pal_iterations</w:t>
+            </w:r>
+            <w:proofErr w:type="spellEnd"/>
+          </w:p>
+        </w:tc>
+        <w:tc>
+          <w:tcPr>
+            <w:tcW w:w="1563" w:type="dxa"/>
+          </w:tcPr>
+          <w:p>
+            <w:pPr>
+              <w:cnfStyle w:val="000000000000" w:firstRow="0" w:lastRow="0" w:firstColumn="0" w:lastColumn="0" w:oddVBand="0" w:evenVBand="0" w:oddHBand="0" w:evenHBand="0" w:firstRowFirstColumn="0" w:firstRowLastColumn="0" w:lastRowFirstColumn="0" w:lastRowLastColumn="0"/>
+            </w:pPr>
+            <w:r>
+              <w:t>&lt;iterations&gt;</w:t>
+            </w:r>
+          </w:p>
+        </w:tc>
+        <w:tc>
+          <w:tcPr>
+            <w:tcW w:w="4135" w:type="dxa"/>
+          </w:tcPr>
+          <w:p>
+            <w:pPr>
+              <w:cnfStyle w:val="000000000000" w:firstRow="0" w:lastRow="0" w:firstColumn="0" w:lastColumn="0" w:oddVBand="0" w:evenVBand="0" w:oddHBand="0" w:evenHBand="0" w:firstRowFirstColumn="0" w:firstRowLastColumn="0" w:lastRowFirstColumn="0" w:lastRowLastColumn="0"/>
+            </w:pPr>
+            <w:r>
+              <w:t>Sets the maximum number of iterations when generating a palette.  The higher the better.  Defaults to the number of colors in the palette.  In practice, the number of colors in a palette serves as a hard maximum, but it will exit early if iterations stop causing refinements.</w:t>
+            </w:r>
           </w:p>
         </w:tc>
       </w:tr>
@@ -12465,57 +12532,1251 @@
         <w:tc>
           <w:tcPr>
             <w:cnfStyle w:val="001000000000" w:firstRow="0" w:lastRow="0" w:firstColumn="1" w:lastColumn="0" w:oddVBand="0" w:evenVBand="0" w:oddHBand="0" w:evenHBand="0" w:firstRowFirstColumn="0" w:firstRowLastColumn="0" w:lastRowFirstColumn="0" w:lastRowLastColumn="0"/>
-            <w:tcW w:w="3116" w:type="dxa"/>
+            <w:tcW w:w="3652" w:type="dxa"/>
+            <w:vMerge w:val="restart"/>
+          </w:tcPr>
+          <w:p>
+            <w:r>
+              <w:t>-</w:t>
+            </w:r>
+            <w:proofErr w:type="spellStart"/>
+            <w:r>
+              <w:t>pal_dither</w:t>
+            </w:r>
+            <w:proofErr w:type="spellEnd"/>
+          </w:p>
+        </w:tc>
+        <w:tc>
+          <w:tcPr>
+            <w:tcW w:w="1563" w:type="dxa"/>
+          </w:tcPr>
+          <w:p>
+            <w:pPr>
+              <w:cnfStyle w:val="000000100000" w:firstRow="0" w:lastRow="0" w:firstColumn="0" w:lastColumn="0" w:oddVBand="0" w:evenVBand="0" w:oddHBand="1" w:evenHBand="0" w:firstRowFirstColumn="0" w:firstRowLastColumn="0" w:lastRowFirstColumn="0" w:lastRowLastColumn="0"/>
+            </w:pPr>
+            <w:proofErr w:type="spellStart"/>
+            <w:r>
+              <w:t>floyd</w:t>
+            </w:r>
+            <w:proofErr w:type="spellEnd"/>
+            <w:r>
+              <w:br/>
+            </w:r>
+            <w:proofErr w:type="spellStart"/>
+            <w:r>
+              <w:t>floyd-steinburg</w:t>
+            </w:r>
+            <w:proofErr w:type="spellEnd"/>
+          </w:p>
+        </w:tc>
+        <w:tc>
+          <w:tcPr>
+            <w:tcW w:w="4135" w:type="dxa"/>
+          </w:tcPr>
+          <w:p>
+            <w:pPr>
+              <w:cnfStyle w:val="000000100000" w:firstRow="0" w:lastRow="0" w:firstColumn="0" w:lastColumn="0" w:oddVBand="0" w:evenVBand="0" w:oddHBand="1" w:evenHBand="0" w:firstRowFirstColumn="0" w:firstRowLastColumn="0" w:lastRowFirstColumn="0" w:lastRowLastColumn="0"/>
+            </w:pPr>
+            <w:r>
+              <w:t>Selects the type of dithering to use for palettes.</w:t>
+            </w:r>
+            <w:r>
+              <w:br/>
+              <w:t>Implements Floyd-Steinburg Dithering.</w:t>
+            </w:r>
+            <w:r>
+              <w:br/>
+              <w:t>This is the default.</w:t>
+            </w:r>
+          </w:p>
+        </w:tc>
+      </w:tr>
+      <w:tr>
+        <w:tc>
+          <w:tcPr>
+            <w:cnfStyle w:val="001000000000" w:firstRow="0" w:lastRow="0" w:firstColumn="1" w:lastColumn="0" w:oddVBand="0" w:evenVBand="0" w:oddHBand="0" w:evenHBand="0" w:firstRowFirstColumn="0" w:firstRowLastColumn="0" w:lastRowFirstColumn="0" w:lastRowLastColumn="0"/>
+            <w:tcW w:w="3652" w:type="dxa"/>
+            <w:vMerge/>
           </w:tcPr>
           <w:p/>
         </w:tc>
         <w:tc>
           <w:tcPr>
-            <w:tcW w:w="3117" w:type="dxa"/>
-          </w:tcPr>
-          <w:p>
-            <w:pPr>
-              <w:cnfStyle w:val="000000100000" w:firstRow="0" w:lastRow="0" w:firstColumn="0" w:lastColumn="0" w:oddVBand="0" w:evenVBand="0" w:oddHBand="1" w:evenHBand="0" w:firstRowFirstColumn="0" w:firstRowLastColumn="0" w:lastRowFirstColumn="0" w:lastRowLastColumn="0"/>
-            </w:pPr>
-          </w:p>
-        </w:tc>
-        <w:tc>
-          <w:tcPr>
-            <w:tcW w:w="3117" w:type="dxa"/>
-          </w:tcPr>
-          <w:p>
-            <w:pPr>
-              <w:cnfStyle w:val="000000100000" w:firstRow="0" w:lastRow="0" w:firstColumn="0" w:lastColumn="0" w:oddVBand="0" w:evenVBand="0" w:oddHBand="1" w:evenHBand="0" w:firstRowFirstColumn="0" w:firstRowLastColumn="0" w:lastRowFirstColumn="0" w:lastRowLastColumn="0"/>
-            </w:pPr>
-          </w:p>
-        </w:tc>
-      </w:tr>
-      <w:tr>
-        <w:tc>
-          <w:tcPr>
-            <w:cnfStyle w:val="001000000000" w:firstRow="0" w:lastRow="0" w:firstColumn="1" w:lastColumn="0" w:oddVBand="0" w:evenVBand="0" w:oddHBand="0" w:evenHBand="0" w:firstRowFirstColumn="0" w:firstRowLastColumn="0" w:lastRowFirstColumn="0" w:lastRowLastColumn="0"/>
-            <w:tcW w:w="3116" w:type="dxa"/>
+            <w:tcW w:w="1563" w:type="dxa"/>
+          </w:tcPr>
+          <w:p>
+            <w:pPr>
+              <w:cnfStyle w:val="000000000000" w:firstRow="0" w:lastRow="0" w:firstColumn="0" w:lastColumn="0" w:oddVBand="0" w:evenVBand="0" w:oddHBand="0" w:evenHBand="0" w:firstRowFirstColumn="0" w:firstRowLastColumn="0" w:lastRowFirstColumn="0" w:lastRowLastColumn="0"/>
+            </w:pPr>
+            <w:proofErr w:type="spellStart"/>
+            <w:r>
+              <w:t>jjn</w:t>
+            </w:r>
+            <w:proofErr w:type="spellEnd"/>
+          </w:p>
+        </w:tc>
+        <w:tc>
+          <w:tcPr>
+            <w:tcW w:w="4135" w:type="dxa"/>
+          </w:tcPr>
+          <w:p>
+            <w:pPr>
+              <w:cnfStyle w:val="000000000000" w:firstRow="0" w:lastRow="0" w:firstColumn="0" w:lastColumn="0" w:oddVBand="0" w:evenVBand="0" w:oddHBand="0" w:evenHBand="0" w:firstRowFirstColumn="0" w:firstRowLastColumn="0" w:lastRowFirstColumn="0" w:lastRowLastColumn="0"/>
+            </w:pPr>
+            <w:r>
+              <w:t xml:space="preserve">Implements </w:t>
+            </w:r>
+            <w:r>
+              <w:t xml:space="preserve">Jarvis, Judice, and Ninke </w:t>
+            </w:r>
+            <w:r>
+              <w:t>D</w:t>
+            </w:r>
+            <w:r>
+              <w:t>ithering</w:t>
+            </w:r>
+            <w:r>
+              <w:t>.</w:t>
+            </w:r>
+          </w:p>
+        </w:tc>
+      </w:tr>
+      <w:tr>
+        <w:trPr>
+          <w:cnfStyle w:val="000000100000" w:firstRow="0" w:lastRow="0" w:firstColumn="0" w:lastColumn="0" w:oddVBand="0" w:evenVBand="0" w:oddHBand="1" w:evenHBand="0" w:firstRowFirstColumn="0" w:firstRowLastColumn="0" w:lastRowFirstColumn="0" w:lastRowLastColumn="0"/>
+        </w:trPr>
+        <w:tc>
+          <w:tcPr>
+            <w:cnfStyle w:val="001000000000" w:firstRow="0" w:lastRow="0" w:firstColumn="1" w:lastColumn="0" w:oddVBand="0" w:evenVBand="0" w:oddHBand="0" w:evenHBand="0" w:firstRowFirstColumn="0" w:firstRowLastColumn="0" w:lastRowFirstColumn="0" w:lastRowLastColumn="0"/>
+            <w:tcW w:w="3652" w:type="dxa"/>
+            <w:vMerge/>
           </w:tcPr>
           <w:p/>
         </w:tc>
         <w:tc>
           <w:tcPr>
-            <w:tcW w:w="3117" w:type="dxa"/>
-          </w:tcPr>
-          <w:p>
-            <w:pPr>
-              <w:cnfStyle w:val="000000000000" w:firstRow="0" w:lastRow="0" w:firstColumn="0" w:lastColumn="0" w:oddVBand="0" w:evenVBand="0" w:oddHBand="0" w:evenHBand="0" w:firstRowFirstColumn="0" w:firstRowLastColumn="0" w:lastRowFirstColumn="0" w:lastRowLastColumn="0"/>
-            </w:pPr>
-          </w:p>
-        </w:tc>
-        <w:tc>
-          <w:tcPr>
-            <w:tcW w:w="3117" w:type="dxa"/>
-          </w:tcPr>
-          <w:p>
-            <w:pPr>
-              <w:cnfStyle w:val="000000000000" w:firstRow="0" w:lastRow="0" w:firstColumn="0" w:lastColumn="0" w:oddVBand="0" w:evenVBand="0" w:oddHBand="0" w:evenHBand="0" w:firstRowFirstColumn="0" w:firstRowLastColumn="0" w:lastRowFirstColumn="0" w:lastRowLastColumn="0"/>
-            </w:pPr>
+            <w:tcW w:w="1563" w:type="dxa"/>
+          </w:tcPr>
+          <w:p>
+            <w:pPr>
+              <w:cnfStyle w:val="000000100000" w:firstRow="0" w:lastRow="0" w:firstColumn="0" w:lastColumn="0" w:oddVBand="0" w:evenVBand="0" w:oddHBand="1" w:evenHBand="0" w:firstRowFirstColumn="0" w:firstRowLastColumn="0" w:lastRowFirstColumn="0" w:lastRowLastColumn="0"/>
+            </w:pPr>
+            <w:proofErr w:type="spellStart"/>
+            <w:r>
+              <w:t>stucki</w:t>
+            </w:r>
+            <w:proofErr w:type="spellEnd"/>
+          </w:p>
+        </w:tc>
+        <w:tc>
+          <w:tcPr>
+            <w:tcW w:w="4135" w:type="dxa"/>
+          </w:tcPr>
+          <w:p>
+            <w:pPr>
+              <w:cnfStyle w:val="000000100000" w:firstRow="0" w:lastRow="0" w:firstColumn="0" w:lastColumn="0" w:oddVBand="0" w:evenVBand="0" w:oddHBand="1" w:evenHBand="0" w:firstRowFirstColumn="0" w:firstRowLastColumn="0" w:lastRowFirstColumn="0" w:lastRowLastColumn="0"/>
+            </w:pPr>
+            <w:r>
+              <w:t xml:space="preserve">Implements </w:t>
+            </w:r>
+            <w:r>
+              <w:t>Stucki</w:t>
+            </w:r>
+            <w:r>
+              <w:t xml:space="preserve"> Dithering, presented 5 years after JJN, offering a similar dither with a slight performance improvement.</w:t>
+            </w:r>
+          </w:p>
+        </w:tc>
+      </w:tr>
+      <w:tr>
+        <w:tc>
+          <w:tcPr>
+            <w:cnfStyle w:val="001000000000" w:firstRow="0" w:lastRow="0" w:firstColumn="1" w:lastColumn="0" w:oddVBand="0" w:evenVBand="0" w:oddHBand="0" w:evenHBand="0" w:firstRowFirstColumn="0" w:firstRowLastColumn="0" w:lastRowFirstColumn="0" w:lastRowLastColumn="0"/>
+            <w:tcW w:w="3652" w:type="dxa"/>
+            <w:vMerge/>
+          </w:tcPr>
+          <w:p/>
+        </w:tc>
+        <w:tc>
+          <w:tcPr>
+            <w:tcW w:w="1563" w:type="dxa"/>
+          </w:tcPr>
+          <w:p>
+            <w:pPr>
+              <w:cnfStyle w:val="000000000000" w:firstRow="0" w:lastRow="0" w:firstColumn="0" w:lastColumn="0" w:oddVBand="0" w:evenVBand="0" w:oddHBand="0" w:evenHBand="0" w:firstRowFirstColumn="0" w:firstRowLastColumn="0" w:lastRowFirstColumn="0" w:lastRowLastColumn="0"/>
+            </w:pPr>
+            <w:r>
+              <w:t>burkes</w:t>
+            </w:r>
+          </w:p>
+        </w:tc>
+        <w:tc>
+          <w:tcPr>
+            <w:tcW w:w="4135" w:type="dxa"/>
+          </w:tcPr>
+          <w:p>
+            <w:pPr>
+              <w:cnfStyle w:val="000000000000" w:firstRow="0" w:lastRow="0" w:firstColumn="0" w:lastColumn="0" w:oddVBand="0" w:evenVBand="0" w:oddHBand="0" w:evenHBand="0" w:firstRowFirstColumn="0" w:firstRowLastColumn="0" w:lastRowFirstColumn="0" w:lastRowLastColumn="0"/>
+            </w:pPr>
+            <w:r>
+              <w:t xml:space="preserve">Implements </w:t>
+            </w:r>
+            <w:r>
+              <w:rPr>
+                <w:rFonts w:eastAsiaTheme="minorHAnsi"/>
+              </w:rPr>
+              <w:t>Burkes Dithering</w:t>
+            </w:r>
+            <w:r>
+              <w:t>, presented 7years after Stucki, offering yet-another minor hit to quality in exchange for performance.</w:t>
+            </w:r>
+          </w:p>
+        </w:tc>
+      </w:tr>
+      <w:tr>
+        <w:trPr>
+          <w:cnfStyle w:val="000000100000" w:firstRow="0" w:lastRow="0" w:firstColumn="0" w:lastColumn="0" w:oddVBand="0" w:evenVBand="0" w:oddHBand="1" w:evenHBand="0" w:firstRowFirstColumn="0" w:firstRowLastColumn="0" w:lastRowFirstColumn="0" w:lastRowLastColumn="0"/>
+        </w:trPr>
+        <w:tc>
+          <w:tcPr>
+            <w:cnfStyle w:val="001000000000" w:firstRow="0" w:lastRow="0" w:firstColumn="1" w:lastColumn="0" w:oddVBand="0" w:evenVBand="0" w:oddHBand="0" w:evenHBand="0" w:firstRowFirstColumn="0" w:firstRowLastColumn="0" w:lastRowFirstColumn="0" w:lastRowLastColumn="0"/>
+            <w:tcW w:w="3652" w:type="dxa"/>
+            <w:vMerge/>
+          </w:tcPr>
+          <w:p/>
+        </w:tc>
+        <w:tc>
+          <w:tcPr>
+            <w:tcW w:w="1563" w:type="dxa"/>
+          </w:tcPr>
+          <w:p>
+            <w:pPr>
+              <w:cnfStyle w:val="000000100000" w:firstRow="0" w:lastRow="0" w:firstColumn="0" w:lastColumn="0" w:oddVBand="0" w:evenVBand="0" w:oddHBand="1" w:evenHBand="0" w:firstRowFirstColumn="0" w:firstRowLastColumn="0" w:lastRowFirstColumn="0" w:lastRowLastColumn="0"/>
+            </w:pPr>
+            <w:proofErr w:type="spellStart"/>
+            <w:r>
+              <w:t>sierra</w:t>
+            </w:r>
+            <w:proofErr w:type="spellEnd"/>
+          </w:p>
+        </w:tc>
+        <w:tc>
+          <w:tcPr>
+            <w:tcW w:w="4135" w:type="dxa"/>
+          </w:tcPr>
+          <w:p>
+            <w:pPr>
+              <w:cnfStyle w:val="000000100000" w:firstRow="0" w:lastRow="0" w:firstColumn="0" w:lastColumn="0" w:oddVBand="0" w:evenVBand="0" w:oddHBand="1" w:evenHBand="0" w:firstRowFirstColumn="0" w:firstRowLastColumn="0" w:lastRowFirstColumn="0" w:lastRowLastColumn="0"/>
+            </w:pPr>
+            <w:r>
+              <w:t xml:space="preserve">Implements </w:t>
+            </w:r>
+            <w:r>
+              <w:t>Sierra Dithering</w:t>
+            </w:r>
+            <w:r>
+              <w:t>.</w:t>
+            </w:r>
+          </w:p>
+        </w:tc>
+      </w:tr>
+      <w:tr>
+        <w:tc>
+          <w:tcPr>
+            <w:cnfStyle w:val="001000000000" w:firstRow="0" w:lastRow="0" w:firstColumn="1" w:lastColumn="0" w:oddVBand="0" w:evenVBand="0" w:oddHBand="0" w:evenHBand="0" w:firstRowFirstColumn="0" w:firstRowLastColumn="0" w:lastRowFirstColumn="0" w:lastRowLastColumn="0"/>
+            <w:tcW w:w="3652" w:type="dxa"/>
+            <w:vMerge/>
+          </w:tcPr>
+          <w:p/>
+        </w:tc>
+        <w:tc>
+          <w:tcPr>
+            <w:tcW w:w="1563" w:type="dxa"/>
+          </w:tcPr>
+          <w:p>
+            <w:pPr>
+              <w:cnfStyle w:val="000000000000" w:firstRow="0" w:lastRow="0" w:firstColumn="0" w:lastColumn="0" w:oddVBand="0" w:evenVBand="0" w:oddHBand="0" w:evenHBand="0" w:firstRowFirstColumn="0" w:firstRowLastColumn="0" w:lastRowFirstColumn="0" w:lastRowLastColumn="0"/>
+            </w:pPr>
+            <w:r>
+              <w:t>sierra2row</w:t>
+            </w:r>
+          </w:p>
+        </w:tc>
+        <w:tc>
+          <w:tcPr>
+            <w:tcW w:w="4135" w:type="dxa"/>
+          </w:tcPr>
+          <w:p>
+            <w:pPr>
+              <w:cnfStyle w:val="000000000000" w:firstRow="0" w:lastRow="0" w:firstColumn="0" w:lastColumn="0" w:oddVBand="0" w:evenVBand="0" w:oddHBand="0" w:evenHBand="0" w:firstRowFirstColumn="0" w:firstRowLastColumn="0" w:lastRowFirstColumn="0" w:lastRowLastColumn="0"/>
+            </w:pPr>
+            <w:r>
+              <w:t xml:space="preserve">Implements </w:t>
+            </w:r>
+            <w:r>
+              <w:t>Two-Row Sierra</w:t>
+            </w:r>
+            <w:r>
+              <w:t xml:space="preserve"> Dithering.</w:t>
+            </w:r>
+          </w:p>
+        </w:tc>
+      </w:tr>
+      <w:tr>
+        <w:trPr>
+          <w:cnfStyle w:val="000000100000" w:firstRow="0" w:lastRow="0" w:firstColumn="0" w:lastColumn="0" w:oddVBand="0" w:evenVBand="0" w:oddHBand="1" w:evenHBand="0" w:firstRowFirstColumn="0" w:firstRowLastColumn="0" w:lastRowFirstColumn="0" w:lastRowLastColumn="0"/>
+        </w:trPr>
+        <w:tc>
+          <w:tcPr>
+            <w:cnfStyle w:val="001000000000" w:firstRow="0" w:lastRow="0" w:firstColumn="1" w:lastColumn="0" w:oddVBand="0" w:evenVBand="0" w:oddHBand="0" w:evenHBand="0" w:firstRowFirstColumn="0" w:firstRowLastColumn="0" w:lastRowFirstColumn="0" w:lastRowLastColumn="0"/>
+            <w:tcW w:w="3652" w:type="dxa"/>
+            <w:vMerge/>
+          </w:tcPr>
+          <w:p/>
+        </w:tc>
+        <w:tc>
+          <w:tcPr>
+            <w:tcW w:w="1563" w:type="dxa"/>
+          </w:tcPr>
+          <w:p>
+            <w:pPr>
+              <w:cnfStyle w:val="000000100000" w:firstRow="0" w:lastRow="0" w:firstColumn="0" w:lastColumn="0" w:oddVBand="0" w:evenVBand="0" w:oddHBand="1" w:evenHBand="0" w:firstRowFirstColumn="0" w:firstRowLastColumn="0" w:lastRowFirstColumn="0" w:lastRowLastColumn="0"/>
+            </w:pPr>
+            <w:proofErr w:type="spellStart"/>
+            <w:r>
+              <w:t>s</w:t>
+            </w:r>
+            <w:r>
+              <w:t>ierralite</w:t>
+            </w:r>
+            <w:proofErr w:type="spellEnd"/>
+            <w:r>
+              <w:br/>
+            </w:r>
+            <w:proofErr w:type="spellStart"/>
+            <w:r>
+              <w:t>sierra_lite</w:t>
+            </w:r>
+            <w:proofErr w:type="spellEnd"/>
+          </w:p>
+        </w:tc>
+        <w:tc>
+          <w:tcPr>
+            <w:tcW w:w="4135" w:type="dxa"/>
+          </w:tcPr>
+          <w:p>
+            <w:pPr>
+              <w:cnfStyle w:val="000000100000" w:firstRow="0" w:lastRow="0" w:firstColumn="0" w:lastColumn="0" w:oddVBand="0" w:evenVBand="0" w:oddHBand="1" w:evenHBand="0" w:firstRowFirstColumn="0" w:firstRowLastColumn="0" w:lastRowFirstColumn="0" w:lastRowLastColumn="0"/>
+            </w:pPr>
+            <w:r>
+              <w:t xml:space="preserve">Implements </w:t>
+            </w:r>
+            <w:r>
+              <w:t>Sierra Lite</w:t>
+            </w:r>
+            <w:r>
+              <w:t xml:space="preserve"> Dithering.</w:t>
+            </w:r>
+          </w:p>
+        </w:tc>
+      </w:tr>
+      <w:tr>
+        <w:tc>
+          <w:tcPr>
+            <w:cnfStyle w:val="001000000000" w:firstRow="0" w:lastRow="0" w:firstColumn="1" w:lastColumn="0" w:oddVBand="0" w:evenVBand="0" w:oddHBand="0" w:evenHBand="0" w:firstRowFirstColumn="0" w:firstRowLastColumn="0" w:lastRowFirstColumn="0" w:lastRowLastColumn="0"/>
+            <w:tcW w:w="3652" w:type="dxa"/>
+            <w:vMerge/>
+          </w:tcPr>
+          <w:p/>
+        </w:tc>
+        <w:tc>
+          <w:tcPr>
+            <w:tcW w:w="1563" w:type="dxa"/>
+          </w:tcPr>
+          <w:p>
+            <w:pPr>
+              <w:cnfStyle w:val="000000000000" w:firstRow="0" w:lastRow="0" w:firstColumn="0" w:lastColumn="0" w:oddVBand="0" w:evenVBand="0" w:oddHBand="0" w:evenHBand="0" w:firstRowFirstColumn="0" w:firstRowLastColumn="0" w:lastRowFirstColumn="0" w:lastRowLastColumn="0"/>
+            </w:pPr>
+            <w:proofErr w:type="spellStart"/>
+            <w:r>
+              <w:t>atkinson</w:t>
+            </w:r>
+            <w:proofErr w:type="spellEnd"/>
+            <w:r>
+              <w:br/>
+            </w:r>
+            <w:proofErr w:type="spellStart"/>
+            <w:r>
+              <w:t>atk</w:t>
+            </w:r>
+            <w:proofErr w:type="spellEnd"/>
+          </w:p>
+        </w:tc>
+        <w:tc>
+          <w:tcPr>
+            <w:tcW w:w="4135" w:type="dxa"/>
+          </w:tcPr>
+          <w:p>
+            <w:pPr>
+              <w:cnfStyle w:val="000000000000" w:firstRow="0" w:lastRow="0" w:firstColumn="0" w:lastColumn="0" w:oddVBand="0" w:evenVBand="0" w:oddHBand="0" w:evenHBand="0" w:firstRowFirstColumn="0" w:firstRowLastColumn="0" w:lastRowFirstColumn="0" w:lastRowLastColumn="0"/>
+            </w:pPr>
+            <w:r>
+              <w:t xml:space="preserve">Implements </w:t>
+            </w:r>
+            <w:r>
+              <w:t>Atkinson Dithering</w:t>
+            </w:r>
+            <w:r>
+              <w:t>, used by the original Macintosh computer.</w:t>
+            </w:r>
+          </w:p>
+        </w:tc>
+      </w:tr>
+      <w:tr>
+        <w:trPr>
+          <w:cnfStyle w:val="000000100000" w:firstRow="0" w:lastRow="0" w:firstColumn="0" w:lastColumn="0" w:oddVBand="0" w:evenVBand="0" w:oddHBand="1" w:evenHBand="0" w:firstRowFirstColumn="0" w:firstRowLastColumn="0" w:lastRowFirstColumn="0" w:lastRowLastColumn="0"/>
+        </w:trPr>
+        <w:tc>
+          <w:tcPr>
+            <w:cnfStyle w:val="001000000000" w:firstRow="0" w:lastRow="0" w:firstColumn="1" w:lastColumn="0" w:oddVBand="0" w:evenVBand="0" w:oddHBand="0" w:evenHBand="0" w:firstRowFirstColumn="0" w:firstRowLastColumn="0" w:lastRowFirstColumn="0" w:lastRowLastColumn="0"/>
+            <w:tcW w:w="3652" w:type="dxa"/>
+            <w:vMerge/>
+          </w:tcPr>
+          <w:p/>
+        </w:tc>
+        <w:tc>
+          <w:tcPr>
+            <w:tcW w:w="1563" w:type="dxa"/>
+          </w:tcPr>
+          <w:p>
+            <w:pPr>
+              <w:cnfStyle w:val="000000100000" w:firstRow="0" w:lastRow="0" w:firstColumn="0" w:lastColumn="0" w:oddVBand="0" w:evenVBand="0" w:oddHBand="1" w:evenHBand="0" w:firstRowFirstColumn="0" w:firstRowLastColumn="0" w:lastRowFirstColumn="0" w:lastRowLastColumn="0"/>
+            </w:pPr>
+            <w:r>
+              <w:t>bayer4</w:t>
+            </w:r>
+            <w:r>
+              <w:br/>
+            </w:r>
+            <w:r>
+              <w:t>bayer4x4</w:t>
+            </w:r>
+          </w:p>
+        </w:tc>
+        <w:tc>
+          <w:tcPr>
+            <w:tcW w:w="4135" w:type="dxa"/>
+          </w:tcPr>
+          <w:p>
+            <w:pPr>
+              <w:cnfStyle w:val="000000100000" w:firstRow="0" w:lastRow="0" w:firstColumn="0" w:lastColumn="0" w:oddVBand="0" w:evenVBand="0" w:oddHBand="1" w:evenHBand="0" w:firstRowFirstColumn="0" w:firstRowLastColumn="0" w:lastRowFirstColumn="0" w:lastRowLastColumn="0"/>
+            </w:pPr>
+            <w:r>
+              <w:t>Implements a 4×4 Bayer Dither.</w:t>
+            </w:r>
+          </w:p>
+        </w:tc>
+      </w:tr>
+      <w:tr>
+        <w:tc>
+          <w:tcPr>
+            <w:cnfStyle w:val="001000000000" w:firstRow="0" w:lastRow="0" w:firstColumn="1" w:lastColumn="0" w:oddVBand="0" w:evenVBand="0" w:oddHBand="0" w:evenHBand="0" w:firstRowFirstColumn="0" w:firstRowLastColumn="0" w:lastRowFirstColumn="0" w:lastRowLastColumn="0"/>
+            <w:tcW w:w="3652" w:type="dxa"/>
+            <w:vMerge/>
+          </w:tcPr>
+          <w:p/>
+        </w:tc>
+        <w:tc>
+          <w:tcPr>
+            <w:tcW w:w="1563" w:type="dxa"/>
+          </w:tcPr>
+          <w:p>
+            <w:pPr>
+              <w:cnfStyle w:val="000000000000" w:firstRow="0" w:lastRow="0" w:firstColumn="0" w:lastColumn="0" w:oddVBand="0" w:evenVBand="0" w:oddHBand="0" w:evenHBand="0" w:firstRowFirstColumn="0" w:firstRowLastColumn="0" w:lastRowFirstColumn="0" w:lastRowLastColumn="0"/>
+            </w:pPr>
+            <w:r>
+              <w:t>b</w:t>
+            </w:r>
+            <w:r>
+              <w:t>ayer</w:t>
+            </w:r>
+            <w:r>
+              <w:t>8</w:t>
+            </w:r>
+            <w:r>
+              <w:br/>
+            </w:r>
+            <w:r>
+              <w:t>bayer</w:t>
+            </w:r>
+            <w:r>
+              <w:t>8</w:t>
+            </w:r>
+            <w:r>
+              <w:t>x</w:t>
+            </w:r>
+            <w:r>
+              <w:t>8</w:t>
+            </w:r>
+          </w:p>
+        </w:tc>
+        <w:tc>
+          <w:tcPr>
+            <w:tcW w:w="4135" w:type="dxa"/>
+          </w:tcPr>
+          <w:p>
+            <w:pPr>
+              <w:cnfStyle w:val="000000000000" w:firstRow="0" w:lastRow="0" w:firstColumn="0" w:lastColumn="0" w:oddVBand="0" w:evenVBand="0" w:oddHBand="0" w:evenHBand="0" w:firstRowFirstColumn="0" w:firstRowLastColumn="0" w:lastRowFirstColumn="0" w:lastRowLastColumn="0"/>
+              <w:rPr>
+                <w:rFonts w:ascii="Arial" w:eastAsia="Arial" w:hAnsi="Arial" w:cs="Arial" w:hint="eastAsia"/>
+                <w:lang w:eastAsia="zh-CN"/>
+              </w:rPr>
+            </w:pPr>
+            <w:r>
+              <w:t>Implements an 8×8 Bayer Dither.</w:t>
+            </w:r>
+          </w:p>
+        </w:tc>
+      </w:tr>
+      <w:tr>
+        <w:trPr>
+          <w:cnfStyle w:val="000000100000" w:firstRow="0" w:lastRow="0" w:firstColumn="0" w:lastColumn="0" w:oddVBand="0" w:evenVBand="0" w:oddHBand="1" w:evenHBand="0" w:firstRowFirstColumn="0" w:firstRowLastColumn="0" w:lastRowFirstColumn="0" w:lastRowLastColumn="0"/>
+        </w:trPr>
+        <w:tc>
+          <w:tcPr>
+            <w:cnfStyle w:val="001000000000" w:firstRow="0" w:lastRow="0" w:firstColumn="1" w:lastColumn="0" w:oddVBand="0" w:evenVBand="0" w:oddHBand="0" w:evenHBand="0" w:firstRowFirstColumn="0" w:firstRowLastColumn="0" w:lastRowFirstColumn="0" w:lastRowLastColumn="0"/>
+            <w:tcW w:w="3652" w:type="dxa"/>
+          </w:tcPr>
+          <w:p>
+            <w:r>
+              <w:t>-</w:t>
+            </w:r>
+            <w:proofErr w:type="spellStart"/>
+            <w:r>
+              <w:t>dither_error_weight</w:t>
+            </w:r>
+            <w:proofErr w:type="spellEnd"/>
+            <w:r>
+              <w:br/>
+              <w:t>-</w:t>
+            </w:r>
+            <w:proofErr w:type="spellStart"/>
+            <w:r>
+              <w:t>dither_error_weight</w:t>
+            </w:r>
+            <w:r>
+              <w:t>s</w:t>
+            </w:r>
+            <w:proofErr w:type="spellEnd"/>
+          </w:p>
+        </w:tc>
+        <w:tc>
+          <w:tcPr>
+            <w:tcW w:w="1563" w:type="dxa"/>
+          </w:tcPr>
+          <w:p>
+            <w:pPr>
+              <w:cnfStyle w:val="000000100000" w:firstRow="0" w:lastRow="0" w:firstColumn="0" w:lastColumn="0" w:oddVBand="0" w:evenVBand="0" w:oddHBand="1" w:evenHBand="0" w:firstRowFirstColumn="0" w:firstRowLastColumn="0" w:lastRowFirstColumn="0" w:lastRowLastColumn="0"/>
+            </w:pPr>
+            <w:r>
+              <w:t>&lt;r&gt; &lt;g&gt; &lt;b&gt; &lt;a&gt;</w:t>
+            </w:r>
+          </w:p>
+        </w:tc>
+        <w:tc>
+          <w:tcPr>
+            <w:tcW w:w="4135" w:type="dxa"/>
+          </w:tcPr>
+          <w:p>
+            <w:pPr>
+              <w:cnfStyle w:val="000000100000" w:firstRow="0" w:lastRow="0" w:firstColumn="0" w:lastColumn="0" w:oddVBand="0" w:evenVBand="0" w:oddHBand="1" w:evenHBand="0" w:firstRowFirstColumn="0" w:firstRowLastColumn="0" w:lastRowFirstColumn="0" w:lastRowLastColumn="0"/>
+            </w:pPr>
+            <w:r>
+              <w:t>Sets the per-channel weights for dithering.</w:t>
+            </w:r>
+            <w:r>
+              <w:br/>
+              <w:t xml:space="preserve">Defaults to </w:t>
+            </w:r>
+            <w:r>
+              <w:rPr>
+                <w:b/>
+                <w:bCs/>
+              </w:rPr>
+              <w:t>0.925 0.925 0.925 1.0</w:t>
+            </w:r>
+            <w:r>
+              <w:t>.</w:t>
+            </w:r>
+          </w:p>
+        </w:tc>
+      </w:tr>
+      <w:tr>
+        <w:tc>
+          <w:tcPr>
+            <w:cnfStyle w:val="001000000000" w:firstRow="0" w:lastRow="0" w:firstColumn="1" w:lastColumn="0" w:oddVBand="0" w:evenVBand="0" w:oddHBand="0" w:evenHBand="0" w:firstRowFirstColumn="0" w:firstRowLastColumn="0" w:lastRowFirstColumn="0" w:lastRowLastColumn="0"/>
+            <w:tcW w:w="3652" w:type="dxa"/>
+          </w:tcPr>
+          <w:p>
+            <w:r>
+              <w:t>-</w:t>
+            </w:r>
+            <w:proofErr w:type="spellStart"/>
+            <w:r>
+              <w:t>dither_error_weight_full</w:t>
+            </w:r>
+            <w:proofErr w:type="spellEnd"/>
+            <w:r>
+              <w:br/>
+              <w:t>-</w:t>
+            </w:r>
+            <w:r>
+              <w:t>dither_error_weight_100</w:t>
+            </w:r>
+          </w:p>
+        </w:tc>
+        <w:tc>
+          <w:tcPr>
+            <w:tcW w:w="1563" w:type="dxa"/>
+          </w:tcPr>
+          <w:p>
+            <w:pPr>
+              <w:cnfStyle w:val="000000000000" w:firstRow="0" w:lastRow="0" w:firstColumn="0" w:lastColumn="0" w:oddVBand="0" w:evenVBand="0" w:oddHBand="0" w:evenHBand="0" w:firstRowFirstColumn="0" w:firstRowLastColumn="0" w:lastRowFirstColumn="0" w:lastRowLastColumn="0"/>
+            </w:pPr>
+          </w:p>
+        </w:tc>
+        <w:tc>
+          <w:tcPr>
+            <w:tcW w:w="4135" w:type="dxa"/>
+          </w:tcPr>
+          <w:p>
+            <w:pPr>
+              <w:cnfStyle w:val="000000000000" w:firstRow="0" w:lastRow="0" w:firstColumn="0" w:lastColumn="0" w:oddVBand="0" w:evenVBand="0" w:oddHBand="0" w:evenHBand="0" w:firstRowFirstColumn="0" w:firstRowLastColumn="0" w:lastRowFirstColumn="0" w:lastRowLastColumn="0"/>
+            </w:pPr>
+            <w:r>
+              <w:t>Sets the dithering weights to 1.0 1.0 1.0 1.0.</w:t>
+            </w:r>
+          </w:p>
+        </w:tc>
+      </w:tr>
+      <w:tr>
+        <w:trPr>
+          <w:cnfStyle w:val="000000100000" w:firstRow="0" w:lastRow="0" w:firstColumn="0" w:lastColumn="0" w:oddVBand="0" w:evenVBand="0" w:oddHBand="1" w:evenHBand="0" w:firstRowFirstColumn="0" w:firstRowLastColumn="0" w:lastRowFirstColumn="0" w:lastRowLastColumn="0"/>
+        </w:trPr>
+        <w:tc>
+          <w:tcPr>
+            <w:cnfStyle w:val="001000000000" w:firstRow="0" w:lastRow="0" w:firstColumn="1" w:lastColumn="0" w:oddVBand="0" w:evenVBand="0" w:oddHBand="0" w:evenHBand="0" w:firstRowFirstColumn="0" w:firstRowLastColumn="0" w:lastRowFirstColumn="0" w:lastRowLastColumn="0"/>
+            <w:tcW w:w="3652" w:type="dxa"/>
+          </w:tcPr>
+          <w:p>
+            <w:r>
+              <w:t>-</w:t>
+            </w:r>
+            <w:r>
+              <w:t>dither_error_weight_75</w:t>
+            </w:r>
+          </w:p>
+        </w:tc>
+        <w:tc>
+          <w:tcPr>
+            <w:tcW w:w="1563" w:type="dxa"/>
+          </w:tcPr>
+          <w:p>
+            <w:pPr>
+              <w:cnfStyle w:val="000000100000" w:firstRow="0" w:lastRow="0" w:firstColumn="0" w:lastColumn="0" w:oddVBand="0" w:evenVBand="0" w:oddHBand="1" w:evenHBand="0" w:firstRowFirstColumn="0" w:firstRowLastColumn="0" w:lastRowFirstColumn="0" w:lastRowLastColumn="0"/>
+            </w:pPr>
+          </w:p>
+        </w:tc>
+        <w:tc>
+          <w:tcPr>
+            <w:tcW w:w="4135" w:type="dxa"/>
+          </w:tcPr>
+          <w:p>
+            <w:pPr>
+              <w:cnfStyle w:val="000000100000" w:firstRow="0" w:lastRow="0" w:firstColumn="0" w:lastColumn="0" w:oddVBand="0" w:evenVBand="0" w:oddHBand="1" w:evenHBand="0" w:firstRowFirstColumn="0" w:firstRowLastColumn="0" w:lastRowFirstColumn="0" w:lastRowLastColumn="0"/>
+            </w:pPr>
+            <w:r>
+              <w:t xml:space="preserve">Sets the dithering weights to </w:t>
+            </w:r>
+            <w:r>
+              <w:t>0</w:t>
+            </w:r>
+            <w:r>
+              <w:t>.</w:t>
+            </w:r>
+            <w:r>
+              <w:t>75</w:t>
+            </w:r>
+            <w:r>
+              <w:t xml:space="preserve"> </w:t>
+            </w:r>
+            <w:r>
+              <w:t>0.75 0.75</w:t>
+            </w:r>
+            <w:r>
+              <w:t xml:space="preserve"> 1.0.</w:t>
+            </w:r>
+          </w:p>
+        </w:tc>
+      </w:tr>
+      <w:tr>
+        <w:tc>
+          <w:tcPr>
+            <w:cnfStyle w:val="001000000000" w:firstRow="0" w:lastRow="0" w:firstColumn="1" w:lastColumn="0" w:oddVBand="0" w:evenVBand="0" w:oddHBand="0" w:evenHBand="0" w:firstRowFirstColumn="0" w:firstRowLastColumn="0" w:lastRowFirstColumn="0" w:lastRowLastColumn="0"/>
+            <w:tcW w:w="3652" w:type="dxa"/>
+          </w:tcPr>
+          <w:p>
+            <w:r>
+              <w:t>-</w:t>
+            </w:r>
+            <w:proofErr w:type="spellStart"/>
+            <w:r>
+              <w:t>dither_error_weight_half</w:t>
+            </w:r>
+            <w:proofErr w:type="spellEnd"/>
+            <w:r>
+              <w:br/>
+              <w:t>-</w:t>
+            </w:r>
+            <w:r>
+              <w:t>dither_error_weight_50</w:t>
+            </w:r>
+          </w:p>
+        </w:tc>
+        <w:tc>
+          <w:tcPr>
+            <w:tcW w:w="1563" w:type="dxa"/>
+          </w:tcPr>
+          <w:p>
+            <w:pPr>
+              <w:cnfStyle w:val="000000000000" w:firstRow="0" w:lastRow="0" w:firstColumn="0" w:lastColumn="0" w:oddVBand="0" w:evenVBand="0" w:oddHBand="0" w:evenHBand="0" w:firstRowFirstColumn="0" w:firstRowLastColumn="0" w:lastRowFirstColumn="0" w:lastRowLastColumn="0"/>
+            </w:pPr>
+          </w:p>
+        </w:tc>
+        <w:tc>
+          <w:tcPr>
+            <w:tcW w:w="4135" w:type="dxa"/>
+          </w:tcPr>
+          <w:p>
+            <w:pPr>
+              <w:cnfStyle w:val="000000000000" w:firstRow="0" w:lastRow="0" w:firstColumn="0" w:lastColumn="0" w:oddVBand="0" w:evenVBand="0" w:oddHBand="0" w:evenHBand="0" w:firstRowFirstColumn="0" w:firstRowLastColumn="0" w:lastRowFirstColumn="0" w:lastRowLastColumn="0"/>
+            </w:pPr>
+            <w:r>
+              <w:t>Sets the dithering weights to 0.5 0.5 0.5 1.0.</w:t>
+            </w:r>
+          </w:p>
+        </w:tc>
+      </w:tr>
+      <w:tr>
+        <w:trPr>
+          <w:cnfStyle w:val="000000100000" w:firstRow="0" w:lastRow="0" w:firstColumn="0" w:lastColumn="0" w:oddVBand="0" w:evenVBand="0" w:oddHBand="1" w:evenHBand="0" w:firstRowFirstColumn="0" w:firstRowLastColumn="0" w:lastRowFirstColumn="0" w:lastRowLastColumn="0"/>
+        </w:trPr>
+        <w:tc>
+          <w:tcPr>
+            <w:cnfStyle w:val="001000000000" w:firstRow="0" w:lastRow="0" w:firstColumn="1" w:lastColumn="0" w:oddVBand="0" w:evenVBand="0" w:oddHBand="0" w:evenHBand="0" w:firstRowFirstColumn="0" w:firstRowLastColumn="0" w:lastRowFirstColumn="0" w:lastRowLastColumn="0"/>
+            <w:tcW w:w="3652" w:type="dxa"/>
+          </w:tcPr>
+          <w:p>
+            <w:r>
+              <w:t>-</w:t>
+            </w:r>
+            <w:r>
+              <w:t>dither_error_weight_25</w:t>
+            </w:r>
+          </w:p>
+        </w:tc>
+        <w:tc>
+          <w:tcPr>
+            <w:tcW w:w="1563" w:type="dxa"/>
+          </w:tcPr>
+          <w:p>
+            <w:pPr>
+              <w:cnfStyle w:val="000000100000" w:firstRow="0" w:lastRow="0" w:firstColumn="0" w:lastColumn="0" w:oddVBand="0" w:evenVBand="0" w:oddHBand="1" w:evenHBand="0" w:firstRowFirstColumn="0" w:firstRowLastColumn="0" w:lastRowFirstColumn="0" w:lastRowLastColumn="0"/>
+            </w:pPr>
+          </w:p>
+        </w:tc>
+        <w:tc>
+          <w:tcPr>
+            <w:tcW w:w="4135" w:type="dxa"/>
+          </w:tcPr>
+          <w:p>
+            <w:pPr>
+              <w:cnfStyle w:val="000000100000" w:firstRow="0" w:lastRow="0" w:firstColumn="0" w:lastColumn="0" w:oddVBand="0" w:evenVBand="0" w:oddHBand="1" w:evenHBand="0" w:firstRowFirstColumn="0" w:firstRowLastColumn="0" w:lastRowFirstColumn="0" w:lastRowLastColumn="0"/>
+            </w:pPr>
+            <w:r>
+              <w:t>Sets the dithering weights to 0.</w:t>
+            </w:r>
+            <w:r>
+              <w:t>2</w:t>
+            </w:r>
+            <w:r>
+              <w:t>5 0.</w:t>
+            </w:r>
+            <w:r>
+              <w:t>2</w:t>
+            </w:r>
+            <w:r>
+              <w:t>5 0.</w:t>
+            </w:r>
+            <w:r>
+              <w:t>2</w:t>
+            </w:r>
+            <w:r>
+              <w:t>5 1.0.</w:t>
+            </w:r>
+          </w:p>
+        </w:tc>
+      </w:tr>
+      <w:tr>
+        <w:tc>
+          <w:tcPr>
+            <w:cnfStyle w:val="001000000000" w:firstRow="0" w:lastRow="0" w:firstColumn="1" w:lastColumn="0" w:oddVBand="0" w:evenVBand="0" w:oddHBand="0" w:evenHBand="0" w:firstRowFirstColumn="0" w:firstRowLastColumn="0" w:lastRowFirstColumn="0" w:lastRowLastColumn="0"/>
+            <w:tcW w:w="3652" w:type="dxa"/>
+            <w:vMerge w:val="restart"/>
+          </w:tcPr>
+          <w:p>
+            <w:r>
+              <w:t>-</w:t>
+            </w:r>
+            <w:proofErr w:type="spellStart"/>
+            <w:r>
+              <w:t>dither_error_weight_perceptual</w:t>
+            </w:r>
+            <w:proofErr w:type="spellEnd"/>
+            <w:r>
+              <w:br/>
+              <w:t>-</w:t>
+            </w:r>
+            <w:proofErr w:type="spellStart"/>
+            <w:r>
+              <w:t>dither_error_weight_perc</w:t>
+            </w:r>
+            <w:proofErr w:type="spellEnd"/>
+          </w:p>
+        </w:tc>
+        <w:tc>
+          <w:tcPr>
+            <w:tcW w:w="1563" w:type="dxa"/>
+          </w:tcPr>
+          <w:p>
+            <w:pPr>
+              <w:cnfStyle w:val="000000000000" w:firstRow="0" w:lastRow="0" w:firstColumn="0" w:lastColumn="0" w:oddVBand="0" w:evenVBand="0" w:oddHBand="0" w:evenHBand="0" w:firstRowFirstColumn="0" w:firstRowLastColumn="0" w:lastRowFirstColumn="0" w:lastRowLastColumn="0"/>
+            </w:pPr>
+            <w:r>
+              <w:t>REC_709</w:t>
+            </w:r>
+            <w:r>
+              <w:br/>
+            </w:r>
+            <w:r>
+              <w:t>REC709</w:t>
+            </w:r>
+          </w:p>
+        </w:tc>
+        <w:tc>
+          <w:tcPr>
+            <w:tcW w:w="4135" w:type="dxa"/>
+          </w:tcPr>
+          <w:p>
+            <w:pPr>
+              <w:cnfStyle w:val="000000000000" w:firstRow="0" w:lastRow="0" w:firstColumn="0" w:lastColumn="0" w:oddVBand="0" w:evenVBand="0" w:oddHBand="0" w:evenHBand="0" w:firstRowFirstColumn="0" w:firstRowLastColumn="0" w:lastRowFirstColumn="0" w:lastRowLastColumn="0"/>
+            </w:pPr>
+            <w:r>
+              <w:t xml:space="preserve">Sets the dithering weights to </w:t>
+            </w:r>
+            <w:r>
+              <w:t>0.212639005871510</w:t>
+            </w:r>
+            <w:r>
+              <w:t xml:space="preserve"> </w:t>
+            </w:r>
+            <w:r>
+              <w:t>0.</w:t>
+            </w:r>
+            <w:proofErr w:type="gramStart"/>
+            <w:r>
+              <w:t>715168678767756</w:t>
+            </w:r>
+            <w:r>
+              <w:t xml:space="preserve"> </w:t>
+            </w:r>
+            <w:r>
+              <w:t xml:space="preserve"> </w:t>
+            </w:r>
+            <w:r>
+              <w:t>0</w:t>
+            </w:r>
+            <w:proofErr w:type="gramEnd"/>
+            <w:r>
+              <w:t>.072192315360734</w:t>
+            </w:r>
+            <w:r>
+              <w:t>.</w:t>
+            </w:r>
+          </w:p>
+        </w:tc>
+      </w:tr>
+      <w:tr>
+        <w:trPr>
+          <w:cnfStyle w:val="000000100000" w:firstRow="0" w:lastRow="0" w:firstColumn="0" w:lastColumn="0" w:oddVBand="0" w:evenVBand="0" w:oddHBand="1" w:evenHBand="0" w:firstRowFirstColumn="0" w:firstRowLastColumn="0" w:lastRowFirstColumn="0" w:lastRowLastColumn="0"/>
+        </w:trPr>
+        <w:tc>
+          <w:tcPr>
+            <w:cnfStyle w:val="001000000000" w:firstRow="0" w:lastRow="0" w:firstColumn="1" w:lastColumn="0" w:oddVBand="0" w:evenVBand="0" w:oddHBand="0" w:evenHBand="0" w:firstRowFirstColumn="0" w:firstRowLastColumn="0" w:lastRowFirstColumn="0" w:lastRowLastColumn="0"/>
+            <w:tcW w:w="3652" w:type="dxa"/>
+            <w:vMerge/>
+          </w:tcPr>
+          <w:p/>
+        </w:tc>
+        <w:tc>
+          <w:tcPr>
+            <w:tcW w:w="1563" w:type="dxa"/>
+          </w:tcPr>
+          <w:p>
+            <w:pPr>
+              <w:cnfStyle w:val="000000100000" w:firstRow="0" w:lastRow="0" w:firstColumn="0" w:lastColumn="0" w:oddVBand="0" w:evenVBand="0" w:oddHBand="1" w:evenHBand="0" w:firstRowFirstColumn="0" w:firstRowLastColumn="0" w:lastRowFirstColumn="0" w:lastRowLastColumn="0"/>
+            </w:pPr>
+            <w:r>
+              <w:t>REC_2020</w:t>
+            </w:r>
+            <w:r>
+              <w:br/>
+            </w:r>
+            <w:r>
+              <w:t>REC2020</w:t>
+            </w:r>
+          </w:p>
+        </w:tc>
+        <w:tc>
+          <w:tcPr>
+            <w:tcW w:w="4135" w:type="dxa"/>
+          </w:tcPr>
+          <w:p>
+            <w:pPr>
+              <w:cnfStyle w:val="000000100000" w:firstRow="0" w:lastRow="0" w:firstColumn="0" w:lastColumn="0" w:oddVBand="0" w:evenVBand="0" w:oddHBand="1" w:evenHBand="0" w:firstRowFirstColumn="0" w:firstRowLastColumn="0" w:lastRowFirstColumn="0" w:lastRowLastColumn="0"/>
+            </w:pPr>
+            <w:r>
+              <w:t xml:space="preserve">Sets the dithering weights to </w:t>
+            </w:r>
+            <w:r>
+              <w:t>0.2627</w:t>
+            </w:r>
+            <w:r>
+              <w:t xml:space="preserve"> </w:t>
+            </w:r>
+            <w:r>
+              <w:t>0.678</w:t>
+            </w:r>
+            <w:r>
+              <w:t xml:space="preserve"> </w:t>
+            </w:r>
+            <w:r>
+              <w:t>0.0593</w:t>
+            </w:r>
+            <w:r>
+              <w:t>.</w:t>
+            </w:r>
+          </w:p>
+        </w:tc>
+      </w:tr>
+      <w:tr>
+        <w:tc>
+          <w:tcPr>
+            <w:cnfStyle w:val="001000000000" w:firstRow="0" w:lastRow="0" w:firstColumn="1" w:lastColumn="0" w:oddVBand="0" w:evenVBand="0" w:oddHBand="0" w:evenHBand="0" w:firstRowFirstColumn="0" w:firstRowLastColumn="0" w:lastRowFirstColumn="0" w:lastRowLastColumn="0"/>
+            <w:tcW w:w="3652" w:type="dxa"/>
+            <w:vMerge/>
+          </w:tcPr>
+          <w:p/>
+        </w:tc>
+        <w:tc>
+          <w:tcPr>
+            <w:tcW w:w="1563" w:type="dxa"/>
+          </w:tcPr>
+          <w:p>
+            <w:pPr>
+              <w:cnfStyle w:val="000000000000" w:firstRow="0" w:lastRow="0" w:firstColumn="0" w:lastColumn="0" w:oddVBand="0" w:evenVBand="0" w:oddHBand="0" w:evenHBand="0" w:firstRowFirstColumn="0" w:firstRowLastColumn="0" w:lastRowFirstColumn="0" w:lastRowLastColumn="0"/>
+            </w:pPr>
+            <w:r>
+              <w:t>SMPTC</w:t>
+            </w:r>
+          </w:p>
+        </w:tc>
+        <w:tc>
+          <w:tcPr>
+            <w:tcW w:w="4135" w:type="dxa"/>
+          </w:tcPr>
+          <w:p>
+            <w:pPr>
+              <w:cnfStyle w:val="000000000000" w:firstRow="0" w:lastRow="0" w:firstColumn="0" w:lastColumn="0" w:oddVBand="0" w:evenVBand="0" w:oddHBand="0" w:evenHBand="0" w:firstRowFirstColumn="0" w:firstRowLastColumn="0" w:lastRowFirstColumn="0" w:lastRowLastColumn="0"/>
+            </w:pPr>
+            <w:r>
+              <w:t>Sets the dithering weights to</w:t>
+            </w:r>
+            <w:r>
+              <w:t xml:space="preserve"> </w:t>
+            </w:r>
+            <w:r>
+              <w:t>0.2124</w:t>
+            </w:r>
+            <w:r>
+              <w:t xml:space="preserve"> </w:t>
+            </w:r>
+            <w:r>
+              <w:t>0.7011</w:t>
+            </w:r>
+            <w:r>
+              <w:t xml:space="preserve"> </w:t>
+            </w:r>
+            <w:r>
+              <w:t>0.0866</w:t>
+            </w:r>
+            <w:r>
+              <w:t>.</w:t>
+            </w:r>
+          </w:p>
+        </w:tc>
+      </w:tr>
+      <w:tr>
+        <w:trPr>
+          <w:cnfStyle w:val="000000100000" w:firstRow="0" w:lastRow="0" w:firstColumn="0" w:lastColumn="0" w:oddVBand="0" w:evenVBand="0" w:oddHBand="1" w:evenHBand="0" w:firstRowFirstColumn="0" w:firstRowLastColumn="0" w:lastRowFirstColumn="0" w:lastRowLastColumn="0"/>
+        </w:trPr>
+        <w:tc>
+          <w:tcPr>
+            <w:cnfStyle w:val="001000000000" w:firstRow="0" w:lastRow="0" w:firstColumn="1" w:lastColumn="0" w:oddVBand="0" w:evenVBand="0" w:oddHBand="0" w:evenHBand="0" w:firstRowFirstColumn="0" w:firstRowLastColumn="0" w:lastRowFirstColumn="0" w:lastRowLastColumn="0"/>
+            <w:tcW w:w="3652" w:type="dxa"/>
+            <w:vMerge/>
+          </w:tcPr>
+          <w:p/>
+        </w:tc>
+        <w:tc>
+          <w:tcPr>
+            <w:tcW w:w="1563" w:type="dxa"/>
+          </w:tcPr>
+          <w:p>
+            <w:pPr>
+              <w:cnfStyle w:val="000000100000" w:firstRow="0" w:lastRow="0" w:firstColumn="0" w:lastColumn="0" w:oddVBand="0" w:evenVBand="0" w:oddHBand="1" w:evenHBand="0" w:firstRowFirstColumn="0" w:firstRowLastColumn="0" w:lastRowFirstColumn="0" w:lastRowLastColumn="0"/>
+            </w:pPr>
+            <w:r>
+              <w:t>REC_601</w:t>
+            </w:r>
+            <w:r>
+              <w:br/>
+            </w:r>
+            <w:r>
+              <w:t>REC601</w:t>
+            </w:r>
+            <w:r>
+              <w:br/>
+            </w:r>
+            <w:r>
+              <w:lastRenderedPageBreak/>
+              <w:t>EBU_TECH_3213</w:t>
+            </w:r>
+            <w:r>
+              <w:br/>
+            </w:r>
+            <w:r>
+              <w:t>EBUTECH3213</w:t>
+            </w:r>
+          </w:p>
+        </w:tc>
+        <w:tc>
+          <w:tcPr>
+            <w:tcW w:w="4135" w:type="dxa"/>
+          </w:tcPr>
+          <w:p>
+            <w:pPr>
+              <w:cnfStyle w:val="000000100000" w:firstRow="0" w:lastRow="0" w:firstColumn="0" w:lastColumn="0" w:oddVBand="0" w:evenVBand="0" w:oddHBand="1" w:evenHBand="0" w:firstRowFirstColumn="0" w:firstRowLastColumn="0" w:lastRowFirstColumn="0" w:lastRowLastColumn="0"/>
+            </w:pPr>
+            <w:r>
+              <w:lastRenderedPageBreak/>
+              <w:t xml:space="preserve">Sets the dithering weights to </w:t>
+            </w:r>
+            <w:r>
+              <w:t>0.2988390</w:t>
+            </w:r>
+            <w:r>
+              <w:t xml:space="preserve"> </w:t>
+            </w:r>
+            <w:r>
+              <w:t>0.5868110</w:t>
+            </w:r>
+            <w:r>
+              <w:t xml:space="preserve"> </w:t>
+            </w:r>
+            <w:r>
+              <w:t>0.1143500</w:t>
+            </w:r>
+            <w:r>
+              <w:t>.</w:t>
+            </w:r>
+          </w:p>
+        </w:tc>
+      </w:tr>
+      <w:tr>
+        <w:tc>
+          <w:tcPr>
+            <w:cnfStyle w:val="001000000000" w:firstRow="0" w:lastRow="0" w:firstColumn="1" w:lastColumn="0" w:oddVBand="0" w:evenVBand="0" w:oddHBand="0" w:evenHBand="0" w:firstRowFirstColumn="0" w:firstRowLastColumn="0" w:lastRowFirstColumn="0" w:lastRowLastColumn="0"/>
+            <w:tcW w:w="3652" w:type="dxa"/>
+            <w:vMerge/>
+          </w:tcPr>
+          <w:p/>
+        </w:tc>
+        <w:tc>
+          <w:tcPr>
+            <w:tcW w:w="1563" w:type="dxa"/>
+          </w:tcPr>
+          <w:p>
+            <w:pPr>
+              <w:cnfStyle w:val="000000000000" w:firstRow="0" w:lastRow="0" w:firstColumn="0" w:lastColumn="0" w:oddVBand="0" w:evenVBand="0" w:oddHBand="0" w:evenHBand="0" w:firstRowFirstColumn="0" w:firstRowLastColumn="0" w:lastRowFirstColumn="0" w:lastRowLastColumn="0"/>
+            </w:pPr>
+            <w:r>
+              <w:t>CIE_1931</w:t>
+            </w:r>
+            <w:r>
+              <w:br/>
+            </w:r>
+            <w:r>
+              <w:t>CIE1931</w:t>
+            </w:r>
+          </w:p>
+        </w:tc>
+        <w:tc>
+          <w:tcPr>
+            <w:tcW w:w="4135" w:type="dxa"/>
+          </w:tcPr>
+          <w:p>
+            <w:pPr>
+              <w:cnfStyle w:val="000000000000" w:firstRow="0" w:lastRow="0" w:firstColumn="0" w:lastColumn="0" w:oddVBand="0" w:evenVBand="0" w:oddHBand="0" w:evenHBand="0" w:firstRowFirstColumn="0" w:firstRowLastColumn="0" w:lastRowFirstColumn="0" w:lastRowLastColumn="0"/>
+            </w:pPr>
+            <w:r>
+              <w:t xml:space="preserve">Sets the dithering weights to </w:t>
+            </w:r>
+            <w:r>
+              <w:t>0.3086</w:t>
+            </w:r>
+            <w:r>
+              <w:t xml:space="preserve"> </w:t>
+            </w:r>
+            <w:r>
+              <w:t>0.6094</w:t>
+            </w:r>
+            <w:r>
+              <w:t xml:space="preserve"> </w:t>
+            </w:r>
+            <w:r>
+              <w:t>0.0820</w:t>
+            </w:r>
+            <w:r>
+              <w:t>.</w:t>
+            </w:r>
+          </w:p>
+        </w:tc>
+      </w:tr>
+      <w:tr>
+        <w:trPr>
+          <w:cnfStyle w:val="000000100000" w:firstRow="0" w:lastRow="0" w:firstColumn="0" w:lastColumn="0" w:oddVBand="0" w:evenVBand="0" w:oddHBand="1" w:evenHBand="0" w:firstRowFirstColumn="0" w:firstRowLastColumn="0" w:lastRowFirstColumn="0" w:lastRowLastColumn="0"/>
+        </w:trPr>
+        <w:tc>
+          <w:tcPr>
+            <w:cnfStyle w:val="001000000000" w:firstRow="0" w:lastRow="0" w:firstColumn="1" w:lastColumn="0" w:oddVBand="0" w:evenVBand="0" w:oddHBand="0" w:evenHBand="0" w:firstRowFirstColumn="0" w:firstRowLastColumn="0" w:lastRowFirstColumn="0" w:lastRowLastColumn="0"/>
+            <w:tcW w:w="3652" w:type="dxa"/>
+            <w:vMerge/>
+          </w:tcPr>
+          <w:p/>
+        </w:tc>
+        <w:tc>
+          <w:tcPr>
+            <w:tcW w:w="1563" w:type="dxa"/>
+          </w:tcPr>
+          <w:p>
+            <w:pPr>
+              <w:cnfStyle w:val="000000100000" w:firstRow="0" w:lastRow="0" w:firstColumn="0" w:lastColumn="0" w:oddVBand="0" w:evenVBand="0" w:oddHBand="1" w:evenHBand="0" w:firstRowFirstColumn="0" w:firstRowLastColumn="0" w:lastRowFirstColumn="0" w:lastRowLastColumn="0"/>
+            </w:pPr>
+            <w:r>
+              <w:t>NTSC_1953</w:t>
+            </w:r>
+            <w:r>
+              <w:br/>
+            </w:r>
+            <w:r>
+              <w:t>NTSC1953</w:t>
+            </w:r>
+          </w:p>
+        </w:tc>
+        <w:tc>
+          <w:tcPr>
+            <w:tcW w:w="4135" w:type="dxa"/>
+          </w:tcPr>
+          <w:p>
+            <w:pPr>
+              <w:cnfStyle w:val="000000100000" w:firstRow="0" w:lastRow="0" w:firstColumn="0" w:lastColumn="0" w:oddVBand="0" w:evenVBand="0" w:oddHBand="1" w:evenHBand="0" w:firstRowFirstColumn="0" w:firstRowLastColumn="0" w:lastRowFirstColumn="0" w:lastRowLastColumn="0"/>
+            </w:pPr>
+            <w:r>
+              <w:t xml:space="preserve">Sets the dithering weights to </w:t>
+            </w:r>
+            <w:r>
+              <w:t>0.3</w:t>
+            </w:r>
+            <w:r>
+              <w:t xml:space="preserve"> </w:t>
+            </w:r>
+            <w:r>
+              <w:t>0.59</w:t>
+            </w:r>
+            <w:r>
+              <w:t xml:space="preserve"> </w:t>
+            </w:r>
+            <w:r>
+              <w:t>0.11</w:t>
+            </w:r>
+            <w:r>
+              <w:t>.</w:t>
+            </w:r>
+          </w:p>
+        </w:tc>
+      </w:tr>
+      <w:tr>
+        <w:tc>
+          <w:tcPr>
+            <w:cnfStyle w:val="001000000000" w:firstRow="0" w:lastRow="0" w:firstColumn="1" w:lastColumn="0" w:oddVBand="0" w:evenVBand="0" w:oddHBand="0" w:evenHBand="0" w:firstRowFirstColumn="0" w:firstRowLastColumn="0" w:lastRowFirstColumn="0" w:lastRowLastColumn="0"/>
+            <w:tcW w:w="3652" w:type="dxa"/>
+          </w:tcPr>
+          <w:p>
+            <w:r>
+              <w:t>-</w:t>
+            </w:r>
+            <w:proofErr w:type="spellStart"/>
+            <w:r>
+              <w:t>dither_error_weight_scale</w:t>
+            </w:r>
+            <w:proofErr w:type="spellEnd"/>
+          </w:p>
+        </w:tc>
+        <w:tc>
+          <w:tcPr>
+            <w:tcW w:w="1563" w:type="dxa"/>
+          </w:tcPr>
+          <w:p>
+            <w:pPr>
+              <w:cnfStyle w:val="000000000000" w:firstRow="0" w:lastRow="0" w:firstColumn="0" w:lastColumn="0" w:oddVBand="0" w:evenVBand="0" w:oddHBand="0" w:evenHBand="0" w:firstRowFirstColumn="0" w:firstRowLastColumn="0" w:lastRowFirstColumn="0" w:lastRowLastColumn="0"/>
+            </w:pPr>
+            <w:r>
+              <w:t>&lt;scale&gt;</w:t>
+            </w:r>
+          </w:p>
+        </w:tc>
+        <w:tc>
+          <w:tcPr>
+            <w:tcW w:w="4135" w:type="dxa"/>
+          </w:tcPr>
+          <w:p>
+            <w:pPr>
+              <w:cnfStyle w:val="000000000000" w:firstRow="0" w:lastRow="0" w:firstColumn="0" w:lastColumn="0" w:oddVBand="0" w:evenVBand="0" w:oddHBand="0" w:evenHBand="0" w:firstRowFirstColumn="0" w:firstRowLastColumn="0" w:lastRowFirstColumn="0" w:lastRowLastColumn="0"/>
+            </w:pPr>
+            <w:r>
+              <w:t>Scales the dithering weights by the given amount.  Can be used to strengthen or soften the effects of perceptual weights.  Weights are multiplied each time this command is encountered.</w:t>
+            </w:r>
           </w:p>
         </w:tc>
       </w:tr>
@@ -12742,7 +14003,6 @@
           </w:p>
           <w:p>
             <w:r>
-              <w:lastRenderedPageBreak/>
               <w:t>-</w:t>
             </w:r>
             <w:proofErr w:type="spellStart"/>
@@ -12829,7 +14089,6 @@
               <w:cnfStyle w:val="000000100000" w:firstRow="0" w:lastRow="0" w:firstColumn="0" w:lastColumn="0" w:oddVBand="0" w:evenVBand="0" w:oddHBand="1" w:evenHBand="0" w:firstRowFirstColumn="0" w:firstRowLastColumn="0" w:lastRowFirstColumn="0" w:lastRowLastColumn="0"/>
             </w:pPr>
             <w:r>
-              <w:lastRenderedPageBreak/>
               <w:t>This command allows existing mipmaps to be retained instead of overwritten.  Existing mipmaps beyond</w:t>
             </w:r>
             <w:r>
@@ -12884,7 +14143,6 @@
           </w:tcPr>
           <w:p>
             <w:r>
-              <w:lastRenderedPageBreak/>
               <w:t>-</w:t>
             </w:r>
             <w:proofErr w:type="spellStart"/>
@@ -13335,6 +14593,7 @@
           </w:tcPr>
           <w:p>
             <w:r>
+              <w:lastRenderedPageBreak/>
               <w:t>-</w:t>
             </w:r>
             <w:proofErr w:type="spellStart"/>
@@ -13929,7 +15188,6 @@
           </w:tcPr>
           <w:p>
             <w:r>
-              <w:lastRenderedPageBreak/>
               <w:t>-</w:t>
             </w:r>
             <w:r>
@@ -14267,6 +15525,7 @@
           </w:tcPr>
           <w:p>
             <w:r>
+              <w:lastRenderedPageBreak/>
               <w:t>-</w:t>
             </w:r>
             <w:r>
@@ -14711,7 +15970,6 @@
               <w:cnfStyle w:val="000000000000" w:firstRow="0" w:lastRow="0" w:firstColumn="0" w:lastColumn="0" w:oddVBand="0" w:evenVBand="0" w:oddHBand="0" w:evenHBand="0" w:firstRowFirstColumn="0" w:firstRowLastColumn="0" w:lastRowFirstColumn="0" w:lastRowLastColumn="0"/>
             </w:pPr>
             <w:r>
-              <w:lastRenderedPageBreak/>
               <w:t>Valid swizzle characters: rgbaxyzw01.  Must be 4 characters long and is not case-sensitive.</w:t>
             </w:r>
           </w:p>
@@ -14728,7 +15986,6 @@
           </w:tcPr>
           <w:p>
             <w:r>
-              <w:lastRenderedPageBreak/>
               <w:t>-</w:t>
             </w:r>
             <w:r>
@@ -15059,6 +16316,7 @@
           </w:tcPr>
           <w:p>
             <w:r>
+              <w:lastRenderedPageBreak/>
               <w:t>-</w:t>
             </w:r>
             <w:r>
@@ -15862,6 +17120,7 @@
       </w:pPr>
       <w:bookmarkStart w:id="14" w:name="_Toc175967256"/>
       <w:r>
+        <w:lastRenderedPageBreak/>
         <w:t>PNG</w:t>
       </w:r>
       <w:r>
@@ -16334,7 +17593,6 @@
               <w:cnfStyle w:val="000000000000" w:firstRow="0" w:lastRow="0" w:firstColumn="0" w:lastColumn="0" w:oddVBand="0" w:evenVBand="0" w:oddHBand="0" w:evenHBand="0" w:firstRowFirstColumn="0" w:firstRowLastColumn="0" w:lastRowFirstColumn="0" w:lastRowLastColumn="0"/>
             </w:pPr>
             <w:r>
-              <w:lastRenderedPageBreak/>
               <w:t>RGB24_SRGB</w:t>
             </w:r>
           </w:p>
@@ -17068,11 +18326,7 @@
             </w:r>
             <w:r>
               <w:br/>
-              <w:t xml:space="preserve">This setting causes the BMP </w:t>
-            </w:r>
-            <w:r>
-              <w:lastRenderedPageBreak/>
-              <w:t>file to be saved without the masks.</w:t>
+              <w:t>This setting causes the BMP file to be saved without the masks.</w:t>
             </w:r>
             <w:r>
               <w:br/>
@@ -17101,7 +18355,6 @@
           </w:tcPr>
           <w:p>
             <w:r>
-              <w:lastRenderedPageBreak/>
               <w:t>-</w:t>
             </w:r>
             <w:proofErr w:type="spellStart"/>
@@ -17976,7 +19229,6 @@
               <w:cnfStyle w:val="000000000000" w:firstRow="0" w:lastRow="0" w:firstColumn="0" w:lastColumn="0" w:oddVBand="0" w:evenVBand="0" w:oddHBand="0" w:evenHBand="0" w:firstRowFirstColumn="0" w:firstRowLastColumn="0" w:lastRowFirstColumn="0" w:lastRowLastColumn="0"/>
             </w:pPr>
             <w:r>
-              <w:lastRenderedPageBreak/>
               <w:t>RGB24</w:t>
             </w:r>
             <w:r>
@@ -17996,14 +19248,10 @@
               <w:cnfStyle w:val="000000000000" w:firstRow="0" w:lastRow="0" w:firstColumn="0" w:lastColumn="0" w:oddVBand="0" w:evenVBand="0" w:oddHBand="0" w:evenHBand="0" w:firstRowFirstColumn="0" w:firstRowLastColumn="0" w:lastRowFirstColumn="0" w:lastRowLastColumn="0"/>
             </w:pPr>
             <w:r>
-              <w:lastRenderedPageBreak/>
               <w:t>Specifies the TGA format to which to save.</w:t>
             </w:r>
             <w:r>
               <w:br/>
-            </w:r>
-            <w:r>
-              <w:lastRenderedPageBreak/>
               <w:t xml:space="preserve">If the format is not specified, the closest format to what was specified by </w:t>
             </w:r>
             <w:r>
@@ -18472,11 +19720,7 @@
         </w:numPr>
       </w:pPr>
       <w:r>
-        <w:t xml:space="preserve">This means that when considering gamma, you specify what the input is and what the target should be.  By knowing what the input gamma is, the reverse transform can be applied to put the image back into linear space, and by knowing what the </w:t>
-      </w:r>
-      <w:r>
-        <w:lastRenderedPageBreak/>
-        <w:t>target gamma should be, a proper transform from linear to the target gamma can be made.</w:t>
+        <w:t>This means that when considering gamma, you specify what the input is and what the target should be.  By knowing what the input gamma is, the reverse transform can be applied to put the image back into linear space, and by knowing what the target gamma should be, a proper transform from linear to the target gamma can be made.</w:t>
       </w:r>
     </w:p>
     <w:p>
@@ -18552,6 +19796,7 @@
       </w:pPr>
       <w:bookmarkStart w:id="20" w:name="_Toc175967261"/>
       <w:r>
+        <w:lastRenderedPageBreak/>
         <w:t>YUV</w:t>
       </w:r>
       <w:bookmarkEnd w:id="20"/>
@@ -19327,7 +20572,7 @@
   <w:docDefaults>
     <w:rPrDefault>
       <w:rPr>
-        <w:rFonts w:asciiTheme="minorHAnsi" w:eastAsiaTheme="minorHAnsi" w:hAnsiTheme="minorHAnsi" w:cstheme="minorBidi"/>
+        <w:rFonts w:asciiTheme="minorHAnsi" w:eastAsia="SimSun" w:hAnsiTheme="minorHAnsi" w:cstheme="minorBidi"/>
         <w:kern w:val="2"/>
         <w:sz w:val="24"/>
         <w:szCs w:val="24"/>
@@ -19925,7 +21170,6 @@
   <w:style w:type="character" w:default="1" w:styleId="DefaultParagraphFont">
     <w:name w:val="Default Paragraph Font"/>
     <w:uiPriority w:val="1"/>
-    <w:semiHidden/>
     <w:unhideWhenUsed/>
   </w:style>
   <w:style w:type="table" w:default="1" w:styleId="TableNormal">

</xml_diff>

<commit_message>
Loading of animated GIF files.
</commit_message>
<xml_diff>
--- a/Help/SurfaceLevel 2.0.docx
+++ b/Help/SurfaceLevel 2.0.docx
@@ -56,7 +56,7 @@
           <w:r>
             <w:fldChar w:fldCharType="separate"/>
           </w:r>
-          <w:hyperlink w:anchor="_Toc187102861" w:history="1">
+          <w:hyperlink w:anchor="_Toc187261673" w:history="1">
             <w:r>
               <w:rPr>
                 <w:rStyle w:val="Hyperlink"/>
@@ -83,7 +83,7 @@
                 <w:noProof/>
                 <w:webHidden/>
               </w:rPr>
-              <w:instrText xml:space="preserve"> PAGEREF _Toc187102861 \h </w:instrText>
+              <w:instrText xml:space="preserve"> PAGEREF _Toc187261673 \h </w:instrText>
             </w:r>
             <w:r>
               <w:rPr>
@@ -126,7 +126,7 @@
               <w:lang w:eastAsia="ja-JP"/>
             </w:rPr>
           </w:pPr>
-          <w:hyperlink w:anchor="_Toc187102862" w:history="1">
+          <w:hyperlink w:anchor="_Toc187261674" w:history="1">
             <w:r>
               <w:rPr>
                 <w:rStyle w:val="Hyperlink"/>
@@ -153,7 +153,7 @@
                 <w:noProof/>
                 <w:webHidden/>
               </w:rPr>
-              <w:instrText xml:space="preserve"> PAGEREF _Toc187102862 \h </w:instrText>
+              <w:instrText xml:space="preserve"> PAGEREF _Toc187261674 \h </w:instrText>
             </w:r>
             <w:r>
               <w:rPr>
@@ -196,7 +196,7 @@
               <w:lang w:eastAsia="ja-JP"/>
             </w:rPr>
           </w:pPr>
-          <w:hyperlink w:anchor="_Toc187102863" w:history="1">
+          <w:hyperlink w:anchor="_Toc187261675" w:history="1">
             <w:r>
               <w:rPr>
                 <w:rStyle w:val="Hyperlink"/>
@@ -223,7 +223,7 @@
                 <w:noProof/>
                 <w:webHidden/>
               </w:rPr>
-              <w:instrText xml:space="preserve"> PAGEREF _Toc187102863 \h </w:instrText>
+              <w:instrText xml:space="preserve"> PAGEREF _Toc187261675 \h </w:instrText>
             </w:r>
             <w:r>
               <w:rPr>
@@ -266,7 +266,7 @@
               <w:lang w:eastAsia="ja-JP"/>
             </w:rPr>
           </w:pPr>
-          <w:hyperlink w:anchor="_Toc187102864" w:history="1">
+          <w:hyperlink w:anchor="_Toc187261676" w:history="1">
             <w:r>
               <w:rPr>
                 <w:rStyle w:val="Hyperlink"/>
@@ -293,7 +293,7 @@
                 <w:noProof/>
                 <w:webHidden/>
               </w:rPr>
-              <w:instrText xml:space="preserve"> PAGEREF _Toc187102864 \h </w:instrText>
+              <w:instrText xml:space="preserve"> PAGEREF _Toc187261676 \h </w:instrText>
             </w:r>
             <w:r>
               <w:rPr>
@@ -336,7 +336,7 @@
               <w:lang w:eastAsia="ja-JP"/>
             </w:rPr>
           </w:pPr>
-          <w:hyperlink w:anchor="_Toc187102865" w:history="1">
+          <w:hyperlink w:anchor="_Toc187261677" w:history="1">
             <w:r>
               <w:rPr>
                 <w:rStyle w:val="Hyperlink"/>
@@ -363,7 +363,7 @@
                 <w:noProof/>
                 <w:webHidden/>
               </w:rPr>
-              <w:instrText xml:space="preserve"> PAGEREF _Toc187102865 \h </w:instrText>
+              <w:instrText xml:space="preserve"> PAGEREF _Toc187261677 \h </w:instrText>
             </w:r>
             <w:r>
               <w:rPr>
@@ -406,7 +406,7 @@
               <w:lang w:eastAsia="ja-JP"/>
             </w:rPr>
           </w:pPr>
-          <w:hyperlink w:anchor="_Toc187102866" w:history="1">
+          <w:hyperlink w:anchor="_Toc187261678" w:history="1">
             <w:r>
               <w:rPr>
                 <w:rStyle w:val="Hyperlink"/>
@@ -433,7 +433,7 @@
                 <w:noProof/>
                 <w:webHidden/>
               </w:rPr>
-              <w:instrText xml:space="preserve"> PAGEREF _Toc187102866 \h </w:instrText>
+              <w:instrText xml:space="preserve"> PAGEREF _Toc187261678 \h </w:instrText>
             </w:r>
             <w:r>
               <w:rPr>
@@ -476,7 +476,7 @@
               <w:lang w:eastAsia="ja-JP"/>
             </w:rPr>
           </w:pPr>
-          <w:hyperlink w:anchor="_Toc187102867" w:history="1">
+          <w:hyperlink w:anchor="_Toc187261679" w:history="1">
             <w:r>
               <w:rPr>
                 <w:rStyle w:val="Hyperlink"/>
@@ -503,7 +503,7 @@
                 <w:noProof/>
                 <w:webHidden/>
               </w:rPr>
-              <w:instrText xml:space="preserve"> PAGEREF _Toc187102867 \h </w:instrText>
+              <w:instrText xml:space="preserve"> PAGEREF _Toc187261679 \h </w:instrText>
             </w:r>
             <w:r>
               <w:rPr>
@@ -546,7 +546,7 @@
               <w:lang w:eastAsia="ja-JP"/>
             </w:rPr>
           </w:pPr>
-          <w:hyperlink w:anchor="_Toc187102868" w:history="1">
+          <w:hyperlink w:anchor="_Toc187261680" w:history="1">
             <w:r>
               <w:rPr>
                 <w:rStyle w:val="Hyperlink"/>
@@ -573,7 +573,7 @@
                 <w:noProof/>
                 <w:webHidden/>
               </w:rPr>
-              <w:instrText xml:space="preserve"> PAGEREF _Toc187102868 \h </w:instrText>
+              <w:instrText xml:space="preserve"> PAGEREF _Toc187261680 \h </w:instrText>
             </w:r>
             <w:r>
               <w:rPr>
@@ -616,7 +616,7 @@
               <w:lang w:eastAsia="ja-JP"/>
             </w:rPr>
           </w:pPr>
-          <w:hyperlink w:anchor="_Toc187102869" w:history="1">
+          <w:hyperlink w:anchor="_Toc187261681" w:history="1">
             <w:r>
               <w:rPr>
                 <w:rStyle w:val="Hyperlink"/>
@@ -643,7 +643,7 @@
                 <w:noProof/>
                 <w:webHidden/>
               </w:rPr>
-              <w:instrText xml:space="preserve"> PAGEREF _Toc187102869 \h </w:instrText>
+              <w:instrText xml:space="preserve"> PAGEREF _Toc187261681 \h </w:instrText>
             </w:r>
             <w:r>
               <w:rPr>
@@ -686,7 +686,7 @@
               <w:lang w:eastAsia="ja-JP"/>
             </w:rPr>
           </w:pPr>
-          <w:hyperlink w:anchor="_Toc187102870" w:history="1">
+          <w:hyperlink w:anchor="_Toc187261682" w:history="1">
             <w:r>
               <w:rPr>
                 <w:rStyle w:val="Hyperlink"/>
@@ -713,7 +713,7 @@
                 <w:noProof/>
                 <w:webHidden/>
               </w:rPr>
-              <w:instrText xml:space="preserve"> PAGEREF _Toc187102870 \h </w:instrText>
+              <w:instrText xml:space="preserve"> PAGEREF _Toc187261682 \h </w:instrText>
             </w:r>
             <w:r>
               <w:rPr>
@@ -756,7 +756,7 @@
               <w:lang w:eastAsia="ja-JP"/>
             </w:rPr>
           </w:pPr>
-          <w:hyperlink w:anchor="_Toc187102871" w:history="1">
+          <w:hyperlink w:anchor="_Toc187261683" w:history="1">
             <w:r>
               <w:rPr>
                 <w:rStyle w:val="Hyperlink"/>
@@ -783,7 +783,7 @@
                 <w:noProof/>
                 <w:webHidden/>
               </w:rPr>
-              <w:instrText xml:space="preserve"> PAGEREF _Toc187102871 \h </w:instrText>
+              <w:instrText xml:space="preserve"> PAGEREF _Toc187261683 \h </w:instrText>
             </w:r>
             <w:r>
               <w:rPr>
@@ -826,7 +826,7 @@
               <w:lang w:eastAsia="ja-JP"/>
             </w:rPr>
           </w:pPr>
-          <w:hyperlink w:anchor="_Toc187102872" w:history="1">
+          <w:hyperlink w:anchor="_Toc187261684" w:history="1">
             <w:r>
               <w:rPr>
                 <w:rStyle w:val="Hyperlink"/>
@@ -853,7 +853,7 @@
                 <w:noProof/>
                 <w:webHidden/>
               </w:rPr>
-              <w:instrText xml:space="preserve"> PAGEREF _Toc187102872 \h </w:instrText>
+              <w:instrText xml:space="preserve"> PAGEREF _Toc187261684 \h </w:instrText>
             </w:r>
             <w:r>
               <w:rPr>
@@ -896,7 +896,7 @@
               <w:lang w:eastAsia="ja-JP"/>
             </w:rPr>
           </w:pPr>
-          <w:hyperlink w:anchor="_Toc187102873" w:history="1">
+          <w:hyperlink w:anchor="_Toc187261685" w:history="1">
             <w:r>
               <w:rPr>
                 <w:rStyle w:val="Hyperlink"/>
@@ -923,7 +923,7 @@
                 <w:noProof/>
                 <w:webHidden/>
               </w:rPr>
-              <w:instrText xml:space="preserve"> PAGEREF _Toc187102873 \h </w:instrText>
+              <w:instrText xml:space="preserve"> PAGEREF _Toc187261685 \h </w:instrText>
             </w:r>
             <w:r>
               <w:rPr>
@@ -966,7 +966,7 @@
               <w:lang w:eastAsia="ja-JP"/>
             </w:rPr>
           </w:pPr>
-          <w:hyperlink w:anchor="_Toc187102874" w:history="1">
+          <w:hyperlink w:anchor="_Toc187261686" w:history="1">
             <w:r>
               <w:rPr>
                 <w:rStyle w:val="Hyperlink"/>
@@ -993,7 +993,7 @@
                 <w:noProof/>
                 <w:webHidden/>
               </w:rPr>
-              <w:instrText xml:space="preserve"> PAGEREF _Toc187102874 \h </w:instrText>
+              <w:instrText xml:space="preserve"> PAGEREF _Toc187261686 \h </w:instrText>
             </w:r>
             <w:r>
               <w:rPr>
@@ -1036,7 +1036,7 @@
               <w:lang w:eastAsia="ja-JP"/>
             </w:rPr>
           </w:pPr>
-          <w:hyperlink w:anchor="_Toc187102875" w:history="1">
+          <w:hyperlink w:anchor="_Toc187261687" w:history="1">
             <w:r>
               <w:rPr>
                 <w:rStyle w:val="Hyperlink"/>
@@ -1063,7 +1063,7 @@
                 <w:noProof/>
                 <w:webHidden/>
               </w:rPr>
-              <w:instrText xml:space="preserve"> PAGEREF _Toc187102875 \h </w:instrText>
+              <w:instrText xml:space="preserve"> PAGEREF _Toc187261687 \h </w:instrText>
             </w:r>
             <w:r>
               <w:rPr>
@@ -1106,7 +1106,7 @@
               <w:lang w:eastAsia="ja-JP"/>
             </w:rPr>
           </w:pPr>
-          <w:hyperlink w:anchor="_Toc187102876" w:history="1">
+          <w:hyperlink w:anchor="_Toc187261688" w:history="1">
             <w:r>
               <w:rPr>
                 <w:rStyle w:val="Hyperlink"/>
@@ -1133,7 +1133,7 @@
                 <w:noProof/>
                 <w:webHidden/>
               </w:rPr>
-              <w:instrText xml:space="preserve"> PAGEREF _Toc187102876 \h </w:instrText>
+              <w:instrText xml:space="preserve"> PAGEREF _Toc187261688 \h </w:instrText>
             </w:r>
             <w:r>
               <w:rPr>
@@ -1176,7 +1176,7 @@
               <w:lang w:eastAsia="ja-JP"/>
             </w:rPr>
           </w:pPr>
-          <w:hyperlink w:anchor="_Toc187102877" w:history="1">
+          <w:hyperlink w:anchor="_Toc187261689" w:history="1">
             <w:r>
               <w:rPr>
                 <w:rStyle w:val="Hyperlink"/>
@@ -1203,7 +1203,7 @@
                 <w:noProof/>
                 <w:webHidden/>
               </w:rPr>
-              <w:instrText xml:space="preserve"> PAGEREF _Toc187102877 \h </w:instrText>
+              <w:instrText xml:space="preserve"> PAGEREF _Toc187261689 \h </w:instrText>
             </w:r>
             <w:r>
               <w:rPr>
@@ -1246,7 +1246,7 @@
               <w:lang w:eastAsia="ja-JP"/>
             </w:rPr>
           </w:pPr>
-          <w:hyperlink w:anchor="_Toc187102878" w:history="1">
+          <w:hyperlink w:anchor="_Toc187261690" w:history="1">
             <w:r>
               <w:rPr>
                 <w:rStyle w:val="Hyperlink"/>
@@ -1273,7 +1273,7 @@
                 <w:noProof/>
                 <w:webHidden/>
               </w:rPr>
-              <w:instrText xml:space="preserve"> PAGEREF _Toc187102878 \h </w:instrText>
+              <w:instrText xml:space="preserve"> PAGEREF _Toc187261690 \h </w:instrText>
             </w:r>
             <w:r>
               <w:rPr>
@@ -1316,7 +1316,7 @@
               <w:lang w:eastAsia="ja-JP"/>
             </w:rPr>
           </w:pPr>
-          <w:hyperlink w:anchor="_Toc187102879" w:history="1">
+          <w:hyperlink w:anchor="_Toc187261691" w:history="1">
             <w:r>
               <w:rPr>
                 <w:rStyle w:val="Hyperlink"/>
@@ -1343,7 +1343,7 @@
                 <w:noProof/>
                 <w:webHidden/>
               </w:rPr>
-              <w:instrText xml:space="preserve"> PAGEREF _Toc187102879 \h </w:instrText>
+              <w:instrText xml:space="preserve"> PAGEREF _Toc187261691 \h </w:instrText>
             </w:r>
             <w:r>
               <w:rPr>
@@ -1386,7 +1386,7 @@
               <w:lang w:eastAsia="ja-JP"/>
             </w:rPr>
           </w:pPr>
-          <w:hyperlink w:anchor="_Toc187102880" w:history="1">
+          <w:hyperlink w:anchor="_Toc187261692" w:history="1">
             <w:r>
               <w:rPr>
                 <w:rStyle w:val="Hyperlink"/>
@@ -1413,7 +1413,7 @@
                 <w:noProof/>
                 <w:webHidden/>
               </w:rPr>
-              <w:instrText xml:space="preserve"> PAGEREF _Toc187102880 \h </w:instrText>
+              <w:instrText xml:space="preserve"> PAGEREF _Toc187261692 \h </w:instrText>
             </w:r>
             <w:r>
               <w:rPr>
@@ -1456,7 +1456,7 @@
               <w:lang w:eastAsia="ja-JP"/>
             </w:rPr>
           </w:pPr>
-          <w:hyperlink w:anchor="_Toc187102881" w:history="1">
+          <w:hyperlink w:anchor="_Toc187261693" w:history="1">
             <w:r>
               <w:rPr>
                 <w:rStyle w:val="Hyperlink"/>
@@ -1483,7 +1483,7 @@
                 <w:noProof/>
                 <w:webHidden/>
               </w:rPr>
-              <w:instrText xml:space="preserve"> PAGEREF _Toc187102881 \h </w:instrText>
+              <w:instrText xml:space="preserve"> PAGEREF _Toc187261693 \h </w:instrText>
             </w:r>
             <w:r>
               <w:rPr>
@@ -1526,7 +1526,7 @@
               <w:lang w:eastAsia="ja-JP"/>
             </w:rPr>
           </w:pPr>
-          <w:hyperlink w:anchor="_Toc187102882" w:history="1">
+          <w:hyperlink w:anchor="_Toc187261694" w:history="1">
             <w:r>
               <w:rPr>
                 <w:rStyle w:val="Hyperlink"/>
@@ -1553,7 +1553,7 @@
                 <w:noProof/>
                 <w:webHidden/>
               </w:rPr>
-              <w:instrText xml:space="preserve"> PAGEREF _Toc187102882 \h </w:instrText>
+              <w:instrText xml:space="preserve"> PAGEREF _Toc187261694 \h </w:instrText>
             </w:r>
             <w:r>
               <w:rPr>
@@ -1596,7 +1596,7 @@
               <w:lang w:eastAsia="ja-JP"/>
             </w:rPr>
           </w:pPr>
-          <w:hyperlink w:anchor="_Toc187102883" w:history="1">
+          <w:hyperlink w:anchor="_Toc187261695" w:history="1">
             <w:r>
               <w:rPr>
                 <w:rStyle w:val="Hyperlink"/>
@@ -1623,7 +1623,7 @@
                 <w:noProof/>
                 <w:webHidden/>
               </w:rPr>
-              <w:instrText xml:space="preserve"> PAGEREF _Toc187102883 \h </w:instrText>
+              <w:instrText xml:space="preserve"> PAGEREF _Toc187261695 \h </w:instrText>
             </w:r>
             <w:r>
               <w:rPr>
@@ -1666,7 +1666,7 @@
               <w:lang w:eastAsia="ja-JP"/>
             </w:rPr>
           </w:pPr>
-          <w:hyperlink w:anchor="_Toc187102884" w:history="1">
+          <w:hyperlink w:anchor="_Toc187261696" w:history="1">
             <w:r>
               <w:rPr>
                 <w:rStyle w:val="Hyperlink"/>
@@ -1693,7 +1693,7 @@
                 <w:noProof/>
                 <w:webHidden/>
               </w:rPr>
-              <w:instrText xml:space="preserve"> PAGEREF _Toc187102884 \h </w:instrText>
+              <w:instrText xml:space="preserve"> PAGEREF _Toc187261696 \h </w:instrText>
             </w:r>
             <w:r>
               <w:rPr>
@@ -1736,7 +1736,7 @@
               <w:lang w:eastAsia="ja-JP"/>
             </w:rPr>
           </w:pPr>
-          <w:hyperlink w:anchor="_Toc187102885" w:history="1">
+          <w:hyperlink w:anchor="_Toc187261697" w:history="1">
             <w:r>
               <w:rPr>
                 <w:rStyle w:val="Hyperlink"/>
@@ -1763,7 +1763,77 @@
                 <w:noProof/>
                 <w:webHidden/>
               </w:rPr>
-              <w:instrText xml:space="preserve"> PAGEREF _Toc187102885 \h </w:instrText>
+              <w:instrText xml:space="preserve"> PAGEREF _Toc187261697 \h </w:instrText>
+            </w:r>
+            <w:r>
+              <w:rPr>
+                <w:noProof/>
+                <w:webHidden/>
+              </w:rPr>
+            </w:r>
+            <w:r>
+              <w:rPr>
+                <w:noProof/>
+                <w:webHidden/>
+              </w:rPr>
+              <w:fldChar w:fldCharType="separate"/>
+            </w:r>
+            <w:r>
+              <w:rPr>
+                <w:noProof/>
+                <w:webHidden/>
+              </w:rPr>
+              <w:t>28</w:t>
+            </w:r>
+            <w:r>
+              <w:rPr>
+                <w:noProof/>
+                <w:webHidden/>
+              </w:rPr>
+              <w:fldChar w:fldCharType="end"/>
+            </w:r>
+          </w:hyperlink>
+        </w:p>
+        <w:p>
+          <w:pPr>
+            <w:pStyle w:val="TOC1"/>
+            <w:tabs>
+              <w:tab w:val="right" w:leader="dot" w:pos="9350"/>
+            </w:tabs>
+            <w:rPr>
+              <w:rFonts w:eastAsiaTheme="minorEastAsia"/>
+              <w:noProof/>
+              <w:lang w:eastAsia="ja-JP"/>
+            </w:rPr>
+          </w:pPr>
+          <w:hyperlink w:anchor="_Toc187261698" w:history="1">
+            <w:r>
+              <w:rPr>
+                <w:rStyle w:val="Hyperlink"/>
+                <w:noProof/>
+              </w:rPr>
+              <w:t>Acknowledgements</w:t>
+            </w:r>
+            <w:r>
+              <w:rPr>
+                <w:noProof/>
+                <w:webHidden/>
+              </w:rPr>
+              <w:tab/>
+            </w:r>
+            <w:r>
+              <w:rPr>
+                <w:noProof/>
+                <w:webHidden/>
+              </w:rPr>
+              <w:fldChar w:fldCharType="begin"/>
+            </w:r>
+            <w:r>
+              <w:rPr>
+                <w:noProof/>
+                <w:webHidden/>
+              </w:rPr>
+              <w:instrText xml:space="preserve"> PAGEREF _Toc187261698 \h </w:instrText>
             </w:r>
             <w:r>
               <w:rPr>
@@ -1811,7 +1881,7 @@
       <w:pPr>
         <w:pStyle w:val="Heading1"/>
       </w:pPr>
-      <w:bookmarkStart w:id="0" w:name="_Toc187102861"/>
+      <w:bookmarkStart w:id="0" w:name="_Toc187261673"/>
       <w:proofErr w:type="spellStart"/>
       <w:r>
         <w:lastRenderedPageBreak/>
@@ -1827,7 +1897,7 @@
       <w:pPr>
         <w:pStyle w:val="Heading2"/>
       </w:pPr>
-      <w:bookmarkStart w:id="1" w:name="_Toc187102862"/>
+      <w:bookmarkStart w:id="1" w:name="_Toc187261674"/>
       <w:r>
         <w:t>Overview</w:t>
       </w:r>
@@ -1898,7 +1968,7 @@
       <w:pPr>
         <w:pStyle w:val="Heading2"/>
       </w:pPr>
-      <w:bookmarkStart w:id="2" w:name="_Toc187102863"/>
+      <w:bookmarkStart w:id="2" w:name="_Toc187261675"/>
       <w:r>
         <w:t>Control Flow</w:t>
       </w:r>
@@ -2448,7 +2518,7 @@
       <w:pPr>
         <w:pStyle w:val="Heading1"/>
       </w:pPr>
-      <w:bookmarkStart w:id="3" w:name="_Toc187102864"/>
+      <w:bookmarkStart w:id="3" w:name="_Toc187261676"/>
       <w:r>
         <w:t>Commands</w:t>
       </w:r>
@@ -2458,7 +2528,7 @@
       <w:pPr>
         <w:pStyle w:val="Heading2"/>
       </w:pPr>
-      <w:bookmarkStart w:id="4" w:name="_Toc187102865"/>
+      <w:bookmarkStart w:id="4" w:name="_Toc187261677"/>
       <w:r>
         <w:t>File</w:t>
       </w:r>
@@ -3124,7 +3194,7 @@
       <w:pPr>
         <w:pStyle w:val="Heading2"/>
       </w:pPr>
-      <w:bookmarkStart w:id="5" w:name="_Toc187102866"/>
+      <w:bookmarkStart w:id="5" w:name="_Toc187261678"/>
       <w:r>
         <w:t>Gamma/</w:t>
       </w:r>
@@ -7066,7 +7136,7 @@
       <w:pPr>
         <w:pStyle w:val="Heading2"/>
       </w:pPr>
-      <w:bookmarkStart w:id="6" w:name="_Toc187102867"/>
+      <w:bookmarkStart w:id="6" w:name="_Toc187261679"/>
       <w:r>
         <w:t>Resampling</w:t>
       </w:r>
@@ -9197,7 +9267,7 @@
       <w:pPr>
         <w:pStyle w:val="Heading2"/>
       </w:pPr>
-      <w:bookmarkStart w:id="7" w:name="_Toc187102868"/>
+      <w:bookmarkStart w:id="7" w:name="_Toc187261680"/>
       <w:r>
         <w:t>Texture Addressing</w:t>
       </w:r>
@@ -10415,7 +10485,7 @@
       <w:pPr>
         <w:pStyle w:val="Heading2"/>
       </w:pPr>
-      <w:bookmarkStart w:id="8" w:name="_Toc187102869"/>
+      <w:bookmarkStart w:id="8" w:name="_Toc187261681"/>
       <w:r>
         <w:t>Cropping</w:t>
       </w:r>
@@ -10861,7 +10931,7 @@
       <w:pPr>
         <w:pStyle w:val="Heading2"/>
       </w:pPr>
-      <w:bookmarkStart w:id="9" w:name="_Toc187102870"/>
+      <w:bookmarkStart w:id="9" w:name="_Toc187261682"/>
       <w:r>
         <w:lastRenderedPageBreak/>
         <w:t>YUV Options</w:t>
@@ -13111,7 +13181,7 @@
       <w:pPr>
         <w:pStyle w:val="Heading2"/>
       </w:pPr>
-      <w:bookmarkStart w:id="10" w:name="_Toc187102871"/>
+      <w:bookmarkStart w:id="10" w:name="_Toc187261683"/>
       <w:r>
         <w:t>Indices &amp; Palettes</w:t>
       </w:r>
@@ -14489,7 +14559,7 @@
       <w:pPr>
         <w:pStyle w:val="Heading2"/>
       </w:pPr>
-      <w:bookmarkStart w:id="11" w:name="_Toc187102872"/>
+      <w:bookmarkStart w:id="11" w:name="_Toc187261684"/>
       <w:r>
         <w:t>Mipmaps</w:t>
       </w:r>
@@ -15491,7 +15561,7 @@
       <w:pPr>
         <w:pStyle w:val="Heading2"/>
       </w:pPr>
-      <w:bookmarkStart w:id="12" w:name="_Toc187102873"/>
+      <w:bookmarkStart w:id="12" w:name="_Toc187261685"/>
       <w:r>
         <w:t>Normal Maps</w:t>
       </w:r>
@@ -16318,7 +16388,7 @@
       <w:pPr>
         <w:pStyle w:val="Heading2"/>
       </w:pPr>
-      <w:bookmarkStart w:id="13" w:name="_Toc187102874"/>
+      <w:bookmarkStart w:id="13" w:name="_Toc187261686"/>
       <w:r>
         <w:t>Transforms</w:t>
       </w:r>
@@ -16727,7 +16797,7 @@
       <w:pPr>
         <w:pStyle w:val="Heading2"/>
       </w:pPr>
-      <w:bookmarkStart w:id="14" w:name="_Toc187102875"/>
+      <w:bookmarkStart w:id="14" w:name="_Toc187261687"/>
       <w:r>
         <w:t>Quality Settings</w:t>
       </w:r>
@@ -17118,7 +17188,7 @@
       <w:pPr>
         <w:pStyle w:val="Heading2"/>
       </w:pPr>
-      <w:bookmarkStart w:id="15" w:name="_Toc187102876"/>
+      <w:bookmarkStart w:id="15" w:name="_Toc187261688"/>
       <w:r>
         <w:t>Misc.</w:t>
       </w:r>
@@ -17823,7 +17893,7 @@
       <w:pPr>
         <w:pStyle w:val="Heading2"/>
       </w:pPr>
-      <w:bookmarkStart w:id="16" w:name="_Toc187102877"/>
+      <w:bookmarkStart w:id="16" w:name="_Toc187261689"/>
       <w:r>
         <w:t>PNG</w:t>
       </w:r>
@@ -18816,7 +18886,7 @@
       <w:pPr>
         <w:pStyle w:val="Heading2"/>
       </w:pPr>
-      <w:bookmarkStart w:id="17" w:name="_Toc187102878"/>
+      <w:bookmarkStart w:id="17" w:name="_Toc187261690"/>
       <w:r>
         <w:t>BMP Options</w:t>
       </w:r>
@@ -19801,7 +19871,7 @@
       <w:pPr>
         <w:pStyle w:val="Heading2"/>
       </w:pPr>
-      <w:bookmarkStart w:id="18" w:name="_Toc187102879"/>
+      <w:bookmarkStart w:id="18" w:name="_Toc187261691"/>
       <w:r>
         <w:t>TGA Options</w:t>
       </w:r>
@@ -20247,7 +20317,7 @@
       <w:pPr>
         <w:pStyle w:val="Heading1"/>
       </w:pPr>
-      <w:bookmarkStart w:id="19" w:name="_Toc187102880"/>
+      <w:bookmarkStart w:id="19" w:name="_Toc187261692"/>
       <w:r>
         <w:t>Notes</w:t>
       </w:r>
@@ -20258,7 +20328,7 @@
         <w:pStyle w:val="Heading2"/>
       </w:pPr>
       <w:bookmarkStart w:id="20" w:name="_Gamma"/>
-      <w:bookmarkStart w:id="21" w:name="_Toc187102881"/>
+      <w:bookmarkStart w:id="21" w:name="_Toc187261693"/>
       <w:bookmarkEnd w:id="20"/>
       <w:r>
         <w:t>Gamma</w:t>
@@ -20437,7 +20507,7 @@
       <w:pPr>
         <w:pStyle w:val="Heading2"/>
       </w:pPr>
-      <w:bookmarkStart w:id="22" w:name="_Toc187102882"/>
+      <w:bookmarkStart w:id="22" w:name="_Toc187261694"/>
       <w:r>
         <w:t>Texture Addressing</w:t>
       </w:r>
@@ -20508,7 +20578,7 @@
       <w:pPr>
         <w:pStyle w:val="Heading2"/>
       </w:pPr>
-      <w:bookmarkStart w:id="23" w:name="_Toc187102883"/>
+      <w:bookmarkStart w:id="23" w:name="_Toc187261695"/>
       <w:r>
         <w:t>Cropping</w:t>
       </w:r>
@@ -20719,7 +20789,7 @@
       <w:pPr>
         <w:pStyle w:val="Heading2"/>
       </w:pPr>
-      <w:bookmarkStart w:id="24" w:name="_Toc187102884"/>
+      <w:bookmarkStart w:id="24" w:name="_Toc187261696"/>
       <w:r>
         <w:t>YUV</w:t>
       </w:r>
@@ -20797,7 +20867,7 @@
         <w:pStyle w:val="Heading2"/>
       </w:pPr>
       <w:bookmarkStart w:id="25" w:name="_BMP"/>
-      <w:bookmarkStart w:id="26" w:name="_Toc187102885"/>
+      <w:bookmarkStart w:id="26" w:name="_Toc187261697"/>
       <w:bookmarkEnd w:id="25"/>
       <w:r>
         <w:t>BMP</w:t>
@@ -20834,6 +20904,76 @@
         <w:t>, will only retain their component orders if bit masks are used.  Without bit masks, the saved BMP file may have swizzled the components (for example to R4G4B4A4).</w:t>
       </w:r>
     </w:p>
+    <w:p>
+      <w:pPr>
+        <w:pStyle w:val="Heading1"/>
+      </w:pPr>
+      <w:bookmarkStart w:id="27" w:name="_Toc187261698"/>
+      <w:r>
+        <w:t>Acknowledgements</w:t>
+      </w:r>
+      <w:bookmarkEnd w:id="27"/>
+    </w:p>
+    <w:p>
+      <w:r>
+        <w:rPr>
+          <w:i/>
+          <w:iCs/>
+        </w:rPr>
+        <w:t xml:space="preserve">This software uses the </w:t>
+      </w:r>
+      <w:proofErr w:type="spellStart"/>
+      <w:r>
+        <w:rPr>
+          <w:i/>
+          <w:iCs/>
+        </w:rPr>
+        <w:t>FreeImage</w:t>
+      </w:r>
+      <w:proofErr w:type="spellEnd"/>
+      <w:r>
+        <w:rPr>
+          <w:i/>
+          <w:iCs/>
+        </w:rPr>
+        <w:t xml:space="preserve"> </w:t>
+      </w:r>
+      <w:proofErr w:type="gramStart"/>
+      <w:r>
+        <w:rPr>
+          <w:i/>
+          <w:iCs/>
+        </w:rPr>
+        <w:t>open source</w:t>
+      </w:r>
+      <w:proofErr w:type="gramEnd"/>
+      <w:r>
+        <w:rPr>
+          <w:i/>
+          <w:iCs/>
+        </w:rPr>
+        <w:t xml:space="preserve"> image library. See http://freeimage.sourceforge.net for details.</w:t>
+      </w:r>
+    </w:p>
+    <w:p>
+      <w:proofErr w:type="spellStart"/>
+      <w:r>
+        <w:rPr>
+          <w:i/>
+          <w:iCs/>
+        </w:rPr>
+        <w:t>FreeImage</w:t>
+      </w:r>
+      <w:proofErr w:type="spellEnd"/>
+      <w:r>
+        <w:rPr>
+          <w:i/>
+          <w:iCs/>
+        </w:rPr>
+        <w:t xml:space="preserve"> is used under the (GNU GPL or FIPL), version (license version).</w:t>
+      </w:r>
+    </w:p>
+    <w:p/>
     <w:sectPr>
       <w:pgSz w:w="12240" w:h="15840"/>
       <w:pgMar w:top="1440" w:right="1440" w:bottom="1440" w:left="1440" w:header="720" w:footer="720" w:gutter="0"/>

</xml_diff>

<commit_message>
Added robidoux, robidouxsharp, robidouxsoft, adobebicubic, and adobebicubicsharp filters.
</commit_message>
<xml_diff>
--- a/Help/SurfaceLevel 2.0.docx
+++ b/Help/SurfaceLevel 2.0.docx
@@ -453,7 +453,7 @@
                 <w:noProof/>
                 <w:webHidden/>
               </w:rPr>
-              <w:t>5</w:t>
+              <w:t>6</w:t>
             </w:r>
             <w:r>
               <w:rPr>
@@ -523,7 +523,7 @@
                 <w:noProof/>
                 <w:webHidden/>
               </w:rPr>
-              <w:t>11</w:t>
+              <w:t>12</w:t>
             </w:r>
             <w:r>
               <w:rPr>
@@ -733,7 +733,7 @@
                 <w:noProof/>
                 <w:webHidden/>
               </w:rPr>
-              <w:t>16</w:t>
+              <w:t>17</w:t>
             </w:r>
             <w:r>
               <w:rPr>
@@ -803,7 +803,7 @@
                 <w:noProof/>
                 <w:webHidden/>
               </w:rPr>
-              <w:t>19</w:t>
+              <w:t>20</w:t>
             </w:r>
             <w:r>
               <w:rPr>
@@ -1083,7 +1083,7 @@
                 <w:noProof/>
                 <w:webHidden/>
               </w:rPr>
-              <w:t>23</w:t>
+              <w:t>24</w:t>
             </w:r>
             <w:r>
               <w:rPr>
@@ -1293,7 +1293,7 @@
                 <w:noProof/>
                 <w:webHidden/>
               </w:rPr>
-              <w:t>26</w:t>
+              <w:t>27</w:t>
             </w:r>
             <w:r>
               <w:rPr>
@@ -1363,7 +1363,7 @@
                 <w:noProof/>
                 <w:webHidden/>
               </w:rPr>
-              <w:t>27</w:t>
+              <w:t>28</w:t>
             </w:r>
             <w:r>
               <w:rPr>
@@ -1433,7 +1433,7 @@
                 <w:noProof/>
                 <w:webHidden/>
               </w:rPr>
-              <w:t>28</w:t>
+              <w:t>29</w:t>
             </w:r>
             <w:r>
               <w:rPr>
@@ -1503,7 +1503,7 @@
                 <w:noProof/>
                 <w:webHidden/>
               </w:rPr>
-              <w:t>28</w:t>
+              <w:t>29</w:t>
             </w:r>
             <w:r>
               <w:rPr>
@@ -1573,7 +1573,7 @@
                 <w:noProof/>
                 <w:webHidden/>
               </w:rPr>
-              <w:t>29</w:t>
+              <w:t>30</w:t>
             </w:r>
             <w:r>
               <w:rPr>
@@ -1643,7 +1643,7 @@
                 <w:noProof/>
                 <w:webHidden/>
               </w:rPr>
-              <w:t>29</w:t>
+              <w:t>31</w:t>
             </w:r>
             <w:r>
               <w:rPr>
@@ -1713,7 +1713,7 @@
                 <w:noProof/>
                 <w:webHidden/>
               </w:rPr>
-              <w:t>30</w:t>
+              <w:t>31</w:t>
             </w:r>
             <w:r>
               <w:rPr>
@@ -1783,7 +1783,7 @@
                 <w:noProof/>
                 <w:webHidden/>
               </w:rPr>
-              <w:t>30</w:t>
+              <w:t>31</w:t>
             </w:r>
             <w:r>
               <w:rPr>
@@ -1853,7 +1853,7 @@
                 <w:noProof/>
                 <w:webHidden/>
               </w:rPr>
-              <w:t>31</w:t>
+              <w:t>32</w:t>
             </w:r>
             <w:r>
               <w:rPr>
@@ -1923,7 +1923,7 @@
                 <w:noProof/>
                 <w:webHidden/>
               </w:rPr>
-              <w:t>31</w:t>
+              <w:t>32</w:t>
             </w:r>
             <w:r>
               <w:rPr>
@@ -1993,7 +1993,7 @@
                 <w:noProof/>
                 <w:webHidden/>
               </w:rPr>
-              <w:t>31</w:t>
+              <w:t>32</w:t>
             </w:r>
             <w:r>
               <w:rPr>
@@ -2063,7 +2063,7 @@
                 <w:noProof/>
                 <w:webHidden/>
               </w:rPr>
-              <w:t>31</w:t>
+              <w:t>32</w:t>
             </w:r>
             <w:r>
               <w:rPr>
@@ -2133,7 +2133,7 @@
                 <w:noProof/>
                 <w:webHidden/>
               </w:rPr>
-              <w:t>32</w:t>
+              <w:t>33</w:t>
             </w:r>
             <w:r>
               <w:rPr>
@@ -2203,7 +2203,7 @@
                 <w:noProof/>
                 <w:webHidden/>
               </w:rPr>
-              <w:t>32</w:t>
+              <w:t>33</w:t>
             </w:r>
             <w:r>
               <w:rPr>
@@ -2273,7 +2273,7 @@
                 <w:noProof/>
                 <w:webHidden/>
               </w:rPr>
-              <w:t>37</w:t>
+              <w:t>38</w:t>
             </w:r>
             <w:r>
               <w:rPr>
@@ -2343,7 +2343,7 @@
                 <w:noProof/>
                 <w:webHidden/>
               </w:rPr>
-              <w:t>39</w:t>
+              <w:t>40</w:t>
             </w:r>
             <w:r>
               <w:rPr>
@@ -2413,7 +2413,7 @@
                 <w:noProof/>
                 <w:webHidden/>
               </w:rPr>
-              <w:t>42</w:t>
+              <w:t>43</w:t>
             </w:r>
             <w:r>
               <w:rPr>
@@ -2483,7 +2483,7 @@
                 <w:noProof/>
                 <w:webHidden/>
               </w:rPr>
-              <w:t>52</w:t>
+              <w:t>53</w:t>
             </w:r>
             <w:r>
               <w:rPr>
@@ -2729,7 +2729,30 @@
         </w:numPr>
       </w:pPr>
       <w:r>
-        <w:t>Applies requested transforms, such as swapping, swizzling, flipping, etc.</w:t>
+        <w:t xml:space="preserve">Applies requested </w:t>
+      </w:r>
+      <w:r>
+        <w:t xml:space="preserve">non-rotation </w:t>
+      </w:r>
+      <w:proofErr w:type="gramStart"/>
+      <w:r>
+        <w:t>transforms</w:t>
+      </w:r>
+      <w:proofErr w:type="gramEnd"/>
+      <w:r>
+        <w:t>, such as swapping, swizzling, flipping, etc.</w:t>
+      </w:r>
+    </w:p>
+    <w:p>
+      <w:pPr>
+        <w:pStyle w:val="ListParagraph"/>
+        <w:numPr>
+          <w:ilvl w:val="1"/>
+          <w:numId w:val="1"/>
+        </w:numPr>
+      </w:pPr>
+      <w:r>
+        <w:t>Applies pre-multiplied alpha.</w:t>
       </w:r>
     </w:p>
     <w:p>
@@ -2745,18 +2768,6 @@
       </w:r>
       <w:r>
         <w:t>enerates mipmaps.</w:t>
-      </w:r>
-    </w:p>
-    <w:p>
-      <w:pPr>
-        <w:pStyle w:val="ListParagraph"/>
-        <w:numPr>
-          <w:ilvl w:val="1"/>
-          <w:numId w:val="1"/>
-        </w:numPr>
-      </w:pPr>
-      <w:r>
-        <w:t>Applies pre-multiplied alpha.</w:t>
       </w:r>
     </w:p>
     <w:p>
@@ -2815,7 +2826,15 @@
         <w:t>,</w:t>
       </w:r>
       <w:r>
-        <w:t xml:space="preserve"> it will try to ensure only 1 gamma transform occurs from source to linear and from linear to destination.  If images do not contain gamma data, they are assumed to be sRGB</w:t>
+        <w:t xml:space="preserve"> it will try to ensure only 1 gamma </w:t>
+      </w:r>
+      <w:proofErr w:type="gramStart"/>
+      <w:r>
+        <w:t>transform occurs</w:t>
+      </w:r>
+      <w:proofErr w:type="gramEnd"/>
+      <w:r>
+        <w:t xml:space="preserve"> from source to linear and from linear to destination.  If images do not contain gamma data, they are assumed to be sRGB</w:t>
       </w:r>
       <w:r>
         <w:t xml:space="preserve"> (</w:t>
@@ -2955,7 +2974,15 @@
         <w:t>-linear</w:t>
       </w:r>
       <w:r>
-        <w:t>, your supplied gamma will be stacked with any contained/embedded gamma data.  This can allow you to correct images that may have been saved with incorrect gamma.</w:t>
+        <w:t xml:space="preserve">, your supplied gamma will be stacked with any contained/embedded gamma data.  This can allow you to correct images that may have been saved with incorrect </w:t>
+      </w:r>
+      <w:proofErr w:type="gramStart"/>
+      <w:r>
+        <w:t>gamma</w:t>
+      </w:r>
+      <w:proofErr w:type="gramEnd"/>
+      <w:r>
+        <w:t>.</w:t>
       </w:r>
       <w:r>
         <w:t xml:space="preserve">  To specify your own gamma curve to be used </w:t>
@@ -3136,7 +3163,11 @@
         <w:t>-format</w:t>
       </w:r>
       <w:r>
-        <w:t xml:space="preserve"> can be automatically converted to a format supported by the PNG file specification; </w:t>
+        <w:t xml:space="preserve"> can be automatically converted to a format supported by the </w:t>
+      </w:r>
+      <w:r>
+        <w:lastRenderedPageBreak/>
+        <w:t xml:space="preserve">PNG file specification; </w:t>
       </w:r>
       <w:r>
         <w:rPr>
@@ -3165,11 +3196,7 @@
         <w:t>n</w:t>
       </w:r>
       <w:r>
-        <w:t xml:space="preserve">o automatic </w:t>
-      </w:r>
-      <w:r>
-        <w:lastRenderedPageBreak/>
-        <w:t xml:space="preserve">conversion is made when saving to DDS, for example, so the format supplied by </w:t>
+        <w:t xml:space="preserve">o automatic conversion is made when saving to DDS, for example, so the format supplied by </w:t>
       </w:r>
       <w:r>
         <w:rPr>
@@ -3600,13 +3627,13 @@
               <w:br/>
             </w:r>
             <w:r>
+              <w:lastRenderedPageBreak/>
               <w:t>yuva10le</w:t>
             </w:r>
             <w:r>
               <w:br/>
             </w:r>
             <w:r>
-              <w:lastRenderedPageBreak/>
               <w:t>uyvy16</w:t>
             </w:r>
             <w:r>
@@ -3731,6 +3758,84 @@
             <w:tcW w:w="2335" w:type="dxa"/>
           </w:tcPr>
           <w:p>
+            <w:r>
+              <w:lastRenderedPageBreak/>
+              <w:t>-</w:t>
+            </w:r>
+            <w:proofErr w:type="spellStart"/>
+            <w:r>
+              <w:t>from_clipboard</w:t>
+            </w:r>
+            <w:proofErr w:type="spellEnd"/>
+          </w:p>
+          <w:p>
+            <w:r>
+              <w:t>-</w:t>
+            </w:r>
+            <w:proofErr w:type="spellStart"/>
+            <w:r>
+              <w:t>from_cb</w:t>
+            </w:r>
+            <w:proofErr w:type="spellEnd"/>
+          </w:p>
+          <w:p>
+            <w:r>
+              <w:t>-</w:t>
+            </w:r>
+            <w:proofErr w:type="spellStart"/>
+            <w:r>
+              <w:t>clipboard_in</w:t>
+            </w:r>
+            <w:proofErr w:type="spellEnd"/>
+          </w:p>
+          <w:p>
+            <w:r>
+              <w:t>-</w:t>
+            </w:r>
+            <w:proofErr w:type="spellStart"/>
+            <w:r>
+              <w:t>cb_in</w:t>
+            </w:r>
+            <w:proofErr w:type="spellEnd"/>
+          </w:p>
+        </w:tc>
+        <w:tc>
+          <w:tcPr>
+            <w:tcW w:w="2070" w:type="dxa"/>
+          </w:tcPr>
+          <w:p>
+            <w:pPr>
+              <w:cnfStyle w:val="000000100000" w:firstRow="0" w:lastRow="0" w:firstColumn="0" w:lastColumn="0" w:oddVBand="0" w:evenVBand="0" w:oddHBand="1" w:evenHBand="0" w:firstRowFirstColumn="0" w:firstRowLastColumn="0" w:lastRowFirstColumn="0" w:lastRowLastColumn="0"/>
+            </w:pPr>
+          </w:p>
+        </w:tc>
+        <w:tc>
+          <w:tcPr>
+            <w:tcW w:w="4945" w:type="dxa"/>
+          </w:tcPr>
+          <w:p>
+            <w:pPr>
+              <w:cnfStyle w:val="000000100000" w:firstRow="0" w:lastRow="0" w:firstColumn="0" w:lastColumn="0" w:oddVBand="0" w:evenVBand="0" w:oddHBand="1" w:evenHBand="0" w:firstRowFirstColumn="0" w:firstRowLastColumn="0" w:lastRowFirstColumn="0" w:lastRowLastColumn="0"/>
+            </w:pPr>
+            <w:r>
+              <w:t xml:space="preserve">The image is loaded from the </w:t>
+            </w:r>
+            <w:r>
+              <w:t xml:space="preserve">system </w:t>
+            </w:r>
+            <w:r>
+              <w:t>clipboard.</w:t>
+            </w:r>
+          </w:p>
+        </w:tc>
+      </w:tr>
+      <w:tr>
+        <w:tc>
+          <w:tcPr>
+            <w:cnfStyle w:val="001000000000" w:firstRow="0" w:lastRow="0" w:firstColumn="1" w:lastColumn="0" w:oddVBand="0" w:evenVBand="0" w:oddHBand="0" w:evenHBand="0" w:firstRowFirstColumn="0" w:firstRowLastColumn="0" w:lastRowFirstColumn="0" w:lastRowLastColumn="0"/>
+            <w:tcW w:w="2335" w:type="dxa"/>
+          </w:tcPr>
+          <w:p>
             <w:pPr>
               <w:rPr>
                 <w:b w:val="0"/>
@@ -3738,12 +3843,183 @@
               </w:rPr>
             </w:pPr>
             <w:r>
+              <w:t>-</w:t>
+            </w:r>
+            <w:proofErr w:type="spellStart"/>
+            <w:r>
+              <w:t>outfile</w:t>
+            </w:r>
+            <w:proofErr w:type="spellEnd"/>
+          </w:p>
+          <w:p>
+            <w:r>
+              <w:t>-</w:t>
+            </w:r>
+            <w:proofErr w:type="spellStart"/>
+            <w:r>
+              <w:t>out_file</w:t>
+            </w:r>
+            <w:proofErr w:type="spellEnd"/>
+          </w:p>
+        </w:tc>
+        <w:tc>
+          <w:tcPr>
+            <w:tcW w:w="2070" w:type="dxa"/>
+          </w:tcPr>
+          <w:p>
+            <w:pPr>
+              <w:cnfStyle w:val="000000000000" w:firstRow="0" w:lastRow="0" w:firstColumn="0" w:lastColumn="0" w:oddVBand="0" w:evenVBand="0" w:oddHBand="0" w:evenHBand="0" w:firstRowFirstColumn="0" w:firstRowLastColumn="0" w:lastRowFirstColumn="0" w:lastRowLastColumn="0"/>
+            </w:pPr>
+            <w:r>
+              <w:t>&lt;file</w:t>
+            </w:r>
+            <w:r>
+              <w:t xml:space="preserve"> </w:t>
+            </w:r>
+            <w:r>
+              <w:t>path&gt;</w:t>
+            </w:r>
+          </w:p>
+        </w:tc>
+        <w:tc>
+          <w:tcPr>
+            <w:tcW w:w="4945" w:type="dxa"/>
+          </w:tcPr>
+          <w:p>
+            <w:pPr>
+              <w:cnfStyle w:val="000000000000" w:firstRow="0" w:lastRow="0" w:firstColumn="0" w:lastColumn="0" w:oddVBand="0" w:evenVBand="0" w:oddHBand="0" w:evenHBand="0" w:firstRowFirstColumn="0" w:firstRowLastColumn="0" w:lastRowFirstColumn="0" w:lastRowLastColumn="0"/>
+            </w:pPr>
+            <w:r>
+              <w:t xml:space="preserve">The path to which to save the file supplied with the last </w:t>
+            </w:r>
+            <w:r>
+              <w:rPr>
+                <w:b/>
+                <w:bCs/>
+              </w:rPr>
+              <w:t>-file</w:t>
+            </w:r>
+            <w:r>
+              <w:t xml:space="preserve"> command.</w:t>
+            </w:r>
+          </w:p>
+          <w:p>
+            <w:pPr>
+              <w:cnfStyle w:val="000000000000" w:firstRow="0" w:lastRow="0" w:firstColumn="0" w:lastColumn="0" w:oddVBand="0" w:evenVBand="0" w:oddHBand="0" w:evenHBand="0" w:firstRowFirstColumn="0" w:firstRowLastColumn="0" w:lastRowFirstColumn="0" w:lastRowLastColumn="0"/>
+            </w:pPr>
+            <w:r>
+              <w:t>The destination file format is determined by the file extension.</w:t>
+            </w:r>
+            <w:r>
+              <w:br/>
+            </w:r>
+            <w:r>
+              <w:t>Currently supported formats:</w:t>
+            </w:r>
+            <w:r>
+              <w:br/>
+              <w:t>PNG</w:t>
+            </w:r>
+            <w:r>
+              <w:br/>
+              <w:t>BMP</w:t>
+            </w:r>
+            <w:r>
+              <w:br/>
+              <w:t>TGA</w:t>
+            </w:r>
+            <w:r>
+              <w:br/>
+              <w:t>JPG</w:t>
+            </w:r>
+            <w:r>
+              <w:br/>
+              <w:t>J2K</w:t>
+            </w:r>
+            <w:r>
+              <w:br/>
+              <w:t>JP2</w:t>
+            </w:r>
+            <w:r>
+              <w:br/>
+              <w:t>EXR</w:t>
+            </w:r>
+            <w:r>
+              <w:br/>
+              <w:t>DDS</w:t>
+            </w:r>
+            <w:r>
+              <w:br/>
+              <w:t>KTX</w:t>
+            </w:r>
+            <w:r>
+              <w:br/>
+              <w:t>PVR</w:t>
+            </w:r>
+          </w:p>
+          <w:p>
+            <w:pPr>
+              <w:cnfStyle w:val="000000000000" w:firstRow="0" w:lastRow="0" w:firstColumn="0" w:lastColumn="0" w:oddVBand="0" w:evenVBand="0" w:oddHBand="0" w:evenHBand="0" w:firstRowFirstColumn="0" w:firstRowLastColumn="0" w:lastRowFirstColumn="0" w:lastRowLastColumn="0"/>
+            </w:pPr>
+            <w:r>
+              <w:t>PBM</w:t>
+            </w:r>
+          </w:p>
+          <w:p>
+            <w:pPr>
+              <w:cnfStyle w:val="000000000000" w:firstRow="0" w:lastRow="0" w:firstColumn="0" w:lastColumn="0" w:oddVBand="0" w:evenVBand="0" w:oddHBand="0" w:evenHBand="0" w:firstRowFirstColumn="0" w:firstRowLastColumn="0" w:lastRowFirstColumn="0" w:lastRowLastColumn="0"/>
+            </w:pPr>
+            <w:r>
+              <w:t>PGM</w:t>
+            </w:r>
+          </w:p>
+          <w:p>
+            <w:pPr>
+              <w:cnfStyle w:val="000000000000" w:firstRow="0" w:lastRow="0" w:firstColumn="0" w:lastColumn="0" w:oddVBand="0" w:evenVBand="0" w:oddHBand="0" w:evenHBand="0" w:firstRowFirstColumn="0" w:firstRowLastColumn="0" w:lastRowFirstColumn="0" w:lastRowLastColumn="0"/>
+            </w:pPr>
+            <w:r>
+              <w:t>ICO</w:t>
+            </w:r>
+          </w:p>
+        </w:tc>
+      </w:tr>
+      <w:tr>
+        <w:trPr>
+          <w:cnfStyle w:val="000000100000" w:firstRow="0" w:lastRow="0" w:firstColumn="0" w:lastColumn="0" w:oddVBand="0" w:evenVBand="0" w:oddHBand="1" w:evenHBand="0" w:firstRowFirstColumn="0" w:firstRowLastColumn="0" w:lastRowFirstColumn="0" w:lastRowLastColumn="0"/>
+        </w:trPr>
+        <w:tc>
+          <w:tcPr>
+            <w:cnfStyle w:val="001000000000" w:firstRow="0" w:lastRow="0" w:firstColumn="1" w:lastColumn="0" w:oddVBand="0" w:evenVBand="0" w:oddHBand="0" w:evenHBand="0" w:firstRowFirstColumn="0" w:firstRowLastColumn="0" w:lastRowFirstColumn="0" w:lastRowLastColumn="0"/>
+            <w:tcW w:w="2335" w:type="dxa"/>
+          </w:tcPr>
+          <w:p>
+            <w:r>
+              <w:t>-</w:t>
+            </w:r>
+            <w:proofErr w:type="spellStart"/>
+            <w:r>
+              <w:t>to_clipboard</w:t>
+            </w:r>
+            <w:proofErr w:type="spellEnd"/>
+          </w:p>
+          <w:p>
+            <w:r>
+              <w:t>-</w:t>
+            </w:r>
+            <w:proofErr w:type="spellStart"/>
+            <w:r>
+              <w:t>to_cb</w:t>
+            </w:r>
+            <w:proofErr w:type="spellEnd"/>
+          </w:p>
+          <w:p>
+            <w:r>
               <w:lastRenderedPageBreak/>
               <w:t>-</w:t>
             </w:r>
             <w:proofErr w:type="spellStart"/>
             <w:r>
-              <w:t>outfile</w:t>
+              <w:t>clipboard_out</w:t>
             </w:r>
             <w:proofErr w:type="spellEnd"/>
           </w:p>
@@ -3753,7 +4029,7 @@
             </w:r>
             <w:proofErr w:type="spellStart"/>
             <w:r>
-              <w:t>out_file</w:t>
+              <w:t>cb_out</w:t>
             </w:r>
             <w:proofErr w:type="spellEnd"/>
           </w:p>
@@ -3766,15 +4042,6 @@
             <w:pPr>
               <w:cnfStyle w:val="000000100000" w:firstRow="0" w:lastRow="0" w:firstColumn="0" w:lastColumn="0" w:oddVBand="0" w:evenVBand="0" w:oddHBand="1" w:evenHBand="0" w:firstRowFirstColumn="0" w:firstRowLastColumn="0" w:lastRowFirstColumn="0" w:lastRowLastColumn="0"/>
             </w:pPr>
-            <w:r>
-              <w:t>&lt;file</w:t>
-            </w:r>
-            <w:r>
-              <w:t xml:space="preserve"> </w:t>
-            </w:r>
-            <w:r>
-              <w:t>path&gt;</w:t>
-            </w:r>
           </w:p>
         </w:tc>
         <w:tc>
@@ -3786,95 +4053,7 @@
               <w:cnfStyle w:val="000000100000" w:firstRow="0" w:lastRow="0" w:firstColumn="0" w:lastColumn="0" w:oddVBand="0" w:evenVBand="0" w:oddHBand="1" w:evenHBand="0" w:firstRowFirstColumn="0" w:firstRowLastColumn="0" w:lastRowFirstColumn="0" w:lastRowLastColumn="0"/>
             </w:pPr>
             <w:r>
-              <w:t xml:space="preserve">The path to which to save the file supplied with the last </w:t>
-            </w:r>
-            <w:r>
-              <w:rPr>
-                <w:b/>
-                <w:bCs/>
-              </w:rPr>
-              <w:t>-file</w:t>
-            </w:r>
-            <w:r>
-              <w:t xml:space="preserve"> command.</w:t>
-            </w:r>
-          </w:p>
-          <w:p>
-            <w:pPr>
-              <w:cnfStyle w:val="000000100000" w:firstRow="0" w:lastRow="0" w:firstColumn="0" w:lastColumn="0" w:oddVBand="0" w:evenVBand="0" w:oddHBand="1" w:evenHBand="0" w:firstRowFirstColumn="0" w:firstRowLastColumn="0" w:lastRowFirstColumn="0" w:lastRowLastColumn="0"/>
-            </w:pPr>
-            <w:r>
-              <w:t>The destination file format is determined by the file extension.</w:t>
-            </w:r>
-            <w:r>
-              <w:br/>
-            </w:r>
-            <w:r>
-              <w:t>Currently supported formats:</w:t>
-            </w:r>
-            <w:r>
-              <w:br/>
-              <w:t>PNG</w:t>
-            </w:r>
-            <w:r>
-              <w:br/>
-              <w:t>BMP</w:t>
-            </w:r>
-            <w:r>
-              <w:br/>
-              <w:t>TGA</w:t>
-            </w:r>
-            <w:r>
-              <w:br/>
-              <w:t>JPG</w:t>
-            </w:r>
-            <w:r>
-              <w:br/>
-              <w:t>J2K</w:t>
-            </w:r>
-            <w:r>
-              <w:br/>
-              <w:t>JP2</w:t>
-            </w:r>
-            <w:r>
-              <w:br/>
-              <w:t>EXR</w:t>
-            </w:r>
-            <w:r>
-              <w:br/>
-              <w:t>DDS</w:t>
-            </w:r>
-            <w:r>
-              <w:br/>
-              <w:t>KTX</w:t>
-            </w:r>
-            <w:r>
-              <w:br/>
-              <w:t>PVR</w:t>
-            </w:r>
-          </w:p>
-          <w:p>
-            <w:pPr>
-              <w:cnfStyle w:val="000000100000" w:firstRow="0" w:lastRow="0" w:firstColumn="0" w:lastColumn="0" w:oddVBand="0" w:evenVBand="0" w:oddHBand="1" w:evenHBand="0" w:firstRowFirstColumn="0" w:firstRowLastColumn="0" w:lastRowFirstColumn="0" w:lastRowLastColumn="0"/>
-            </w:pPr>
-            <w:r>
-              <w:t>PBM</w:t>
-            </w:r>
-          </w:p>
-          <w:p>
-            <w:pPr>
-              <w:cnfStyle w:val="000000100000" w:firstRow="0" w:lastRow="0" w:firstColumn="0" w:lastColumn="0" w:oddVBand="0" w:evenVBand="0" w:oddHBand="1" w:evenHBand="0" w:firstRowFirstColumn="0" w:firstRowLastColumn="0" w:lastRowFirstColumn="0" w:lastRowLastColumn="0"/>
-            </w:pPr>
-            <w:r>
-              <w:t>PGM</w:t>
-            </w:r>
-          </w:p>
-          <w:p>
-            <w:pPr>
-              <w:cnfStyle w:val="000000100000" w:firstRow="0" w:lastRow="0" w:firstColumn="0" w:lastColumn="0" w:oddVBand="0" w:evenVBand="0" w:oddHBand="1" w:evenHBand="0" w:firstRowFirstColumn="0" w:firstRowLastColumn="0" w:lastRowFirstColumn="0" w:lastRowLastColumn="0"/>
-            </w:pPr>
-            <w:r>
-              <w:t>ICO</w:t>
+              <w:t>The output file is stored into the system clipboard.</w:t>
             </w:r>
           </w:p>
         </w:tc>
@@ -4019,11 +4198,7 @@
               <w:t>-2.2</w:t>
             </w:r>
             <w:r>
-              <w:t xml:space="preserve"> </w:t>
-            </w:r>
-            <w:r>
-              <w:lastRenderedPageBreak/>
-              <w:t>(</w:t>
+              <w:t xml:space="preserve"> (</w:t>
             </w:r>
             <w:r>
               <w:t>P</w:t>
@@ -4060,7 +4235,6 @@
           </w:tcPr>
           <w:p>
             <w:r>
-              <w:lastRenderedPageBreak/>
               <w:t>-</w:t>
             </w:r>
             <w:proofErr w:type="spellStart"/>
@@ -4609,8 +4783,13 @@
             <w:pPr>
               <w:cnfStyle w:val="000000000000" w:firstRow="0" w:lastRow="0" w:firstColumn="0" w:lastColumn="0" w:oddVBand="0" w:evenVBand="0" w:oddHBand="0" w:evenHBand="0" w:firstRowFirstColumn="0" w:firstRowLastColumn="0" w:lastRowFirstColumn="0" w:lastRowLastColumn="0"/>
             </w:pPr>
-            <w:r>
-              <w:t>rec.709</w:t>
+            <w:proofErr w:type="gramStart"/>
+            <w:r>
+              <w:t>rec</w:t>
+            </w:r>
+            <w:proofErr w:type="gramEnd"/>
+            <w:r>
+              <w:t>.709</w:t>
             </w:r>
           </w:p>
           <w:p>
@@ -4654,8 +4833,13 @@
             <w:pPr>
               <w:cnfStyle w:val="000000000000" w:firstRow="0" w:lastRow="0" w:firstColumn="0" w:lastColumn="0" w:oddVBand="0" w:evenVBand="0" w:oddHBand="0" w:evenHBand="0" w:firstRowFirstColumn="0" w:firstRowLastColumn="0" w:lastRowFirstColumn="0" w:lastRowLastColumn="0"/>
             </w:pPr>
-            <w:r>
-              <w:t xml:space="preserve">Sets the source </w:t>
+            <w:proofErr w:type="gramStart"/>
+            <w:r>
+              <w:t>Sets</w:t>
+            </w:r>
+            <w:proofErr w:type="gramEnd"/>
+            <w:r>
+              <w:t xml:space="preserve"> the source </w:t>
             </w:r>
             <w:proofErr w:type="spellStart"/>
             <w:r>
@@ -4767,7 +4951,6 @@
               <w:cnfStyle w:val="000000100000" w:firstRow="0" w:lastRow="0" w:firstColumn="0" w:lastColumn="0" w:oddVBand="0" w:evenVBand="0" w:oddHBand="1" w:evenHBand="0" w:firstRowFirstColumn="0" w:firstRowLastColumn="0" w:lastRowFirstColumn="0" w:lastRowLastColumn="0"/>
             </w:pPr>
             <w:r>
-              <w:lastRenderedPageBreak/>
               <w:t>bt.709_standard</w:t>
             </w:r>
           </w:p>
@@ -4797,7 +4980,6 @@
               <w:cnfStyle w:val="000000100000" w:firstRow="0" w:lastRow="0" w:firstColumn="0" w:lastColumn="0" w:oddVBand="0" w:evenVBand="0" w:oddHBand="1" w:evenHBand="0" w:firstRowFirstColumn="0" w:firstRowLastColumn="0" w:lastRowFirstColumn="0" w:lastRowLastColumn="0"/>
             </w:pPr>
             <w:r>
-              <w:lastRenderedPageBreak/>
               <w:t xml:space="preserve">Sets the source </w:t>
             </w:r>
             <w:proofErr w:type="spellStart"/>
@@ -5927,6 +6109,7 @@
               <w:cnfStyle w:val="000000100000" w:firstRow="0" w:lastRow="0" w:firstColumn="0" w:lastColumn="0" w:oddVBand="0" w:evenVBand="0" w:oddHBand="1" w:evenHBand="0" w:firstRowFirstColumn="0" w:firstRowLastColumn="0" w:lastRowFirstColumn="0" w:lastRowLastColumn="0"/>
             </w:pPr>
             <w:r>
+              <w:lastRenderedPageBreak/>
               <w:t>itu_bt601_standard</w:t>
             </w:r>
           </w:p>
@@ -5948,6 +6131,7 @@
               <w:cnfStyle w:val="000000100000" w:firstRow="0" w:lastRow="0" w:firstColumn="0" w:lastColumn="0" w:oddVBand="0" w:evenVBand="0" w:oddHBand="1" w:evenHBand="0" w:firstRowFirstColumn="0" w:firstRowLastColumn="0" w:lastRowFirstColumn="0" w:lastRowLastColumn="0"/>
             </w:pPr>
             <w:r>
+              <w:lastRenderedPageBreak/>
               <w:t xml:space="preserve">Sets the source </w:t>
             </w:r>
             <w:proofErr w:type="spellStart"/>
@@ -6492,6 +6676,7 @@
               <w:cnfStyle w:val="000000100000" w:firstRow="0" w:lastRow="0" w:firstColumn="0" w:lastColumn="0" w:oddVBand="0" w:evenVBand="0" w:oddHBand="1" w:evenHBand="0" w:firstRowFirstColumn="0" w:firstRowLastColumn="0" w:lastRowFirstColumn="0" w:lastRowLastColumn="0"/>
             </w:pPr>
             <w:r>
+              <w:lastRenderedPageBreak/>
               <w:t>bt470_l_secam</w:t>
             </w:r>
           </w:p>
@@ -6505,6 +6690,7 @@
               <w:cnfStyle w:val="000000100000" w:firstRow="0" w:lastRow="0" w:firstColumn="0" w:lastColumn="0" w:oddVBand="0" w:evenVBand="0" w:oddHBand="1" w:evenHBand="0" w:firstRowFirstColumn="0" w:firstRowLastColumn="0" w:lastRowFirstColumn="0" w:lastRowLastColumn="0"/>
             </w:pPr>
             <w:r>
+              <w:lastRenderedPageBreak/>
               <w:t xml:space="preserve">Sets the source </w:t>
             </w:r>
             <w:proofErr w:type="spellStart"/>
@@ -7307,6 +7493,7 @@
           </w:tcPr>
           <w:p>
             <w:r>
+              <w:lastRenderedPageBreak/>
               <w:t>-</w:t>
             </w:r>
             <w:proofErr w:type="spellStart"/>
@@ -7347,11 +7534,16 @@
               <w:cnfStyle w:val="000000100000" w:firstRow="0" w:lastRow="0" w:firstColumn="0" w:lastColumn="0" w:oddVBand="0" w:evenVBand="0" w:oddHBand="1" w:evenHBand="0" w:firstRowFirstColumn="0" w:firstRowLastColumn="0" w:lastRowFirstColumn="0" w:lastRowLastColumn="0"/>
             </w:pPr>
             <w:r>
-              <w:t xml:space="preserve">Sets the </w:t>
+              <w:t xml:space="preserve">Sets </w:t>
+            </w:r>
+            <w:proofErr w:type="gramStart"/>
+            <w:r>
+              <w:t xml:space="preserve">the </w:t>
             </w:r>
             <w:r>
               <w:t>input</w:t>
             </w:r>
+            <w:proofErr w:type="gramEnd"/>
             <w:r>
               <w:t xml:space="preserve"> </w:t>
             </w:r>
@@ -7460,7 +7652,6 @@
           </w:tcPr>
           <w:p>
             <w:r>
-              <w:lastRenderedPageBreak/>
               <w:t>-</w:t>
             </w:r>
             <w:proofErr w:type="spellStart"/>
@@ -7847,6 +8038,7 @@
       </w:pPr>
       <w:bookmarkStart w:id="6" w:name="_Toc188635660"/>
       <w:r>
+        <w:lastRenderedPageBreak/>
         <w:t>Resampling</w:t>
       </w:r>
       <w:bookmarkEnd w:id="6"/>
@@ -8029,10 +8221,12 @@
               <w:cnfStyle w:val="000000100000" w:firstRow="0" w:lastRow="0" w:firstColumn="0" w:lastColumn="0" w:oddVBand="0" w:evenVBand="0" w:oddHBand="1" w:evenHBand="0" w:firstRowFirstColumn="0" w:firstRowLastColumn="0" w:lastRowFirstColumn="0" w:lastRowLastColumn="0"/>
             </w:pPr>
             <w:proofErr w:type="spellStart"/>
+            <w:proofErr w:type="gramStart"/>
             <w:r>
               <w:t>quadraticsharp</w:t>
             </w:r>
             <w:proofErr w:type="spellEnd"/>
+            <w:proofErr w:type="gramEnd"/>
           </w:p>
           <w:p>
             <w:pPr>
@@ -8531,42 +8725,9 @@
             </w:pPr>
             <w:proofErr w:type="spellStart"/>
             <w:r>
-              <w:t>catmul</w:t>
+              <w:t>robidoux</w:t>
             </w:r>
             <w:proofErr w:type="spellEnd"/>
-          </w:p>
-          <w:p>
-            <w:pPr>
-              <w:cnfStyle w:val="000000000000" w:firstRow="0" w:lastRow="0" w:firstColumn="0" w:lastColumn="0" w:oddVBand="0" w:evenVBand="0" w:oddHBand="0" w:evenHBand="0" w:firstRowFirstColumn="0" w:firstRowLastColumn="0" w:lastRowFirstColumn="0" w:lastRowLastColumn="0"/>
-            </w:pPr>
-            <w:proofErr w:type="spellStart"/>
-            <w:r>
-              <w:t>catmulrom</w:t>
-            </w:r>
-            <w:proofErr w:type="spellEnd"/>
-          </w:p>
-          <w:p>
-            <w:pPr>
-              <w:cnfStyle w:val="000000000000" w:firstRow="0" w:lastRow="0" w:firstColumn="0" w:lastColumn="0" w:oddVBand="0" w:evenVBand="0" w:oddHBand="0" w:evenHBand="0" w:firstRowFirstColumn="0" w:firstRowLastColumn="0" w:lastRowFirstColumn="0" w:lastRowLastColumn="0"/>
-            </w:pPr>
-            <w:proofErr w:type="spellStart"/>
-            <w:r>
-              <w:t>catmul_rom</w:t>
-            </w:r>
-            <w:proofErr w:type="spellEnd"/>
-          </w:p>
-          <w:p>
-            <w:pPr>
-              <w:cnfStyle w:val="000000000000" w:firstRow="0" w:lastRow="0" w:firstColumn="0" w:lastColumn="0" w:oddVBand="0" w:evenVBand="0" w:oddHBand="0" w:evenHBand="0" w:firstRowFirstColumn="0" w:firstRowLastColumn="0" w:lastRowFirstColumn="0" w:lastRowLastColumn="0"/>
-            </w:pPr>
-            <w:proofErr w:type="spellStart"/>
-            <w:r>
-              <w:t>catmul</w:t>
-            </w:r>
-            <w:proofErr w:type="spellEnd"/>
-            <w:r>
-              <w:t>-rom</w:t>
-            </w:r>
           </w:p>
         </w:tc>
         <w:tc>
@@ -8602,37 +8763,22 @@
             </w:pPr>
             <w:proofErr w:type="spellStart"/>
             <w:r>
-              <w:t>bspline</w:t>
+              <w:t>robidouxsharp</w:t>
             </w:r>
             <w:proofErr w:type="spellEnd"/>
           </w:p>
+        </w:tc>
+        <w:tc>
+          <w:tcPr>
+            <w:tcW w:w="3117" w:type="dxa"/>
+          </w:tcPr>
           <w:p>
             <w:pPr>
               <w:cnfStyle w:val="000000100000" w:firstRow="0" w:lastRow="0" w:firstColumn="0" w:lastColumn="0" w:oddVBand="0" w:evenVBand="0" w:oddHBand="1" w:evenHBand="0" w:firstRowFirstColumn="0" w:firstRowLastColumn="0" w:lastRowFirstColumn="0" w:lastRowLastColumn="0"/>
             </w:pPr>
             <w:r>
-              <w:t>b-spline</w:t>
-            </w:r>
-          </w:p>
-          <w:p>
-            <w:pPr>
-              <w:cnfStyle w:val="000000100000" w:firstRow="0" w:lastRow="0" w:firstColumn="0" w:lastColumn="0" w:oddVBand="0" w:evenVBand="0" w:oddHBand="1" w:evenHBand="0" w:firstRowFirstColumn="0" w:firstRowLastColumn="0" w:lastRowFirstColumn="0" w:lastRowLastColumn="0"/>
-            </w:pPr>
-            <w:proofErr w:type="spellStart"/>
-            <w:r>
-              <w:t>b_spline</w:t>
-            </w:r>
-            <w:proofErr w:type="spellEnd"/>
-          </w:p>
-        </w:tc>
-        <w:tc>
-          <w:tcPr>
-            <w:tcW w:w="3117" w:type="dxa"/>
-          </w:tcPr>
-          <w:p>
-            <w:pPr>
-              <w:cnfStyle w:val="000000100000" w:firstRow="0" w:lastRow="0" w:firstColumn="0" w:lastColumn="0" w:oddVBand="0" w:evenVBand="0" w:oddHBand="1" w:evenHBand="0" w:firstRowFirstColumn="0" w:firstRowLastColumn="0" w:lastRowFirstColumn="0" w:lastRowLastColumn="0"/>
-            </w:pPr>
+              <w:t>The default mipmap color filter.</w:t>
+            </w:r>
           </w:p>
         </w:tc>
       </w:tr>
@@ -8653,50 +8799,21 @@
             <w:pPr>
               <w:cnfStyle w:val="000000000000" w:firstRow="0" w:lastRow="0" w:firstColumn="0" w:lastColumn="0" w:oddVBand="0" w:evenVBand="0" w:oddHBand="0" w:evenHBand="0" w:firstRowFirstColumn="0" w:firstRowLastColumn="0" w:lastRowFirstColumn="0" w:lastRowLastColumn="0"/>
             </w:pPr>
-            <w:r>
-              <w:t>cardinal</w:t>
-            </w:r>
-          </w:p>
+            <w:proofErr w:type="spellStart"/>
+            <w:r>
+              <w:t>robidouxsoft</w:t>
+            </w:r>
+            <w:proofErr w:type="spellEnd"/>
+          </w:p>
+        </w:tc>
+        <w:tc>
+          <w:tcPr>
+            <w:tcW w:w="3117" w:type="dxa"/>
+          </w:tcPr>
           <w:p>
             <w:pPr>
               <w:cnfStyle w:val="000000000000" w:firstRow="0" w:lastRow="0" w:firstColumn="0" w:lastColumn="0" w:oddVBand="0" w:evenVBand="0" w:oddHBand="0" w:evenHBand="0" w:firstRowFirstColumn="0" w:firstRowLastColumn="0" w:lastRowFirstColumn="0" w:lastRowLastColumn="0"/>
             </w:pPr>
-            <w:r>
-              <w:t>card</w:t>
-            </w:r>
-          </w:p>
-          <w:p>
-            <w:pPr>
-              <w:cnfStyle w:val="000000000000" w:firstRow="0" w:lastRow="0" w:firstColumn="0" w:lastColumn="0" w:oddVBand="0" w:evenVBand="0" w:oddHBand="0" w:evenHBand="0" w:firstRowFirstColumn="0" w:firstRowLastColumn="0" w:lastRowFirstColumn="0" w:lastRowLastColumn="0"/>
-            </w:pPr>
-            <w:proofErr w:type="spellStart"/>
-            <w:r>
-              <w:t>cardinaluniform</w:t>
-            </w:r>
-            <w:proofErr w:type="spellEnd"/>
-          </w:p>
-          <w:p>
-            <w:pPr>
-              <w:cnfStyle w:val="000000000000" w:firstRow="0" w:lastRow="0" w:firstColumn="0" w:lastColumn="0" w:oddVBand="0" w:evenVBand="0" w:oddHBand="0" w:evenHBand="0" w:firstRowFirstColumn="0" w:firstRowLastColumn="0" w:lastRowFirstColumn="0" w:lastRowLastColumn="0"/>
-            </w:pPr>
-            <w:proofErr w:type="spellStart"/>
-            <w:r>
-              <w:t>cardinal_uniform</w:t>
-            </w:r>
-            <w:proofErr w:type="spellEnd"/>
-          </w:p>
-        </w:tc>
-        <w:tc>
-          <w:tcPr>
-            <w:tcW w:w="3117" w:type="dxa"/>
-          </w:tcPr>
-          <w:p>
-            <w:pPr>
-              <w:cnfStyle w:val="000000000000" w:firstRow="0" w:lastRow="0" w:firstColumn="0" w:lastColumn="0" w:oddVBand="0" w:evenVBand="0" w:oddHBand="0" w:evenHBand="0" w:firstRowFirstColumn="0" w:firstRowLastColumn="0" w:lastRowFirstColumn="0" w:lastRowLastColumn="0"/>
-            </w:pPr>
-            <w:r>
-              <w:t>The default mipmap color filter.</w:t>
-            </w:r>
           </w:p>
         </w:tc>
       </w:tr>
@@ -8722,9 +8839,42 @@
             </w:pPr>
             <w:proofErr w:type="spellStart"/>
             <w:r>
-              <w:t>hermite</w:t>
+              <w:t>catmul</w:t>
             </w:r>
             <w:proofErr w:type="spellEnd"/>
+          </w:p>
+          <w:p>
+            <w:pPr>
+              <w:cnfStyle w:val="000000100000" w:firstRow="0" w:lastRow="0" w:firstColumn="0" w:lastColumn="0" w:oddVBand="0" w:evenVBand="0" w:oddHBand="1" w:evenHBand="0" w:firstRowFirstColumn="0" w:firstRowLastColumn="0" w:lastRowFirstColumn="0" w:lastRowLastColumn="0"/>
+            </w:pPr>
+            <w:proofErr w:type="spellStart"/>
+            <w:r>
+              <w:t>catmulrom</w:t>
+            </w:r>
+            <w:proofErr w:type="spellEnd"/>
+          </w:p>
+          <w:p>
+            <w:pPr>
+              <w:cnfStyle w:val="000000100000" w:firstRow="0" w:lastRow="0" w:firstColumn="0" w:lastColumn="0" w:oddVBand="0" w:evenVBand="0" w:oddHBand="1" w:evenHBand="0" w:firstRowFirstColumn="0" w:firstRowLastColumn="0" w:lastRowFirstColumn="0" w:lastRowLastColumn="0"/>
+            </w:pPr>
+            <w:proofErr w:type="spellStart"/>
+            <w:r>
+              <w:t>catmul_rom</w:t>
+            </w:r>
+            <w:proofErr w:type="spellEnd"/>
+          </w:p>
+          <w:p>
+            <w:pPr>
+              <w:cnfStyle w:val="000000100000" w:firstRow="0" w:lastRow="0" w:firstColumn="0" w:lastColumn="0" w:oddVBand="0" w:evenVBand="0" w:oddHBand="1" w:evenHBand="0" w:firstRowFirstColumn="0" w:firstRowLastColumn="0" w:lastRowFirstColumn="0" w:lastRowLastColumn="0"/>
+            </w:pPr>
+            <w:proofErr w:type="spellStart"/>
+            <w:r>
+              <w:t>catmul</w:t>
+            </w:r>
+            <w:proofErr w:type="spellEnd"/>
+            <w:r>
+              <w:t>-rom</w:t>
+            </w:r>
           </w:p>
         </w:tc>
         <w:tc>
@@ -8755,9 +8905,29 @@
             <w:pPr>
               <w:cnfStyle w:val="000000000000" w:firstRow="0" w:lastRow="0" w:firstColumn="0" w:lastColumn="0" w:oddVBand="0" w:evenVBand="0" w:oddHBand="0" w:evenHBand="0" w:firstRowFirstColumn="0" w:firstRowLastColumn="0" w:lastRowFirstColumn="0" w:lastRowLastColumn="0"/>
             </w:pPr>
-            <w:r>
-              <w:t>hamming</w:t>
-            </w:r>
+            <w:proofErr w:type="spellStart"/>
+            <w:r>
+              <w:t>bspline</w:t>
+            </w:r>
+            <w:proofErr w:type="spellEnd"/>
+          </w:p>
+          <w:p>
+            <w:pPr>
+              <w:cnfStyle w:val="000000000000" w:firstRow="0" w:lastRow="0" w:firstColumn="0" w:lastColumn="0" w:oddVBand="0" w:evenVBand="0" w:oddHBand="0" w:evenHBand="0" w:firstRowFirstColumn="0" w:firstRowLastColumn="0" w:lastRowFirstColumn="0" w:lastRowLastColumn="0"/>
+            </w:pPr>
+            <w:r>
+              <w:t>b-spline</w:t>
+            </w:r>
+          </w:p>
+          <w:p>
+            <w:pPr>
+              <w:cnfStyle w:val="000000000000" w:firstRow="0" w:lastRow="0" w:firstColumn="0" w:lastColumn="0" w:oddVBand="0" w:evenVBand="0" w:oddHBand="0" w:evenHBand="0" w:firstRowFirstColumn="0" w:firstRowLastColumn="0" w:lastRowFirstColumn="0" w:lastRowLastColumn="0"/>
+            </w:pPr>
+            <w:proofErr w:type="spellStart"/>
+            <w:r>
+              <w:t>b_spline</w:t>
+            </w:r>
+            <w:proofErr w:type="spellEnd"/>
           </w:p>
         </w:tc>
         <w:tc>
@@ -8793,7 +8963,20 @@
             </w:pPr>
             <w:proofErr w:type="spellStart"/>
             <w:r>
-              <w:t>hanning</w:t>
+              <w:t>a</w:t>
+            </w:r>
+            <w:r>
+              <w:t>dobebicubic</w:t>
+            </w:r>
+            <w:proofErr w:type="spellEnd"/>
+          </w:p>
+          <w:p>
+            <w:pPr>
+              <w:cnfStyle w:val="000000100000" w:firstRow="0" w:lastRow="0" w:firstColumn="0" w:lastColumn="0" w:oddVBand="0" w:evenVBand="0" w:oddHBand="1" w:evenHBand="0" w:firstRowFirstColumn="0" w:firstRowLastColumn="0" w:lastRowFirstColumn="0" w:lastRowLastColumn="0"/>
+            </w:pPr>
+            <w:proofErr w:type="spellStart"/>
+            <w:r>
+              <w:t>adobebcsharp</w:t>
             </w:r>
             <w:proofErr w:type="spellEnd"/>
           </w:p>
@@ -8826,9 +9009,56 @@
             <w:pPr>
               <w:cnfStyle w:val="000000000000" w:firstRow="0" w:lastRow="0" w:firstColumn="0" w:lastColumn="0" w:oddVBand="0" w:evenVBand="0" w:oddHBand="0" w:evenHBand="0" w:firstRowFirstColumn="0" w:firstRowLastColumn="0" w:lastRowFirstColumn="0" w:lastRowLastColumn="0"/>
             </w:pPr>
+            <w:r>
+              <w:t>cardinal</w:t>
+            </w:r>
+          </w:p>
+          <w:p>
+            <w:pPr>
+              <w:cnfStyle w:val="000000000000" w:firstRow="0" w:lastRow="0" w:firstColumn="0" w:lastColumn="0" w:oddVBand="0" w:evenVBand="0" w:oddHBand="0" w:evenHBand="0" w:firstRowFirstColumn="0" w:firstRowLastColumn="0" w:lastRowFirstColumn="0" w:lastRowLastColumn="0"/>
+            </w:pPr>
+            <w:r>
+              <w:t>card</w:t>
+            </w:r>
+          </w:p>
+          <w:p>
+            <w:pPr>
+              <w:cnfStyle w:val="000000000000" w:firstRow="0" w:lastRow="0" w:firstColumn="0" w:lastColumn="0" w:oddVBand="0" w:evenVBand="0" w:oddHBand="0" w:evenHBand="0" w:firstRowFirstColumn="0" w:firstRowLastColumn="0" w:lastRowFirstColumn="0" w:lastRowLastColumn="0"/>
+            </w:pPr>
             <w:proofErr w:type="spellStart"/>
             <w:r>
-              <w:t>blackman</w:t>
+              <w:t>cardinaluniform</w:t>
+            </w:r>
+            <w:proofErr w:type="spellEnd"/>
+          </w:p>
+          <w:p>
+            <w:pPr>
+              <w:cnfStyle w:val="000000000000" w:firstRow="0" w:lastRow="0" w:firstColumn="0" w:lastColumn="0" w:oddVBand="0" w:evenVBand="0" w:oddHBand="0" w:evenHBand="0" w:firstRowFirstColumn="0" w:firstRowLastColumn="0" w:lastRowFirstColumn="0" w:lastRowLastColumn="0"/>
+            </w:pPr>
+            <w:proofErr w:type="spellStart"/>
+            <w:r>
+              <w:t>cardinal_uniform</w:t>
+            </w:r>
+            <w:proofErr w:type="spellEnd"/>
+          </w:p>
+          <w:p>
+            <w:pPr>
+              <w:cnfStyle w:val="000000000000" w:firstRow="0" w:lastRow="0" w:firstColumn="0" w:lastColumn="0" w:oddVBand="0" w:evenVBand="0" w:oddHBand="0" w:evenHBand="0" w:firstRowFirstColumn="0" w:firstRowLastColumn="0" w:lastRowFirstColumn="0" w:lastRowLastColumn="0"/>
+            </w:pPr>
+            <w:proofErr w:type="spellStart"/>
+            <w:r>
+              <w:t>adobebicubicsharp</w:t>
+            </w:r>
+            <w:proofErr w:type="spellEnd"/>
+          </w:p>
+          <w:p>
+            <w:pPr>
+              <w:cnfStyle w:val="000000000000" w:firstRow="0" w:lastRow="0" w:firstColumn="0" w:lastColumn="0" w:oddVBand="0" w:evenVBand="0" w:oddHBand="0" w:evenHBand="0" w:firstRowFirstColumn="0" w:firstRowLastColumn="0" w:lastRowFirstColumn="0" w:lastRowLastColumn="0"/>
+            </w:pPr>
+            <w:proofErr w:type="spellStart"/>
+            <w:r>
+              <w:lastRenderedPageBreak/>
+              <w:t>adobebcsharp</w:t>
             </w:r>
             <w:proofErr w:type="spellEnd"/>
           </w:p>
@@ -8866,17 +9096,7 @@
             </w:pPr>
             <w:proofErr w:type="spellStart"/>
             <w:r>
-              <w:t>gaussiansharp</w:t>
-            </w:r>
-            <w:proofErr w:type="spellEnd"/>
-          </w:p>
-          <w:p>
-            <w:pPr>
-              <w:cnfStyle w:val="000000100000" w:firstRow="0" w:lastRow="0" w:firstColumn="0" w:lastColumn="0" w:oddVBand="0" w:evenVBand="0" w:oddHBand="1" w:evenHBand="0" w:firstRowFirstColumn="0" w:firstRowLastColumn="0" w:lastRowFirstColumn="0" w:lastRowLastColumn="0"/>
-            </w:pPr>
-            <w:proofErr w:type="spellStart"/>
-            <w:r>
-              <w:t>gaussian_sharp</w:t>
+              <w:t>hermite</w:t>
             </w:r>
             <w:proofErr w:type="spellEnd"/>
           </w:p>
@@ -8910,7 +9130,7 @@
               <w:cnfStyle w:val="000000000000" w:firstRow="0" w:lastRow="0" w:firstColumn="0" w:lastColumn="0" w:oddVBand="0" w:evenVBand="0" w:oddHBand="0" w:evenHBand="0" w:firstRowFirstColumn="0" w:firstRowLastColumn="0" w:lastRowFirstColumn="0" w:lastRowLastColumn="0"/>
             </w:pPr>
             <w:r>
-              <w:t>gaussian</w:t>
+              <w:t>hamming</w:t>
             </w:r>
           </w:p>
         </w:tc>
@@ -8945,9 +9165,11 @@
             <w:pPr>
               <w:cnfStyle w:val="000000100000" w:firstRow="0" w:lastRow="0" w:firstColumn="0" w:lastColumn="0" w:oddVBand="0" w:evenVBand="0" w:oddHBand="1" w:evenHBand="0" w:firstRowFirstColumn="0" w:firstRowLastColumn="0" w:lastRowFirstColumn="0" w:lastRowLastColumn="0"/>
             </w:pPr>
-            <w:r>
-              <w:t>bell</w:t>
-            </w:r>
+            <w:proofErr w:type="spellStart"/>
+            <w:r>
+              <w:t>hanning</w:t>
+            </w:r>
+            <w:proofErr w:type="spellEnd"/>
           </w:p>
         </w:tc>
         <w:tc>
@@ -8966,6 +9188,261 @@
           <w:tcPr>
             <w:cnfStyle w:val="001000000000" w:firstRow="0" w:lastRow="0" w:firstColumn="1" w:lastColumn="0" w:oddVBand="0" w:evenVBand="0" w:oddHBand="0" w:evenHBand="0" w:firstRowFirstColumn="0" w:firstRowLastColumn="0" w:lastRowFirstColumn="0" w:lastRowLastColumn="0"/>
             <w:tcW w:w="2335" w:type="dxa"/>
+            <w:vMerge/>
+          </w:tcPr>
+          <w:p/>
+        </w:tc>
+        <w:tc>
+          <w:tcPr>
+            <w:tcW w:w="3898" w:type="dxa"/>
+          </w:tcPr>
+          <w:p>
+            <w:pPr>
+              <w:cnfStyle w:val="000000000000" w:firstRow="0" w:lastRow="0" w:firstColumn="0" w:lastColumn="0" w:oddVBand="0" w:evenVBand="0" w:oddHBand="0" w:evenHBand="0" w:firstRowFirstColumn="0" w:firstRowLastColumn="0" w:lastRowFirstColumn="0" w:lastRowLastColumn="0"/>
+            </w:pPr>
+            <w:proofErr w:type="spellStart"/>
+            <w:r>
+              <w:t>blackman</w:t>
+            </w:r>
+            <w:proofErr w:type="spellEnd"/>
+          </w:p>
+        </w:tc>
+        <w:tc>
+          <w:tcPr>
+            <w:tcW w:w="3117" w:type="dxa"/>
+          </w:tcPr>
+          <w:p>
+            <w:pPr>
+              <w:cnfStyle w:val="000000000000" w:firstRow="0" w:lastRow="0" w:firstColumn="0" w:lastColumn="0" w:oddVBand="0" w:evenVBand="0" w:oddHBand="0" w:evenHBand="0" w:firstRowFirstColumn="0" w:firstRowLastColumn="0" w:lastRowFirstColumn="0" w:lastRowLastColumn="0"/>
+            </w:pPr>
+          </w:p>
+        </w:tc>
+      </w:tr>
+      <w:tr>
+        <w:trPr>
+          <w:cnfStyle w:val="000000100000" w:firstRow="0" w:lastRow="0" w:firstColumn="0" w:lastColumn="0" w:oddVBand="0" w:evenVBand="0" w:oddHBand="1" w:evenHBand="0" w:firstRowFirstColumn="0" w:firstRowLastColumn="0" w:lastRowFirstColumn="0" w:lastRowLastColumn="0"/>
+        </w:trPr>
+        <w:tc>
+          <w:tcPr>
+            <w:cnfStyle w:val="001000000000" w:firstRow="0" w:lastRow="0" w:firstColumn="1" w:lastColumn="0" w:oddVBand="0" w:evenVBand="0" w:oddHBand="0" w:evenHBand="0" w:firstRowFirstColumn="0" w:firstRowLastColumn="0" w:lastRowFirstColumn="0" w:lastRowLastColumn="0"/>
+            <w:tcW w:w="2335" w:type="dxa"/>
+            <w:vMerge/>
+          </w:tcPr>
+          <w:p/>
+        </w:tc>
+        <w:tc>
+          <w:tcPr>
+            <w:tcW w:w="3898" w:type="dxa"/>
+          </w:tcPr>
+          <w:p>
+            <w:pPr>
+              <w:cnfStyle w:val="000000100000" w:firstRow="0" w:lastRow="0" w:firstColumn="0" w:lastColumn="0" w:oddVBand="0" w:evenVBand="0" w:oddHBand="1" w:evenHBand="0" w:firstRowFirstColumn="0" w:firstRowLastColumn="0" w:lastRowFirstColumn="0" w:lastRowLastColumn="0"/>
+            </w:pPr>
+            <w:proofErr w:type="spellStart"/>
+            <w:r>
+              <w:t>gaussiansharp</w:t>
+            </w:r>
+            <w:proofErr w:type="spellEnd"/>
+          </w:p>
+          <w:p>
+            <w:pPr>
+              <w:cnfStyle w:val="000000100000" w:firstRow="0" w:lastRow="0" w:firstColumn="0" w:lastColumn="0" w:oddVBand="0" w:evenVBand="0" w:oddHBand="1" w:evenHBand="0" w:firstRowFirstColumn="0" w:firstRowLastColumn="0" w:lastRowFirstColumn="0" w:lastRowLastColumn="0"/>
+            </w:pPr>
+            <w:proofErr w:type="spellStart"/>
+            <w:r>
+              <w:t>gaussian_sharp</w:t>
+            </w:r>
+            <w:proofErr w:type="spellEnd"/>
+          </w:p>
+        </w:tc>
+        <w:tc>
+          <w:tcPr>
+            <w:tcW w:w="3117" w:type="dxa"/>
+          </w:tcPr>
+          <w:p>
+            <w:pPr>
+              <w:cnfStyle w:val="000000100000" w:firstRow="0" w:lastRow="0" w:firstColumn="0" w:lastColumn="0" w:oddVBand="0" w:evenVBand="0" w:oddHBand="1" w:evenHBand="0" w:firstRowFirstColumn="0" w:firstRowLastColumn="0" w:lastRowFirstColumn="0" w:lastRowLastColumn="0"/>
+            </w:pPr>
+          </w:p>
+        </w:tc>
+      </w:tr>
+      <w:tr>
+        <w:tc>
+          <w:tcPr>
+            <w:cnfStyle w:val="001000000000" w:firstRow="0" w:lastRow="0" w:firstColumn="1" w:lastColumn="0" w:oddVBand="0" w:evenVBand="0" w:oddHBand="0" w:evenHBand="0" w:firstRowFirstColumn="0" w:firstRowLastColumn="0" w:lastRowFirstColumn="0" w:lastRowLastColumn="0"/>
+            <w:tcW w:w="2335" w:type="dxa"/>
+            <w:vMerge/>
+          </w:tcPr>
+          <w:p/>
+        </w:tc>
+        <w:tc>
+          <w:tcPr>
+            <w:tcW w:w="3898" w:type="dxa"/>
+          </w:tcPr>
+          <w:p>
+            <w:pPr>
+              <w:cnfStyle w:val="000000000000" w:firstRow="0" w:lastRow="0" w:firstColumn="0" w:lastColumn="0" w:oddVBand="0" w:evenVBand="0" w:oddHBand="0" w:evenHBand="0" w:firstRowFirstColumn="0" w:firstRowLastColumn="0" w:lastRowFirstColumn="0" w:lastRowLastColumn="0"/>
+            </w:pPr>
+            <w:r>
+              <w:t>gaussian</w:t>
+            </w:r>
+          </w:p>
+        </w:tc>
+        <w:tc>
+          <w:tcPr>
+            <w:tcW w:w="3117" w:type="dxa"/>
+          </w:tcPr>
+          <w:p>
+            <w:pPr>
+              <w:cnfStyle w:val="000000000000" w:firstRow="0" w:lastRow="0" w:firstColumn="0" w:lastColumn="0" w:oddVBand="0" w:evenVBand="0" w:oddHBand="0" w:evenHBand="0" w:firstRowFirstColumn="0" w:firstRowLastColumn="0" w:lastRowFirstColumn="0" w:lastRowLastColumn="0"/>
+            </w:pPr>
+          </w:p>
+        </w:tc>
+      </w:tr>
+      <w:tr>
+        <w:trPr>
+          <w:cnfStyle w:val="000000100000" w:firstRow="0" w:lastRow="0" w:firstColumn="0" w:lastColumn="0" w:oddVBand="0" w:evenVBand="0" w:oddHBand="1" w:evenHBand="0" w:firstRowFirstColumn="0" w:firstRowLastColumn="0" w:lastRowFirstColumn="0" w:lastRowLastColumn="0"/>
+        </w:trPr>
+        <w:tc>
+          <w:tcPr>
+            <w:cnfStyle w:val="001000000000" w:firstRow="0" w:lastRow="0" w:firstColumn="1" w:lastColumn="0" w:oddVBand="0" w:evenVBand="0" w:oddHBand="0" w:evenHBand="0" w:firstRowFirstColumn="0" w:firstRowLastColumn="0" w:lastRowFirstColumn="0" w:lastRowLastColumn="0"/>
+            <w:tcW w:w="2335" w:type="dxa"/>
+            <w:vMerge/>
+          </w:tcPr>
+          <w:p/>
+        </w:tc>
+        <w:tc>
+          <w:tcPr>
+            <w:tcW w:w="3898" w:type="dxa"/>
+          </w:tcPr>
+          <w:p>
+            <w:pPr>
+              <w:cnfStyle w:val="000000100000" w:firstRow="0" w:lastRow="0" w:firstColumn="0" w:lastColumn="0" w:oddVBand="0" w:evenVBand="0" w:oddHBand="1" w:evenHBand="0" w:firstRowFirstColumn="0" w:firstRowLastColumn="0" w:lastRowFirstColumn="0" w:lastRowLastColumn="0"/>
+            </w:pPr>
+            <w:r>
+              <w:t>bell</w:t>
+            </w:r>
+          </w:p>
+        </w:tc>
+        <w:tc>
+          <w:tcPr>
+            <w:tcW w:w="3117" w:type="dxa"/>
+          </w:tcPr>
+          <w:p>
+            <w:pPr>
+              <w:cnfStyle w:val="000000100000" w:firstRow="0" w:lastRow="0" w:firstColumn="0" w:lastColumn="0" w:oddVBand="0" w:evenVBand="0" w:oddHBand="1" w:evenHBand="0" w:firstRowFirstColumn="0" w:firstRowLastColumn="0" w:lastRowFirstColumn="0" w:lastRowLastColumn="0"/>
+            </w:pPr>
+          </w:p>
+        </w:tc>
+      </w:tr>
+      <w:tr>
+        <w:tc>
+          <w:tcPr>
+            <w:cnfStyle w:val="001000000000" w:firstRow="0" w:lastRow="0" w:firstColumn="1" w:lastColumn="0" w:oddVBand="0" w:evenVBand="0" w:oddHBand="0" w:evenHBand="0" w:firstRowFirstColumn="0" w:firstRowLastColumn="0" w:lastRowFirstColumn="0" w:lastRowLastColumn="0"/>
+            <w:tcW w:w="2335" w:type="dxa"/>
+          </w:tcPr>
+          <w:p>
+            <w:pPr>
+              <w:rPr>
+                <w:b w:val="0"/>
+                <w:bCs w:val="0"/>
+              </w:rPr>
+            </w:pPr>
+            <w:r>
+              <w:t>-</w:t>
+            </w:r>
+            <w:proofErr w:type="spellStart"/>
+            <w:r>
+              <w:t>filterc</w:t>
+            </w:r>
+            <w:proofErr w:type="spellEnd"/>
+          </w:p>
+          <w:p>
+            <w:r>
+              <w:t>-</w:t>
+            </w:r>
+            <w:proofErr w:type="spellStart"/>
+            <w:r>
+              <w:t>filter_color</w:t>
+            </w:r>
+            <w:proofErr w:type="spellEnd"/>
+          </w:p>
+        </w:tc>
+        <w:tc>
+          <w:tcPr>
+            <w:tcW w:w="3898" w:type="dxa"/>
+          </w:tcPr>
+          <w:p>
+            <w:pPr>
+              <w:cnfStyle w:val="000000000000" w:firstRow="0" w:lastRow="0" w:firstColumn="0" w:lastColumn="0" w:oddVBand="0" w:evenVBand="0" w:oddHBand="0" w:evenHBand="0" w:firstRowFirstColumn="0" w:firstRowLastColumn="0" w:lastRowFirstColumn="0" w:lastRowLastColumn="0"/>
+            </w:pPr>
+            <w:r>
+              <w:t xml:space="preserve">Same as for </w:t>
+            </w:r>
+            <w:r>
+              <w:rPr>
+                <w:b/>
+                <w:bCs/>
+              </w:rPr>
+              <w:t>-filter</w:t>
+            </w:r>
+            <w:r>
+              <w:t>.</w:t>
+            </w:r>
+          </w:p>
+        </w:tc>
+        <w:tc>
+          <w:tcPr>
+            <w:tcW w:w="3117" w:type="dxa"/>
+          </w:tcPr>
+          <w:p>
+            <w:pPr>
+              <w:cnfStyle w:val="000000000000" w:firstRow="0" w:lastRow="0" w:firstColumn="0" w:lastColumn="0" w:oddVBand="0" w:evenVBand="0" w:oddHBand="0" w:evenHBand="0" w:firstRowFirstColumn="0" w:firstRowLastColumn="0" w:lastRowFirstColumn="0" w:lastRowLastColumn="0"/>
+            </w:pPr>
+            <w:r>
+              <w:t xml:space="preserve">Sets the non-mipmap color </w:t>
+            </w:r>
+            <w:r>
+              <w:rPr>
+                <w:i/>
+                <w:iCs/>
+              </w:rPr>
+              <w:t>width</w:t>
+            </w:r>
+            <w:r>
+              <w:t xml:space="preserve">, </w:t>
+            </w:r>
+            <w:r>
+              <w:rPr>
+                <w:i/>
+                <w:iCs/>
+              </w:rPr>
+              <w:t>height</w:t>
+            </w:r>
+            <w:r>
+              <w:t xml:space="preserve">, and </w:t>
+            </w:r>
+            <w:r>
+              <w:rPr>
+                <w:i/>
+                <w:iCs/>
+              </w:rPr>
+              <w:t>depth</w:t>
+            </w:r>
+            <w:r>
+              <w:t xml:space="preserve"> filter.</w:t>
+            </w:r>
+          </w:p>
+        </w:tc>
+      </w:tr>
+      <w:tr>
+        <w:trPr>
+          <w:cnfStyle w:val="000000100000" w:firstRow="0" w:lastRow="0" w:firstColumn="0" w:lastColumn="0" w:oddVBand="0" w:evenVBand="0" w:oddHBand="1" w:evenHBand="0" w:firstRowFirstColumn="0" w:firstRowLastColumn="0" w:lastRowFirstColumn="0" w:lastRowLastColumn="0"/>
+        </w:trPr>
+        <w:tc>
+          <w:tcPr>
+            <w:cnfStyle w:val="001000000000" w:firstRow="0" w:lastRow="0" w:firstColumn="1" w:lastColumn="0" w:oddVBand="0" w:evenVBand="0" w:oddHBand="0" w:evenHBand="0" w:firstRowFirstColumn="0" w:firstRowLastColumn="0" w:lastRowFirstColumn="0" w:lastRowLastColumn="0"/>
+            <w:tcW w:w="2335" w:type="dxa"/>
           </w:tcPr>
           <w:p>
             <w:r>
@@ -8993,7 +9470,7 @@
           </w:tcPr>
           <w:p>
             <w:pPr>
-              <w:cnfStyle w:val="000000000000" w:firstRow="0" w:lastRow="0" w:firstColumn="0" w:lastColumn="0" w:oddVBand="0" w:evenVBand="0" w:oddHBand="0" w:evenHBand="0" w:firstRowFirstColumn="0" w:firstRowLastColumn="0" w:lastRowFirstColumn="0" w:lastRowLastColumn="0"/>
+              <w:cnfStyle w:val="000000100000" w:firstRow="0" w:lastRow="0" w:firstColumn="0" w:lastColumn="0" w:oddVBand="0" w:evenVBand="0" w:oddHBand="1" w:evenHBand="0" w:firstRowFirstColumn="0" w:firstRowLastColumn="0" w:lastRowFirstColumn="0" w:lastRowLastColumn="0"/>
             </w:pPr>
             <w:r>
               <w:t xml:space="preserve">Same as for </w:t>
@@ -9016,7 +9493,7 @@
           </w:tcPr>
           <w:p>
             <w:pPr>
-              <w:cnfStyle w:val="000000000000" w:firstRow="0" w:lastRow="0" w:firstColumn="0" w:lastColumn="0" w:oddVBand="0" w:evenVBand="0" w:oddHBand="0" w:evenHBand="0" w:firstRowFirstColumn="0" w:firstRowLastColumn="0" w:lastRowFirstColumn="0" w:lastRowLastColumn="0"/>
+              <w:cnfStyle w:val="000000100000" w:firstRow="0" w:lastRow="0" w:firstColumn="0" w:lastColumn="0" w:oddVBand="0" w:evenVBand="0" w:oddHBand="1" w:evenHBand="0" w:firstRowFirstColumn="0" w:firstRowLastColumn="0" w:lastRowFirstColumn="0" w:lastRowLastColumn="0"/>
             </w:pPr>
             <w:r>
               <w:t xml:space="preserve">Sets the non-mipmap alpha </w:t>
@@ -9055,9 +9532,6 @@
         </w:tc>
       </w:tr>
       <w:tr>
-        <w:trPr>
-          <w:cnfStyle w:val="000000100000" w:firstRow="0" w:lastRow="0" w:firstColumn="0" w:lastColumn="0" w:oddVBand="0" w:evenVBand="0" w:oddHBand="1" w:evenHBand="0" w:firstRowFirstColumn="0" w:firstRowLastColumn="0" w:lastRowFirstColumn="0" w:lastRowLastColumn="0"/>
-        </w:trPr>
         <w:tc>
           <w:tcPr>
             <w:cnfStyle w:val="001000000000" w:firstRow="0" w:lastRow="0" w:firstColumn="1" w:lastColumn="0" w:oddVBand="0" w:evenVBand="0" w:oddHBand="0" w:evenHBand="0" w:firstRowFirstColumn="0" w:firstRowLastColumn="0" w:lastRowFirstColumn="0" w:lastRowLastColumn="0"/>
@@ -9080,7 +9554,7 @@
           </w:tcPr>
           <w:p>
             <w:pPr>
-              <w:cnfStyle w:val="000000100000" w:firstRow="0" w:lastRow="0" w:firstColumn="0" w:lastColumn="0" w:oddVBand="0" w:evenVBand="0" w:oddHBand="1" w:evenHBand="0" w:firstRowFirstColumn="0" w:firstRowLastColumn="0" w:lastRowFirstColumn="0" w:lastRowLastColumn="0"/>
+              <w:cnfStyle w:val="000000000000" w:firstRow="0" w:lastRow="0" w:firstColumn="0" w:lastColumn="0" w:oddVBand="0" w:evenVBand="0" w:oddHBand="0" w:evenHBand="0" w:firstRowFirstColumn="0" w:firstRowLastColumn="0" w:lastRowFirstColumn="0" w:lastRowLastColumn="0"/>
             </w:pPr>
             <w:r>
               <w:t xml:space="preserve">Same as for </w:t>
@@ -9103,7 +9577,7 @@
           </w:tcPr>
           <w:p>
             <w:pPr>
-              <w:cnfStyle w:val="000000100000" w:firstRow="0" w:lastRow="0" w:firstColumn="0" w:lastColumn="0" w:oddVBand="0" w:evenVBand="0" w:oddHBand="1" w:evenHBand="0" w:firstRowFirstColumn="0" w:firstRowLastColumn="0" w:lastRowFirstColumn="0" w:lastRowLastColumn="0"/>
+              <w:cnfStyle w:val="000000000000" w:firstRow="0" w:lastRow="0" w:firstColumn="0" w:lastColumn="0" w:oddVBand="0" w:evenVBand="0" w:oddHBand="0" w:evenHBand="0" w:firstRowFirstColumn="0" w:firstRowLastColumn="0" w:lastRowFirstColumn="0" w:lastRowLastColumn="0"/>
             </w:pPr>
             <w:r>
               <w:t xml:space="preserve">Sets the non-mipmap color and alpha </w:t>
@@ -9122,6 +9596,9 @@
         </w:tc>
       </w:tr>
       <w:tr>
+        <w:trPr>
+          <w:cnfStyle w:val="000000100000" w:firstRow="0" w:lastRow="0" w:firstColumn="0" w:lastColumn="0" w:oddVBand="0" w:evenVBand="0" w:oddHBand="1" w:evenHBand="0" w:firstRowFirstColumn="0" w:firstRowLastColumn="0" w:lastRowFirstColumn="0" w:lastRowLastColumn="0"/>
+        </w:trPr>
         <w:tc>
           <w:tcPr>
             <w:cnfStyle w:val="001000000000" w:firstRow="0" w:lastRow="0" w:firstColumn="1" w:lastColumn="0" w:oddVBand="0" w:evenVBand="0" w:oddHBand="0" w:evenHBand="0" w:firstRowFirstColumn="0" w:firstRowLastColumn="0" w:lastRowFirstColumn="0" w:lastRowLastColumn="0"/>
@@ -9144,7 +9621,7 @@
           </w:tcPr>
           <w:p>
             <w:pPr>
-              <w:cnfStyle w:val="000000000000" w:firstRow="0" w:lastRow="0" w:firstColumn="0" w:lastColumn="0" w:oddVBand="0" w:evenVBand="0" w:oddHBand="0" w:evenHBand="0" w:firstRowFirstColumn="0" w:firstRowLastColumn="0" w:lastRowFirstColumn="0" w:lastRowLastColumn="0"/>
+              <w:cnfStyle w:val="000000100000" w:firstRow="0" w:lastRow="0" w:firstColumn="0" w:lastColumn="0" w:oddVBand="0" w:evenVBand="0" w:oddHBand="1" w:evenHBand="0" w:firstRowFirstColumn="0" w:firstRowLastColumn="0" w:lastRowFirstColumn="0" w:lastRowLastColumn="0"/>
             </w:pPr>
             <w:r>
               <w:t xml:space="preserve">Same as for </w:t>
@@ -9167,7 +9644,7 @@
           </w:tcPr>
           <w:p>
             <w:pPr>
-              <w:cnfStyle w:val="000000000000" w:firstRow="0" w:lastRow="0" w:firstColumn="0" w:lastColumn="0" w:oddVBand="0" w:evenVBand="0" w:oddHBand="0" w:evenHBand="0" w:firstRowFirstColumn="0" w:firstRowLastColumn="0" w:lastRowFirstColumn="0" w:lastRowLastColumn="0"/>
+              <w:cnfStyle w:val="000000100000" w:firstRow="0" w:lastRow="0" w:firstColumn="0" w:lastColumn="0" w:oddVBand="0" w:evenVBand="0" w:oddHBand="1" w:evenHBand="0" w:firstRowFirstColumn="0" w:firstRowLastColumn="0" w:lastRowFirstColumn="0" w:lastRowLastColumn="0"/>
             </w:pPr>
             <w:r>
               <w:t xml:space="preserve">Sets the non-mipmap color and alpha </w:t>
@@ -9186,9 +9663,6 @@
         </w:tc>
       </w:tr>
       <w:tr>
-        <w:trPr>
-          <w:cnfStyle w:val="000000100000" w:firstRow="0" w:lastRow="0" w:firstColumn="0" w:lastColumn="0" w:oddVBand="0" w:evenVBand="0" w:oddHBand="1" w:evenHBand="0" w:firstRowFirstColumn="0" w:firstRowLastColumn="0" w:lastRowFirstColumn="0" w:lastRowLastColumn="0"/>
-        </w:trPr>
         <w:tc>
           <w:tcPr>
             <w:cnfStyle w:val="001000000000" w:firstRow="0" w:lastRow="0" w:firstColumn="1" w:lastColumn="0" w:oddVBand="0" w:evenVBand="0" w:oddHBand="0" w:evenHBand="0" w:firstRowFirstColumn="0" w:firstRowLastColumn="0" w:lastRowFirstColumn="0" w:lastRowLastColumn="0"/>
@@ -9211,7 +9685,7 @@
           </w:tcPr>
           <w:p>
             <w:pPr>
-              <w:cnfStyle w:val="000000100000" w:firstRow="0" w:lastRow="0" w:firstColumn="0" w:lastColumn="0" w:oddVBand="0" w:evenVBand="0" w:oddHBand="1" w:evenHBand="0" w:firstRowFirstColumn="0" w:firstRowLastColumn="0" w:lastRowFirstColumn="0" w:lastRowLastColumn="0"/>
+              <w:cnfStyle w:val="000000000000" w:firstRow="0" w:lastRow="0" w:firstColumn="0" w:lastColumn="0" w:oddVBand="0" w:evenVBand="0" w:oddHBand="0" w:evenHBand="0" w:firstRowFirstColumn="0" w:firstRowLastColumn="0" w:lastRowFirstColumn="0" w:lastRowLastColumn="0"/>
             </w:pPr>
             <w:r>
               <w:t xml:space="preserve">Same as for </w:t>
@@ -9234,7 +9708,7 @@
           </w:tcPr>
           <w:p>
             <w:pPr>
-              <w:cnfStyle w:val="000000100000" w:firstRow="0" w:lastRow="0" w:firstColumn="0" w:lastColumn="0" w:oddVBand="0" w:evenVBand="0" w:oddHBand="1" w:evenHBand="0" w:firstRowFirstColumn="0" w:firstRowLastColumn="0" w:lastRowFirstColumn="0" w:lastRowLastColumn="0"/>
+              <w:cnfStyle w:val="000000000000" w:firstRow="0" w:lastRow="0" w:firstColumn="0" w:lastColumn="0" w:oddVBand="0" w:evenVBand="0" w:oddHBand="0" w:evenHBand="0" w:firstRowFirstColumn="0" w:firstRowLastColumn="0" w:lastRowFirstColumn="0" w:lastRowLastColumn="0"/>
             </w:pPr>
             <w:r>
               <w:t xml:space="preserve">Sets the non-mipmap color and alpha </w:t>
@@ -9253,6 +9727,9 @@
         </w:tc>
       </w:tr>
       <w:tr>
+        <w:trPr>
+          <w:cnfStyle w:val="000000100000" w:firstRow="0" w:lastRow="0" w:firstColumn="0" w:lastColumn="0" w:oddVBand="0" w:evenVBand="0" w:oddHBand="1" w:evenHBand="0" w:firstRowFirstColumn="0" w:firstRowLastColumn="0" w:lastRowFirstColumn="0" w:lastRowLastColumn="0"/>
+        </w:trPr>
         <w:tc>
           <w:tcPr>
             <w:cnfStyle w:val="001000000000" w:firstRow="0" w:lastRow="0" w:firstColumn="1" w:lastColumn="0" w:oddVBand="0" w:evenVBand="0" w:oddHBand="0" w:evenHBand="0" w:firstRowFirstColumn="0" w:firstRowLastColumn="0" w:lastRowFirstColumn="0" w:lastRowLastColumn="0"/>
@@ -9260,7 +9737,6 @@
           </w:tcPr>
           <w:p>
             <w:r>
-              <w:lastRenderedPageBreak/>
               <w:t>-</w:t>
             </w:r>
             <w:proofErr w:type="spellStart"/>
@@ -9276,7 +9752,7 @@
           </w:tcPr>
           <w:p>
             <w:pPr>
-              <w:cnfStyle w:val="000000000000" w:firstRow="0" w:lastRow="0" w:firstColumn="0" w:lastColumn="0" w:oddVBand="0" w:evenVBand="0" w:oddHBand="0" w:evenHBand="0" w:firstRowFirstColumn="0" w:firstRowLastColumn="0" w:lastRowFirstColumn="0" w:lastRowLastColumn="0"/>
+              <w:cnfStyle w:val="000000100000" w:firstRow="0" w:lastRow="0" w:firstColumn="0" w:lastColumn="0" w:oddVBand="0" w:evenVBand="0" w:oddHBand="1" w:evenHBand="0" w:firstRowFirstColumn="0" w:firstRowLastColumn="0" w:lastRowFirstColumn="0" w:lastRowLastColumn="0"/>
             </w:pPr>
             <w:r>
               <w:t xml:space="preserve">Same as for </w:t>
@@ -9299,7 +9775,7 @@
           </w:tcPr>
           <w:p>
             <w:pPr>
-              <w:cnfStyle w:val="000000000000" w:firstRow="0" w:lastRow="0" w:firstColumn="0" w:lastColumn="0" w:oddVBand="0" w:evenVBand="0" w:oddHBand="0" w:evenHBand="0" w:firstRowFirstColumn="0" w:firstRowLastColumn="0" w:lastRowFirstColumn="0" w:lastRowLastColumn="0"/>
+              <w:cnfStyle w:val="000000100000" w:firstRow="0" w:lastRow="0" w:firstColumn="0" w:lastColumn="0" w:oddVBand="0" w:evenVBand="0" w:oddHBand="1" w:evenHBand="0" w:firstRowFirstColumn="0" w:firstRowLastColumn="0" w:lastRowFirstColumn="0" w:lastRowLastColumn="0"/>
             </w:pPr>
             <w:r>
               <w:t xml:space="preserve">Sets the non-mipmap color </w:t>
@@ -9318,9 +9794,6 @@
         </w:tc>
       </w:tr>
       <w:tr>
-        <w:trPr>
-          <w:cnfStyle w:val="000000100000" w:firstRow="0" w:lastRow="0" w:firstColumn="0" w:lastColumn="0" w:oddVBand="0" w:evenVBand="0" w:oddHBand="1" w:evenHBand="0" w:firstRowFirstColumn="0" w:firstRowLastColumn="0" w:lastRowFirstColumn="0" w:lastRowLastColumn="0"/>
-        </w:trPr>
         <w:tc>
           <w:tcPr>
             <w:cnfStyle w:val="001000000000" w:firstRow="0" w:lastRow="0" w:firstColumn="1" w:lastColumn="0" w:oddVBand="0" w:evenVBand="0" w:oddHBand="0" w:evenHBand="0" w:firstRowFirstColumn="0" w:firstRowLastColumn="0" w:lastRowFirstColumn="0" w:lastRowLastColumn="0"/>
@@ -9343,7 +9816,7 @@
           </w:tcPr>
           <w:p>
             <w:pPr>
-              <w:cnfStyle w:val="000000100000" w:firstRow="0" w:lastRow="0" w:firstColumn="0" w:lastColumn="0" w:oddVBand="0" w:evenVBand="0" w:oddHBand="1" w:evenHBand="0" w:firstRowFirstColumn="0" w:firstRowLastColumn="0" w:lastRowFirstColumn="0" w:lastRowLastColumn="0"/>
+              <w:cnfStyle w:val="000000000000" w:firstRow="0" w:lastRow="0" w:firstColumn="0" w:lastColumn="0" w:oddVBand="0" w:evenVBand="0" w:oddHBand="0" w:evenHBand="0" w:firstRowFirstColumn="0" w:firstRowLastColumn="0" w:lastRowFirstColumn="0" w:lastRowLastColumn="0"/>
             </w:pPr>
             <w:r>
               <w:t xml:space="preserve">Same as for </w:t>
@@ -9366,7 +9839,7 @@
           </w:tcPr>
           <w:p>
             <w:pPr>
-              <w:cnfStyle w:val="000000100000" w:firstRow="0" w:lastRow="0" w:firstColumn="0" w:lastColumn="0" w:oddVBand="0" w:evenVBand="0" w:oddHBand="1" w:evenHBand="0" w:firstRowFirstColumn="0" w:firstRowLastColumn="0" w:lastRowFirstColumn="0" w:lastRowLastColumn="0"/>
+              <w:cnfStyle w:val="000000000000" w:firstRow="0" w:lastRow="0" w:firstColumn="0" w:lastColumn="0" w:oddVBand="0" w:evenVBand="0" w:oddHBand="0" w:evenHBand="0" w:firstRowFirstColumn="0" w:firstRowLastColumn="0" w:lastRowFirstColumn="0" w:lastRowLastColumn="0"/>
             </w:pPr>
             <w:r>
               <w:t xml:space="preserve">Sets the non-mipmap color </w:t>
@@ -9385,6 +9858,9 @@
         </w:tc>
       </w:tr>
       <w:tr>
+        <w:trPr>
+          <w:cnfStyle w:val="000000100000" w:firstRow="0" w:lastRow="0" w:firstColumn="0" w:lastColumn="0" w:oddVBand="0" w:evenVBand="0" w:oddHBand="1" w:evenHBand="0" w:firstRowFirstColumn="0" w:firstRowLastColumn="0" w:lastRowFirstColumn="0" w:lastRowLastColumn="0"/>
+        </w:trPr>
         <w:tc>
           <w:tcPr>
             <w:cnfStyle w:val="001000000000" w:firstRow="0" w:lastRow="0" w:firstColumn="1" w:lastColumn="0" w:oddVBand="0" w:evenVBand="0" w:oddHBand="0" w:evenHBand="0" w:firstRowFirstColumn="0" w:firstRowLastColumn="0" w:lastRowFirstColumn="0" w:lastRowLastColumn="0"/>
@@ -9407,7 +9883,7 @@
           </w:tcPr>
           <w:p>
             <w:pPr>
-              <w:cnfStyle w:val="000000000000" w:firstRow="0" w:lastRow="0" w:firstColumn="0" w:lastColumn="0" w:oddVBand="0" w:evenVBand="0" w:oddHBand="0" w:evenHBand="0" w:firstRowFirstColumn="0" w:firstRowLastColumn="0" w:lastRowFirstColumn="0" w:lastRowLastColumn="0"/>
+              <w:cnfStyle w:val="000000100000" w:firstRow="0" w:lastRow="0" w:firstColumn="0" w:lastColumn="0" w:oddVBand="0" w:evenVBand="0" w:oddHBand="1" w:evenHBand="0" w:firstRowFirstColumn="0" w:firstRowLastColumn="0" w:lastRowFirstColumn="0" w:lastRowLastColumn="0"/>
             </w:pPr>
             <w:r>
               <w:t xml:space="preserve">Same as for </w:t>
@@ -9430,7 +9906,7 @@
           </w:tcPr>
           <w:p>
             <w:pPr>
-              <w:cnfStyle w:val="000000000000" w:firstRow="0" w:lastRow="0" w:firstColumn="0" w:lastColumn="0" w:oddVBand="0" w:evenVBand="0" w:oddHBand="0" w:evenHBand="0" w:firstRowFirstColumn="0" w:firstRowLastColumn="0" w:lastRowFirstColumn="0" w:lastRowLastColumn="0"/>
+              <w:cnfStyle w:val="000000100000" w:firstRow="0" w:lastRow="0" w:firstColumn="0" w:lastColumn="0" w:oddVBand="0" w:evenVBand="0" w:oddHBand="1" w:evenHBand="0" w:firstRowFirstColumn="0" w:firstRowLastColumn="0" w:lastRowFirstColumn="0" w:lastRowLastColumn="0"/>
             </w:pPr>
             <w:r>
               <w:t xml:space="preserve">Sets the non-mipmap color </w:t>
@@ -9449,9 +9925,6 @@
         </w:tc>
       </w:tr>
       <w:tr>
-        <w:trPr>
-          <w:cnfStyle w:val="000000100000" w:firstRow="0" w:lastRow="0" w:firstColumn="0" w:lastColumn="0" w:oddVBand="0" w:evenVBand="0" w:oddHBand="1" w:evenHBand="0" w:firstRowFirstColumn="0" w:firstRowLastColumn="0" w:lastRowFirstColumn="0" w:lastRowLastColumn="0"/>
-        </w:trPr>
         <w:tc>
           <w:tcPr>
             <w:cnfStyle w:val="001000000000" w:firstRow="0" w:lastRow="0" w:firstColumn="1" w:lastColumn="0" w:oddVBand="0" w:evenVBand="0" w:oddHBand="0" w:evenHBand="0" w:firstRowFirstColumn="0" w:firstRowLastColumn="0" w:lastRowFirstColumn="0" w:lastRowLastColumn="0"/>
@@ -9474,7 +9947,7 @@
           </w:tcPr>
           <w:p>
             <w:pPr>
-              <w:cnfStyle w:val="000000100000" w:firstRow="0" w:lastRow="0" w:firstColumn="0" w:lastColumn="0" w:oddVBand="0" w:evenVBand="0" w:oddHBand="1" w:evenHBand="0" w:firstRowFirstColumn="0" w:firstRowLastColumn="0" w:lastRowFirstColumn="0" w:lastRowLastColumn="0"/>
+              <w:cnfStyle w:val="000000000000" w:firstRow="0" w:lastRow="0" w:firstColumn="0" w:lastColumn="0" w:oddVBand="0" w:evenVBand="0" w:oddHBand="0" w:evenHBand="0" w:firstRowFirstColumn="0" w:firstRowLastColumn="0" w:lastRowFirstColumn="0" w:lastRowLastColumn="0"/>
             </w:pPr>
             <w:r>
               <w:t xml:space="preserve">Same as for </w:t>
@@ -9497,7 +9970,7 @@
           </w:tcPr>
           <w:p>
             <w:pPr>
-              <w:cnfStyle w:val="000000100000" w:firstRow="0" w:lastRow="0" w:firstColumn="0" w:lastColumn="0" w:oddVBand="0" w:evenVBand="0" w:oddHBand="1" w:evenHBand="0" w:firstRowFirstColumn="0" w:firstRowLastColumn="0" w:lastRowFirstColumn="0" w:lastRowLastColumn="0"/>
+              <w:cnfStyle w:val="000000000000" w:firstRow="0" w:lastRow="0" w:firstColumn="0" w:lastColumn="0" w:oddVBand="0" w:evenVBand="0" w:oddHBand="0" w:evenHBand="0" w:firstRowFirstColumn="0" w:firstRowLastColumn="0" w:lastRowFirstColumn="0" w:lastRowLastColumn="0"/>
             </w:pPr>
             <w:r>
               <w:t xml:space="preserve">Sets the non-mipmap alpha </w:t>
@@ -9516,6 +9989,9 @@
         </w:tc>
       </w:tr>
       <w:tr>
+        <w:trPr>
+          <w:cnfStyle w:val="000000100000" w:firstRow="0" w:lastRow="0" w:firstColumn="0" w:lastColumn="0" w:oddVBand="0" w:evenVBand="0" w:oddHBand="1" w:evenHBand="0" w:firstRowFirstColumn="0" w:firstRowLastColumn="0" w:lastRowFirstColumn="0" w:lastRowLastColumn="0"/>
+        </w:trPr>
         <w:tc>
           <w:tcPr>
             <w:cnfStyle w:val="001000000000" w:firstRow="0" w:lastRow="0" w:firstColumn="1" w:lastColumn="0" w:oddVBand="0" w:evenVBand="0" w:oddHBand="0" w:evenHBand="0" w:firstRowFirstColumn="0" w:firstRowLastColumn="0" w:lastRowFirstColumn="0" w:lastRowLastColumn="0"/>
@@ -9538,7 +10014,7 @@
           </w:tcPr>
           <w:p>
             <w:pPr>
-              <w:cnfStyle w:val="000000000000" w:firstRow="0" w:lastRow="0" w:firstColumn="0" w:lastColumn="0" w:oddVBand="0" w:evenVBand="0" w:oddHBand="0" w:evenHBand="0" w:firstRowFirstColumn="0" w:firstRowLastColumn="0" w:lastRowFirstColumn="0" w:lastRowLastColumn="0"/>
+              <w:cnfStyle w:val="000000100000" w:firstRow="0" w:lastRow="0" w:firstColumn="0" w:lastColumn="0" w:oddVBand="0" w:evenVBand="0" w:oddHBand="1" w:evenHBand="0" w:firstRowFirstColumn="0" w:firstRowLastColumn="0" w:lastRowFirstColumn="0" w:lastRowLastColumn="0"/>
             </w:pPr>
             <w:r>
               <w:t xml:space="preserve">Same as for </w:t>
@@ -9561,7 +10037,7 @@
           </w:tcPr>
           <w:p>
             <w:pPr>
-              <w:cnfStyle w:val="000000000000" w:firstRow="0" w:lastRow="0" w:firstColumn="0" w:lastColumn="0" w:oddVBand="0" w:evenVBand="0" w:oddHBand="0" w:evenHBand="0" w:firstRowFirstColumn="0" w:firstRowLastColumn="0" w:lastRowFirstColumn="0" w:lastRowLastColumn="0"/>
+              <w:cnfStyle w:val="000000100000" w:firstRow="0" w:lastRow="0" w:firstColumn="0" w:lastColumn="0" w:oddVBand="0" w:evenVBand="0" w:oddHBand="1" w:evenHBand="0" w:firstRowFirstColumn="0" w:firstRowLastColumn="0" w:lastRowFirstColumn="0" w:lastRowLastColumn="0"/>
             </w:pPr>
             <w:r>
               <w:t xml:space="preserve">Sets the non-mipmap alpha </w:t>
@@ -9580,9 +10056,6 @@
         </w:tc>
       </w:tr>
       <w:tr>
-        <w:trPr>
-          <w:cnfStyle w:val="000000100000" w:firstRow="0" w:lastRow="0" w:firstColumn="0" w:lastColumn="0" w:oddVBand="0" w:evenVBand="0" w:oddHBand="1" w:evenHBand="0" w:firstRowFirstColumn="0" w:firstRowLastColumn="0" w:lastRowFirstColumn="0" w:lastRowLastColumn="0"/>
-        </w:trPr>
         <w:tc>
           <w:tcPr>
             <w:cnfStyle w:val="001000000000" w:firstRow="0" w:lastRow="0" w:firstColumn="1" w:lastColumn="0" w:oddVBand="0" w:evenVBand="0" w:oddHBand="0" w:evenHBand="0" w:firstRowFirstColumn="0" w:firstRowLastColumn="0" w:lastRowFirstColumn="0" w:lastRowLastColumn="0"/>
@@ -9605,7 +10078,7 @@
           </w:tcPr>
           <w:p>
             <w:pPr>
-              <w:cnfStyle w:val="000000100000" w:firstRow="0" w:lastRow="0" w:firstColumn="0" w:lastColumn="0" w:oddVBand="0" w:evenVBand="0" w:oddHBand="1" w:evenHBand="0" w:firstRowFirstColumn="0" w:firstRowLastColumn="0" w:lastRowFirstColumn="0" w:lastRowLastColumn="0"/>
+              <w:cnfStyle w:val="000000000000" w:firstRow="0" w:lastRow="0" w:firstColumn="0" w:lastColumn="0" w:oddVBand="0" w:evenVBand="0" w:oddHBand="0" w:evenHBand="0" w:firstRowFirstColumn="0" w:firstRowLastColumn="0" w:lastRowFirstColumn="0" w:lastRowLastColumn="0"/>
             </w:pPr>
             <w:r>
               <w:t xml:space="preserve">Same as for </w:t>
@@ -9628,7 +10101,7 @@
           </w:tcPr>
           <w:p>
             <w:pPr>
-              <w:cnfStyle w:val="000000100000" w:firstRow="0" w:lastRow="0" w:firstColumn="0" w:lastColumn="0" w:oddVBand="0" w:evenVBand="0" w:oddHBand="1" w:evenHBand="0" w:firstRowFirstColumn="0" w:firstRowLastColumn="0" w:lastRowFirstColumn="0" w:lastRowLastColumn="0"/>
+              <w:cnfStyle w:val="000000000000" w:firstRow="0" w:lastRow="0" w:firstColumn="0" w:lastColumn="0" w:oddVBand="0" w:evenVBand="0" w:oddHBand="0" w:evenHBand="0" w:firstRowFirstColumn="0" w:firstRowLastColumn="0" w:lastRowFirstColumn="0" w:lastRowLastColumn="0"/>
             </w:pPr>
             <w:r>
               <w:t xml:space="preserve">Sets the non-mipmap alpha </w:t>
@@ -9647,6 +10120,9 @@
         </w:tc>
       </w:tr>
       <w:tr>
+        <w:trPr>
+          <w:cnfStyle w:val="000000100000" w:firstRow="0" w:lastRow="0" w:firstColumn="0" w:lastColumn="0" w:oddVBand="0" w:evenVBand="0" w:oddHBand="1" w:evenHBand="0" w:firstRowFirstColumn="0" w:firstRowLastColumn="0" w:lastRowFirstColumn="0" w:lastRowLastColumn="0"/>
+        </w:trPr>
         <w:tc>
           <w:tcPr>
             <w:cnfStyle w:val="001000000000" w:firstRow="0" w:lastRow="0" w:firstColumn="1" w:lastColumn="0" w:oddVBand="0" w:evenVBand="0" w:oddHBand="0" w:evenHBand="0" w:firstRowFirstColumn="0" w:firstRowLastColumn="0" w:lastRowFirstColumn="0" w:lastRowLastColumn="0"/>
@@ -9669,7 +10145,7 @@
           </w:tcPr>
           <w:p>
             <w:pPr>
-              <w:cnfStyle w:val="000000000000" w:firstRow="0" w:lastRow="0" w:firstColumn="0" w:lastColumn="0" w:oddVBand="0" w:evenVBand="0" w:oddHBand="0" w:evenHBand="0" w:firstRowFirstColumn="0" w:firstRowLastColumn="0" w:lastRowFirstColumn="0" w:lastRowLastColumn="0"/>
+              <w:cnfStyle w:val="000000100000" w:firstRow="0" w:lastRow="0" w:firstColumn="0" w:lastColumn="0" w:oddVBand="0" w:evenVBand="0" w:oddHBand="1" w:evenHBand="0" w:firstRowFirstColumn="0" w:firstRowLastColumn="0" w:lastRowFirstColumn="0" w:lastRowLastColumn="0"/>
             </w:pPr>
             <w:r>
               <w:t>&lt;new width&gt; &lt;new height&gt;</w:t>
@@ -9682,7 +10158,7 @@
           </w:tcPr>
           <w:p>
             <w:pPr>
-              <w:cnfStyle w:val="000000000000" w:firstRow="0" w:lastRow="0" w:firstColumn="0" w:lastColumn="0" w:oddVBand="0" w:evenVBand="0" w:oddHBand="0" w:evenHBand="0" w:firstRowFirstColumn="0" w:firstRowLastColumn="0" w:lastRowFirstColumn="0" w:lastRowLastColumn="0"/>
+              <w:cnfStyle w:val="000000100000" w:firstRow="0" w:lastRow="0" w:firstColumn="0" w:lastColumn="0" w:oddVBand="0" w:evenVBand="0" w:oddHBand="1" w:evenHBand="0" w:firstRowFirstColumn="0" w:firstRowLastColumn="0" w:lastRowFirstColumn="0" w:lastRowLastColumn="0"/>
             </w:pPr>
             <w:r>
               <w:t>Resamples the image to the given width/height using the selected non-mipmap filters.</w:t>
@@ -9691,9 +10167,6 @@
         </w:tc>
       </w:tr>
       <w:tr>
-        <w:trPr>
-          <w:cnfStyle w:val="000000100000" w:firstRow="0" w:lastRow="0" w:firstColumn="0" w:lastColumn="0" w:oddVBand="0" w:evenVBand="0" w:oddHBand="1" w:evenHBand="0" w:firstRowFirstColumn="0" w:firstRowLastColumn="0" w:lastRowFirstColumn="0" w:lastRowLastColumn="0"/>
-        </w:trPr>
         <w:tc>
           <w:tcPr>
             <w:cnfStyle w:val="001000000000" w:firstRow="0" w:lastRow="0" w:firstColumn="1" w:lastColumn="0" w:oddVBand="0" w:evenVBand="0" w:oddHBand="0" w:evenHBand="0" w:firstRowFirstColumn="0" w:firstRowLastColumn="0" w:lastRowFirstColumn="0" w:lastRowLastColumn="0"/>
@@ -9730,7 +10203,7 @@
           </w:tcPr>
           <w:p>
             <w:pPr>
-              <w:cnfStyle w:val="000000100000" w:firstRow="0" w:lastRow="0" w:firstColumn="0" w:lastColumn="0" w:oddVBand="0" w:evenVBand="0" w:oddHBand="1" w:evenHBand="0" w:firstRowFirstColumn="0" w:firstRowLastColumn="0" w:lastRowFirstColumn="0" w:lastRowLastColumn="0"/>
+              <w:cnfStyle w:val="000000000000" w:firstRow="0" w:lastRow="0" w:firstColumn="0" w:lastColumn="0" w:oddVBand="0" w:evenVBand="0" w:oddHBand="0" w:evenHBand="0" w:firstRowFirstColumn="0" w:firstRowLastColumn="0" w:lastRowFirstColumn="0" w:lastRowLastColumn="0"/>
             </w:pPr>
             <w:r>
               <w:t>&lt;new width&gt; &lt;new height&gt; &lt;new depth&gt;</w:t>
@@ -9743,7 +10216,7 @@
           </w:tcPr>
           <w:p>
             <w:pPr>
-              <w:cnfStyle w:val="000000100000" w:firstRow="0" w:lastRow="0" w:firstColumn="0" w:lastColumn="0" w:oddVBand="0" w:evenVBand="0" w:oddHBand="1" w:evenHBand="0" w:firstRowFirstColumn="0" w:firstRowLastColumn="0" w:lastRowFirstColumn="0" w:lastRowLastColumn="0"/>
+              <w:cnfStyle w:val="000000000000" w:firstRow="0" w:lastRow="0" w:firstColumn="0" w:lastColumn="0" w:oddVBand="0" w:evenVBand="0" w:oddHBand="0" w:evenHBand="0" w:firstRowFirstColumn="0" w:firstRowLastColumn="0" w:lastRowFirstColumn="0" w:lastRowLastColumn="0"/>
             </w:pPr>
             <w:r>
               <w:t>Resamples the image to the given width/height/depth using the selected non-mipmap filters.</w:t>
@@ -9752,6 +10225,9 @@
         </w:tc>
       </w:tr>
       <w:tr>
+        <w:trPr>
+          <w:cnfStyle w:val="000000100000" w:firstRow="0" w:lastRow="0" w:firstColumn="0" w:lastColumn="0" w:oddVBand="0" w:evenVBand="0" w:oddHBand="1" w:evenHBand="0" w:firstRowFirstColumn="0" w:firstRowLastColumn="0" w:lastRowFirstColumn="0" w:lastRowLastColumn="0"/>
+        </w:trPr>
         <w:tc>
           <w:tcPr>
             <w:cnfStyle w:val="001000000000" w:firstRow="0" w:lastRow="0" w:firstColumn="1" w:lastColumn="0" w:oddVBand="0" w:evenVBand="0" w:oddHBand="0" w:evenHBand="0" w:firstRowFirstColumn="0" w:firstRowLastColumn="0" w:lastRowFirstColumn="0" w:lastRowLastColumn="0"/>
@@ -9760,6 +10236,7 @@
           </w:tcPr>
           <w:p>
             <w:r>
+              <w:lastRenderedPageBreak/>
               <w:t>-</w:t>
             </w:r>
             <w:proofErr w:type="spellStart"/>
@@ -9775,7 +10252,7 @@
           </w:tcPr>
           <w:p>
             <w:pPr>
-              <w:cnfStyle w:val="000000000000" w:firstRow="0" w:lastRow="0" w:firstColumn="0" w:lastColumn="0" w:oddVBand="0" w:evenVBand="0" w:oddHBand="0" w:evenHBand="0" w:firstRowFirstColumn="0" w:firstRowLastColumn="0" w:lastRowFirstColumn="0" w:lastRowLastColumn="0"/>
+              <w:cnfStyle w:val="000000100000" w:firstRow="0" w:lastRow="0" w:firstColumn="0" w:lastColumn="0" w:oddVBand="0" w:evenVBand="0" w:oddHBand="1" w:evenHBand="0" w:firstRowFirstColumn="0" w:firstRowLastColumn="0" w:lastRowFirstColumn="0" w:lastRowLastColumn="0"/>
             </w:pPr>
             <w:r>
               <w:t>n</w:t>
@@ -9791,7 +10268,7 @@
           </w:tcPr>
           <w:p>
             <w:pPr>
-              <w:cnfStyle w:val="000000000000" w:firstRow="0" w:lastRow="0" w:firstColumn="0" w:lastColumn="0" w:oddVBand="0" w:evenVBand="0" w:oddHBand="0" w:evenHBand="0" w:firstRowFirstColumn="0" w:firstRowLastColumn="0" w:lastRowFirstColumn="0" w:lastRowLastColumn="0"/>
+              <w:cnfStyle w:val="000000100000" w:firstRow="0" w:lastRow="0" w:firstColumn="0" w:lastColumn="0" w:oddVBand="0" w:evenVBand="0" w:oddHBand="1" w:evenHBand="0" w:firstRowFirstColumn="0" w:firstRowLastColumn="0" w:lastRowFirstColumn="0" w:lastRowLastColumn="0"/>
             </w:pPr>
             <w:r>
               <w:t>Resamples to the nearest power of 2 in each dimension.</w:t>
@@ -9800,9 +10277,6 @@
         </w:tc>
       </w:tr>
       <w:tr>
-        <w:trPr>
-          <w:cnfStyle w:val="000000100000" w:firstRow="0" w:lastRow="0" w:firstColumn="0" w:lastColumn="0" w:oddVBand="0" w:evenVBand="0" w:oddHBand="1" w:evenHBand="0" w:firstRowFirstColumn="0" w:firstRowLastColumn="0" w:lastRowFirstColumn="0" w:lastRowLastColumn="0"/>
-        </w:trPr>
         <w:tc>
           <w:tcPr>
             <w:cnfStyle w:val="001000000000" w:firstRow="0" w:lastRow="0" w:firstColumn="1" w:lastColumn="0" w:oddVBand="0" w:evenVBand="0" w:oddHBand="0" w:evenHBand="0" w:firstRowFirstColumn="0" w:firstRowLastColumn="0" w:lastRowFirstColumn="0" w:lastRowLastColumn="0"/>
@@ -9817,7 +10291,7 @@
           </w:tcPr>
           <w:p>
             <w:pPr>
-              <w:cnfStyle w:val="000000100000" w:firstRow="0" w:lastRow="0" w:firstColumn="0" w:lastColumn="0" w:oddVBand="0" w:evenVBand="0" w:oddHBand="1" w:evenHBand="0" w:firstRowFirstColumn="0" w:firstRowLastColumn="0" w:lastRowFirstColumn="0" w:lastRowLastColumn="0"/>
+              <w:cnfStyle w:val="000000000000" w:firstRow="0" w:lastRow="0" w:firstColumn="0" w:lastColumn="0" w:oddVBand="0" w:evenVBand="0" w:oddHBand="0" w:evenHBand="0" w:firstRowFirstColumn="0" w:firstRowLastColumn="0" w:lastRowFirstColumn="0" w:lastRowLastColumn="0"/>
             </w:pPr>
             <w:r>
               <w:t>lo</w:t>
@@ -9830,7 +10304,7 @@
           </w:tcPr>
           <w:p>
             <w:pPr>
-              <w:cnfStyle w:val="000000100000" w:firstRow="0" w:lastRow="0" w:firstColumn="0" w:lastColumn="0" w:oddVBand="0" w:evenVBand="0" w:oddHBand="1" w:evenHBand="0" w:firstRowFirstColumn="0" w:firstRowLastColumn="0" w:lastRowFirstColumn="0" w:lastRowLastColumn="0"/>
+              <w:cnfStyle w:val="000000000000" w:firstRow="0" w:lastRow="0" w:firstColumn="0" w:lastColumn="0" w:oddVBand="0" w:evenVBand="0" w:oddHBand="0" w:evenHBand="0" w:firstRowFirstColumn="0" w:firstRowLastColumn="0" w:lastRowFirstColumn="0" w:lastRowLastColumn="0"/>
             </w:pPr>
             <w:r>
               <w:t>Resamples to the next power-of-2 down.</w:t>
@@ -9839,6 +10313,9 @@
         </w:tc>
       </w:tr>
       <w:tr>
+        <w:trPr>
+          <w:cnfStyle w:val="000000100000" w:firstRow="0" w:lastRow="0" w:firstColumn="0" w:lastColumn="0" w:oddVBand="0" w:evenVBand="0" w:oddHBand="1" w:evenHBand="0" w:firstRowFirstColumn="0" w:firstRowLastColumn="0" w:lastRowFirstColumn="0" w:lastRowLastColumn="0"/>
+        </w:trPr>
         <w:tc>
           <w:tcPr>
             <w:cnfStyle w:val="001000000000" w:firstRow="0" w:lastRow="0" w:firstColumn="1" w:lastColumn="0" w:oddVBand="0" w:evenVBand="0" w:oddHBand="0" w:evenHBand="0" w:firstRowFirstColumn="0" w:firstRowLastColumn="0" w:lastRowFirstColumn="0" w:lastRowLastColumn="0"/>
@@ -9853,7 +10330,7 @@
           </w:tcPr>
           <w:p>
             <w:pPr>
-              <w:cnfStyle w:val="000000000000" w:firstRow="0" w:lastRow="0" w:firstColumn="0" w:lastColumn="0" w:oddVBand="0" w:evenVBand="0" w:oddHBand="0" w:evenHBand="0" w:firstRowFirstColumn="0" w:firstRowLastColumn="0" w:lastRowFirstColumn="0" w:lastRowLastColumn="0"/>
+              <w:cnfStyle w:val="000000100000" w:firstRow="0" w:lastRow="0" w:firstColumn="0" w:lastColumn="0" w:oddVBand="0" w:evenVBand="0" w:oddHBand="1" w:evenHBand="0" w:firstRowFirstColumn="0" w:firstRowLastColumn="0" w:lastRowFirstColumn="0" w:lastRowLastColumn="0"/>
             </w:pPr>
             <w:r>
               <w:t>hi</w:t>
@@ -9866,18 +10343,23 @@
           </w:tcPr>
           <w:p>
             <w:pPr>
-              <w:cnfStyle w:val="000000000000" w:firstRow="0" w:lastRow="0" w:firstColumn="0" w:lastColumn="0" w:oddVBand="0" w:evenVBand="0" w:oddHBand="0" w:evenHBand="0" w:firstRowFirstColumn="0" w:firstRowLastColumn="0" w:lastRowFirstColumn="0" w:lastRowLastColumn="0"/>
-            </w:pPr>
-            <w:r>
-              <w:t>Resamples to the next power-of-2 up.</w:t>
-            </w:r>
-          </w:p>
-        </w:tc>
-      </w:tr>
-      <w:tr>
-        <w:trPr>
-          <w:cnfStyle w:val="000000100000" w:firstRow="0" w:lastRow="0" w:firstColumn="0" w:lastColumn="0" w:oddVBand="0" w:evenVBand="0" w:oddHBand="1" w:evenHBand="0" w:firstRowFirstColumn="0" w:firstRowLastColumn="0" w:lastRowFirstColumn="0" w:lastRowLastColumn="0"/>
-        </w:trPr>
+              <w:cnfStyle w:val="000000100000" w:firstRow="0" w:lastRow="0" w:firstColumn="0" w:lastColumn="0" w:oddVBand="0" w:evenVBand="0" w:oddHBand="1" w:evenHBand="0" w:firstRowFirstColumn="0" w:firstRowLastColumn="0" w:lastRowFirstColumn="0" w:lastRowLastColumn="0"/>
+            </w:pPr>
+            <w:r>
+              <w:t xml:space="preserve">Resamples </w:t>
+            </w:r>
+            <w:proofErr w:type="gramStart"/>
+            <w:r>
+              <w:t>to</w:t>
+            </w:r>
+            <w:proofErr w:type="gramEnd"/>
+            <w:r>
+              <w:t xml:space="preserve"> the next power-of-2 up.</w:t>
+            </w:r>
+          </w:p>
+        </w:tc>
+      </w:tr>
+      <w:tr>
         <w:tc>
           <w:tcPr>
             <w:cnfStyle w:val="001000000000" w:firstRow="0" w:lastRow="0" w:firstColumn="1" w:lastColumn="0" w:oddVBand="0" w:evenVBand="0" w:oddHBand="0" w:evenHBand="0" w:firstRowFirstColumn="0" w:firstRowLastColumn="0" w:lastRowFirstColumn="0" w:lastRowLastColumn="0"/>
@@ -9900,7 +10382,7 @@
           </w:tcPr>
           <w:p>
             <w:pPr>
-              <w:cnfStyle w:val="000000100000" w:firstRow="0" w:lastRow="0" w:firstColumn="0" w:lastColumn="0" w:oddVBand="0" w:evenVBand="0" w:oddHBand="1" w:evenHBand="0" w:firstRowFirstColumn="0" w:firstRowLastColumn="0" w:lastRowFirstColumn="0" w:lastRowLastColumn="0"/>
+              <w:cnfStyle w:val="000000000000" w:firstRow="0" w:lastRow="0" w:firstColumn="0" w:lastColumn="0" w:oddVBand="0" w:evenVBand="0" w:oddHBand="0" w:evenHBand="0" w:firstRowFirstColumn="0" w:firstRowLastColumn="0" w:lastRowFirstColumn="0" w:lastRowLastColumn="0"/>
             </w:pPr>
             <w:r>
               <w:t>&lt;width multiplier&gt; &lt;height multiplier&gt;</w:t>
@@ -9913,7 +10395,7 @@
           </w:tcPr>
           <w:p>
             <w:pPr>
-              <w:cnfStyle w:val="000000100000" w:firstRow="0" w:lastRow="0" w:firstColumn="0" w:lastColumn="0" w:oddVBand="0" w:evenVBand="0" w:oddHBand="1" w:evenHBand="0" w:firstRowFirstColumn="0" w:firstRowLastColumn="0" w:lastRowFirstColumn="0" w:lastRowLastColumn="0"/>
+              <w:cnfStyle w:val="000000000000" w:firstRow="0" w:lastRow="0" w:firstColumn="0" w:lastColumn="0" w:oddVBand="0" w:evenVBand="0" w:oddHBand="0" w:evenHBand="0" w:firstRowFirstColumn="0" w:firstRowLastColumn="0" w:lastRowFirstColumn="0" w:lastRowLastColumn="0"/>
             </w:pPr>
             <w:r>
               <w:t>Resamples by the given width and height multipliers.</w:t>
@@ -9922,6 +10404,9 @@
         </w:tc>
       </w:tr>
       <w:tr>
+        <w:trPr>
+          <w:cnfStyle w:val="000000100000" w:firstRow="0" w:lastRow="0" w:firstColumn="0" w:lastColumn="0" w:oddVBand="0" w:evenVBand="0" w:oddHBand="1" w:evenHBand="0" w:firstRowFirstColumn="0" w:firstRowLastColumn="0" w:lastRowFirstColumn="0" w:lastRowLastColumn="0"/>
+        </w:trPr>
         <w:tc>
           <w:tcPr>
             <w:cnfStyle w:val="001000000000" w:firstRow="0" w:lastRow="0" w:firstColumn="1" w:lastColumn="0" w:oddVBand="0" w:evenVBand="0" w:oddHBand="0" w:evenHBand="0" w:firstRowFirstColumn="0" w:firstRowLastColumn="0" w:lastRowFirstColumn="0" w:lastRowLastColumn="0"/>
@@ -9942,7 +10427,7 @@
           </w:tcPr>
           <w:p>
             <w:pPr>
-              <w:cnfStyle w:val="000000000000" w:firstRow="0" w:lastRow="0" w:firstColumn="0" w:lastColumn="0" w:oddVBand="0" w:evenVBand="0" w:oddHBand="0" w:evenHBand="0" w:firstRowFirstColumn="0" w:firstRowLastColumn="0" w:lastRowFirstColumn="0" w:lastRowLastColumn="0"/>
+              <w:cnfStyle w:val="000000100000" w:firstRow="0" w:lastRow="0" w:firstColumn="0" w:lastColumn="0" w:oddVBand="0" w:evenVBand="0" w:oddHBand="1" w:evenHBand="0" w:firstRowFirstColumn="0" w:firstRowLastColumn="0" w:lastRowFirstColumn="0" w:lastRowLastColumn="0"/>
             </w:pPr>
             <w:r>
               <w:t>&lt;width multiplier&gt; &lt;height multiplier&gt; &lt;depth multiplier&gt;</w:t>
@@ -9955,7 +10440,7 @@
           </w:tcPr>
           <w:p>
             <w:pPr>
-              <w:cnfStyle w:val="000000000000" w:firstRow="0" w:lastRow="0" w:firstColumn="0" w:lastColumn="0" w:oddVBand="0" w:evenVBand="0" w:oddHBand="0" w:evenHBand="0" w:firstRowFirstColumn="0" w:firstRowLastColumn="0" w:lastRowFirstColumn="0" w:lastRowLastColumn="0"/>
+              <w:cnfStyle w:val="000000100000" w:firstRow="0" w:lastRow="0" w:firstColumn="0" w:lastColumn="0" w:oddVBand="0" w:evenVBand="0" w:oddHBand="1" w:evenHBand="0" w:firstRowFirstColumn="0" w:firstRowLastColumn="0" w:lastRowFirstColumn="0" w:lastRowLastColumn="0"/>
             </w:pPr>
             <w:r>
               <w:t>Resamples by the given width, height, and depth multipliers.</w:t>
@@ -9964,9 +10449,6 @@
         </w:tc>
       </w:tr>
       <w:tr>
-        <w:trPr>
-          <w:cnfStyle w:val="000000100000" w:firstRow="0" w:lastRow="0" w:firstColumn="0" w:lastColumn="0" w:oddVBand="0" w:evenVBand="0" w:oddHBand="1" w:evenHBand="0" w:firstRowFirstColumn="0" w:firstRowLastColumn="0" w:lastRowFirstColumn="0" w:lastRowLastColumn="0"/>
-        </w:trPr>
         <w:tc>
           <w:tcPr>
             <w:cnfStyle w:val="001000000000" w:firstRow="0" w:lastRow="0" w:firstColumn="1" w:lastColumn="0" w:oddVBand="0" w:evenVBand="0" w:oddHBand="0" w:evenHBand="0" w:firstRowFirstColumn="0" w:firstRowLastColumn="0" w:lastRowFirstColumn="0" w:lastRowLastColumn="0"/>
@@ -10001,7 +10483,7 @@
           </w:tcPr>
           <w:p>
             <w:pPr>
-              <w:cnfStyle w:val="000000100000" w:firstRow="0" w:lastRow="0" w:firstColumn="0" w:lastColumn="0" w:oddVBand="0" w:evenVBand="0" w:oddHBand="1" w:evenHBand="0" w:firstRowFirstColumn="0" w:firstRowLastColumn="0" w:lastRowFirstColumn="0" w:lastRowLastColumn="0"/>
+              <w:cnfStyle w:val="000000000000" w:firstRow="0" w:lastRow="0" w:firstColumn="0" w:lastColumn="0" w:oddVBand="0" w:evenVBand="0" w:oddHBand="0" w:evenHBand="0" w:firstRowFirstColumn="0" w:firstRowLastColumn="0" w:lastRowFirstColumn="0" w:lastRowLastColumn="0"/>
             </w:pPr>
             <w:r>
               <w:t>&lt;width&gt; &lt;height&gt;</w:t>
@@ -10014,7 +10496,7 @@
           </w:tcPr>
           <w:p>
             <w:pPr>
-              <w:cnfStyle w:val="000000100000" w:firstRow="0" w:lastRow="0" w:firstColumn="0" w:lastColumn="0" w:oddVBand="0" w:evenVBand="0" w:oddHBand="1" w:evenHBand="0" w:firstRowFirstColumn="0" w:firstRowLastColumn="0" w:lastRowFirstColumn="0" w:lastRowLastColumn="0"/>
+              <w:cnfStyle w:val="000000000000" w:firstRow="0" w:lastRow="0" w:firstColumn="0" w:lastColumn="0" w:oddVBand="0" w:evenVBand="0" w:oddHBand="0" w:evenHBand="0" w:firstRowFirstColumn="0" w:firstRowLastColumn="0" w:lastRowFirstColumn="0" w:lastRowLastColumn="0"/>
             </w:pPr>
             <w:r>
               <w:t>Clamps the image to the given width and height.</w:t>
@@ -10023,6 +10505,9 @@
         </w:tc>
       </w:tr>
       <w:tr>
+        <w:trPr>
+          <w:cnfStyle w:val="000000100000" w:firstRow="0" w:lastRow="0" w:firstColumn="0" w:lastColumn="0" w:oddVBand="0" w:evenVBand="0" w:oddHBand="1" w:evenHBand="0" w:firstRowFirstColumn="0" w:firstRowLastColumn="0" w:lastRowFirstColumn="0" w:lastRowLastColumn="0"/>
+        </w:trPr>
         <w:tc>
           <w:tcPr>
             <w:cnfStyle w:val="001000000000" w:firstRow="0" w:lastRow="0" w:firstColumn="1" w:lastColumn="0" w:oddVBand="0" w:evenVBand="0" w:oddHBand="0" w:evenHBand="0" w:firstRowFirstColumn="0" w:firstRowLastColumn="0" w:lastRowFirstColumn="0" w:lastRowLastColumn="0"/>
@@ -10043,7 +10528,7 @@
           </w:tcPr>
           <w:p>
             <w:pPr>
-              <w:cnfStyle w:val="000000000000" w:firstRow="0" w:lastRow="0" w:firstColumn="0" w:lastColumn="0" w:oddVBand="0" w:evenVBand="0" w:oddHBand="0" w:evenHBand="0" w:firstRowFirstColumn="0" w:firstRowLastColumn="0" w:lastRowFirstColumn="0" w:lastRowLastColumn="0"/>
+              <w:cnfStyle w:val="000000100000" w:firstRow="0" w:lastRow="0" w:firstColumn="0" w:lastColumn="0" w:oddVBand="0" w:evenVBand="0" w:oddHBand="1" w:evenHBand="0" w:firstRowFirstColumn="0" w:firstRowLastColumn="0" w:lastRowFirstColumn="0" w:lastRowLastColumn="0"/>
             </w:pPr>
             <w:r>
               <w:t>&lt;width&gt; &lt;height&gt; &lt;depth&gt;</w:t>
@@ -10056,7 +10541,7 @@
           </w:tcPr>
           <w:p>
             <w:pPr>
-              <w:cnfStyle w:val="000000000000" w:firstRow="0" w:lastRow="0" w:firstColumn="0" w:lastColumn="0" w:oddVBand="0" w:evenVBand="0" w:oddHBand="0" w:evenHBand="0" w:firstRowFirstColumn="0" w:firstRowLastColumn="0" w:lastRowFirstColumn="0" w:lastRowLastColumn="0"/>
+              <w:cnfStyle w:val="000000100000" w:firstRow="0" w:lastRow="0" w:firstColumn="0" w:lastColumn="0" w:oddVBand="0" w:evenVBand="0" w:oddHBand="1" w:evenHBand="0" w:firstRowFirstColumn="0" w:firstRowLastColumn="0" w:lastRowFirstColumn="0" w:lastRowLastColumn="0"/>
             </w:pPr>
             <w:r>
               <w:t>Clamps the image to the given width, height, and depth.</w:t>
@@ -10065,9 +10550,6 @@
         </w:tc>
       </w:tr>
       <w:tr>
-        <w:trPr>
-          <w:cnfStyle w:val="000000100000" w:firstRow="0" w:lastRow="0" w:firstColumn="0" w:lastColumn="0" w:oddVBand="0" w:evenVBand="0" w:oddHBand="1" w:evenHBand="0" w:firstRowFirstColumn="0" w:firstRowLastColumn="0" w:lastRowFirstColumn="0" w:lastRowLastColumn="0"/>
-        </w:trPr>
         <w:tc>
           <w:tcPr>
             <w:cnfStyle w:val="001000000000" w:firstRow="0" w:lastRow="0" w:firstColumn="1" w:lastColumn="0" w:oddVBand="0" w:evenVBand="0" w:oddHBand="0" w:evenHBand="0" w:firstRowFirstColumn="0" w:firstRowLastColumn="0" w:lastRowFirstColumn="0" w:lastRowLastColumn="0"/>
@@ -10085,7 +10567,7 @@
           </w:tcPr>
           <w:p>
             <w:pPr>
-              <w:cnfStyle w:val="000000100000" w:firstRow="0" w:lastRow="0" w:firstColumn="0" w:lastColumn="0" w:oddVBand="0" w:evenVBand="0" w:oddHBand="1" w:evenHBand="0" w:firstRowFirstColumn="0" w:firstRowLastColumn="0" w:lastRowFirstColumn="0" w:lastRowLastColumn="0"/>
+              <w:cnfStyle w:val="000000000000" w:firstRow="0" w:lastRow="0" w:firstColumn="0" w:lastColumn="0" w:oddVBand="0" w:evenVBand="0" w:oddHBand="0" w:evenHBand="0" w:firstRowFirstColumn="0" w:firstRowLastColumn="0" w:lastRowFirstColumn="0" w:lastRowLastColumn="0"/>
             </w:pPr>
             <w:r>
               <w:t>&lt;width&gt; &lt;height&gt;</w:t>
@@ -10098,7 +10580,7 @@
           </w:tcPr>
           <w:p>
             <w:pPr>
-              <w:cnfStyle w:val="000000100000" w:firstRow="0" w:lastRow="0" w:firstColumn="0" w:lastColumn="0" w:oddVBand="0" w:evenVBand="0" w:oddHBand="1" w:evenHBand="0" w:firstRowFirstColumn="0" w:firstRowLastColumn="0" w:lastRowFirstColumn="0" w:lastRowLastColumn="0"/>
+              <w:cnfStyle w:val="000000000000" w:firstRow="0" w:lastRow="0" w:firstColumn="0" w:lastColumn="0" w:oddVBand="0" w:evenVBand="0" w:oddHBand="0" w:evenHBand="0" w:firstRowFirstColumn="0" w:firstRowLastColumn="0" w:lastRowFirstColumn="0" w:lastRowLastColumn="0"/>
             </w:pPr>
             <w:r>
               <w:t>Fits the image into the given box while maintaining relative dimensions (no stretching).</w:t>
@@ -10107,6 +10589,9 @@
         </w:tc>
       </w:tr>
       <w:tr>
+        <w:trPr>
+          <w:cnfStyle w:val="000000100000" w:firstRow="0" w:lastRow="0" w:firstColumn="0" w:lastColumn="0" w:oddVBand="0" w:evenVBand="0" w:oddHBand="1" w:evenHBand="0" w:firstRowFirstColumn="0" w:firstRowLastColumn="0" w:lastRowFirstColumn="0" w:lastRowLastColumn="0"/>
+        </w:trPr>
         <w:tc>
           <w:tcPr>
             <w:cnfStyle w:val="001000000000" w:firstRow="0" w:lastRow="0" w:firstColumn="1" w:lastColumn="0" w:oddVBand="0" w:evenVBand="0" w:oddHBand="0" w:evenHBand="0" w:firstRowFirstColumn="0" w:firstRowLastColumn="0" w:lastRowFirstColumn="0" w:lastRowLastColumn="0"/>
@@ -10114,7 +10599,6 @@
           </w:tcPr>
           <w:p>
             <w:r>
-              <w:lastRenderedPageBreak/>
               <w:t>-fit3</w:t>
             </w:r>
           </w:p>
@@ -10125,7 +10609,7 @@
           </w:tcPr>
           <w:p>
             <w:pPr>
-              <w:cnfStyle w:val="000000000000" w:firstRow="0" w:lastRow="0" w:firstColumn="0" w:lastColumn="0" w:oddVBand="0" w:evenVBand="0" w:oddHBand="0" w:evenHBand="0" w:firstRowFirstColumn="0" w:firstRowLastColumn="0" w:lastRowFirstColumn="0" w:lastRowLastColumn="0"/>
+              <w:cnfStyle w:val="000000100000" w:firstRow="0" w:lastRow="0" w:firstColumn="0" w:lastColumn="0" w:oddVBand="0" w:evenVBand="0" w:oddHBand="1" w:evenHBand="0" w:firstRowFirstColumn="0" w:firstRowLastColumn="0" w:lastRowFirstColumn="0" w:lastRowLastColumn="0"/>
             </w:pPr>
             <w:r>
               <w:t>&lt;width&gt; &lt;height&gt; &lt;depth&gt;</w:t>
@@ -10138,7 +10622,7 @@
           </w:tcPr>
           <w:p>
             <w:pPr>
-              <w:cnfStyle w:val="000000000000" w:firstRow="0" w:lastRow="0" w:firstColumn="0" w:lastColumn="0" w:oddVBand="0" w:evenVBand="0" w:oddHBand="0" w:evenHBand="0" w:firstRowFirstColumn="0" w:firstRowLastColumn="0" w:lastRowFirstColumn="0" w:lastRowLastColumn="0"/>
+              <w:cnfStyle w:val="000000100000" w:firstRow="0" w:lastRow="0" w:firstColumn="0" w:lastColumn="0" w:oddVBand="0" w:evenVBand="0" w:oddHBand="1" w:evenHBand="0" w:firstRowFirstColumn="0" w:firstRowLastColumn="0" w:lastRowFirstColumn="0" w:lastRowLastColumn="0"/>
             </w:pPr>
             <w:r>
               <w:t>Fits the image into the given cube while maintaining relative dimensions (no stretching).</w:t>
@@ -10672,6 +11156,7 @@
                 <w:bCs w:val="0"/>
               </w:rPr>
             </w:pPr>
+            <w:proofErr w:type="gramStart"/>
             <w:r>
               <w:t>-</w:t>
             </w:r>
@@ -10680,6 +11165,7 @@
               <w:t>textureaddressingw</w:t>
             </w:r>
             <w:proofErr w:type="spellEnd"/>
+            <w:proofErr w:type="gramEnd"/>
           </w:p>
           <w:p>
             <w:r>
@@ -10859,8 +11345,13 @@
             <w:pPr>
               <w:cnfStyle w:val="000000100000" w:firstRow="0" w:lastRow="0" w:firstColumn="0" w:lastColumn="0" w:oddVBand="0" w:evenVBand="0" w:oddHBand="1" w:evenHBand="0" w:firstRowFirstColumn="0" w:firstRowLastColumn="0" w:lastRowFirstColumn="0" w:lastRowLastColumn="0"/>
             </w:pPr>
-            <w:r>
-              <w:t>Applies only to the W coordinate.</w:t>
+            <w:proofErr w:type="gramStart"/>
+            <w:r>
+              <w:t>Applies</w:t>
+            </w:r>
+            <w:proofErr w:type="gramEnd"/>
+            <w:r>
+              <w:t xml:space="preserve"> only to the W coordinate.</w:t>
             </w:r>
           </w:p>
         </w:tc>
@@ -10949,7 +11440,6 @@
           </w:tcPr>
           <w:p>
             <w:r>
-              <w:lastRenderedPageBreak/>
               <w:t xml:space="preserve">- </w:t>
             </w:r>
             <w:proofErr w:type="spellStart"/>
@@ -11292,7 +11782,15 @@
               <w:cnfStyle w:val="000000100000" w:firstRow="0" w:lastRow="0" w:firstColumn="0" w:lastColumn="0" w:oddVBand="0" w:evenVBand="0" w:oddHBand="1" w:evenHBand="0" w:firstRowFirstColumn="0" w:firstRowLastColumn="0" w:lastRowFirstColumn="0" w:lastRowLastColumn="0"/>
             </w:pPr>
             <w:r>
-              <w:t>Applies only to the W coordinate and to the alpha channel.</w:t>
+              <w:t xml:space="preserve">Applies only to the W coordinate and to the </w:t>
+            </w:r>
+            <w:proofErr w:type="gramStart"/>
+            <w:r>
+              <w:t>alpha</w:t>
+            </w:r>
+            <w:proofErr w:type="gramEnd"/>
+            <w:r>
+              <w:t xml:space="preserve"> channel.</w:t>
             </w:r>
           </w:p>
         </w:tc>
@@ -11439,6 +11937,7 @@
           </w:tcPr>
           <w:p>
             <w:r>
+              <w:lastRenderedPageBreak/>
               <w:t>-rot0</w:t>
             </w:r>
           </w:p>
@@ -11688,8 +12187,21 @@
             <w:pPr>
               <w:cnfStyle w:val="000000100000" w:firstRow="0" w:lastRow="0" w:firstColumn="0" w:lastColumn="0" w:oddVBand="0" w:evenVBand="0" w:oddHBand="1" w:evenHBand="0" w:firstRowFirstColumn="0" w:firstRowLastColumn="0" w:lastRowFirstColumn="0" w:lastRowLastColumn="0"/>
             </w:pPr>
-            <w:r>
-              <w:t>Crops the input image to the 2-D area specified.  Depth/volume images will retain their depths.</w:t>
+            <w:proofErr w:type="gramStart"/>
+            <w:r>
+              <w:t>Crops</w:t>
+            </w:r>
+            <w:proofErr w:type="gramEnd"/>
+            <w:r>
+              <w:t xml:space="preserve"> the input image </w:t>
+            </w:r>
+            <w:proofErr w:type="gramStart"/>
+            <w:r>
+              <w:t>to</w:t>
+            </w:r>
+            <w:proofErr w:type="gramEnd"/>
+            <w:r>
+              <w:t xml:space="preserve"> the 2-D area specified.  Depth/volume images will retain their depths.</w:t>
             </w:r>
           </w:p>
           <w:p>
@@ -11697,11 +12209,7 @@
               <w:cnfStyle w:val="000000100000" w:firstRow="0" w:lastRow="0" w:firstColumn="0" w:lastColumn="0" w:oddVBand="0" w:evenVBand="0" w:oddHBand="1" w:evenHBand="0" w:firstRowFirstColumn="0" w:firstRowLastColumn="0" w:lastRowFirstColumn="0" w:lastRowLastColumn="0"/>
             </w:pPr>
             <w:r>
-              <w:t xml:space="preserve">Cropping outside of the image area is allowed.  How areas outside the image area are handled depends on the color texture addressing modes, set </w:t>
-            </w:r>
-            <w:r>
-              <w:lastRenderedPageBreak/>
-              <w:t xml:space="preserve">via the </w:t>
+              <w:t xml:space="preserve">Cropping outside of the image area is allowed.  How areas outside the image area are handled depends on the color texture addressing modes, set via the </w:t>
             </w:r>
             <w:r>
               <w:rPr>
@@ -11733,7 +12241,6 @@
           </w:tcPr>
           <w:p>
             <w:r>
-              <w:lastRenderedPageBreak/>
               <w:t>-crop3</w:t>
             </w:r>
           </w:p>
@@ -11839,10 +12346,12 @@
               <w:t xml:space="preserve"> indicates how many copies to the left and right to make of the original image.  Each copy will be repeated, mirrored, clamped, or border-</w:t>
             </w:r>
             <w:proofErr w:type="spellStart"/>
+            <w:proofErr w:type="gramStart"/>
             <w:r>
               <w:t>color’d</w:t>
             </w:r>
             <w:proofErr w:type="spellEnd"/>
+            <w:proofErr w:type="gramEnd"/>
             <w:r>
               <w:t>, which allows baking the texture-addressing into the texture for systems that don’t support a given addressing mode or combination of different UVW addressing modes.</w:t>
             </w:r>
@@ -11888,7 +12397,11 @@
               <w:cnfStyle w:val="000000000000" w:firstRow="0" w:lastRow="0" w:firstColumn="0" w:lastColumn="0" w:oddVBand="0" w:evenVBand="0" w:oddHBand="0" w:evenHBand="0" w:firstRowFirstColumn="0" w:firstRowLastColumn="0" w:lastRowFirstColumn="0" w:lastRowLastColumn="0"/>
             </w:pPr>
             <w:r>
-              <w:t xml:space="preserve">Bakes a texture-addressing mode into a texture’s V texture coordinates.   The addressing mode is one of the </w:t>
+              <w:t xml:space="preserve">Bakes a texture-addressing mode into a texture’s V texture </w:t>
+            </w:r>
+            <w:r>
+              <w:lastRenderedPageBreak/>
+              <w:t xml:space="preserve">coordinates.   The addressing mode is one of the </w:t>
             </w:r>
             <w:r>
               <w:rPr>
@@ -11933,6 +12446,7 @@
           </w:tcPr>
           <w:p>
             <w:r>
+              <w:lastRenderedPageBreak/>
               <w:t>-</w:t>
             </w:r>
             <w:proofErr w:type="spellStart"/>
@@ -12095,11 +12609,7 @@
               <w:cnfStyle w:val="000000100000" w:firstRow="0" w:lastRow="0" w:firstColumn="0" w:lastColumn="0" w:oddVBand="0" w:evenVBand="0" w:oddHBand="1" w:evenHBand="0" w:firstRowFirstColumn="0" w:firstRowLastColumn="0" w:lastRowFirstColumn="0" w:lastRowLastColumn="0"/>
             </w:pPr>
             <w:r>
-              <w:t xml:space="preserve">&lt;any Vulkan, </w:t>
-            </w:r>
-            <w:r>
-              <w:lastRenderedPageBreak/>
-              <w:t>DXGI, or Metal YUV format&gt;</w:t>
+              <w:t>&lt;any Vulkan, DXGI, or Metal YUV format&gt;</w:t>
             </w:r>
           </w:p>
         </w:tc>
@@ -12112,7 +12622,6 @@
               <w:cnfStyle w:val="000000100000" w:firstRow="0" w:lastRow="0" w:firstColumn="0" w:lastColumn="0" w:oddVBand="0" w:evenVBand="0" w:oddHBand="1" w:evenHBand="0" w:firstRowFirstColumn="0" w:firstRowLastColumn="0" w:lastRowFirstColumn="0" w:lastRowLastColumn="0"/>
             </w:pPr>
             <w:r>
-              <w:lastRenderedPageBreak/>
               <w:t>Sets the format (encoding) of the YUV file being loaded.</w:t>
             </w:r>
           </w:p>
@@ -12806,8 +13315,13 @@
             <w:pPr>
               <w:cnfStyle w:val="000000000000" w:firstRow="0" w:lastRow="0" w:firstColumn="0" w:lastColumn="0" w:oddVBand="0" w:evenVBand="0" w:oddHBand="0" w:evenHBand="0" w:firstRowFirstColumn="0" w:firstRowLastColumn="0" w:lastRowFirstColumn="0" w:lastRowLastColumn="0"/>
             </w:pPr>
-            <w:r>
-              <w:t>Sets the encoding when saving to a YUV format.</w:t>
+            <w:proofErr w:type="gramStart"/>
+            <w:r>
+              <w:t>Sets</w:t>
+            </w:r>
+            <w:proofErr w:type="gramEnd"/>
+            <w:r>
+              <w:t xml:space="preserve"> the encoding when saving to a YUV format.</w:t>
             </w:r>
           </w:p>
         </w:tc>
@@ -12920,7 +13434,6 @@
           </w:tcPr>
           <w:p>
             <w:r>
-              <w:lastRenderedPageBreak/>
               <w:t>-</w:t>
             </w:r>
             <w:proofErr w:type="spellStart"/>
@@ -13417,10 +13930,18 @@
             </w:r>
             <w:proofErr w:type="spellEnd"/>
             <w:r>
-              <w:t xml:space="preserve"> factors according to the </w:t>
-            </w:r>
-            <w:r>
-              <w:t>EBU Tech. 3213</w:t>
+              <w:t xml:space="preserve"> factors according to </w:t>
+            </w:r>
+            <w:proofErr w:type="gramStart"/>
+            <w:r>
+              <w:t xml:space="preserve">the </w:t>
+            </w:r>
+            <w:r>
+              <w:t>EBU</w:t>
+            </w:r>
+            <w:proofErr w:type="gramEnd"/>
+            <w:r>
+              <w:t xml:space="preserve"> Tech. 3213</w:t>
             </w:r>
             <w:r>
               <w:t xml:space="preserve"> standard.</w:t>
@@ -13451,6 +13972,7 @@
           </w:tcPr>
           <w:p>
             <w:r>
+              <w:lastRenderedPageBreak/>
               <w:t>-</w:t>
             </w:r>
             <w:proofErr w:type="spellStart"/>
@@ -13808,7 +14330,6 @@
           </w:tcPr>
           <w:p>
             <w:r>
-              <w:lastRenderedPageBreak/>
               <w:t>-</w:t>
             </w:r>
             <w:proofErr w:type="spellStart"/>
@@ -14264,7 +14785,11 @@
             </w:r>
             <w:proofErr w:type="gramEnd"/>
             <w:r>
-              <w:t xml:space="preserve"> enables the full non-approximate conversion routine for sav</w:t>
+              <w:t xml:space="preserve"> </w:t>
+            </w:r>
+            <w:r>
+              <w:lastRenderedPageBreak/>
+              <w:t>enables the full non-approximate conversion routine for sav</w:t>
             </w:r>
             <w:r>
               <w:t>ing</w:t>
@@ -14282,6 +14807,7 @@
       </w:pPr>
       <w:bookmarkStart w:id="10" w:name="_Toc188635664"/>
       <w:r>
+        <w:lastRenderedPageBreak/>
         <w:t>Indices &amp; Palettes</w:t>
       </w:r>
       <w:bookmarkEnd w:id="10"/>
@@ -14639,7 +15165,15 @@
               <w:t>Burkes Dithering</w:t>
             </w:r>
             <w:r>
-              <w:t>, presented 7years after Stucki, offering yet-another minor hit to quality in exchange for performance.</w:t>
+              <w:t xml:space="preserve">, presented 7years after Stucki, offering </w:t>
+            </w:r>
+            <w:proofErr w:type="gramStart"/>
+            <w:r>
+              <w:t>yet-another</w:t>
+            </w:r>
+            <w:proofErr w:type="gramEnd"/>
+            <w:r>
+              <w:t xml:space="preserve"> minor hit to quality in exchange for performance.</w:t>
             </w:r>
           </w:p>
         </w:tc>
@@ -15154,8 +15688,13 @@
             <w:pPr>
               <w:cnfStyle w:val="000000000000" w:firstRow="0" w:lastRow="0" w:firstColumn="0" w:lastColumn="0" w:oddVBand="0" w:evenVBand="0" w:oddHBand="0" w:evenHBand="0" w:firstRowFirstColumn="0" w:firstRowLastColumn="0" w:lastRowFirstColumn="0" w:lastRowLastColumn="0"/>
             </w:pPr>
-            <w:r>
-              <w:t>Sets the dithering weights to 0.5 0.5 0.5 1.0.</w:t>
+            <w:proofErr w:type="gramStart"/>
+            <w:r>
+              <w:t>Sets</w:t>
+            </w:r>
+            <w:proofErr w:type="gramEnd"/>
+            <w:r>
+              <w:t xml:space="preserve"> the dithering weights to 0.5 0.5 0.5 1.0.</w:t>
             </w:r>
           </w:p>
         </w:tc>
@@ -15642,7 +16181,15 @@
               <w:cnfStyle w:val="000000000000" w:firstRow="0" w:lastRow="0" w:firstColumn="0" w:lastColumn="0" w:oddVBand="0" w:evenVBand="0" w:oddHBand="0" w:evenHBand="0" w:firstRowFirstColumn="0" w:firstRowLastColumn="0" w:lastRowFirstColumn="0" w:lastRowLastColumn="0"/>
             </w:pPr>
             <w:r>
-              <w:t>Scales the dithering weights by the given amount.  Can be used to strengthen or soften the effects of perceptual weights.  Weights are multiplied each time this command is encountered.</w:t>
+              <w:t xml:space="preserve">Scales the dithering weights by the given amount.  </w:t>
+            </w:r>
+            <w:proofErr w:type="gramStart"/>
+            <w:r>
+              <w:t>Can</w:t>
+            </w:r>
+            <w:proofErr w:type="gramEnd"/>
+            <w:r>
+              <w:t xml:space="preserve"> be used to strengthen or soften the effects of perceptual weights.  Weights are multiplied each time this command is encountered.</w:t>
             </w:r>
           </w:p>
         </w:tc>
@@ -15790,6 +16337,7 @@
           </w:tcPr>
           <w:p>
             <w:r>
+              <w:lastRenderedPageBreak/>
               <w:t>-</w:t>
             </w:r>
             <w:proofErr w:type="spellStart"/>
@@ -15936,7 +16484,15 @@
             </w:r>
             <w:proofErr w:type="spellEnd"/>
             <w:r>
-              <w:t xml:space="preserve"> (which defaults to </w:t>
+              <w:t xml:space="preserve"> (which </w:t>
+            </w:r>
+            <w:proofErr w:type="gramStart"/>
+            <w:r>
+              <w:t>defaults</w:t>
+            </w:r>
+            <w:proofErr w:type="gramEnd"/>
+            <w:r>
+              <w:t xml:space="preserve"> to </w:t>
             </w:r>
             <w:r>
               <w:rPr>
@@ -16072,7 +16628,7 @@
             </w:r>
             <w:proofErr w:type="spellStart"/>
             <w:r>
-              <w:t>mip_filtera</w:t>
+              <w:t>mip_filterc</w:t>
             </w:r>
             <w:proofErr w:type="spellEnd"/>
             <w:r>
@@ -16081,10 +16637,7 @@
             </w:r>
             <w:proofErr w:type="spellStart"/>
             <w:r>
-              <w:t>mip_filter</w:t>
-            </w:r>
-            <w:r>
-              <w:t>_alpha</w:t>
+              <w:t>mip_filter_color</w:t>
             </w:r>
             <w:proofErr w:type="spellEnd"/>
           </w:p>
@@ -16121,7 +16674,13 @@
               <w:cnfStyle w:val="000000100000" w:firstRow="0" w:lastRow="0" w:firstColumn="0" w:lastColumn="0" w:oddVBand="0" w:evenVBand="0" w:oddHBand="1" w:evenHBand="0" w:firstRowFirstColumn="0" w:firstRowLastColumn="0" w:lastRowFirstColumn="0" w:lastRowLastColumn="0"/>
             </w:pPr>
             <w:r>
-              <w:t xml:space="preserve">Sets the mipmap alpha </w:t>
+              <w:t xml:space="preserve">Sets the mipmap </w:t>
+            </w:r>
+            <w:r>
+              <w:t>color</w:t>
+            </w:r>
+            <w:r>
+              <w:t xml:space="preserve"> </w:t>
             </w:r>
             <w:r>
               <w:rPr>
@@ -16168,7 +16727,19 @@
             </w:r>
             <w:proofErr w:type="spellStart"/>
             <w:r>
-              <w:t>mip_filterw</w:t>
+              <w:t>mip_filtera</w:t>
+            </w:r>
+            <w:proofErr w:type="spellEnd"/>
+            <w:r>
+              <w:br/>
+              <w:t>-</w:t>
+            </w:r>
+            <w:proofErr w:type="spellStart"/>
+            <w:r>
+              <w:t>mip_filter</w:t>
+            </w:r>
+            <w:r>
+              <w:t>_alpha</w:t>
             </w:r>
             <w:proofErr w:type="spellEnd"/>
           </w:p>
@@ -16205,7 +16776,7 @@
               <w:cnfStyle w:val="000000000000" w:firstRow="0" w:lastRow="0" w:firstColumn="0" w:lastColumn="0" w:oddVBand="0" w:evenVBand="0" w:oddHBand="0" w:evenHBand="0" w:firstRowFirstColumn="0" w:firstRowLastColumn="0" w:lastRowFirstColumn="0" w:lastRowLastColumn="0"/>
             </w:pPr>
             <w:r>
-              <w:t xml:space="preserve">Sets the mipmap color and alpha </w:t>
+              <w:t xml:space="preserve">Sets the mipmap alpha </w:t>
             </w:r>
             <w:r>
               <w:rPr>
@@ -16215,6 +16786,26 @@
               <w:t>width</w:t>
             </w:r>
             <w:r>
+              <w:t xml:space="preserve">, </w:t>
+            </w:r>
+            <w:r>
+              <w:rPr>
+                <w:i/>
+                <w:iCs/>
+              </w:rPr>
+              <w:t>height</w:t>
+            </w:r>
+            <w:r>
+              <w:t xml:space="preserve">, and </w:t>
+            </w:r>
+            <w:r>
+              <w:rPr>
+                <w:i/>
+                <w:iCs/>
+              </w:rPr>
+              <w:t>depth</w:t>
+            </w:r>
+            <w:r>
               <w:t xml:space="preserve"> filter.</w:t>
             </w:r>
           </w:p>
@@ -16235,7 +16826,7 @@
             </w:r>
             <w:proofErr w:type="spellStart"/>
             <w:r>
-              <w:t>mip_filterh</w:t>
+              <w:t>mip_filterw</w:t>
             </w:r>
             <w:proofErr w:type="spellEnd"/>
           </w:p>
@@ -16279,7 +16870,7 @@
                 <w:i/>
                 <w:iCs/>
               </w:rPr>
-              <w:t>height</w:t>
+              <w:t>width</w:t>
             </w:r>
             <w:r>
               <w:t xml:space="preserve"> filter.</w:t>
@@ -16295,12 +16886,11 @@
           </w:tcPr>
           <w:p>
             <w:r>
-              <w:lastRenderedPageBreak/>
               <w:t>-</w:t>
             </w:r>
             <w:proofErr w:type="spellStart"/>
             <w:r>
-              <w:t>mip_filterd</w:t>
+              <w:t>mip_filterh</w:t>
             </w:r>
             <w:proofErr w:type="spellEnd"/>
           </w:p>
@@ -16344,7 +16934,7 @@
                 <w:i/>
                 <w:iCs/>
               </w:rPr>
-              <w:t>depth</w:t>
+              <w:t>height</w:t>
             </w:r>
             <w:r>
               <w:t xml:space="preserve"> filter.</w:t>
@@ -16367,7 +16957,7 @@
             </w:r>
             <w:proofErr w:type="spellStart"/>
             <w:r>
-              <w:t>mip_filterw_color</w:t>
+              <w:t>mip_filterd</w:t>
             </w:r>
             <w:proofErr w:type="spellEnd"/>
           </w:p>
@@ -16404,14 +16994,14 @@
               <w:cnfStyle w:val="000000100000" w:firstRow="0" w:lastRow="0" w:firstColumn="0" w:lastColumn="0" w:oddVBand="0" w:evenVBand="0" w:oddHBand="1" w:evenHBand="0" w:firstRowFirstColumn="0" w:firstRowLastColumn="0" w:lastRowFirstColumn="0" w:lastRowLastColumn="0"/>
             </w:pPr>
             <w:r>
-              <w:t xml:space="preserve">Sets the mipmap color </w:t>
+              <w:t xml:space="preserve">Sets the mipmap color and alpha </w:t>
             </w:r>
             <w:r>
               <w:rPr>
                 <w:i/>
                 <w:iCs/>
               </w:rPr>
-              <w:t>width</w:t>
+              <w:t>depth</w:t>
             </w:r>
             <w:r>
               <w:t xml:space="preserve"> filter.</w:t>
@@ -16431,7 +17021,7 @@
             </w:r>
             <w:proofErr w:type="spellStart"/>
             <w:r>
-              <w:t>mip_filterh_color</w:t>
+              <w:t>mip_filterw_color</w:t>
             </w:r>
             <w:proofErr w:type="spellEnd"/>
           </w:p>
@@ -16475,7 +17065,7 @@
                 <w:i/>
                 <w:iCs/>
               </w:rPr>
-              <w:t>height</w:t>
+              <w:t>width</w:t>
             </w:r>
             <w:r>
               <w:t xml:space="preserve"> filter.</w:t>
@@ -16498,7 +17088,7 @@
             </w:r>
             <w:proofErr w:type="spellStart"/>
             <w:r>
-              <w:t>mip_filterd_color</w:t>
+              <w:t>mip_filterh_color</w:t>
             </w:r>
             <w:proofErr w:type="spellEnd"/>
           </w:p>
@@ -16542,7 +17132,7 @@
                 <w:i/>
                 <w:iCs/>
               </w:rPr>
-              <w:t>depth</w:t>
+              <w:t>height</w:t>
             </w:r>
             <w:r>
               <w:t xml:space="preserve"> filter.</w:t>
@@ -16562,7 +17152,7 @@
             </w:r>
             <w:proofErr w:type="spellStart"/>
             <w:r>
-              <w:t>mip_filterw_alpha</w:t>
+              <w:t>mip_filterd_color</w:t>
             </w:r>
             <w:proofErr w:type="spellEnd"/>
           </w:p>
@@ -16599,14 +17189,14 @@
               <w:cnfStyle w:val="000000000000" w:firstRow="0" w:lastRow="0" w:firstColumn="0" w:lastColumn="0" w:oddVBand="0" w:evenVBand="0" w:oddHBand="0" w:evenHBand="0" w:firstRowFirstColumn="0" w:firstRowLastColumn="0" w:lastRowFirstColumn="0" w:lastRowLastColumn="0"/>
             </w:pPr>
             <w:r>
-              <w:t xml:space="preserve">Sets the mipmap alpha </w:t>
+              <w:t xml:space="preserve">Sets the mipmap color </w:t>
             </w:r>
             <w:r>
               <w:rPr>
                 <w:i/>
                 <w:iCs/>
               </w:rPr>
-              <w:t>width</w:t>
+              <w:t>depth</w:t>
             </w:r>
             <w:r>
               <w:t xml:space="preserve"> filter.</w:t>
@@ -16629,7 +17219,7 @@
             </w:r>
             <w:proofErr w:type="spellStart"/>
             <w:r>
-              <w:t>mip_filterh_alpha</w:t>
+              <w:t>mip_filterw_alpha</w:t>
             </w:r>
             <w:proofErr w:type="spellEnd"/>
           </w:p>
@@ -16673,7 +17263,7 @@
                 <w:i/>
                 <w:iCs/>
               </w:rPr>
-              <w:t>height</w:t>
+              <w:t>width</w:t>
             </w:r>
             <w:r>
               <w:t xml:space="preserve"> filter.</w:t>
@@ -16693,7 +17283,7 @@
             </w:r>
             <w:proofErr w:type="spellStart"/>
             <w:r>
-              <w:t>mip_filterd_alpha</w:t>
+              <w:t>mip_filterh_alpha</w:t>
             </w:r>
             <w:proofErr w:type="spellEnd"/>
           </w:p>
@@ -16728,6 +17318,73 @@
           <w:p>
             <w:pPr>
               <w:cnfStyle w:val="000000000000" w:firstRow="0" w:lastRow="0" w:firstColumn="0" w:lastColumn="0" w:oddVBand="0" w:evenVBand="0" w:oddHBand="0" w:evenHBand="0" w:firstRowFirstColumn="0" w:firstRowLastColumn="0" w:lastRowFirstColumn="0" w:lastRowLastColumn="0"/>
+            </w:pPr>
+            <w:r>
+              <w:t xml:space="preserve">Sets the mipmap alpha </w:t>
+            </w:r>
+            <w:r>
+              <w:rPr>
+                <w:i/>
+                <w:iCs/>
+              </w:rPr>
+              <w:t>height</w:t>
+            </w:r>
+            <w:r>
+              <w:t xml:space="preserve"> filter.</w:t>
+            </w:r>
+          </w:p>
+        </w:tc>
+      </w:tr>
+      <w:tr>
+        <w:trPr>
+          <w:cnfStyle w:val="000000100000" w:firstRow="0" w:lastRow="0" w:firstColumn="0" w:lastColumn="0" w:oddVBand="0" w:evenVBand="0" w:oddHBand="1" w:evenHBand="0" w:firstRowFirstColumn="0" w:firstRowLastColumn="0" w:lastRowFirstColumn="0" w:lastRowLastColumn="0"/>
+        </w:trPr>
+        <w:tc>
+          <w:tcPr>
+            <w:cnfStyle w:val="001000000000" w:firstRow="0" w:lastRow="0" w:firstColumn="1" w:lastColumn="0" w:oddVBand="0" w:evenVBand="0" w:oddHBand="0" w:evenHBand="0" w:firstRowFirstColumn="0" w:firstRowLastColumn="0" w:lastRowFirstColumn="0" w:lastRowLastColumn="0"/>
+            <w:tcW w:w="2245" w:type="dxa"/>
+          </w:tcPr>
+          <w:p>
+            <w:r>
+              <w:t>-</w:t>
+            </w:r>
+            <w:proofErr w:type="spellStart"/>
+            <w:r>
+              <w:t>mip_filterd_alpha</w:t>
+            </w:r>
+            <w:proofErr w:type="spellEnd"/>
+          </w:p>
+        </w:tc>
+        <w:tc>
+          <w:tcPr>
+            <w:tcW w:w="2250" w:type="dxa"/>
+          </w:tcPr>
+          <w:p>
+            <w:pPr>
+              <w:cnfStyle w:val="000000100000" w:firstRow="0" w:lastRow="0" w:firstColumn="0" w:lastColumn="0" w:oddVBand="0" w:evenVBand="0" w:oddHBand="1" w:evenHBand="0" w:firstRowFirstColumn="0" w:firstRowLastColumn="0" w:lastRowFirstColumn="0" w:lastRowLastColumn="0"/>
+            </w:pPr>
+            <w:r>
+              <w:t xml:space="preserve">Same as for </w:t>
+            </w:r>
+            <w:r>
+              <w:rPr>
+                <w:b/>
+                <w:bCs/>
+              </w:rPr>
+              <w:t>-filter</w:t>
+            </w:r>
+            <w:r>
+              <w:t>.</w:t>
+            </w:r>
+          </w:p>
+        </w:tc>
+        <w:tc>
+          <w:tcPr>
+            <w:tcW w:w="4855" w:type="dxa"/>
+          </w:tcPr>
+          <w:p>
+            <w:pPr>
+              <w:cnfStyle w:val="000000100000" w:firstRow="0" w:lastRow="0" w:firstColumn="0" w:lastColumn="0" w:oddVBand="0" w:evenVBand="0" w:oddHBand="1" w:evenHBand="0" w:firstRowFirstColumn="0" w:firstRowLastColumn="0" w:lastRowFirstColumn="0" w:lastRowLastColumn="0"/>
             </w:pPr>
             <w:r>
               <w:t xml:space="preserve">Sets the mipmap alpha </w:t>
@@ -17369,7 +18026,6 @@
           </w:tcPr>
           <w:p>
             <w:r>
-              <w:lastRenderedPageBreak/>
               <w:t>-</w:t>
             </w:r>
             <w:r>
@@ -17672,8 +18328,13 @@
             <w:pPr>
               <w:cnfStyle w:val="000000100000" w:firstRow="0" w:lastRow="0" w:firstColumn="0" w:lastColumn="0" w:oddVBand="0" w:evenVBand="0" w:oddHBand="1" w:evenHBand="0" w:firstRowFirstColumn="0" w:firstRowLastColumn="0" w:lastRowFirstColumn="0" w:lastRowLastColumn="0"/>
             </w:pPr>
-            <w:r>
-              <w:t>Converts the loaded image to the given texture format.</w:t>
+            <w:proofErr w:type="gramStart"/>
+            <w:r>
+              <w:t>Converts</w:t>
+            </w:r>
+            <w:proofErr w:type="gramEnd"/>
+            <w:r>
+              <w:t xml:space="preserve"> the loaded image to the given texture format.</w:t>
             </w:r>
           </w:p>
         </w:tc>
@@ -17716,8 +18377,13 @@
             <w:pPr>
               <w:cnfStyle w:val="000000000000" w:firstRow="0" w:lastRow="0" w:firstColumn="0" w:lastColumn="0" w:oddVBand="0" w:evenVBand="0" w:oddHBand="0" w:evenHBand="0" w:firstRowFirstColumn="0" w:firstRowLastColumn="0" w:lastRowFirstColumn="0" w:lastRowLastColumn="0"/>
             </w:pPr>
-            <w:r>
-              <w:t>Converts the loaded image to the given OpenGL texture format.</w:t>
+            <w:proofErr w:type="gramStart"/>
+            <w:r>
+              <w:t>Converts</w:t>
+            </w:r>
+            <w:proofErr w:type="gramEnd"/>
+            <w:r>
+              <w:t xml:space="preserve"> the loaded image to the given OpenGL texture format.</w:t>
             </w:r>
           </w:p>
         </w:tc>
@@ -17774,6 +18440,7 @@
           </w:tcPr>
           <w:p>
             <w:r>
+              <w:lastRenderedPageBreak/>
               <w:t>-</w:t>
             </w:r>
             <w:proofErr w:type="spellStart"/>
@@ -18061,13 +18728,7 @@
               <w:cnfStyle w:val="000000100000" w:firstRow="0" w:lastRow="0" w:firstColumn="0" w:lastColumn="0" w:oddVBand="0" w:evenVBand="0" w:oddHBand="1" w:evenHBand="0" w:firstRowFirstColumn="0" w:firstRowLastColumn="0" w:lastRowFirstColumn="0" w:lastRowLastColumn="0"/>
             </w:pPr>
             <w:r>
-              <w:t xml:space="preserve">Flips the image </w:t>
-            </w:r>
-            <w:r>
-              <w:t>vertically</w:t>
-            </w:r>
-            <w:r>
-              <w:t>.</w:t>
+              <w:t>Flips the image vertically.</w:t>
             </w:r>
           </w:p>
         </w:tc>
@@ -18108,13 +18769,7 @@
               <w:cnfStyle w:val="000000000000" w:firstRow="0" w:lastRow="0" w:firstColumn="0" w:lastColumn="0" w:oddVBand="0" w:evenVBand="0" w:oddHBand="0" w:evenHBand="0" w:firstRowFirstColumn="0" w:firstRowLastColumn="0" w:lastRowFirstColumn="0" w:lastRowLastColumn="0"/>
             </w:pPr>
             <w:r>
-              <w:t xml:space="preserve">Flips the image </w:t>
-            </w:r>
-            <w:r>
-              <w:t>depth</w:t>
-            </w:r>
-            <w:r>
-              <w:t>.</w:t>
+              <w:t>Flips the image depth.</w:t>
             </w:r>
           </w:p>
         </w:tc>
@@ -18194,7 +18849,6 @@
           </w:tcPr>
           <w:p>
             <w:r>
-              <w:lastRenderedPageBreak/>
               <w:t>-</w:t>
             </w:r>
             <w:proofErr w:type="spellStart"/>
@@ -18232,7 +18886,15 @@
               <w:cnfStyle w:val="000000100000" w:firstRow="0" w:lastRow="0" w:firstColumn="0" w:lastColumn="0" w:oddVBand="0" w:evenVBand="0" w:oddHBand="1" w:evenHBand="0" w:firstRowFirstColumn="0" w:firstRowLastColumn="0" w:lastRowFirstColumn="0" w:lastRowLastColumn="0"/>
             </w:pPr>
             <w:r>
-              <w:t xml:space="preserve">The highest quality setting for compressing textures in BC*, </w:t>
+              <w:t xml:space="preserve">The highest quality setting for compressing textures </w:t>
+            </w:r>
+            <w:proofErr w:type="gramStart"/>
+            <w:r>
+              <w:t>in</w:t>
+            </w:r>
+            <w:proofErr w:type="gramEnd"/>
+            <w:r>
+              <w:t xml:space="preserve"> BC*, </w:t>
             </w:r>
             <w:r>
               <w:t>EAC, ETC</w:t>
@@ -18645,6 +19307,7 @@
           </w:tcPr>
           <w:p>
             <w:r>
+              <w:lastRenderedPageBreak/>
               <w:t>-</w:t>
             </w:r>
             <w:r>
@@ -19222,6 +19885,492 @@
       </w:pPr>
       <w:bookmarkStart w:id="16" w:name="_Toc188635670"/>
       <w:r>
+        <w:t>Quick Settings</w:t>
+      </w:r>
+    </w:p>
+    <w:tbl>
+      <w:tblPr>
+        <w:tblStyle w:val="GridTable5Dark-Accent4"/>
+        <w:tblW w:w="0" w:type="auto"/>
+        <w:tblLook w:val="04A0" w:firstRow="1" w:lastRow="0" w:firstColumn="1" w:lastColumn="0" w:noHBand="0" w:noVBand="1"/>
+      </w:tblPr>
+      <w:tblGrid>
+        <w:gridCol w:w="2424"/>
+        <w:gridCol w:w="1354"/>
+        <w:gridCol w:w="5572"/>
+      </w:tblGrid>
+      <w:tr>
+        <w:trPr>
+          <w:cnfStyle w:val="100000000000" w:firstRow="1" w:lastRow="0" w:firstColumn="0" w:lastColumn="0" w:oddVBand="0" w:evenVBand="0" w:oddHBand="0" w:evenHBand="0" w:firstRowFirstColumn="0" w:firstRowLastColumn="0" w:lastRowFirstColumn="0" w:lastRowLastColumn="0"/>
+        </w:trPr>
+        <w:tc>
+          <w:tcPr>
+            <w:cnfStyle w:val="001000000000" w:firstRow="0" w:lastRow="0" w:firstColumn="1" w:lastColumn="0" w:oddVBand="0" w:evenVBand="0" w:oddHBand="0" w:evenHBand="0" w:firstRowFirstColumn="0" w:firstRowLastColumn="0" w:lastRowFirstColumn="0" w:lastRowLastColumn="0"/>
+            <w:tcW w:w="2424" w:type="dxa"/>
+          </w:tcPr>
+          <w:p>
+            <w:r>
+              <w:t>Command</w:t>
+            </w:r>
+          </w:p>
+        </w:tc>
+        <w:tc>
+          <w:tcPr>
+            <w:tcW w:w="1354" w:type="dxa"/>
+          </w:tcPr>
+          <w:p>
+            <w:pPr>
+              <w:cnfStyle w:val="100000000000" w:firstRow="1" w:lastRow="0" w:firstColumn="0" w:lastColumn="0" w:oddVBand="0" w:evenVBand="0" w:oddHBand="0" w:evenHBand="0" w:firstRowFirstColumn="0" w:firstRowLastColumn="0" w:lastRowFirstColumn="0" w:lastRowLastColumn="0"/>
+            </w:pPr>
+            <w:r>
+              <w:t>Parameter</w:t>
+            </w:r>
+          </w:p>
+        </w:tc>
+        <w:tc>
+          <w:tcPr>
+            <w:tcW w:w="5572" w:type="dxa"/>
+          </w:tcPr>
+          <w:p>
+            <w:pPr>
+              <w:cnfStyle w:val="100000000000" w:firstRow="1" w:lastRow="0" w:firstColumn="0" w:lastColumn="0" w:oddVBand="0" w:evenVBand="0" w:oddHBand="0" w:evenHBand="0" w:firstRowFirstColumn="0" w:firstRowLastColumn="0" w:lastRowFirstColumn="0" w:lastRowLastColumn="0"/>
+            </w:pPr>
+            <w:r>
+              <w:t>Description</w:t>
+            </w:r>
+          </w:p>
+        </w:tc>
+      </w:tr>
+      <w:tr>
+        <w:trPr>
+          <w:cnfStyle w:val="000000100000" w:firstRow="0" w:lastRow="0" w:firstColumn="0" w:lastColumn="0" w:oddVBand="0" w:evenVBand="0" w:oddHBand="1" w:evenHBand="0" w:firstRowFirstColumn="0" w:firstRowLastColumn="0" w:lastRowFirstColumn="0" w:lastRowLastColumn="0"/>
+        </w:trPr>
+        <w:tc>
+          <w:tcPr>
+            <w:cnfStyle w:val="001000000000" w:firstRow="0" w:lastRow="0" w:firstColumn="1" w:lastColumn="0" w:oddVBand="0" w:evenVBand="0" w:oddHBand="0" w:evenHBand="0" w:firstRowFirstColumn="0" w:firstRowLastColumn="0" w:lastRowFirstColumn="0" w:lastRowLastColumn="0"/>
+            <w:tcW w:w="2424" w:type="dxa"/>
+          </w:tcPr>
+          <w:p>
+            <w:r>
+              <w:t>-photo</w:t>
+            </w:r>
+          </w:p>
+        </w:tc>
+        <w:tc>
+          <w:tcPr>
+            <w:tcW w:w="1354" w:type="dxa"/>
+          </w:tcPr>
+          <w:p>
+            <w:pPr>
+              <w:cnfStyle w:val="000000100000" w:firstRow="0" w:lastRow="0" w:firstColumn="0" w:lastColumn="0" w:oddVBand="0" w:evenVBand="0" w:oddHBand="1" w:evenHBand="0" w:firstRowFirstColumn="0" w:firstRowLastColumn="0" w:lastRowFirstColumn="0" w:lastRowLastColumn="0"/>
+            </w:pPr>
+          </w:p>
+        </w:tc>
+        <w:tc>
+          <w:tcPr>
+            <w:tcW w:w="5572" w:type="dxa"/>
+          </w:tcPr>
+          <w:p>
+            <w:pPr>
+              <w:cnfStyle w:val="000000100000" w:firstRow="0" w:lastRow="0" w:firstColumn="0" w:lastColumn="0" w:oddVBand="0" w:evenVBand="0" w:oddHBand="1" w:evenHBand="0" w:firstRowFirstColumn="0" w:firstRowLastColumn="0" w:lastRowFirstColumn="0" w:lastRowLastColumn="0"/>
+            </w:pPr>
+            <w:r>
+              <w:t xml:space="preserve">Sets </w:t>
+            </w:r>
+            <w:r>
+              <w:rPr>
+                <w:b/>
+                <w:bCs/>
+              </w:rPr>
+              <w:t>-</w:t>
+            </w:r>
+            <w:proofErr w:type="spellStart"/>
+            <w:r>
+              <w:rPr>
+                <w:b/>
+                <w:bCs/>
+              </w:rPr>
+              <w:t>nopmips</w:t>
+            </w:r>
+            <w:proofErr w:type="spellEnd"/>
+            <w:r>
+              <w:t xml:space="preserve">, </w:t>
+            </w:r>
+            <w:r>
+              <w:rPr>
+                <w:b/>
+                <w:bCs/>
+              </w:rPr>
+              <w:t>-</w:t>
+            </w:r>
+            <w:proofErr w:type="spellStart"/>
+            <w:r>
+              <w:rPr>
+                <w:b/>
+                <w:bCs/>
+              </w:rPr>
+              <w:t>target_colorspace</w:t>
+            </w:r>
+            <w:proofErr w:type="spellEnd"/>
+            <w:r>
+              <w:rPr>
+                <w:b/>
+                <w:bCs/>
+              </w:rPr>
+              <w:t xml:space="preserve"> sRGB</w:t>
+            </w:r>
+            <w:r>
+              <w:t xml:space="preserve">, </w:t>
+            </w:r>
+            <w:r>
+              <w:rPr>
+                <w:b/>
+                <w:bCs/>
+              </w:rPr>
+              <w:t>-</w:t>
+            </w:r>
+            <w:proofErr w:type="spellStart"/>
+            <w:r>
+              <w:rPr>
+                <w:b/>
+                <w:bCs/>
+              </w:rPr>
+              <w:t>embed_icc</w:t>
+            </w:r>
+            <w:proofErr w:type="spellEnd"/>
+            <w:r>
+              <w:t xml:space="preserve">, </w:t>
+            </w:r>
+            <w:r>
+              <w:rPr>
+                <w:b/>
+                <w:bCs/>
+              </w:rPr>
+              <w:t>-</w:t>
+            </w:r>
+            <w:proofErr w:type="spellStart"/>
+            <w:r>
+              <w:rPr>
+                <w:b/>
+                <w:bCs/>
+              </w:rPr>
+              <w:t>textureaddressing</w:t>
+            </w:r>
+            <w:proofErr w:type="spellEnd"/>
+            <w:r>
+              <w:rPr>
+                <w:b/>
+                <w:bCs/>
+              </w:rPr>
+              <w:t xml:space="preserve"> </w:t>
+            </w:r>
+            <w:proofErr w:type="spellStart"/>
+            <w:r>
+              <w:rPr>
+                <w:b/>
+                <w:bCs/>
+              </w:rPr>
+              <w:t>no_border</w:t>
+            </w:r>
+            <w:proofErr w:type="spellEnd"/>
+            <w:r>
+              <w:t xml:space="preserve">, and, if no </w:t>
+            </w:r>
+            <w:r>
+              <w:t>out</w:t>
+            </w:r>
+            <w:r>
+              <w:t xml:space="preserve">put gamma has been specified, </w:t>
+            </w:r>
+            <w:r>
+              <w:rPr>
+                <w:b/>
+                <w:bCs/>
+              </w:rPr>
+              <w:t>-</w:t>
+            </w:r>
+            <w:proofErr w:type="spellStart"/>
+            <w:r>
+              <w:rPr>
+                <w:b/>
+                <w:bCs/>
+              </w:rPr>
+              <w:t>targetgamma</w:t>
+            </w:r>
+            <w:proofErr w:type="spellEnd"/>
+            <w:r>
+              <w:rPr>
+                <w:b/>
+                <w:bCs/>
+              </w:rPr>
+              <w:t xml:space="preserve"> 0</w:t>
+            </w:r>
+            <w:r>
+              <w:t xml:space="preserve">.  Also sets </w:t>
+            </w:r>
+            <w:r>
+              <w:rPr>
+                <w:b/>
+                <w:bCs/>
+              </w:rPr>
+              <w:t>-gamma -2.2</w:t>
+            </w:r>
+            <w:r>
+              <w:t xml:space="preserve"> without it counting as having been explicitly set by the user (it remains subject to overrides from embedded color profiles).</w:t>
+            </w:r>
+          </w:p>
+          <w:p>
+            <w:pPr>
+              <w:cnfStyle w:val="000000100000" w:firstRow="0" w:lastRow="0" w:firstColumn="0" w:lastColumn="0" w:oddVBand="0" w:evenVBand="0" w:oddHBand="1" w:evenHBand="0" w:firstRowFirstColumn="0" w:firstRowLastColumn="0" w:lastRowFirstColumn="0" w:lastRowLastColumn="0"/>
+            </w:pPr>
+            <w:r>
+              <w:t>Used for resampling standard photographic images.</w:t>
+            </w:r>
+          </w:p>
+        </w:tc>
+      </w:tr>
+      <w:tr>
+        <w:tc>
+          <w:tcPr>
+            <w:cnfStyle w:val="001000000000" w:firstRow="0" w:lastRow="0" w:firstColumn="1" w:lastColumn="0" w:oddVBand="0" w:evenVBand="0" w:oddHBand="0" w:evenHBand="0" w:firstRowFirstColumn="0" w:firstRowLastColumn="0" w:lastRowFirstColumn="0" w:lastRowLastColumn="0"/>
+            <w:tcW w:w="2424" w:type="dxa"/>
+          </w:tcPr>
+          <w:p>
+            <w:r>
+              <w:t>-</w:t>
+            </w:r>
+            <w:r>
+              <w:t>icon</w:t>
+            </w:r>
+          </w:p>
+        </w:tc>
+        <w:tc>
+          <w:tcPr>
+            <w:tcW w:w="1354" w:type="dxa"/>
+          </w:tcPr>
+          <w:p>
+            <w:pPr>
+              <w:cnfStyle w:val="000000000000" w:firstRow="0" w:lastRow="0" w:firstColumn="0" w:lastColumn="0" w:oddVBand="0" w:evenVBand="0" w:oddHBand="0" w:evenHBand="0" w:firstRowFirstColumn="0" w:firstRowLastColumn="0" w:lastRowFirstColumn="0" w:lastRowLastColumn="0"/>
+            </w:pPr>
+          </w:p>
+        </w:tc>
+        <w:tc>
+          <w:tcPr>
+            <w:tcW w:w="5572" w:type="dxa"/>
+          </w:tcPr>
+          <w:p>
+            <w:pPr>
+              <w:cnfStyle w:val="000000000000" w:firstRow="0" w:lastRow="0" w:firstColumn="0" w:lastColumn="0" w:oddVBand="0" w:evenVBand="0" w:oddHBand="0" w:evenHBand="0" w:firstRowFirstColumn="0" w:firstRowLastColumn="0" w:lastRowFirstColumn="0" w:lastRowLastColumn="0"/>
+            </w:pPr>
+            <w:r>
+              <w:t xml:space="preserve">Sets </w:t>
+            </w:r>
+            <w:r>
+              <w:rPr>
+                <w:b/>
+                <w:bCs/>
+              </w:rPr>
+              <w:t>-</w:t>
+            </w:r>
+            <w:proofErr w:type="spellStart"/>
+            <w:r>
+              <w:rPr>
+                <w:b/>
+                <w:bCs/>
+              </w:rPr>
+              <w:t>nopmips</w:t>
+            </w:r>
+            <w:proofErr w:type="spellEnd"/>
+            <w:r>
+              <w:t xml:space="preserve">, </w:t>
+            </w:r>
+            <w:r>
+              <w:rPr>
+                <w:b/>
+                <w:bCs/>
+              </w:rPr>
+              <w:t>-</w:t>
+            </w:r>
+            <w:proofErr w:type="spellStart"/>
+            <w:r>
+              <w:rPr>
+                <w:b/>
+                <w:bCs/>
+              </w:rPr>
+              <w:t>target_colorspace</w:t>
+            </w:r>
+            <w:proofErr w:type="spellEnd"/>
+            <w:r>
+              <w:rPr>
+                <w:b/>
+                <w:bCs/>
+              </w:rPr>
+              <w:t xml:space="preserve"> sRGB</w:t>
+            </w:r>
+            <w:r>
+              <w:t xml:space="preserve">, </w:t>
+            </w:r>
+            <w:r>
+              <w:rPr>
+                <w:b/>
+                <w:bCs/>
+              </w:rPr>
+              <w:t>-</w:t>
+            </w:r>
+            <w:proofErr w:type="spellStart"/>
+            <w:r>
+              <w:rPr>
+                <w:b/>
+                <w:bCs/>
+              </w:rPr>
+              <w:t>embed_icc</w:t>
+            </w:r>
+            <w:proofErr w:type="spellEnd"/>
+            <w:r>
+              <w:t xml:space="preserve">, </w:t>
+            </w:r>
+            <w:r>
+              <w:rPr>
+                <w:b/>
+                <w:bCs/>
+              </w:rPr>
+              <w:t>-</w:t>
+            </w:r>
+            <w:proofErr w:type="spellStart"/>
+            <w:r>
+              <w:rPr>
+                <w:b/>
+                <w:bCs/>
+              </w:rPr>
+              <w:t>premult_alpha</w:t>
+            </w:r>
+            <w:proofErr w:type="spellEnd"/>
+            <w:r>
+              <w:t xml:space="preserve">, </w:t>
+            </w:r>
+            <w:r>
+              <w:rPr>
+                <w:b/>
+                <w:bCs/>
+              </w:rPr>
+              <w:t>-</w:t>
+            </w:r>
+            <w:proofErr w:type="spellStart"/>
+            <w:r>
+              <w:rPr>
+                <w:b/>
+                <w:bCs/>
+              </w:rPr>
+              <w:t>textureaddressing</w:t>
+            </w:r>
+            <w:proofErr w:type="spellEnd"/>
+            <w:r>
+              <w:rPr>
+                <w:b/>
+                <w:bCs/>
+              </w:rPr>
+              <w:t xml:space="preserve"> </w:t>
+            </w:r>
+            <w:r>
+              <w:rPr>
+                <w:b/>
+                <w:bCs/>
+              </w:rPr>
+              <w:lastRenderedPageBreak/>
+              <w:t>border</w:t>
+            </w:r>
+            <w:r>
+              <w:t xml:space="preserve">, </w:t>
+            </w:r>
+            <w:r>
+              <w:rPr>
+                <w:b/>
+                <w:bCs/>
+              </w:rPr>
+              <w:t>-</w:t>
+            </w:r>
+            <w:proofErr w:type="spellStart"/>
+            <w:r>
+              <w:rPr>
+                <w:b/>
+                <w:bCs/>
+              </w:rPr>
+              <w:t>border_color</w:t>
+            </w:r>
+            <w:proofErr w:type="spellEnd"/>
+            <w:r>
+              <w:rPr>
+                <w:b/>
+                <w:bCs/>
+              </w:rPr>
+              <w:t xml:space="preserve"> 0 0 0 0</w:t>
+            </w:r>
+            <w:r>
+              <w:t xml:space="preserve">, and, if no output gamma has been specified, </w:t>
+            </w:r>
+            <w:r>
+              <w:rPr>
+                <w:b/>
+                <w:bCs/>
+              </w:rPr>
+              <w:t>-</w:t>
+            </w:r>
+            <w:proofErr w:type="spellStart"/>
+            <w:r>
+              <w:rPr>
+                <w:b/>
+                <w:bCs/>
+              </w:rPr>
+              <w:t>targetgamma</w:t>
+            </w:r>
+            <w:proofErr w:type="spellEnd"/>
+            <w:r>
+              <w:rPr>
+                <w:b/>
+                <w:bCs/>
+              </w:rPr>
+              <w:t xml:space="preserve"> 0</w:t>
+            </w:r>
+            <w:r>
+              <w:t xml:space="preserve">.  Also sets </w:t>
+            </w:r>
+            <w:r>
+              <w:rPr>
+                <w:b/>
+                <w:bCs/>
+              </w:rPr>
+              <w:t>-gamma -2.2</w:t>
+            </w:r>
+            <w:r>
+              <w:t xml:space="preserve"> without it counting as having been explicitly set by the user (it remains subject to overrides from embedded color profiles).</w:t>
+            </w:r>
+          </w:p>
+          <w:p>
+            <w:pPr>
+              <w:cnfStyle w:val="000000000000" w:firstRow="0" w:lastRow="0" w:firstColumn="0" w:lastColumn="0" w:oddVBand="0" w:evenVBand="0" w:oddHBand="0" w:evenHBand="0" w:firstRowFirstColumn="0" w:firstRowLastColumn="0" w:lastRowFirstColumn="0" w:lastRowLastColumn="0"/>
+            </w:pPr>
+            <w:r>
+              <w:t>Used to generate icons that can be used as UI elements.</w:t>
+            </w:r>
+            <w:r>
+              <w:t xml:space="preserve">  Also appropriate for </w:t>
+            </w:r>
+            <w:r>
+              <w:t xml:space="preserve">non-repeating </w:t>
+            </w:r>
+            <w:r>
+              <w:t>in-game decal textures.</w:t>
+            </w:r>
+          </w:p>
+        </w:tc>
+      </w:tr>
+    </w:tbl>
+    <w:p>
+      <w:pPr>
+        <w:pStyle w:val="Heading2"/>
+      </w:pPr>
+      <w:r>
+        <w:lastRenderedPageBreak/>
         <w:t>PNG</w:t>
       </w:r>
       <w:r>
@@ -20528,7 +21677,11 @@
               <w:cnfStyle w:val="000000000000" w:firstRow="0" w:lastRow="0" w:firstColumn="0" w:lastColumn="0" w:oddVBand="0" w:evenVBand="0" w:oddHBand="0" w:evenHBand="0" w:firstRowFirstColumn="0" w:firstRowLastColumn="0" w:lastRowFirstColumn="0" w:lastRowLastColumn="0"/>
             </w:pPr>
             <w:r>
-              <w:t xml:space="preserve">If the format is not specified, the closest format to what was specified by </w:t>
+              <w:t xml:space="preserve">If the format is not specified, the closest </w:t>
+            </w:r>
+            <w:r>
+              <w:lastRenderedPageBreak/>
+              <w:t xml:space="preserve">format to what was specified by </w:t>
             </w:r>
             <w:r>
               <w:rPr>
@@ -20538,11 +21691,7 @@
               <w:t>-format</w:t>
             </w:r>
             <w:r>
-              <w:t xml:space="preserve"> (or the </w:t>
-            </w:r>
-            <w:r>
-              <w:lastRenderedPageBreak/>
-              <w:t xml:space="preserve">original file’s format if </w:t>
+              <w:t xml:space="preserve"> (or the original file’s format if </w:t>
             </w:r>
             <w:r>
               <w:rPr>
@@ -21413,6 +22562,7 @@
               <w:cnfStyle w:val="000000100000" w:firstRow="0" w:lastRow="0" w:firstColumn="0" w:lastColumn="0" w:oddVBand="0" w:evenVBand="0" w:oddHBand="1" w:evenHBand="0" w:firstRowFirstColumn="0" w:firstRowLastColumn="0" w:lastRowFirstColumn="0" w:lastRowLastColumn="0"/>
             </w:pPr>
             <w:r>
+              <w:lastRenderedPageBreak/>
               <w:t>RGB24_SRGB</w:t>
             </w:r>
           </w:p>
@@ -22144,7 +23294,15 @@
             </w:r>
             <w:proofErr w:type="gramEnd"/>
             <w:r>
-              <w:t>512).  Save rate is X:1.  Default is 16:1.</w:t>
+              <w:t>512).  Save rate is X:1</w:t>
+            </w:r>
+            <w:proofErr w:type="gramStart"/>
+            <w:r>
+              <w:t>.  Default</w:t>
+            </w:r>
+            <w:proofErr w:type="gramEnd"/>
+            <w:r>
+              <w:t xml:space="preserve"> is 16:1.</w:t>
             </w:r>
           </w:p>
         </w:tc>
@@ -22308,6 +23466,7 @@
               <w:cnfStyle w:val="000000000000" w:firstRow="0" w:lastRow="0" w:firstColumn="0" w:lastColumn="0" w:oddVBand="0" w:evenVBand="0" w:oddHBand="0" w:evenHBand="0" w:firstRowFirstColumn="0" w:firstRowLastColumn="0" w:lastRowFirstColumn="0" w:lastRowLastColumn="0"/>
             </w:pPr>
             <w:r>
+              <w:lastRenderedPageBreak/>
               <w:t>RGBA32</w:t>
             </w:r>
           </w:p>
@@ -22656,7 +23815,15 @@
             </w:r>
             <w:proofErr w:type="gramEnd"/>
             <w:r>
-              <w:t xml:space="preserve">512).  Save rate is X:1.  Default is </w:t>
+              <w:t>512).  Save rate is X:1</w:t>
+            </w:r>
+            <w:proofErr w:type="gramStart"/>
+            <w:r>
+              <w:t>.  Default</w:t>
+            </w:r>
+            <w:proofErr w:type="gramEnd"/>
+            <w:r>
+              <w:t xml:space="preserve"> is </w:t>
             </w:r>
             <w:r>
               <w:rPr>
@@ -23060,6 +24227,7 @@
       </w:pPr>
       <w:bookmarkStart w:id="22" w:name="_Toc188635676"/>
       <w:r>
+        <w:lastRenderedPageBreak/>
         <w:t>JPG Options</w:t>
       </w:r>
       <w:bookmarkEnd w:id="22"/>
@@ -23128,7 +24296,6 @@
           </w:tcPr>
           <w:p>
             <w:r>
-              <w:lastRenderedPageBreak/>
               <w:t>-</w:t>
             </w:r>
             <w:proofErr w:type="spellStart"/>
@@ -23174,10 +24341,18 @@
               <w:t>100</w:t>
             </w:r>
             <w:r>
-              <w:t xml:space="preserve">).  Save rate is X:1.  </w:t>
-            </w:r>
-            <w:r>
-              <w:t xml:space="preserve">Default is </w:t>
+              <w:t>).  Save rate is X:1</w:t>
+            </w:r>
+            <w:proofErr w:type="gramStart"/>
+            <w:r>
+              <w:t xml:space="preserve">.  </w:t>
+            </w:r>
+            <w:r>
+              <w:t>Default</w:t>
+            </w:r>
+            <w:proofErr w:type="gramEnd"/>
+            <w:r>
+              <w:t xml:space="preserve"> is </w:t>
             </w:r>
             <w:r>
               <w:rPr>
@@ -23558,7 +24733,15 @@
               <w:cnfStyle w:val="000000100000" w:firstRow="0" w:lastRow="0" w:firstColumn="0" w:lastColumn="0" w:oddVBand="0" w:evenVBand="0" w:oddHBand="1" w:evenHBand="0" w:firstRowFirstColumn="0" w:firstRowLastColumn="0" w:lastRowFirstColumn="0" w:lastRowLastColumn="0"/>
             </w:pPr>
             <w:r>
-              <w:t xml:space="preserve">Saves with medium 2x2 chroma subsampling (4:2:0)—this is the </w:t>
+              <w:t>Saves with medium 2x2 chroma subsampling (4:2:</w:t>
+            </w:r>
+            <w:proofErr w:type="gramStart"/>
+            <w:r>
+              <w:t>0)—</w:t>
+            </w:r>
+            <w:proofErr w:type="gramEnd"/>
+            <w:r>
+              <w:t xml:space="preserve">this is the </w:t>
             </w:r>
             <w:proofErr w:type="spellStart"/>
             <w:r>
@@ -23703,7 +24886,15 @@
               <w:t>Causes optional Huffman tables to be computed for the image.</w:t>
             </w:r>
             <w:r>
-              <w:t xml:space="preserve">  Can mildly reduce the file size.</w:t>
+              <w:t xml:space="preserve">  </w:t>
+            </w:r>
+            <w:proofErr w:type="gramStart"/>
+            <w:r>
+              <w:t>Can</w:t>
+            </w:r>
+            <w:proofErr w:type="gramEnd"/>
+            <w:r>
+              <w:t xml:space="preserve"> mildly reduce the file size.</w:t>
             </w:r>
           </w:p>
         </w:tc>
@@ -23962,11 +25153,19 @@
         </w:numPr>
       </w:pPr>
       <w:r>
-        <w:t xml:space="preserve">This means that when considering gamma, you specify what the input is and what the target should be.  By knowing what the input gamma is, the reverse transform can be applied to put the image back into linear space, and by knowing what the </w:t>
+        <w:t xml:space="preserve">This means that when considering gamma, you specify what the input is and what the target should be.  By knowing what the input gamma is, the reverse transform </w:t>
       </w:r>
       <w:r>
         <w:lastRenderedPageBreak/>
-        <w:t>target gamma should be, a proper transform from linear to the target gamma can be made.</w:t>
+        <w:t xml:space="preserve">can be applied to put the image back into linear space, and by knowing what the target gamma should be, a proper </w:t>
+      </w:r>
+      <w:proofErr w:type="gramStart"/>
+      <w:r>
+        <w:t>transform</w:t>
+      </w:r>
+      <w:proofErr w:type="gramEnd"/>
+      <w:r>
+        <w:t xml:space="preserve"> from linear to the target gamma can be made.</w:t>
       </w:r>
     </w:p>
     <w:p>
@@ -38435,7 +39634,21 @@
               <w:rPr>
                 <w:rFonts w:ascii="Courier New" w:hAnsi="Courier New" w:cs="Courier New"/>
               </w:rPr>
-              <w:t>GL_UNSIGNED_SHORT_4_4_4_4_REV</w:t>
+              <w:t>GL_UNSIGNED_</w:t>
+            </w:r>
+            <w:proofErr w:type="gramStart"/>
+            <w:r>
+              <w:rPr>
+                <w:rFonts w:ascii="Courier New" w:hAnsi="Courier New" w:cs="Courier New"/>
+              </w:rPr>
+              <w:t>SHORT</w:t>
+            </w:r>
+            <w:proofErr w:type="gramEnd"/>
+            <w:r>
+              <w:rPr>
+                <w:rFonts w:ascii="Courier New" w:hAnsi="Courier New" w:cs="Courier New"/>
+              </w:rPr>
+              <w:t>_4_4_4_4_REV</w:t>
             </w:r>
           </w:p>
         </w:tc>
@@ -38606,7 +39819,21 @@
               <w:rPr>
                 <w:rFonts w:ascii="Courier New" w:hAnsi="Courier New" w:cs="Courier New"/>
               </w:rPr>
-              <w:t>GL_UNSIGNED_SHORT_4_4_4_4_REV</w:t>
+              <w:t>GL_UNSIGNED_</w:t>
+            </w:r>
+            <w:proofErr w:type="gramStart"/>
+            <w:r>
+              <w:rPr>
+                <w:rFonts w:ascii="Courier New" w:hAnsi="Courier New" w:cs="Courier New"/>
+              </w:rPr>
+              <w:t>SHORT</w:t>
+            </w:r>
+            <w:proofErr w:type="gramEnd"/>
+            <w:r>
+              <w:rPr>
+                <w:rFonts w:ascii="Courier New" w:hAnsi="Courier New" w:cs="Courier New"/>
+              </w:rPr>
+              <w:t>_4_4_4_4_REV</w:t>
             </w:r>
           </w:p>
         </w:tc>
@@ -38665,7 +39892,21 @@
               <w:rPr>
                 <w:rFonts w:ascii="Courier New" w:hAnsi="Courier New" w:cs="Courier New"/>
               </w:rPr>
-              <w:t>GL_UNSIGNED_SHORT_4_4_4_4_REV</w:t>
+              <w:t>GL_UNSIGNED_</w:t>
+            </w:r>
+            <w:proofErr w:type="gramStart"/>
+            <w:r>
+              <w:rPr>
+                <w:rFonts w:ascii="Courier New" w:hAnsi="Courier New" w:cs="Courier New"/>
+              </w:rPr>
+              <w:t>SHORT</w:t>
+            </w:r>
+            <w:proofErr w:type="gramEnd"/>
+            <w:r>
+              <w:rPr>
+                <w:rFonts w:ascii="Courier New" w:hAnsi="Courier New" w:cs="Courier New"/>
+              </w:rPr>
+              <w:t>_4_4_4_4_REV</w:t>
             </w:r>
           </w:p>
         </w:tc>
@@ -39126,7 +40367,21 @@
               <w:rPr>
                 <w:rFonts w:ascii="Courier New" w:hAnsi="Courier New" w:cs="Courier New"/>
               </w:rPr>
-              <w:t>GL_UNSIGNED_SHORT_5_5_5_1</w:t>
+              <w:t>GL_UNSIGNED_</w:t>
+            </w:r>
+            <w:proofErr w:type="gramStart"/>
+            <w:r>
+              <w:rPr>
+                <w:rFonts w:ascii="Courier New" w:hAnsi="Courier New" w:cs="Courier New"/>
+              </w:rPr>
+              <w:t>SHORT</w:t>
+            </w:r>
+            <w:proofErr w:type="gramEnd"/>
+            <w:r>
+              <w:rPr>
+                <w:rFonts w:ascii="Courier New" w:hAnsi="Courier New" w:cs="Courier New"/>
+              </w:rPr>
+              <w:t>_5_5_5_1</w:t>
             </w:r>
           </w:p>
         </w:tc>
@@ -39182,7 +40437,21 @@
               <w:rPr>
                 <w:rFonts w:ascii="Courier New" w:hAnsi="Courier New" w:cs="Courier New"/>
               </w:rPr>
-              <w:t>GL_UNSIGNED_SHORT_5_5_5_1</w:t>
+              <w:t>GL_UNSIGNED_</w:t>
+            </w:r>
+            <w:proofErr w:type="gramStart"/>
+            <w:r>
+              <w:rPr>
+                <w:rFonts w:ascii="Courier New" w:hAnsi="Courier New" w:cs="Courier New"/>
+              </w:rPr>
+              <w:t>SHORT</w:t>
+            </w:r>
+            <w:proofErr w:type="gramEnd"/>
+            <w:r>
+              <w:rPr>
+                <w:rFonts w:ascii="Courier New" w:hAnsi="Courier New" w:cs="Courier New"/>
+              </w:rPr>
+              <w:t>_5_5_5_1</w:t>
             </w:r>
           </w:p>
         </w:tc>

</xml_diff>

<commit_message>
Added generic_rgb/generic_rgb_profile colorspace option.
</commit_message>
<xml_diff>
--- a/Help/SurfaceLevel 2.0.docx
+++ b/Help/SurfaceLevel 2.0.docx
@@ -2734,13 +2734,8 @@
       <w:r>
         <w:t xml:space="preserve">non-rotation </w:t>
       </w:r>
-      <w:proofErr w:type="gramStart"/>
       <w:r>
-        <w:t>transforms</w:t>
-      </w:r>
-      <w:proofErr w:type="gramEnd"/>
-      <w:r>
-        <w:t>, such as swapping, swizzling, flipping, etc.</w:t>
+        <w:t>transforms, such as swapping, swizzling, flipping, etc.</w:t>
       </w:r>
     </w:p>
     <w:p>
@@ -6462,17 +6457,21 @@
             <w:pPr>
               <w:cnfStyle w:val="000000100000" w:firstRow="0" w:lastRow="0" w:firstColumn="0" w:lastColumn="0" w:oddVBand="0" w:evenVBand="0" w:oddHBand="1" w:evenHBand="0" w:firstRowFirstColumn="0" w:firstRowLastColumn="0" w:lastRowFirstColumn="0" w:lastRowLastColumn="0"/>
             </w:pPr>
-            <w:r>
-              <w:t>bt470_ntsc</w:t>
-            </w:r>
+            <w:proofErr w:type="spellStart"/>
+            <w:r>
+              <w:t>generic_rgb</w:t>
+            </w:r>
+            <w:proofErr w:type="spellEnd"/>
           </w:p>
           <w:p>
             <w:pPr>
               <w:cnfStyle w:val="000000100000" w:firstRow="0" w:lastRow="0" w:firstColumn="0" w:lastColumn="0" w:oddVBand="0" w:evenVBand="0" w:oddHBand="1" w:evenHBand="0" w:firstRowFirstColumn="0" w:firstRowLastColumn="0" w:lastRowFirstColumn="0" w:lastRowLastColumn="0"/>
             </w:pPr>
-            <w:r>
-              <w:t>bt470_m_ntsc</w:t>
-            </w:r>
+            <w:proofErr w:type="spellStart"/>
+            <w:r>
+              <w:t>generic_rgb_profile</w:t>
+            </w:r>
+            <w:proofErr w:type="spellEnd"/>
           </w:p>
         </w:tc>
         <w:tc>
@@ -6484,7 +6483,7 @@
               <w:cnfStyle w:val="000000100000" w:firstRow="0" w:lastRow="0" w:firstColumn="0" w:lastColumn="0" w:oddVBand="0" w:evenVBand="0" w:oddHBand="1" w:evenHBand="0" w:firstRowFirstColumn="0" w:firstRowLastColumn="0" w:lastRowFirstColumn="0" w:lastRowLastColumn="0"/>
             </w:pPr>
             <w:r>
-              <w:t xml:space="preserve">Sets the source </w:t>
+              <w:t xml:space="preserve">Sets the </w:t>
             </w:r>
             <w:proofErr w:type="spellStart"/>
             <w:r>
@@ -6492,13 +6491,7 @@
             </w:r>
             <w:proofErr w:type="spellEnd"/>
             <w:r>
-              <w:t xml:space="preserve"> profile to an accurate no-gap </w:t>
-            </w:r>
-            <w:r>
-              <w:t>Rec. ITU-R BT.470-6 (M/NTSC)</w:t>
-            </w:r>
-            <w:r>
-              <w:t>.</w:t>
+              <w:t xml:space="preserve"> to Generic RGB Profile.</w:t>
             </w:r>
           </w:p>
         </w:tc>
@@ -6521,7 +6514,7 @@
               <w:cnfStyle w:val="000000000000" w:firstRow="0" w:lastRow="0" w:firstColumn="0" w:lastColumn="0" w:oddVBand="0" w:evenVBand="0" w:oddHBand="0" w:evenHBand="0" w:firstRowFirstColumn="0" w:firstRowLastColumn="0" w:lastRowFirstColumn="0" w:lastRowLastColumn="0"/>
             </w:pPr>
             <w:r>
-              <w:t>bt470_pal</w:t>
+              <w:t>bt470_ntsc</w:t>
             </w:r>
           </w:p>
           <w:p>
@@ -6529,7 +6522,7 @@
               <w:cnfStyle w:val="000000000000" w:firstRow="0" w:lastRow="0" w:firstColumn="0" w:lastColumn="0" w:oddVBand="0" w:evenVBand="0" w:oddHBand="0" w:evenHBand="0" w:firstRowFirstColumn="0" w:firstRowLastColumn="0" w:lastRowFirstColumn="0" w:lastRowLastColumn="0"/>
             </w:pPr>
             <w:r>
-              <w:t>bt470_m_pal</w:t>
+              <w:t>bt470_m_ntsc</w:t>
             </w:r>
           </w:p>
         </w:tc>
@@ -6553,13 +6546,7 @@
               <w:t xml:space="preserve"> profile to an accurate no-gap </w:t>
             </w:r>
             <w:r>
-              <w:t>Rec. ITU-R BT.470-6 (M/</w:t>
-            </w:r>
-            <w:r>
-              <w:t>PAL</w:t>
-            </w:r>
-            <w:r>
-              <w:t>)</w:t>
+              <w:t>Rec. ITU-R BT.470-6 (M/NTSC)</w:t>
             </w:r>
             <w:r>
               <w:t>.</w:t>
@@ -6588,7 +6575,7 @@
               <w:cnfStyle w:val="000000100000" w:firstRow="0" w:lastRow="0" w:firstColumn="0" w:lastColumn="0" w:oddVBand="0" w:evenVBand="0" w:oddHBand="1" w:evenHBand="0" w:firstRowFirstColumn="0" w:firstRowLastColumn="0" w:lastRowFirstColumn="0" w:lastRowLastColumn="0"/>
             </w:pPr>
             <w:r>
-              <w:t>bt470_b</w:t>
+              <w:t>bt470_pal</w:t>
             </w:r>
           </w:p>
           <w:p>
@@ -6596,101 +6583,19 @@
               <w:cnfStyle w:val="000000100000" w:firstRow="0" w:lastRow="0" w:firstColumn="0" w:lastColumn="0" w:oddVBand="0" w:evenVBand="0" w:oddHBand="1" w:evenHBand="0" w:firstRowFirstColumn="0" w:firstRowLastColumn="0" w:lastRowFirstColumn="0" w:lastRowLastColumn="0"/>
             </w:pPr>
             <w:r>
-              <w:t>bt470_b1</w:t>
-            </w:r>
-          </w:p>
+              <w:t>bt470_m_pal</w:t>
+            </w:r>
+          </w:p>
+        </w:tc>
+        <w:tc>
+          <w:tcPr>
+            <w:tcW w:w="2682" w:type="dxa"/>
+          </w:tcPr>
           <w:p>
             <w:pPr>
               <w:cnfStyle w:val="000000100000" w:firstRow="0" w:lastRow="0" w:firstColumn="0" w:lastColumn="0" w:oddVBand="0" w:evenVBand="0" w:oddHBand="1" w:evenHBand="0" w:firstRowFirstColumn="0" w:firstRowLastColumn="0" w:lastRowFirstColumn="0" w:lastRowLastColumn="0"/>
             </w:pPr>
             <w:r>
-              <w:t>bt470_d</w:t>
-            </w:r>
-          </w:p>
-          <w:p>
-            <w:pPr>
-              <w:cnfStyle w:val="000000100000" w:firstRow="0" w:lastRow="0" w:firstColumn="0" w:lastColumn="0" w:oddVBand="0" w:evenVBand="0" w:oddHBand="1" w:evenHBand="0" w:firstRowFirstColumn="0" w:firstRowLastColumn="0" w:lastRowFirstColumn="0" w:lastRowLastColumn="0"/>
-            </w:pPr>
-            <w:r>
-              <w:t>bt470_d1</w:t>
-            </w:r>
-          </w:p>
-          <w:p>
-            <w:pPr>
-              <w:cnfStyle w:val="000000100000" w:firstRow="0" w:lastRow="0" w:firstColumn="0" w:lastColumn="0" w:oddVBand="0" w:evenVBand="0" w:oddHBand="1" w:evenHBand="0" w:firstRowFirstColumn="0" w:firstRowLastColumn="0" w:lastRowFirstColumn="0" w:lastRowLastColumn="0"/>
-            </w:pPr>
-            <w:r>
-              <w:t>bt470_g</w:t>
-            </w:r>
-          </w:p>
-          <w:p>
-            <w:pPr>
-              <w:cnfStyle w:val="000000100000" w:firstRow="0" w:lastRow="0" w:firstColumn="0" w:lastColumn="0" w:oddVBand="0" w:evenVBand="0" w:oddHBand="1" w:evenHBand="0" w:firstRowFirstColumn="0" w:firstRowLastColumn="0" w:lastRowFirstColumn="0" w:lastRowLastColumn="0"/>
-            </w:pPr>
-            <w:r>
-              <w:t>bt470_h</w:t>
-            </w:r>
-          </w:p>
-          <w:p>
-            <w:pPr>
-              <w:cnfStyle w:val="000000100000" w:firstRow="0" w:lastRow="0" w:firstColumn="0" w:lastColumn="0" w:oddVBand="0" w:evenVBand="0" w:oddHBand="1" w:evenHBand="0" w:firstRowFirstColumn="0" w:firstRowLastColumn="0" w:lastRowFirstColumn="0" w:lastRowLastColumn="0"/>
-            </w:pPr>
-            <w:r>
-              <w:t>bt470_k</w:t>
-            </w:r>
-          </w:p>
-          <w:p>
-            <w:pPr>
-              <w:cnfStyle w:val="000000100000" w:firstRow="0" w:lastRow="0" w:firstColumn="0" w:lastColumn="0" w:oddVBand="0" w:evenVBand="0" w:oddHBand="1" w:evenHBand="0" w:firstRowFirstColumn="0" w:firstRowLastColumn="0" w:lastRowFirstColumn="0" w:lastRowLastColumn="0"/>
-            </w:pPr>
-            <w:r>
-              <w:t>bt470_k1</w:t>
-            </w:r>
-          </w:p>
-          <w:p>
-            <w:pPr>
-              <w:cnfStyle w:val="000000100000" w:firstRow="0" w:lastRow="0" w:firstColumn="0" w:lastColumn="0" w:oddVBand="0" w:evenVBand="0" w:oddHBand="1" w:evenHBand="0" w:firstRowFirstColumn="0" w:firstRowLastColumn="0" w:lastRowFirstColumn="0" w:lastRowLastColumn="0"/>
-            </w:pPr>
-            <w:r>
-              <w:t>bt470_l</w:t>
-            </w:r>
-          </w:p>
-          <w:p>
-            <w:pPr>
-              <w:cnfStyle w:val="000000100000" w:firstRow="0" w:lastRow="0" w:firstColumn="0" w:lastColumn="0" w:oddVBand="0" w:evenVBand="0" w:oddHBand="1" w:evenHBand="0" w:firstRowFirstColumn="0" w:firstRowLastColumn="0" w:lastRowFirstColumn="0" w:lastRowLastColumn="0"/>
-            </w:pPr>
-            <w:r>
-              <w:t>bt470_n_pal</w:t>
-            </w:r>
-          </w:p>
-          <w:p>
-            <w:pPr>
-              <w:cnfStyle w:val="000000100000" w:firstRow="0" w:lastRow="0" w:firstColumn="0" w:lastColumn="0" w:oddVBand="0" w:evenVBand="0" w:oddHBand="1" w:evenHBand="0" w:firstRowFirstColumn="0" w:firstRowLastColumn="0" w:lastRowFirstColumn="0" w:lastRowLastColumn="0"/>
-            </w:pPr>
-            <w:r>
-              <w:t>bt470_secam</w:t>
-            </w:r>
-          </w:p>
-          <w:p>
-            <w:pPr>
-              <w:cnfStyle w:val="000000100000" w:firstRow="0" w:lastRow="0" w:firstColumn="0" w:lastColumn="0" w:oddVBand="0" w:evenVBand="0" w:oddHBand="1" w:evenHBand="0" w:firstRowFirstColumn="0" w:firstRowLastColumn="0" w:lastRowFirstColumn="0" w:lastRowLastColumn="0"/>
-            </w:pPr>
-            <w:r>
-              <w:lastRenderedPageBreak/>
-              <w:t>bt470_l_secam</w:t>
-            </w:r>
-          </w:p>
-        </w:tc>
-        <w:tc>
-          <w:tcPr>
-            <w:tcW w:w="2682" w:type="dxa"/>
-          </w:tcPr>
-          <w:p>
-            <w:pPr>
-              <w:cnfStyle w:val="000000100000" w:firstRow="0" w:lastRow="0" w:firstColumn="0" w:lastColumn="0" w:oddVBand="0" w:evenVBand="0" w:oddHBand="1" w:evenHBand="0" w:firstRowFirstColumn="0" w:firstRowLastColumn="0" w:lastRowFirstColumn="0" w:lastRowLastColumn="0"/>
-            </w:pPr>
-            <w:r>
-              <w:lastRenderedPageBreak/>
               <w:t xml:space="preserve">Sets the source </w:t>
             </w:r>
             <w:proofErr w:type="spellStart"/>
@@ -6702,7 +6607,13 @@
               <w:t xml:space="preserve"> profile to an accurate no-gap </w:t>
             </w:r>
             <w:r>
-              <w:t>Rec. ITU-R BT.470-6 (B, B1, D, D1, G, H, K, N/PAL, K1, L/SECAM)</w:t>
+              <w:t>Rec. ITU-R BT.470-6 (M/</w:t>
+            </w:r>
+            <w:r>
+              <w:t>PAL</w:t>
+            </w:r>
+            <w:r>
+              <w:t>)</w:t>
             </w:r>
             <w:r>
               <w:t>.</w:t>
@@ -6728,49 +6639,121 @@
               <w:cnfStyle w:val="000000000000" w:firstRow="0" w:lastRow="0" w:firstColumn="0" w:lastColumn="0" w:oddVBand="0" w:evenVBand="0" w:oddHBand="0" w:evenHBand="0" w:firstRowFirstColumn="0" w:firstRowLastColumn="0" w:lastRowFirstColumn="0" w:lastRowLastColumn="0"/>
             </w:pPr>
             <w:r>
-              <w:t>ntsc_1987</w:t>
+              <w:t>bt470_b</w:t>
             </w:r>
           </w:p>
           <w:p>
             <w:pPr>
               <w:cnfStyle w:val="000000000000" w:firstRow="0" w:lastRow="0" w:firstColumn="0" w:lastColumn="0" w:oddVBand="0" w:evenVBand="0" w:oddHBand="0" w:evenHBand="0" w:firstRowFirstColumn="0" w:firstRowLastColumn="0" w:lastRowFirstColumn="0" w:lastRowLastColumn="0"/>
             </w:pPr>
+            <w:r>
+              <w:t>bt470_b1</w:t>
+            </w:r>
+          </w:p>
+          <w:p>
+            <w:pPr>
+              <w:cnfStyle w:val="000000000000" w:firstRow="0" w:lastRow="0" w:firstColumn="0" w:lastColumn="0" w:oddVBand="0" w:evenVBand="0" w:oddHBand="0" w:evenHBand="0" w:firstRowFirstColumn="0" w:firstRowLastColumn="0" w:lastRowFirstColumn="0" w:lastRowLastColumn="0"/>
+            </w:pPr>
+            <w:r>
+              <w:t>bt470_d</w:t>
+            </w:r>
+          </w:p>
+          <w:p>
+            <w:pPr>
+              <w:cnfStyle w:val="000000000000" w:firstRow="0" w:lastRow="0" w:firstColumn="0" w:lastColumn="0" w:oddVBand="0" w:evenVBand="0" w:oddHBand="0" w:evenHBand="0" w:firstRowFirstColumn="0" w:firstRowLastColumn="0" w:lastRowFirstColumn="0" w:lastRowLastColumn="0"/>
+            </w:pPr>
+            <w:r>
+              <w:t>bt470_d1</w:t>
+            </w:r>
+          </w:p>
+          <w:p>
+            <w:pPr>
+              <w:cnfStyle w:val="000000000000" w:firstRow="0" w:lastRow="0" w:firstColumn="0" w:lastColumn="0" w:oddVBand="0" w:evenVBand="0" w:oddHBand="0" w:evenHBand="0" w:firstRowFirstColumn="0" w:firstRowLastColumn="0" w:lastRowFirstColumn="0" w:lastRowLastColumn="0"/>
+            </w:pPr>
+            <w:r>
+              <w:t>bt470_g</w:t>
+            </w:r>
+          </w:p>
+          <w:p>
+            <w:pPr>
+              <w:cnfStyle w:val="000000000000" w:firstRow="0" w:lastRow="0" w:firstColumn="0" w:lastColumn="0" w:oddVBand="0" w:evenVBand="0" w:oddHBand="0" w:evenHBand="0" w:firstRowFirstColumn="0" w:firstRowLastColumn="0" w:lastRowFirstColumn="0" w:lastRowLastColumn="0"/>
+            </w:pPr>
+            <w:r>
+              <w:t>bt470_h</w:t>
+            </w:r>
+          </w:p>
+          <w:p>
+            <w:pPr>
+              <w:cnfStyle w:val="000000000000" w:firstRow="0" w:lastRow="0" w:firstColumn="0" w:lastColumn="0" w:oddVBand="0" w:evenVBand="0" w:oddHBand="0" w:evenHBand="0" w:firstRowFirstColumn="0" w:firstRowLastColumn="0" w:lastRowFirstColumn="0" w:lastRowLastColumn="0"/>
+            </w:pPr>
+            <w:r>
+              <w:t>bt470_k</w:t>
+            </w:r>
+          </w:p>
+          <w:p>
+            <w:pPr>
+              <w:cnfStyle w:val="000000000000" w:firstRow="0" w:lastRow="0" w:firstColumn="0" w:lastColumn="0" w:oddVBand="0" w:evenVBand="0" w:oddHBand="0" w:evenHBand="0" w:firstRowFirstColumn="0" w:firstRowLastColumn="0" w:lastRowFirstColumn="0" w:lastRowLastColumn="0"/>
+            </w:pPr>
+            <w:r>
+              <w:t>bt470_k1</w:t>
+            </w:r>
+          </w:p>
+          <w:p>
+            <w:pPr>
+              <w:cnfStyle w:val="000000000000" w:firstRow="0" w:lastRow="0" w:firstColumn="0" w:lastColumn="0" w:oddVBand="0" w:evenVBand="0" w:oddHBand="0" w:evenHBand="0" w:firstRowFirstColumn="0" w:firstRowLastColumn="0" w:lastRowFirstColumn="0" w:lastRowLastColumn="0"/>
+            </w:pPr>
+            <w:r>
+              <w:t>bt470_l</w:t>
+            </w:r>
+          </w:p>
+          <w:p>
+            <w:pPr>
+              <w:cnfStyle w:val="000000000000" w:firstRow="0" w:lastRow="0" w:firstColumn="0" w:lastColumn="0" w:oddVBand="0" w:evenVBand="0" w:oddHBand="0" w:evenHBand="0" w:firstRowFirstColumn="0" w:firstRowLastColumn="0" w:lastRowFirstColumn="0" w:lastRowLastColumn="0"/>
+            </w:pPr>
+            <w:r>
+              <w:lastRenderedPageBreak/>
+              <w:t>bt470_n_pal</w:t>
+            </w:r>
+          </w:p>
+          <w:p>
+            <w:pPr>
+              <w:cnfStyle w:val="000000000000" w:firstRow="0" w:lastRow="0" w:firstColumn="0" w:lastColumn="0" w:oddVBand="0" w:evenVBand="0" w:oddHBand="0" w:evenHBand="0" w:firstRowFirstColumn="0" w:firstRowLastColumn="0" w:lastRowFirstColumn="0" w:lastRowLastColumn="0"/>
+            </w:pPr>
+            <w:r>
+              <w:t>bt470_secam</w:t>
+            </w:r>
+          </w:p>
+          <w:p>
+            <w:pPr>
+              <w:cnfStyle w:val="000000000000" w:firstRow="0" w:lastRow="0" w:firstColumn="0" w:lastColumn="0" w:oddVBand="0" w:evenVBand="0" w:oddHBand="0" w:evenHBand="0" w:firstRowFirstColumn="0" w:firstRowLastColumn="0" w:lastRowFirstColumn="0" w:lastRowLastColumn="0"/>
+            </w:pPr>
+            <w:r>
+              <w:t>bt470_l_secam</w:t>
+            </w:r>
+          </w:p>
+        </w:tc>
+        <w:tc>
+          <w:tcPr>
+            <w:tcW w:w="2682" w:type="dxa"/>
+          </w:tcPr>
+          <w:p>
+            <w:pPr>
+              <w:cnfStyle w:val="000000000000" w:firstRow="0" w:lastRow="0" w:firstColumn="0" w:lastColumn="0" w:oddVBand="0" w:evenVBand="0" w:oddHBand="0" w:evenHBand="0" w:firstRowFirstColumn="0" w:firstRowLastColumn="0" w:lastRowFirstColumn="0" w:lastRowLastColumn="0"/>
+            </w:pPr>
+            <w:r>
+              <w:lastRenderedPageBreak/>
+              <w:t xml:space="preserve">Sets the source </w:t>
+            </w:r>
             <w:proofErr w:type="spellStart"/>
             <w:r>
-              <w:t>smpte_c</w:t>
+              <w:t>colorspace</w:t>
             </w:r>
             <w:proofErr w:type="spellEnd"/>
-          </w:p>
-        </w:tc>
-        <w:tc>
-          <w:tcPr>
-            <w:tcW w:w="2682" w:type="dxa"/>
-          </w:tcPr>
-          <w:p>
-            <w:pPr>
-              <w:cnfStyle w:val="000000000000" w:firstRow="0" w:lastRow="0" w:firstColumn="0" w:lastColumn="0" w:oddVBand="0" w:evenVBand="0" w:oddHBand="0" w:evenHBand="0" w:firstRowFirstColumn="0" w:firstRowLastColumn="0" w:lastRowFirstColumn="0" w:lastRowLastColumn="0"/>
-            </w:pPr>
-            <w:r>
-              <w:t xml:space="preserve">Sets the source </w:t>
-            </w:r>
-            <w:proofErr w:type="spellStart"/>
-            <w:r>
-              <w:t>colorspace</w:t>
-            </w:r>
-            <w:proofErr w:type="spellEnd"/>
-            <w:r>
-              <w:t xml:space="preserve"> profile to </w:t>
-            </w:r>
-            <w:r>
-              <w:t xml:space="preserve">SMPTE C with a </w:t>
-            </w:r>
-            <w:proofErr w:type="gramStart"/>
-            <w:r>
-              <w:t>pow(</w:t>
-            </w:r>
-            <w:proofErr w:type="gramEnd"/>
-            <w:r>
-              <w:t>2.2) curve</w:t>
+            <w:r>
+              <w:t xml:space="preserve"> profile to an accurate no-gap </w:t>
+            </w:r>
+            <w:r>
+              <w:t>Rec. ITU-R BT.470-6 (B, B1, D, D1, G, H, K, N/PAL, K1, L/SECAM)</w:t>
             </w:r>
             <w:r>
               <w:t>.</w:t>
@@ -6799,7 +6782,7 @@
               <w:cnfStyle w:val="000000100000" w:firstRow="0" w:lastRow="0" w:firstColumn="0" w:lastColumn="0" w:oddVBand="0" w:evenVBand="0" w:oddHBand="1" w:evenHBand="0" w:firstRowFirstColumn="0" w:firstRowLastColumn="0" w:lastRowFirstColumn="0" w:lastRowLastColumn="0"/>
             </w:pPr>
             <w:r>
-              <w:t>ntsc_1987_std</w:t>
+              <w:t>ntsc_1987</w:t>
             </w:r>
           </w:p>
           <w:p>
@@ -6808,7 +6791,7 @@
             </w:pPr>
             <w:proofErr w:type="spellStart"/>
             <w:r>
-              <w:t>smpte_c_std</w:t>
+              <w:t>smpte_c</w:t>
             </w:r>
             <w:proofErr w:type="spellEnd"/>
           </w:p>
@@ -6830,10 +6813,18 @@
             </w:r>
             <w:proofErr w:type="spellEnd"/>
             <w:r>
-              <w:t xml:space="preserve"> profile to the standard </w:t>
-            </w:r>
-            <w:r>
-              <w:t>SMPTE C</w:t>
+              <w:t xml:space="preserve"> profile to </w:t>
+            </w:r>
+            <w:r>
+              <w:t xml:space="preserve">SMPTE C with a </w:t>
+            </w:r>
+            <w:proofErr w:type="gramStart"/>
+            <w:r>
+              <w:t>pow(</w:t>
+            </w:r>
+            <w:proofErr w:type="gramEnd"/>
+            <w:r>
+              <w:t>2.2) curve</w:t>
             </w:r>
             <w:r>
               <w:t>.</w:t>
@@ -6858,44 +6849,42 @@
             <w:pPr>
               <w:cnfStyle w:val="000000000000" w:firstRow="0" w:lastRow="0" w:firstColumn="0" w:lastColumn="0" w:oddVBand="0" w:evenVBand="0" w:oddHBand="0" w:evenHBand="0" w:firstRowFirstColumn="0" w:firstRowLastColumn="0" w:lastRowFirstColumn="0" w:lastRowLastColumn="0"/>
             </w:pPr>
+            <w:r>
+              <w:t>ntsc_1987_std</w:t>
+            </w:r>
+          </w:p>
+          <w:p>
+            <w:pPr>
+              <w:cnfStyle w:val="000000000000" w:firstRow="0" w:lastRow="0" w:firstColumn="0" w:lastColumn="0" w:oddVBand="0" w:evenVBand="0" w:oddHBand="0" w:evenHBand="0" w:firstRowFirstColumn="0" w:firstRowLastColumn="0" w:lastRowFirstColumn="0" w:lastRowLastColumn="0"/>
+            </w:pPr>
             <w:proofErr w:type="spellStart"/>
             <w:r>
-              <w:t>romm_rgb</w:t>
+              <w:t>smpte_c_std</w:t>
             </w:r>
             <w:proofErr w:type="spellEnd"/>
           </w:p>
+        </w:tc>
+        <w:tc>
+          <w:tcPr>
+            <w:tcW w:w="2682" w:type="dxa"/>
+          </w:tcPr>
           <w:p>
             <w:pPr>
               <w:cnfStyle w:val="000000000000" w:firstRow="0" w:lastRow="0" w:firstColumn="0" w:lastColumn="0" w:oddVBand="0" w:evenVBand="0" w:oddHBand="0" w:evenHBand="0" w:firstRowFirstColumn="0" w:firstRowLastColumn="0" w:lastRowFirstColumn="0" w:lastRowLastColumn="0"/>
             </w:pPr>
+            <w:r>
+              <w:t xml:space="preserve">Sets the source </w:t>
+            </w:r>
             <w:proofErr w:type="spellStart"/>
             <w:r>
-              <w:t>rommrgb</w:t>
+              <w:t>colorspace</w:t>
             </w:r>
             <w:proofErr w:type="spellEnd"/>
-          </w:p>
-        </w:tc>
-        <w:tc>
-          <w:tcPr>
-            <w:tcW w:w="2682" w:type="dxa"/>
-          </w:tcPr>
-          <w:p>
-            <w:pPr>
-              <w:cnfStyle w:val="000000000000" w:firstRow="0" w:lastRow="0" w:firstColumn="0" w:lastColumn="0" w:oddVBand="0" w:evenVBand="0" w:oddHBand="0" w:evenHBand="0" w:firstRowFirstColumn="0" w:firstRowLastColumn="0" w:lastRowFirstColumn="0" w:lastRowLastColumn="0"/>
-            </w:pPr>
-            <w:r>
-              <w:t xml:space="preserve">Sets the source </w:t>
-            </w:r>
-            <w:proofErr w:type="spellStart"/>
-            <w:r>
-              <w:t>colorspace</w:t>
-            </w:r>
-            <w:proofErr w:type="spellEnd"/>
-            <w:r>
-              <w:t xml:space="preserve"> profile to </w:t>
-            </w:r>
-            <w:r>
-              <w:t>Reference Output Medium Metric RGB (ROMM RGB)</w:t>
+            <w:r>
+              <w:t xml:space="preserve"> profile to the standard </w:t>
+            </w:r>
+            <w:r>
+              <w:t>SMPTE C</w:t>
             </w:r>
             <w:r>
               <w:t>.</w:t>
@@ -6925,7 +6914,7 @@
             </w:pPr>
             <w:proofErr w:type="spellStart"/>
             <w:r>
-              <w:t>rimm_rgb</w:t>
+              <w:t>romm_rgb</w:t>
             </w:r>
             <w:proofErr w:type="spellEnd"/>
           </w:p>
@@ -6935,7 +6924,7 @@
             </w:pPr>
             <w:proofErr w:type="spellStart"/>
             <w:r>
-              <w:t>rimmrgb</w:t>
+              <w:t>rommrgb</w:t>
             </w:r>
             <w:proofErr w:type="spellEnd"/>
           </w:p>
@@ -6960,7 +6949,7 @@
               <w:t xml:space="preserve"> profile to </w:t>
             </w:r>
             <w:r>
-              <w:t>Reference Input Medium Metric RGB (RIMM RGB)</w:t>
+              <w:t>Reference Output Medium Metric RGB (ROMM RGB)</w:t>
             </w:r>
             <w:r>
               <w:t>.</w:t>
@@ -6987,7 +6976,7 @@
             </w:pPr>
             <w:proofErr w:type="spellStart"/>
             <w:r>
-              <w:t>erimm_rgb</w:t>
+              <w:t>rimm_rgb</w:t>
             </w:r>
             <w:proofErr w:type="spellEnd"/>
           </w:p>
@@ -6997,7 +6986,7 @@
             </w:pPr>
             <w:proofErr w:type="spellStart"/>
             <w:r>
-              <w:t>erimmrgb</w:t>
+              <w:t>rimmrgb</w:t>
             </w:r>
             <w:proofErr w:type="spellEnd"/>
           </w:p>
@@ -7022,7 +7011,7 @@
               <w:t xml:space="preserve"> profile to </w:t>
             </w:r>
             <w:r>
-              <w:t>Extended Reference Input Medium Metric RGB (ERIMM RGB)</w:t>
+              <w:t>Reference Input Medium Metric RGB (RIMM RGB)</w:t>
             </w:r>
             <w:r>
               <w:t>.</w:t>
@@ -7052,10 +7041,7 @@
             </w:pPr>
             <w:proofErr w:type="spellStart"/>
             <w:r>
-              <w:t>p</w:t>
-            </w:r>
-            <w:r>
-              <w:t>lasa</w:t>
+              <w:t>erimm_rgb</w:t>
             </w:r>
             <w:proofErr w:type="spellEnd"/>
           </w:p>
@@ -7065,7 +7051,7 @@
             </w:pPr>
             <w:proofErr w:type="spellStart"/>
             <w:r>
-              <w:t>plasa_ansi</w:t>
+              <w:t>erimmrgb</w:t>
             </w:r>
             <w:proofErr w:type="spellEnd"/>
           </w:p>
@@ -7090,7 +7076,7 @@
               <w:t xml:space="preserve"> profile to </w:t>
             </w:r>
             <w:r>
-              <w:t>PLASA ANSI E1.54</w:t>
+              <w:t>Extended Reference Input Medium Metric RGB (ERIMM RGB)</w:t>
             </w:r>
             <w:r>
               <w:t>.</w:t>
@@ -7120,7 +7106,7 @@
               <w:t>p</w:t>
             </w:r>
             <w:r>
-              <w:t>rotune</w:t>
+              <w:t>lasa</w:t>
             </w:r>
             <w:proofErr w:type="spellEnd"/>
           </w:p>
@@ -7130,7 +7116,7 @@
             </w:pPr>
             <w:proofErr w:type="spellStart"/>
             <w:r>
-              <w:t>gopro</w:t>
+              <w:t>plasa_ansi</w:t>
             </w:r>
             <w:proofErr w:type="spellEnd"/>
           </w:p>
@@ -7154,16 +7140,11 @@
             <w:r>
               <w:t xml:space="preserve"> profile to </w:t>
             </w:r>
-            <w:proofErr w:type="spellStart"/>
-            <w:r>
-              <w:t>Protune</w:t>
-            </w:r>
-            <w:proofErr w:type="spellEnd"/>
-            <w:r>
-              <w:t xml:space="preserve"> Native</w:t>
-            </w:r>
-            <w:r>
-              <w:t xml:space="preserve"> (GoPro).</w:t>
+            <w:r>
+              <w:t>PLASA ANSI E1.54</w:t>
+            </w:r>
+            <w:r>
+              <w:t>.</w:t>
             </w:r>
           </w:p>
         </w:tc>
@@ -7188,9 +7169,14 @@
             <w:pPr>
               <w:cnfStyle w:val="000000100000" w:firstRow="0" w:lastRow="0" w:firstColumn="0" w:lastColumn="0" w:oddVBand="0" w:evenVBand="0" w:oddHBand="1" w:evenHBand="0" w:firstRowFirstColumn="0" w:firstRowLastColumn="0" w:lastRowFirstColumn="0" w:lastRowLastColumn="0"/>
             </w:pPr>
-            <w:r>
-              <w:t>s-gamut</w:t>
-            </w:r>
+            <w:proofErr w:type="spellStart"/>
+            <w:r>
+              <w:t>p</w:t>
+            </w:r>
+            <w:r>
+              <w:t>rotune</w:t>
+            </w:r>
+            <w:proofErr w:type="spellEnd"/>
           </w:p>
           <w:p>
             <w:pPr>
@@ -7198,45 +7184,40 @@
             </w:pPr>
             <w:proofErr w:type="spellStart"/>
             <w:r>
-              <w:t>sgamut</w:t>
+              <w:t>gopro</w:t>
             </w:r>
             <w:proofErr w:type="spellEnd"/>
           </w:p>
+        </w:tc>
+        <w:tc>
+          <w:tcPr>
+            <w:tcW w:w="2682" w:type="dxa"/>
+          </w:tcPr>
           <w:p>
             <w:pPr>
               <w:cnfStyle w:val="000000100000" w:firstRow="0" w:lastRow="0" w:firstColumn="0" w:lastColumn="0" w:oddVBand="0" w:evenVBand="0" w:oddHBand="1" w:evenHBand="0" w:firstRowFirstColumn="0" w:firstRowLastColumn="0" w:lastRowFirstColumn="0" w:lastRowLastColumn="0"/>
             </w:pPr>
+            <w:r>
+              <w:t xml:space="preserve">Sets the source </w:t>
+            </w:r>
             <w:proofErr w:type="spellStart"/>
             <w:r>
-              <w:t>s_gamut</w:t>
+              <w:t>colorspace</w:t>
             </w:r>
             <w:proofErr w:type="spellEnd"/>
-          </w:p>
-        </w:tc>
-        <w:tc>
-          <w:tcPr>
-            <w:tcW w:w="2682" w:type="dxa"/>
-          </w:tcPr>
-          <w:p>
-            <w:pPr>
-              <w:cnfStyle w:val="000000100000" w:firstRow="0" w:lastRow="0" w:firstColumn="0" w:lastColumn="0" w:oddVBand="0" w:evenVBand="0" w:oddHBand="1" w:evenHBand="0" w:firstRowFirstColumn="0" w:firstRowLastColumn="0" w:lastRowFirstColumn="0" w:lastRowLastColumn="0"/>
-            </w:pPr>
-            <w:r>
-              <w:t xml:space="preserve">Sets the source </w:t>
+            <w:r>
+              <w:t xml:space="preserve"> profile to </w:t>
             </w:r>
             <w:proofErr w:type="spellStart"/>
             <w:r>
-              <w:t>colorspace</w:t>
+              <w:t>Protune</w:t>
             </w:r>
             <w:proofErr w:type="spellEnd"/>
             <w:r>
-              <w:t xml:space="preserve"> profile to </w:t>
-            </w:r>
-            <w:r>
-              <w:t>S-Gamut</w:t>
-            </w:r>
-            <w:r>
-              <w:t>.</w:t>
+              <w:t xml:space="preserve"> Native</w:t>
+            </w:r>
+            <w:r>
+              <w:t xml:space="preserve"> (GoPro).</w:t>
             </w:r>
           </w:p>
         </w:tc>
@@ -7259,24 +7240,28 @@
               <w:cnfStyle w:val="000000000000" w:firstRow="0" w:lastRow="0" w:firstColumn="0" w:lastColumn="0" w:oddVBand="0" w:evenVBand="0" w:oddHBand="0" w:evenHBand="0" w:firstRowFirstColumn="0" w:firstRowLastColumn="0" w:lastRowFirstColumn="0" w:lastRowLastColumn="0"/>
             </w:pPr>
             <w:r>
-              <w:t>s-gamut3</w:t>
+              <w:t>s-gamut</w:t>
             </w:r>
           </w:p>
           <w:p>
             <w:pPr>
               <w:cnfStyle w:val="000000000000" w:firstRow="0" w:lastRow="0" w:firstColumn="0" w:lastColumn="0" w:oddVBand="0" w:evenVBand="0" w:oddHBand="0" w:evenHBand="0" w:firstRowFirstColumn="0" w:firstRowLastColumn="0" w:lastRowFirstColumn="0" w:lastRowLastColumn="0"/>
             </w:pPr>
-            <w:r>
-              <w:t>sgamut3</w:t>
-            </w:r>
+            <w:proofErr w:type="spellStart"/>
+            <w:r>
+              <w:t>sgamut</w:t>
+            </w:r>
+            <w:proofErr w:type="spellEnd"/>
           </w:p>
           <w:p>
             <w:pPr>
               <w:cnfStyle w:val="000000000000" w:firstRow="0" w:lastRow="0" w:firstColumn="0" w:lastColumn="0" w:oddVBand="0" w:evenVBand="0" w:oddHBand="0" w:evenHBand="0" w:firstRowFirstColumn="0" w:firstRowLastColumn="0" w:lastRowFirstColumn="0" w:lastRowLastColumn="0"/>
             </w:pPr>
-            <w:r>
-              <w:t>s_gamut3</w:t>
-            </w:r>
+            <w:proofErr w:type="spellStart"/>
+            <w:r>
+              <w:t>s_gamut</w:t>
+            </w:r>
+            <w:proofErr w:type="spellEnd"/>
           </w:p>
         </w:tc>
         <w:tc>
@@ -7299,7 +7284,7 @@
               <w:t xml:space="preserve"> profile to </w:t>
             </w:r>
             <w:r>
-              <w:t>S-Gamut3</w:t>
+              <w:t>S-Gamut</w:t>
             </w:r>
             <w:r>
               <w:t>.</w:t>
@@ -7328,7 +7313,7 @@
               <w:cnfStyle w:val="000000100000" w:firstRow="0" w:lastRow="0" w:firstColumn="0" w:lastColumn="0" w:oddVBand="0" w:evenVBand="0" w:oddHBand="1" w:evenHBand="0" w:firstRowFirstColumn="0" w:firstRowLastColumn="0" w:lastRowFirstColumn="0" w:lastRowLastColumn="0"/>
             </w:pPr>
             <w:r>
-              <w:t>s-gamut3cine</w:t>
+              <w:t>s-gamut3</w:t>
             </w:r>
           </w:p>
           <w:p>
@@ -7336,7 +7321,7 @@
               <w:cnfStyle w:val="000000100000" w:firstRow="0" w:lastRow="0" w:firstColumn="0" w:lastColumn="0" w:oddVBand="0" w:evenVBand="0" w:oddHBand="1" w:evenHBand="0" w:firstRowFirstColumn="0" w:firstRowLastColumn="0" w:lastRowFirstColumn="0" w:lastRowLastColumn="0"/>
             </w:pPr>
             <w:r>
-              <w:t>sgamut3cine</w:t>
+              <w:t>sgamut3</w:t>
             </w:r>
           </w:p>
           <w:p>
@@ -7344,43 +7329,19 @@
               <w:cnfStyle w:val="000000100000" w:firstRow="0" w:lastRow="0" w:firstColumn="0" w:lastColumn="0" w:oddVBand="0" w:evenVBand="0" w:oddHBand="1" w:evenHBand="0" w:firstRowFirstColumn="0" w:firstRowLastColumn="0" w:lastRowFirstColumn="0" w:lastRowLastColumn="0"/>
             </w:pPr>
             <w:r>
-              <w:t>s_gamut3cine</w:t>
-            </w:r>
-          </w:p>
+              <w:t>s_gamut3</w:t>
+            </w:r>
+          </w:p>
+        </w:tc>
+        <w:tc>
+          <w:tcPr>
+            <w:tcW w:w="2682" w:type="dxa"/>
+          </w:tcPr>
           <w:p>
             <w:pPr>
               <w:cnfStyle w:val="000000100000" w:firstRow="0" w:lastRow="0" w:firstColumn="0" w:lastColumn="0" w:oddVBand="0" w:evenVBand="0" w:oddHBand="1" w:evenHBand="0" w:firstRowFirstColumn="0" w:firstRowLastColumn="0" w:lastRowFirstColumn="0" w:lastRowLastColumn="0"/>
             </w:pPr>
             <w:r>
-              <w:t>s-gamut3_cine</w:t>
-            </w:r>
-          </w:p>
-          <w:p>
-            <w:pPr>
-              <w:cnfStyle w:val="000000100000" w:firstRow="0" w:lastRow="0" w:firstColumn="0" w:lastColumn="0" w:oddVBand="0" w:evenVBand="0" w:oddHBand="1" w:evenHBand="0" w:firstRowFirstColumn="0" w:firstRowLastColumn="0" w:lastRowFirstColumn="0" w:lastRowLastColumn="0"/>
-            </w:pPr>
-            <w:r>
-              <w:t>sgamut3_cine</w:t>
-            </w:r>
-          </w:p>
-          <w:p>
-            <w:pPr>
-              <w:cnfStyle w:val="000000100000" w:firstRow="0" w:lastRow="0" w:firstColumn="0" w:lastColumn="0" w:oddVBand="0" w:evenVBand="0" w:oddHBand="1" w:evenHBand="0" w:firstRowFirstColumn="0" w:firstRowLastColumn="0" w:lastRowFirstColumn="0" w:lastRowLastColumn="0"/>
-            </w:pPr>
-            <w:r>
-              <w:t>s_gamut3_cine</w:t>
-            </w:r>
-          </w:p>
-        </w:tc>
-        <w:tc>
-          <w:tcPr>
-            <w:tcW w:w="2682" w:type="dxa"/>
-          </w:tcPr>
-          <w:p>
-            <w:pPr>
-              <w:cnfStyle w:val="000000100000" w:firstRow="0" w:lastRow="0" w:firstColumn="0" w:lastColumn="0" w:oddVBand="0" w:evenVBand="0" w:oddHBand="1" w:evenHBand="0" w:firstRowFirstColumn="0" w:firstRowLastColumn="0" w:lastRowFirstColumn="0" w:lastRowLastColumn="0"/>
-            </w:pPr>
-            <w:r>
               <w:t xml:space="preserve">Sets the source </w:t>
             </w:r>
             <w:proofErr w:type="spellStart"/>
@@ -7392,7 +7353,7 @@
               <w:t xml:space="preserve"> profile to </w:t>
             </w:r>
             <w:r>
-              <w:t>S-Gamut3.Cine</w:t>
+              <w:t>S-Gamut3</w:t>
             </w:r>
             <w:r>
               <w:t>.</w:t>
@@ -7405,9 +7366,103 @@
           <w:tcPr>
             <w:cnfStyle w:val="001000000000" w:firstRow="0" w:lastRow="0" w:firstColumn="1" w:lastColumn="0" w:oddVBand="0" w:evenVBand="0" w:oddHBand="0" w:evenHBand="0" w:firstRowFirstColumn="0" w:firstRowLastColumn="0" w:lastRowFirstColumn="0" w:lastRowLastColumn="0"/>
             <w:tcW w:w="3938" w:type="dxa"/>
-          </w:tcPr>
-          <w:p>
-            <w:r>
+            <w:vMerge/>
+          </w:tcPr>
+          <w:p/>
+        </w:tc>
+        <w:tc>
+          <w:tcPr>
+            <w:tcW w:w="2730" w:type="dxa"/>
+          </w:tcPr>
+          <w:p>
+            <w:pPr>
+              <w:cnfStyle w:val="000000000000" w:firstRow="0" w:lastRow="0" w:firstColumn="0" w:lastColumn="0" w:oddVBand="0" w:evenVBand="0" w:oddHBand="0" w:evenHBand="0" w:firstRowFirstColumn="0" w:firstRowLastColumn="0" w:lastRowFirstColumn="0" w:lastRowLastColumn="0"/>
+            </w:pPr>
+            <w:r>
+              <w:t>s-gamut3cine</w:t>
+            </w:r>
+          </w:p>
+          <w:p>
+            <w:pPr>
+              <w:cnfStyle w:val="000000000000" w:firstRow="0" w:lastRow="0" w:firstColumn="0" w:lastColumn="0" w:oddVBand="0" w:evenVBand="0" w:oddHBand="0" w:evenHBand="0" w:firstRowFirstColumn="0" w:firstRowLastColumn="0" w:lastRowFirstColumn="0" w:lastRowLastColumn="0"/>
+            </w:pPr>
+            <w:r>
+              <w:t>sgamut3cine</w:t>
+            </w:r>
+          </w:p>
+          <w:p>
+            <w:pPr>
+              <w:cnfStyle w:val="000000000000" w:firstRow="0" w:lastRow="0" w:firstColumn="0" w:lastColumn="0" w:oddVBand="0" w:evenVBand="0" w:oddHBand="0" w:evenHBand="0" w:firstRowFirstColumn="0" w:firstRowLastColumn="0" w:lastRowFirstColumn="0" w:lastRowLastColumn="0"/>
+            </w:pPr>
+            <w:r>
+              <w:t>s_gamut3cine</w:t>
+            </w:r>
+          </w:p>
+          <w:p>
+            <w:pPr>
+              <w:cnfStyle w:val="000000000000" w:firstRow="0" w:lastRow="0" w:firstColumn="0" w:lastColumn="0" w:oddVBand="0" w:evenVBand="0" w:oddHBand="0" w:evenHBand="0" w:firstRowFirstColumn="0" w:firstRowLastColumn="0" w:lastRowFirstColumn="0" w:lastRowLastColumn="0"/>
+            </w:pPr>
+            <w:r>
+              <w:t>s-gamut3_cine</w:t>
+            </w:r>
+          </w:p>
+          <w:p>
+            <w:pPr>
+              <w:cnfStyle w:val="000000000000" w:firstRow="0" w:lastRow="0" w:firstColumn="0" w:lastColumn="0" w:oddVBand="0" w:evenVBand="0" w:oddHBand="0" w:evenHBand="0" w:firstRowFirstColumn="0" w:firstRowLastColumn="0" w:lastRowFirstColumn="0" w:lastRowLastColumn="0"/>
+            </w:pPr>
+            <w:r>
+              <w:t>sgamut3_cine</w:t>
+            </w:r>
+          </w:p>
+          <w:p>
+            <w:pPr>
+              <w:cnfStyle w:val="000000000000" w:firstRow="0" w:lastRow="0" w:firstColumn="0" w:lastColumn="0" w:oddVBand="0" w:evenVBand="0" w:oddHBand="0" w:evenHBand="0" w:firstRowFirstColumn="0" w:firstRowLastColumn="0" w:lastRowFirstColumn="0" w:lastRowLastColumn="0"/>
+            </w:pPr>
+            <w:r>
+              <w:t>s_gamut3_cine</w:t>
+            </w:r>
+          </w:p>
+        </w:tc>
+        <w:tc>
+          <w:tcPr>
+            <w:tcW w:w="2682" w:type="dxa"/>
+          </w:tcPr>
+          <w:p>
+            <w:pPr>
+              <w:cnfStyle w:val="000000000000" w:firstRow="0" w:lastRow="0" w:firstColumn="0" w:lastColumn="0" w:oddVBand="0" w:evenVBand="0" w:oddHBand="0" w:evenHBand="0" w:firstRowFirstColumn="0" w:firstRowLastColumn="0" w:lastRowFirstColumn="0" w:lastRowLastColumn="0"/>
+            </w:pPr>
+            <w:r>
+              <w:t xml:space="preserve">Sets the source </w:t>
+            </w:r>
+            <w:proofErr w:type="spellStart"/>
+            <w:r>
+              <w:t>colorspace</w:t>
+            </w:r>
+            <w:proofErr w:type="spellEnd"/>
+            <w:r>
+              <w:t xml:space="preserve"> profile to </w:t>
+            </w:r>
+            <w:r>
+              <w:t>S-Gamut3.Cine</w:t>
+            </w:r>
+            <w:r>
+              <w:t>.</w:t>
+            </w:r>
+          </w:p>
+        </w:tc>
+      </w:tr>
+      <w:tr>
+        <w:trPr>
+          <w:cnfStyle w:val="000000100000" w:firstRow="0" w:lastRow="0" w:firstColumn="0" w:lastColumn="0" w:oddVBand="0" w:evenVBand="0" w:oddHBand="1" w:evenHBand="0" w:firstRowFirstColumn="0" w:firstRowLastColumn="0" w:lastRowFirstColumn="0" w:lastRowLastColumn="0"/>
+        </w:trPr>
+        <w:tc>
+          <w:tcPr>
+            <w:cnfStyle w:val="001000000000" w:firstRow="0" w:lastRow="0" w:firstColumn="1" w:lastColumn="0" w:oddVBand="0" w:evenVBand="0" w:oddHBand="0" w:evenHBand="0" w:firstRowFirstColumn="0" w:firstRowLastColumn="0" w:lastRowFirstColumn="0" w:lastRowLastColumn="0"/>
+            <w:tcW w:w="3938" w:type="dxa"/>
+          </w:tcPr>
+          <w:p>
+            <w:r>
+              <w:lastRenderedPageBreak/>
               <w:t>-</w:t>
             </w:r>
             <w:proofErr w:type="spellStart"/>
@@ -7423,7 +7478,7 @@
           </w:tcPr>
           <w:p>
             <w:pPr>
-              <w:cnfStyle w:val="000000000000" w:firstRow="0" w:lastRow="0" w:firstColumn="0" w:lastColumn="0" w:oddVBand="0" w:evenVBand="0" w:oddHBand="0" w:evenHBand="0" w:firstRowFirstColumn="0" w:firstRowLastColumn="0" w:lastRowFirstColumn="0" w:lastRowLastColumn="0"/>
+              <w:cnfStyle w:val="000000100000" w:firstRow="0" w:lastRow="0" w:firstColumn="0" w:lastColumn="0" w:oddVBand="0" w:evenVBand="0" w:oddHBand="1" w:evenHBand="0" w:firstRowFirstColumn="0" w:firstRowLastColumn="0" w:lastRowFirstColumn="0" w:lastRowLastColumn="0"/>
             </w:pPr>
             <w:r>
               <w:t>Same as for</w:t>
@@ -7431,7 +7486,7 @@
           </w:p>
           <w:p>
             <w:pPr>
-              <w:cnfStyle w:val="000000000000" w:firstRow="0" w:lastRow="0" w:firstColumn="0" w:lastColumn="0" w:oddVBand="0" w:evenVBand="0" w:oddHBand="0" w:evenHBand="0" w:firstRowFirstColumn="0" w:firstRowLastColumn="0" w:lastRowFirstColumn="0" w:lastRowLastColumn="0"/>
+              <w:cnfStyle w:val="000000100000" w:firstRow="0" w:lastRow="0" w:firstColumn="0" w:lastColumn="0" w:oddVBand="0" w:evenVBand="0" w:oddHBand="1" w:evenHBand="0" w:firstRowFirstColumn="0" w:firstRowLastColumn="0" w:lastRowFirstColumn="0" w:lastRowLastColumn="0"/>
             </w:pPr>
             <w:r>
               <w:rPr>
@@ -7460,7 +7515,7 @@
           </w:tcPr>
           <w:p>
             <w:pPr>
-              <w:cnfStyle w:val="000000000000" w:firstRow="0" w:lastRow="0" w:firstColumn="0" w:lastColumn="0" w:oddVBand="0" w:evenVBand="0" w:oddHBand="0" w:evenHBand="0" w:firstRowFirstColumn="0" w:firstRowLastColumn="0" w:lastRowFirstColumn="0" w:lastRowLastColumn="0"/>
+              <w:cnfStyle w:val="000000100000" w:firstRow="0" w:lastRow="0" w:firstColumn="0" w:lastColumn="0" w:oddVBand="0" w:evenVBand="0" w:oddHBand="1" w:evenHBand="0" w:firstRowFirstColumn="0" w:firstRowLastColumn="0" w:lastRowFirstColumn="0" w:lastRowLastColumn="0"/>
             </w:pPr>
             <w:r>
               <w:t xml:space="preserve">Sets the </w:t>
@@ -7483,9 +7538,6 @@
         </w:tc>
       </w:tr>
       <w:tr>
-        <w:trPr>
-          <w:cnfStyle w:val="000000100000" w:firstRow="0" w:lastRow="0" w:firstColumn="0" w:lastColumn="0" w:oddVBand="0" w:evenVBand="0" w:oddHBand="1" w:evenHBand="0" w:firstRowFirstColumn="0" w:firstRowLastColumn="0" w:lastRowFirstColumn="0" w:lastRowLastColumn="0"/>
-        </w:trPr>
         <w:tc>
           <w:tcPr>
             <w:cnfStyle w:val="001000000000" w:firstRow="0" w:lastRow="0" w:firstColumn="1" w:lastColumn="0" w:oddVBand="0" w:evenVBand="0" w:oddHBand="0" w:evenHBand="0" w:firstRowFirstColumn="0" w:firstRowLastColumn="0" w:lastRowFirstColumn="0" w:lastRowLastColumn="0"/>
@@ -7493,7 +7545,6 @@
           </w:tcPr>
           <w:p>
             <w:r>
-              <w:lastRenderedPageBreak/>
               <w:t>-</w:t>
             </w:r>
             <w:proofErr w:type="spellStart"/>
@@ -7509,7 +7560,7 @@
           </w:tcPr>
           <w:p>
             <w:pPr>
-              <w:cnfStyle w:val="000000100000" w:firstRow="0" w:lastRow="0" w:firstColumn="0" w:lastColumn="0" w:oddVBand="0" w:evenVBand="0" w:oddHBand="1" w:evenHBand="0" w:firstRowFirstColumn="0" w:firstRowLastColumn="0" w:lastRowFirstColumn="0" w:lastRowLastColumn="0"/>
+              <w:cnfStyle w:val="000000000000" w:firstRow="0" w:lastRow="0" w:firstColumn="0" w:lastColumn="0" w:oddVBand="0" w:evenVBand="0" w:oddHBand="0" w:evenHBand="0" w:firstRowFirstColumn="0" w:firstRowLastColumn="0" w:lastRowFirstColumn="0" w:lastRowLastColumn="0"/>
             </w:pPr>
             <w:r>
               <w:t>&lt;file</w:t>
@@ -7531,7 +7582,7 @@
           </w:tcPr>
           <w:p>
             <w:pPr>
-              <w:cnfStyle w:val="000000100000" w:firstRow="0" w:lastRow="0" w:firstColumn="0" w:lastColumn="0" w:oddVBand="0" w:evenVBand="0" w:oddHBand="1" w:evenHBand="0" w:firstRowFirstColumn="0" w:firstRowLastColumn="0" w:lastRowFirstColumn="0" w:lastRowLastColumn="0"/>
+              <w:cnfStyle w:val="000000000000" w:firstRow="0" w:lastRow="0" w:firstColumn="0" w:lastColumn="0" w:oddVBand="0" w:evenVBand="0" w:oddHBand="0" w:evenHBand="0" w:firstRowFirstColumn="0" w:firstRowLastColumn="0" w:lastRowFirstColumn="0" w:lastRowLastColumn="0"/>
             </w:pPr>
             <w:r>
               <w:t xml:space="preserve">Sets </w:t>
@@ -7567,6 +7618,9 @@
         </w:tc>
       </w:tr>
       <w:tr>
+        <w:trPr>
+          <w:cnfStyle w:val="000000100000" w:firstRow="0" w:lastRow="0" w:firstColumn="0" w:lastColumn="0" w:oddVBand="0" w:evenVBand="0" w:oddHBand="1" w:evenHBand="0" w:firstRowFirstColumn="0" w:firstRowLastColumn="0" w:lastRowFirstColumn="0" w:lastRowLastColumn="0"/>
+        </w:trPr>
         <w:tc>
           <w:tcPr>
             <w:cnfStyle w:val="001000000000" w:firstRow="0" w:lastRow="0" w:firstColumn="1" w:lastColumn="0" w:oddVBand="0" w:evenVBand="0" w:oddHBand="0" w:evenHBand="0" w:firstRowFirstColumn="0" w:firstRowLastColumn="0" w:lastRowFirstColumn="0" w:lastRowLastColumn="0"/>
@@ -7589,7 +7643,7 @@
           </w:tcPr>
           <w:p>
             <w:pPr>
-              <w:cnfStyle w:val="000000000000" w:firstRow="0" w:lastRow="0" w:firstColumn="0" w:lastColumn="0" w:oddVBand="0" w:evenVBand="0" w:oddHBand="0" w:evenHBand="0" w:firstRowFirstColumn="0" w:firstRowLastColumn="0" w:lastRowFirstColumn="0" w:lastRowLastColumn="0"/>
+              <w:cnfStyle w:val="000000100000" w:firstRow="0" w:lastRow="0" w:firstColumn="0" w:lastColumn="0" w:oddVBand="0" w:evenVBand="0" w:oddHBand="1" w:evenHBand="0" w:firstRowFirstColumn="0" w:firstRowLastColumn="0" w:lastRowFirstColumn="0" w:lastRowLastColumn="0"/>
             </w:pPr>
             <w:r>
               <w:t>&lt;file</w:t>
@@ -7611,7 +7665,7 @@
           </w:tcPr>
           <w:p>
             <w:pPr>
-              <w:cnfStyle w:val="000000000000" w:firstRow="0" w:lastRow="0" w:firstColumn="0" w:lastColumn="0" w:oddVBand="0" w:evenVBand="0" w:oddHBand="0" w:evenHBand="0" w:firstRowFirstColumn="0" w:firstRowLastColumn="0" w:lastRowFirstColumn="0" w:lastRowLastColumn="0"/>
+              <w:cnfStyle w:val="000000100000" w:firstRow="0" w:lastRow="0" w:firstColumn="0" w:lastColumn="0" w:oddVBand="0" w:evenVBand="0" w:oddHBand="1" w:evenHBand="0" w:firstRowFirstColumn="0" w:firstRowLastColumn="0" w:lastRowFirstColumn="0" w:lastRowLastColumn="0"/>
             </w:pPr>
             <w:r>
               <w:t xml:space="preserve">Sets the </w:t>
@@ -7642,9 +7696,6 @@
         </w:tc>
       </w:tr>
       <w:tr>
-        <w:trPr>
-          <w:cnfStyle w:val="000000100000" w:firstRow="0" w:lastRow="0" w:firstColumn="0" w:lastColumn="0" w:oddVBand="0" w:evenVBand="0" w:oddHBand="1" w:evenHBand="0" w:firstRowFirstColumn="0" w:firstRowLastColumn="0" w:lastRowFirstColumn="0" w:lastRowLastColumn="0"/>
-        </w:trPr>
         <w:tc>
           <w:tcPr>
             <w:cnfStyle w:val="001000000000" w:firstRow="0" w:lastRow="0" w:firstColumn="1" w:lastColumn="0" w:oddVBand="0" w:evenVBand="0" w:oddHBand="0" w:evenHBand="0" w:firstRowFirstColumn="0" w:firstRowLastColumn="0" w:lastRowFirstColumn="0" w:lastRowLastColumn="0"/>
@@ -7667,7 +7718,7 @@
           </w:tcPr>
           <w:p>
             <w:pPr>
-              <w:cnfStyle w:val="000000100000" w:firstRow="0" w:lastRow="0" w:firstColumn="0" w:lastColumn="0" w:oddVBand="0" w:evenVBand="0" w:oddHBand="1" w:evenHBand="0" w:firstRowFirstColumn="0" w:firstRowLastColumn="0" w:lastRowFirstColumn="0" w:lastRowLastColumn="0"/>
+              <w:cnfStyle w:val="000000000000" w:firstRow="0" w:lastRow="0" w:firstColumn="0" w:lastColumn="0" w:oddVBand="0" w:evenVBand="0" w:oddHBand="0" w:evenHBand="0" w:firstRowFirstColumn="0" w:firstRowLastColumn="0" w:lastRowFirstColumn="0" w:lastRowLastColumn="0"/>
             </w:pPr>
           </w:p>
         </w:tc>
@@ -7677,7 +7728,7 @@
           </w:tcPr>
           <w:p>
             <w:pPr>
-              <w:cnfStyle w:val="000000100000" w:firstRow="0" w:lastRow="0" w:firstColumn="0" w:lastColumn="0" w:oddVBand="0" w:evenVBand="0" w:oddHBand="1" w:evenHBand="0" w:firstRowFirstColumn="0" w:firstRowLastColumn="0" w:lastRowFirstColumn="0" w:lastRowLastColumn="0"/>
+              <w:cnfStyle w:val="000000000000" w:firstRow="0" w:lastRow="0" w:firstColumn="0" w:lastColumn="0" w:oddVBand="0" w:evenVBand="0" w:oddHBand="0" w:evenHBand="0" w:firstRowFirstColumn="0" w:firstRowLastColumn="0" w:lastRowFirstColumn="0" w:lastRowLastColumn="0"/>
             </w:pPr>
             <w:r>
               <w:t xml:space="preserve">No </w:t>
@@ -7702,6 +7753,9 @@
         </w:tc>
       </w:tr>
       <w:tr>
+        <w:trPr>
+          <w:cnfStyle w:val="000000100000" w:firstRow="0" w:lastRow="0" w:firstColumn="0" w:lastColumn="0" w:oddVBand="0" w:evenVBand="0" w:oddHBand="1" w:evenHBand="0" w:firstRowFirstColumn="0" w:firstRowLastColumn="0" w:lastRowFirstColumn="0" w:lastRowLastColumn="0"/>
+        </w:trPr>
         <w:tc>
           <w:tcPr>
             <w:cnfStyle w:val="001000000000" w:firstRow="0" w:lastRow="0" w:firstColumn="1" w:lastColumn="0" w:oddVBand="0" w:evenVBand="0" w:oddHBand="0" w:evenHBand="0" w:firstRowFirstColumn="0" w:firstRowLastColumn="0" w:lastRowFirstColumn="0" w:lastRowLastColumn="0"/>
@@ -7724,7 +7778,7 @@
           </w:tcPr>
           <w:p>
             <w:pPr>
-              <w:cnfStyle w:val="000000000000" w:firstRow="0" w:lastRow="0" w:firstColumn="0" w:lastColumn="0" w:oddVBand="0" w:evenVBand="0" w:oddHBand="0" w:evenHBand="0" w:firstRowFirstColumn="0" w:firstRowLastColumn="0" w:lastRowFirstColumn="0" w:lastRowLastColumn="0"/>
+              <w:cnfStyle w:val="000000100000" w:firstRow="0" w:lastRow="0" w:firstColumn="0" w:lastColumn="0" w:oddVBand="0" w:evenVBand="0" w:oddHBand="1" w:evenHBand="0" w:firstRowFirstColumn="0" w:firstRowLastColumn="0" w:lastRowFirstColumn="0" w:lastRowLastColumn="0"/>
             </w:pPr>
           </w:p>
         </w:tc>
@@ -7734,7 +7788,7 @@
           </w:tcPr>
           <w:p>
             <w:pPr>
-              <w:cnfStyle w:val="000000000000" w:firstRow="0" w:lastRow="0" w:firstColumn="0" w:lastColumn="0" w:oddVBand="0" w:evenVBand="0" w:oddHBand="0" w:evenHBand="0" w:firstRowFirstColumn="0" w:firstRowLastColumn="0" w:lastRowFirstColumn="0" w:lastRowLastColumn="0"/>
+              <w:cnfStyle w:val="000000100000" w:firstRow="0" w:lastRow="0" w:firstColumn="0" w:lastColumn="0" w:oddVBand="0" w:evenVBand="0" w:oddHBand="1" w:evenHBand="0" w:firstRowFirstColumn="0" w:firstRowLastColumn="0" w:lastRowFirstColumn="0" w:lastRowLastColumn="0"/>
             </w:pPr>
             <w:r>
               <w:t xml:space="preserve">Any specified output </w:t>
@@ -7762,9 +7816,6 @@
         </w:tc>
       </w:tr>
       <w:tr>
-        <w:trPr>
-          <w:cnfStyle w:val="000000100000" w:firstRow="0" w:lastRow="0" w:firstColumn="0" w:lastColumn="0" w:oddVBand="0" w:evenVBand="0" w:oddHBand="1" w:evenHBand="0" w:firstRowFirstColumn="0" w:firstRowLastColumn="0" w:lastRowFirstColumn="0" w:lastRowLastColumn="0"/>
-        </w:trPr>
         <w:tc>
           <w:tcPr>
             <w:cnfStyle w:val="001000000000" w:firstRow="0" w:lastRow="0" w:firstColumn="1" w:lastColumn="0" w:oddVBand="0" w:evenVBand="0" w:oddHBand="0" w:evenHBand="0" w:firstRowFirstColumn="0" w:firstRowLastColumn="0" w:lastRowFirstColumn="0" w:lastRowLastColumn="0"/>
@@ -7787,7 +7838,7 @@
           </w:tcPr>
           <w:p>
             <w:pPr>
-              <w:cnfStyle w:val="000000100000" w:firstRow="0" w:lastRow="0" w:firstColumn="0" w:lastColumn="0" w:oddVBand="0" w:evenVBand="0" w:oddHBand="1" w:evenHBand="0" w:firstRowFirstColumn="0" w:firstRowLastColumn="0" w:lastRowFirstColumn="0" w:lastRowLastColumn="0"/>
+              <w:cnfStyle w:val="000000000000" w:firstRow="0" w:lastRow="0" w:firstColumn="0" w:lastColumn="0" w:oddVBand="0" w:evenVBand="0" w:oddHBand="0" w:evenHBand="0" w:firstRowFirstColumn="0" w:firstRowLastColumn="0" w:lastRowFirstColumn="0" w:lastRowLastColumn="0"/>
             </w:pPr>
           </w:p>
         </w:tc>
@@ -7797,7 +7848,7 @@
           </w:tcPr>
           <w:p>
             <w:pPr>
-              <w:cnfStyle w:val="000000100000" w:firstRow="0" w:lastRow="0" w:firstColumn="0" w:lastColumn="0" w:oddVBand="0" w:evenVBand="0" w:oddHBand="1" w:evenHBand="0" w:firstRowFirstColumn="0" w:firstRowLastColumn="0" w:lastRowFirstColumn="0" w:lastRowLastColumn="0"/>
+              <w:cnfStyle w:val="000000000000" w:firstRow="0" w:lastRow="0" w:firstColumn="0" w:lastColumn="0" w:oddVBand="0" w:evenVBand="0" w:oddHBand="0" w:evenHBand="0" w:firstRowFirstColumn="0" w:firstRowLastColumn="0" w:lastRowFirstColumn="0" w:lastRowLastColumn="0"/>
             </w:pPr>
             <w:r>
               <w:t xml:space="preserve">The gamma in any supplied or embedded input </w:t>
@@ -7814,6 +7865,9 @@
         </w:tc>
       </w:tr>
       <w:tr>
+        <w:trPr>
+          <w:cnfStyle w:val="000000100000" w:firstRow="0" w:lastRow="0" w:firstColumn="0" w:lastColumn="0" w:oddVBand="0" w:evenVBand="0" w:oddHBand="1" w:evenHBand="0" w:firstRowFirstColumn="0" w:firstRowLastColumn="0" w:lastRowFirstColumn="0" w:lastRowLastColumn="0"/>
+        </w:trPr>
         <w:tc>
           <w:tcPr>
             <w:cnfStyle w:val="001000000000" w:firstRow="0" w:lastRow="0" w:firstColumn="1" w:lastColumn="0" w:oddVBand="0" w:evenVBand="0" w:oddHBand="0" w:evenHBand="0" w:firstRowFirstColumn="0" w:firstRowLastColumn="0" w:lastRowFirstColumn="0" w:lastRowLastColumn="0"/>
@@ -7853,7 +7907,7 @@
           </w:tcPr>
           <w:p>
             <w:pPr>
-              <w:cnfStyle w:val="000000000000" w:firstRow="0" w:lastRow="0" w:firstColumn="0" w:lastColumn="0" w:oddVBand="0" w:evenVBand="0" w:oddHBand="0" w:evenHBand="0" w:firstRowFirstColumn="0" w:firstRowLastColumn="0" w:lastRowFirstColumn="0" w:lastRowLastColumn="0"/>
+              <w:cnfStyle w:val="000000100000" w:firstRow="0" w:lastRow="0" w:firstColumn="0" w:lastColumn="0" w:oddVBand="0" w:evenVBand="0" w:oddHBand="1" w:evenHBand="0" w:firstRowFirstColumn="0" w:firstRowLastColumn="0" w:lastRowFirstColumn="0" w:lastRowLastColumn="0"/>
             </w:pPr>
             <w:r>
               <w:t>perceptual</w:t>
@@ -7866,7 +7920,7 @@
           </w:tcPr>
           <w:p>
             <w:pPr>
-              <w:cnfStyle w:val="000000000000" w:firstRow="0" w:lastRow="0" w:firstColumn="0" w:lastColumn="0" w:oddVBand="0" w:evenVBand="0" w:oddHBand="0" w:evenHBand="0" w:firstRowFirstColumn="0" w:firstRowLastColumn="0" w:lastRowFirstColumn="0" w:lastRowLastColumn="0"/>
+              <w:cnfStyle w:val="000000100000" w:firstRow="0" w:lastRow="0" w:firstColumn="0" w:lastColumn="0" w:oddVBand="0" w:evenVBand="0" w:oddHBand="1" w:evenHBand="0" w:firstRowFirstColumn="0" w:firstRowLastColumn="0" w:lastRowFirstColumn="0" w:lastRowLastColumn="0"/>
             </w:pPr>
             <w:r>
               <w:t xml:space="preserve">All colors are scaled to fit into the target </w:t>
@@ -7891,9 +7945,6 @@
         </w:tc>
       </w:tr>
       <w:tr>
-        <w:trPr>
-          <w:cnfStyle w:val="000000100000" w:firstRow="0" w:lastRow="0" w:firstColumn="0" w:lastColumn="0" w:oddVBand="0" w:evenVBand="0" w:oddHBand="1" w:evenHBand="0" w:firstRowFirstColumn="0" w:firstRowLastColumn="0" w:lastRowFirstColumn="0" w:lastRowLastColumn="0"/>
-        </w:trPr>
         <w:tc>
           <w:tcPr>
             <w:cnfStyle w:val="001000000000" w:firstRow="0" w:lastRow="0" w:firstColumn="1" w:lastColumn="0" w:oddVBand="0" w:evenVBand="0" w:oddHBand="0" w:evenHBand="0" w:firstRowFirstColumn="0" w:firstRowLastColumn="0" w:lastRowFirstColumn="0" w:lastRowLastColumn="0"/>
@@ -7908,7 +7959,7 @@
           </w:tcPr>
           <w:p>
             <w:pPr>
-              <w:cnfStyle w:val="000000100000" w:firstRow="0" w:lastRow="0" w:firstColumn="0" w:lastColumn="0" w:oddVBand="0" w:evenVBand="0" w:oddHBand="1" w:evenHBand="0" w:firstRowFirstColumn="0" w:firstRowLastColumn="0" w:lastRowFirstColumn="0" w:lastRowLastColumn="0"/>
+              <w:cnfStyle w:val="000000000000" w:firstRow="0" w:lastRow="0" w:firstColumn="0" w:lastColumn="0" w:oddVBand="0" w:evenVBand="0" w:oddHBand="0" w:evenHBand="0" w:firstRowFirstColumn="0" w:firstRowLastColumn="0" w:lastRowFirstColumn="0" w:lastRowLastColumn="0"/>
             </w:pPr>
             <w:proofErr w:type="spellStart"/>
             <w:r>
@@ -7923,7 +7974,7 @@
           </w:tcPr>
           <w:p>
             <w:pPr>
-              <w:cnfStyle w:val="000000100000" w:firstRow="0" w:lastRow="0" w:firstColumn="0" w:lastColumn="0" w:oddVBand="0" w:evenVBand="0" w:oddHBand="1" w:evenHBand="0" w:firstRowFirstColumn="0" w:firstRowLastColumn="0" w:lastRowFirstColumn="0" w:lastRowLastColumn="0"/>
+              <w:cnfStyle w:val="000000000000" w:firstRow="0" w:lastRow="0" w:firstColumn="0" w:lastColumn="0" w:oddVBand="0" w:evenVBand="0" w:oddHBand="0" w:evenHBand="0" w:firstRowFirstColumn="0" w:firstRowLastColumn="0" w:lastRowFirstColumn="0" w:lastRowLastColumn="0"/>
             </w:pPr>
             <w:r>
               <w:t>Colors in gamut are unchanged, but colors outside of gamut are clipped to the nearest in-gamut color.</w:t>
@@ -7931,7 +7982,7 @@
           </w:p>
           <w:p>
             <w:pPr>
-              <w:cnfStyle w:val="000000100000" w:firstRow="0" w:lastRow="0" w:firstColumn="0" w:lastColumn="0" w:oddVBand="0" w:evenVBand="0" w:oddHBand="1" w:evenHBand="0" w:firstRowFirstColumn="0" w:firstRowLastColumn="0" w:lastRowFirstColumn="0" w:lastRowLastColumn="0"/>
+              <w:cnfStyle w:val="000000000000" w:firstRow="0" w:lastRow="0" w:firstColumn="0" w:lastColumn="0" w:oddVBand="0" w:evenVBand="0" w:oddHBand="0" w:evenHBand="0" w:firstRowFirstColumn="0" w:firstRowLastColumn="0" w:lastRowFirstColumn="0" w:lastRowLastColumn="0"/>
             </w:pPr>
             <w:r>
               <w:t>This is the default.</w:t>
@@ -7940,6 +7991,9 @@
         </w:tc>
       </w:tr>
       <w:tr>
+        <w:trPr>
+          <w:cnfStyle w:val="000000100000" w:firstRow="0" w:lastRow="0" w:firstColumn="0" w:lastColumn="0" w:oddVBand="0" w:evenVBand="0" w:oddHBand="1" w:evenHBand="0" w:firstRowFirstColumn="0" w:firstRowLastColumn="0" w:lastRowFirstColumn="0" w:lastRowLastColumn="0"/>
+        </w:trPr>
         <w:tc>
           <w:tcPr>
             <w:cnfStyle w:val="001000000000" w:firstRow="0" w:lastRow="0" w:firstColumn="1" w:lastColumn="0" w:oddVBand="0" w:evenVBand="0" w:oddHBand="0" w:evenHBand="0" w:firstRowFirstColumn="0" w:firstRowLastColumn="0" w:lastRowFirstColumn="0" w:lastRowLastColumn="0"/>
@@ -7954,7 +8008,7 @@
           </w:tcPr>
           <w:p>
             <w:pPr>
-              <w:cnfStyle w:val="000000000000" w:firstRow="0" w:lastRow="0" w:firstColumn="0" w:lastColumn="0" w:oddVBand="0" w:evenVBand="0" w:oddHBand="0" w:evenHBand="0" w:firstRowFirstColumn="0" w:firstRowLastColumn="0" w:lastRowFirstColumn="0" w:lastRowLastColumn="0"/>
+              <w:cnfStyle w:val="000000100000" w:firstRow="0" w:lastRow="0" w:firstColumn="0" w:lastColumn="0" w:oddVBand="0" w:evenVBand="0" w:oddHBand="1" w:evenHBand="0" w:firstRowFirstColumn="0" w:firstRowLastColumn="0" w:lastRowFirstColumn="0" w:lastRowLastColumn="0"/>
             </w:pPr>
             <w:r>
               <w:t>saturation</w:t>
@@ -7967,7 +8021,7 @@
           </w:tcPr>
           <w:p>
             <w:pPr>
-              <w:cnfStyle w:val="000000000000" w:firstRow="0" w:lastRow="0" w:firstColumn="0" w:lastColumn="0" w:oddVBand="0" w:evenVBand="0" w:oddHBand="0" w:evenHBand="0" w:firstRowFirstColumn="0" w:firstRowLastColumn="0" w:lastRowFirstColumn="0" w:lastRowLastColumn="0"/>
+              <w:cnfStyle w:val="000000100000" w:firstRow="0" w:lastRow="0" w:firstColumn="0" w:lastColumn="0" w:oddVBand="0" w:evenVBand="0" w:oddHBand="1" w:evenHBand="0" w:firstRowFirstColumn="0" w:firstRowLastColumn="0" w:lastRowFirstColumn="0" w:lastRowLastColumn="0"/>
             </w:pPr>
             <w:r>
               <w:t xml:space="preserve">Like </w:t>
@@ -7991,9 +8045,6 @@
         </w:tc>
       </w:tr>
       <w:tr>
-        <w:trPr>
-          <w:cnfStyle w:val="000000100000" w:firstRow="0" w:lastRow="0" w:firstColumn="0" w:lastColumn="0" w:oddVBand="0" w:evenVBand="0" w:oddHBand="1" w:evenHBand="0" w:firstRowFirstColumn="0" w:firstRowLastColumn="0" w:lastRowFirstColumn="0" w:lastRowLastColumn="0"/>
-        </w:trPr>
         <w:tc>
           <w:tcPr>
             <w:cnfStyle w:val="001000000000" w:firstRow="0" w:lastRow="0" w:firstColumn="1" w:lastColumn="0" w:oddVBand="0" w:evenVBand="0" w:oddHBand="0" w:evenHBand="0" w:firstRowFirstColumn="0" w:firstRowLastColumn="0" w:lastRowFirstColumn="0" w:lastRowLastColumn="0"/>
@@ -8008,7 +8059,7 @@
           </w:tcPr>
           <w:p>
             <w:pPr>
-              <w:cnfStyle w:val="000000100000" w:firstRow="0" w:lastRow="0" w:firstColumn="0" w:lastColumn="0" w:oddVBand="0" w:evenVBand="0" w:oddHBand="1" w:evenHBand="0" w:firstRowFirstColumn="0" w:firstRowLastColumn="0" w:lastRowFirstColumn="0" w:lastRowLastColumn="0"/>
+              <w:cnfStyle w:val="000000000000" w:firstRow="0" w:lastRow="0" w:firstColumn="0" w:lastColumn="0" w:oddVBand="0" w:evenVBand="0" w:oddHBand="0" w:evenHBand="0" w:firstRowFirstColumn="0" w:firstRowLastColumn="0" w:lastRowFirstColumn="0" w:lastRowLastColumn="0"/>
             </w:pPr>
             <w:proofErr w:type="spellStart"/>
             <w:r>
@@ -8023,7 +8074,7 @@
           </w:tcPr>
           <w:p>
             <w:pPr>
-              <w:cnfStyle w:val="000000100000" w:firstRow="0" w:lastRow="0" w:firstColumn="0" w:lastColumn="0" w:oddVBand="0" w:evenVBand="0" w:oddHBand="1" w:evenHBand="0" w:firstRowFirstColumn="0" w:firstRowLastColumn="0" w:lastRowFirstColumn="0" w:lastRowLastColumn="0"/>
+              <w:cnfStyle w:val="000000000000" w:firstRow="0" w:lastRow="0" w:firstColumn="0" w:lastColumn="0" w:oddVBand="0" w:evenVBand="0" w:oddHBand="0" w:evenHBand="0" w:firstRowFirstColumn="0" w:firstRowLastColumn="0" w:lastRowFirstColumn="0" w:lastRowLastColumn="0"/>
             </w:pPr>
             <w:r>
               <w:t>Not intended for color conversion, but rather typically for digital inkjet proofing.</w:t>
@@ -12346,12 +12397,10 @@
               <w:t xml:space="preserve"> indicates how many copies to the left and right to make of the original image.  Each copy will be repeated, mirrored, clamped, or border-</w:t>
             </w:r>
             <w:proofErr w:type="spellStart"/>
-            <w:proofErr w:type="gramStart"/>
             <w:r>
               <w:t>color’d</w:t>
             </w:r>
             <w:proofErr w:type="spellEnd"/>
-            <w:proofErr w:type="gramEnd"/>
             <w:r>
               <w:t>, which allows baking the texture-addressing into the texture for systems that don’t support a given addressing mode or combination of different UVW addressing modes.</w:t>
             </w:r>
@@ -39628,21 +39677,7 @@
               <w:rPr>
                 <w:rFonts w:ascii="Courier New" w:hAnsi="Courier New" w:cs="Courier New"/>
               </w:rPr>
-              <w:t>GL_UNSIGNED_</w:t>
-            </w:r>
-            <w:proofErr w:type="gramStart"/>
-            <w:r>
-              <w:rPr>
-                <w:rFonts w:ascii="Courier New" w:hAnsi="Courier New" w:cs="Courier New"/>
-              </w:rPr>
-              <w:t>SHORT</w:t>
-            </w:r>
-            <w:proofErr w:type="gramEnd"/>
-            <w:r>
-              <w:rPr>
-                <w:rFonts w:ascii="Courier New" w:hAnsi="Courier New" w:cs="Courier New"/>
-              </w:rPr>
-              <w:t>_4_4_4_4_REV</w:t>
+              <w:t>GL_UNSIGNED_SHORT_4_4_4_4_REV</w:t>
             </w:r>
           </w:p>
         </w:tc>
@@ -39813,21 +39848,7 @@
               <w:rPr>
                 <w:rFonts w:ascii="Courier New" w:hAnsi="Courier New" w:cs="Courier New"/>
               </w:rPr>
-              <w:t>GL_UNSIGNED_</w:t>
-            </w:r>
-            <w:proofErr w:type="gramStart"/>
-            <w:r>
-              <w:rPr>
-                <w:rFonts w:ascii="Courier New" w:hAnsi="Courier New" w:cs="Courier New"/>
-              </w:rPr>
-              <w:t>SHORT</w:t>
-            </w:r>
-            <w:proofErr w:type="gramEnd"/>
-            <w:r>
-              <w:rPr>
-                <w:rFonts w:ascii="Courier New" w:hAnsi="Courier New" w:cs="Courier New"/>
-              </w:rPr>
-              <w:t>_4_4_4_4_REV</w:t>
+              <w:t>GL_UNSIGNED_SHORT_4_4_4_4_REV</w:t>
             </w:r>
           </w:p>
         </w:tc>
@@ -39886,21 +39907,7 @@
               <w:rPr>
                 <w:rFonts w:ascii="Courier New" w:hAnsi="Courier New" w:cs="Courier New"/>
               </w:rPr>
-              <w:t>GL_UNSIGNED_</w:t>
-            </w:r>
-            <w:proofErr w:type="gramStart"/>
-            <w:r>
-              <w:rPr>
-                <w:rFonts w:ascii="Courier New" w:hAnsi="Courier New" w:cs="Courier New"/>
-              </w:rPr>
-              <w:t>SHORT</w:t>
-            </w:r>
-            <w:proofErr w:type="gramEnd"/>
-            <w:r>
-              <w:rPr>
-                <w:rFonts w:ascii="Courier New" w:hAnsi="Courier New" w:cs="Courier New"/>
-              </w:rPr>
-              <w:t>_4_4_4_4_REV</w:t>
+              <w:t>GL_UNSIGNED_SHORT_4_4_4_4_REV</w:t>
             </w:r>
           </w:p>
         </w:tc>
@@ -52791,7 +52798,6 @@
   <w:style w:type="character" w:default="1" w:styleId="DefaultParagraphFont">
     <w:name w:val="Default Paragraph Font"/>
     <w:uiPriority w:val="1"/>
-    <w:semiHidden/>
     <w:unhideWhenUsed/>
   </w:style>
   <w:style w:type="table" w:default="1" w:styleId="TableNormal">

</xml_diff>